<commit_message>
refs #755 Review Dokumentation
Former-commit-id: 38392a8ccb322be3fd0eb44ee5a556174116c87b
</commit_message>
<xml_diff>
--- a/doc/Bericht/05_Technischer Bericht/06_Entwurf/Entwurf.docx
+++ b/doc/Bericht/05_Technischer Bericht/06_Entwurf/Entwurf.docx
@@ -322,8 +322,13 @@
               <w:t xml:space="preserve">Review, </w:t>
             </w:r>
             <w:r>
-              <w:t>Konvertierung mit Image Magick</w:t>
-            </w:r>
+              <w:t xml:space="preserve">Konvertierung mit Image </w:t>
+            </w:r>
+            <w:proofErr w:type="spellStart"/>
+            <w:r>
+              <w:t>Magick</w:t>
+            </w:r>
+            <w:proofErr w:type="spellEnd"/>
           </w:p>
         </w:tc>
         <w:tc>
@@ -361,8 +366,13 @@
       <w:r>
         <w:t xml:space="preserve">Microsoft </w:t>
       </w:r>
-      <w:r>
-        <w:t>Kinect zu entwickeln, stehen die f</w:t>
+      <w:proofErr w:type="spellStart"/>
+      <w:r>
+        <w:t>Kinect</w:t>
+      </w:r>
+      <w:proofErr w:type="spellEnd"/>
+      <w:r>
+        <w:t xml:space="preserve"> zu entwickeln, stehen die f</w:t>
       </w:r>
       <w:r>
         <w:t>olgende</w:t>
@@ -412,12 +422,14 @@
           <w:lang w:val="en-US"/>
         </w:rPr>
       </w:pPr>
+      <w:proofErr w:type="spellStart"/>
       <w:r>
         <w:rPr>
           <w:lang w:val="en-US"/>
         </w:rPr>
         <w:t>OpenNI</w:t>
       </w:r>
+      <w:proofErr w:type="spellEnd"/>
     </w:p>
     <w:p>
       <w:pPr>
@@ -430,12 +442,14 @@
           <w:lang w:val="en-US"/>
         </w:rPr>
       </w:pPr>
+      <w:proofErr w:type="spellStart"/>
       <w:r>
         <w:rPr>
           <w:lang w:val="en-US"/>
         </w:rPr>
         <w:t>OpenKinect</w:t>
       </w:r>
+      <w:proofErr w:type="spellEnd"/>
     </w:p>
     <w:p>
       <w:r>
@@ -486,8 +500,13 @@
       <w:r>
         <w:t xml:space="preserve">Das offizielle </w:t>
       </w:r>
-      <w:r>
-        <w:t xml:space="preserve">Kinect </w:t>
+      <w:proofErr w:type="spellStart"/>
+      <w:r>
+        <w:t>Kinect</w:t>
+      </w:r>
+      <w:proofErr w:type="spellEnd"/>
+      <w:r>
+        <w:t xml:space="preserve"> </w:t>
       </w:r>
       <w:r>
         <w:t xml:space="preserve">Framework von Microsoft </w:t>
@@ -516,9 +535,11 @@
       <w:r>
         <w:t xml:space="preserve"> eher, als Beispiel </w:t>
       </w:r>
+      <w:proofErr w:type="spellStart"/>
       <w:r>
         <w:t>OpenNI</w:t>
       </w:r>
+      <w:proofErr w:type="spellEnd"/>
       <w:r>
         <w:t xml:space="preserve"> </w:t>
       </w:r>
@@ -603,8 +624,13 @@
       </w:pPr>
       <w:bookmarkStart w:id="2" w:name="_Ref318986646"/>
       <w:r>
-        <w:t>Framework 2: OpenNI</w:t>
-      </w:r>
+        <w:t xml:space="preserve">Framework 2: </w:t>
+      </w:r>
+      <w:proofErr w:type="spellStart"/>
+      <w:r>
+        <w:t>OpenNI</w:t>
+      </w:r>
+      <w:proofErr w:type="spellEnd"/>
       <w:r>
         <w:rPr>
           <w:rStyle w:val="FootnoteReference"/>
@@ -636,7 +662,23 @@
         <w:t>atz zum</w:t>
       </w:r>
       <w:r>
-        <w:t xml:space="preserve"> Microsoft Kinect SDK, nicht nur auf Kinect als Eingabemöglichkeit, sondern allgemein auf Natural User Interfaces (NUI).</w:t>
+        <w:t xml:space="preserve"> Microsoft </w:t>
+      </w:r>
+      <w:proofErr w:type="spellStart"/>
+      <w:r>
+        <w:t>Kinect</w:t>
+      </w:r>
+      <w:proofErr w:type="spellEnd"/>
+      <w:r>
+        <w:t xml:space="preserve"> SDK, nicht nur auf </w:t>
+      </w:r>
+      <w:proofErr w:type="spellStart"/>
+      <w:r>
+        <w:t>Kinect</w:t>
+      </w:r>
+      <w:proofErr w:type="spellEnd"/>
+      <w:r>
+        <w:t xml:space="preserve"> als Eingabemöglichkeit, sondern allgemein auf Natural User Interfaces (NUI).</w:t>
       </w:r>
     </w:p>
     <w:p>
@@ -650,11 +692,16 @@
         <w:t xml:space="preserve"> Framework zusätzliche Middl</w:t>
       </w:r>
       <w:r>
-        <w:t>eware einsetzen. So wird mit Ni</w:t>
+        <w:t xml:space="preserve">eware einsetzen. So wird mit </w:t>
+      </w:r>
+      <w:proofErr w:type="spellStart"/>
+      <w:r>
+        <w:t>Ni</w:t>
       </w:r>
       <w:r>
         <w:t>TE</w:t>
       </w:r>
+      <w:proofErr w:type="spellEnd"/>
       <w:r>
         <w:rPr>
           <w:rStyle w:val="FootnoteReference"/>
@@ -662,8 +709,13 @@
         <w:footnoteReference w:id="3"/>
       </w:r>
       <w:r>
-        <w:t xml:space="preserve"> von PrimeSense</w:t>
-      </w:r>
+        <w:t xml:space="preserve"> von </w:t>
+      </w:r>
+      <w:proofErr w:type="spellStart"/>
+      <w:r>
+        <w:t>PrimeSense</w:t>
+      </w:r>
+      <w:proofErr w:type="spellEnd"/>
       <w:r>
         <w:rPr>
           <w:rStyle w:val="FootnoteReference"/>
@@ -679,8 +731,13 @@
         <w:pStyle w:val="Heading4"/>
       </w:pPr>
       <w:r>
-        <w:t>Framework 3: OpenKinect</w:t>
-      </w:r>
+        <w:t xml:space="preserve">Framework 3: </w:t>
+      </w:r>
+      <w:proofErr w:type="spellStart"/>
+      <w:r>
+        <w:t>OpenKinect</w:t>
+      </w:r>
+      <w:proofErr w:type="spellEnd"/>
       <w:r>
         <w:rPr>
           <w:rStyle w:val="FootnoteReference"/>
@@ -688,8 +745,13 @@
         <w:footnoteReference w:id="5"/>
       </w:r>
       <w:r>
-        <w:t xml:space="preserve"> / libfreenect</w:t>
-      </w:r>
+        <w:t xml:space="preserve"> / </w:t>
+      </w:r>
+      <w:proofErr w:type="spellStart"/>
+      <w:r>
+        <w:t>libfreenect</w:t>
+      </w:r>
+      <w:proofErr w:type="spellEnd"/>
       <w:r>
         <w:rPr>
           <w:rStyle w:val="FootnoteReference"/>
@@ -698,15 +760,28 @@
       </w:r>
     </w:p>
     <w:p>
+      <w:proofErr w:type="spellStart"/>
       <w:r>
         <w:lastRenderedPageBreak/>
-        <w:t xml:space="preserve">OpenKinect </w:t>
+        <w:t>OpenKinect</w:t>
+      </w:r>
+      <w:proofErr w:type="spellEnd"/>
+      <w:r>
+        <w:t xml:space="preserve"> </w:t>
       </w:r>
       <w:r>
         <w:t>ist eine Community, die den</w:t>
       </w:r>
       <w:r>
-        <w:t xml:space="preserve"> libreenect Treiber entwickelt. Leider gibt es dafür aber keine erweiterten Funktionen wie Gestenerkennung oder Skeleton Tracking.</w:t>
+        <w:t xml:space="preserve"> </w:t>
+      </w:r>
+      <w:proofErr w:type="spellStart"/>
+      <w:r>
+        <w:t>libreenect</w:t>
+      </w:r>
+      <w:proofErr w:type="spellEnd"/>
+      <w:r>
+        <w:t xml:space="preserve"> Treiber entwickelt. Leider gibt es dafür aber keine erweiterten Funktionen wie Gestenerkennung oder Skeleton Tracking.</w:t>
       </w:r>
     </w:p>
     <w:p>
@@ -759,7 +834,15 @@
               </w:rPr>
             </w:pPr>
             <w:r>
-              <w:t>Nutzwertanalyse: Auswahl Kinect Framework</w:t>
+              <w:t xml:space="preserve">Nutzwertanalyse: Auswahl </w:t>
+            </w:r>
+            <w:proofErr w:type="spellStart"/>
+            <w:r>
+              <w:t>Kinect</w:t>
+            </w:r>
+            <w:proofErr w:type="spellEnd"/>
+            <w:r>
+              <w:t xml:space="preserve"> Framework</w:t>
             </w:r>
           </w:p>
         </w:tc>
@@ -906,12 +989,37 @@
             </w:tcBorders>
           </w:tcPr>
           <w:p>
+            <w:proofErr w:type="spellStart"/>
             <w:r>
               <w:rPr>
                 <w:b/>
                 <w:bCs/>
               </w:rPr>
-              <w:t>Kinect for Windows SDK</w:t>
+              <w:t>Kinect</w:t>
+            </w:r>
+            <w:proofErr w:type="spellEnd"/>
+            <w:r>
+              <w:rPr>
+                <w:b/>
+                <w:bCs/>
+              </w:rPr>
+              <w:t xml:space="preserve"> </w:t>
+            </w:r>
+            <w:proofErr w:type="spellStart"/>
+            <w:r>
+              <w:rPr>
+                <w:b/>
+                <w:bCs/>
+              </w:rPr>
+              <w:t>for</w:t>
+            </w:r>
+            <w:proofErr w:type="spellEnd"/>
+            <w:r>
+              <w:rPr>
+                <w:b/>
+                <w:bCs/>
+              </w:rPr>
+              <w:t xml:space="preserve"> Windows SDK</w:t>
             </w:r>
           </w:p>
         </w:tc>
@@ -931,6 +1039,7 @@
                 <w:bCs/>
               </w:rPr>
             </w:pPr>
+            <w:proofErr w:type="spellStart"/>
             <w:r>
               <w:rPr>
                 <w:b/>
@@ -938,6 +1047,7 @@
               </w:rPr>
               <w:t>OpenNI</w:t>
             </w:r>
+            <w:proofErr w:type="spellEnd"/>
           </w:p>
         </w:tc>
         <w:tc>
@@ -955,13 +1065,31 @@
                 <w:bCs/>
               </w:rPr>
             </w:pPr>
+            <w:proofErr w:type="spellStart"/>
             <w:r>
               <w:rPr>
                 <w:b/>
                 <w:bCs/>
               </w:rPr>
-              <w:t>OpenKinect / libfreenect</w:t>
-            </w:r>
+              <w:t>OpenKinect</w:t>
+            </w:r>
+            <w:proofErr w:type="spellEnd"/>
+            <w:r>
+              <w:rPr>
+                <w:b/>
+                <w:bCs/>
+              </w:rPr>
+              <w:t xml:space="preserve"> / </w:t>
+            </w:r>
+            <w:proofErr w:type="spellStart"/>
+            <w:r>
+              <w:rPr>
+                <w:b/>
+                <w:bCs/>
+              </w:rPr>
+              <w:t>libfreenect</w:t>
+            </w:r>
+            <w:proofErr w:type="spellEnd"/>
           </w:p>
         </w:tc>
       </w:tr>
@@ -1165,11 +1293,19 @@
                 <w:b/>
               </w:rPr>
             </w:pPr>
-            <w:r>
-              <w:rPr>
-                <w:b/>
-              </w:rPr>
-              <w:t>Cooperate Support, Weiterentwicklung, Community</w:t>
+            <w:proofErr w:type="spellStart"/>
+            <w:r>
+              <w:rPr>
+                <w:b/>
+              </w:rPr>
+              <w:t>Cooperate</w:t>
+            </w:r>
+            <w:proofErr w:type="spellEnd"/>
+            <w:r>
+              <w:rPr>
+                <w:b/>
+              </w:rPr>
+              <w:t xml:space="preserve"> Support, Weiterentwicklung, Community</w:t>
             </w:r>
           </w:p>
         </w:tc>
@@ -1959,11 +2095,19 @@
                 <w:b/>
               </w:rPr>
             </w:pPr>
-            <w:r>
-              <w:rPr>
-                <w:b/>
-              </w:rPr>
-              <w:t>Record / Replay Funktionalität</w:t>
+            <w:proofErr w:type="spellStart"/>
+            <w:r>
+              <w:rPr>
+                <w:b/>
+              </w:rPr>
+              <w:t>Record</w:t>
+            </w:r>
+            <w:proofErr w:type="spellEnd"/>
+            <w:r>
+              <w:rPr>
+                <w:b/>
+              </w:rPr>
+              <w:t xml:space="preserve"> / Replay Funktionalität</w:t>
             </w:r>
           </w:p>
         </w:tc>
@@ -2951,14 +3095,27 @@
       <w:r>
         <w:t xml:space="preserve">Tabelle </w:t>
       </w:r>
-      <w:fldSimple w:instr=" SEQ Tabelle \* ARABIC ">
-        <w:r>
-          <w:rPr>
-            <w:noProof/>
-          </w:rPr>
-          <w:t>1</w:t>
-        </w:r>
-      </w:fldSimple>
+      <w:r>
+        <w:fldChar w:fldCharType="begin"/>
+      </w:r>
+      <w:r>
+        <w:instrText xml:space="preserve"> SEQ Tabelle \* ARABIC </w:instrText>
+      </w:r>
+      <w:r>
+        <w:fldChar w:fldCharType="separate"/>
+      </w:r>
+      <w:r>
+        <w:rPr>
+          <w:noProof/>
+        </w:rPr>
+        <w:t>1</w:t>
+      </w:r>
+      <w:r>
+        <w:rPr>
+          <w:noProof/>
+        </w:rPr>
+        <w:fldChar w:fldCharType="end"/>
+      </w:r>
       <w:r>
         <w:rPr>
           <w:noProof/>
@@ -2981,8 +3138,13 @@
         <w:t>nalyse</w:t>
       </w:r>
       <w:r>
-        <w:t xml:space="preserve"> (siehe </w:t>
-      </w:r>
+        <w:t xml:space="preserve"> (</w:t>
+      </w:r>
+      <w:proofErr w:type="gramStart"/>
+      <w:r>
+        <w:t xml:space="preserve">siehe </w:t>
+      </w:r>
+      <w:proofErr w:type="gramEnd"/>
       <w:r>
         <w:fldChar w:fldCharType="begin"/>
       </w:r>
@@ -3038,7 +3200,15 @@
         <w:fldChar w:fldCharType="separate"/>
       </w:r>
       <w:r>
-        <w:t>Framework 1: Microsoft Kinect SDK</w:t>
+        <w:t xml:space="preserve">Framework 1: Microsoft </w:t>
+      </w:r>
+      <w:proofErr w:type="spellStart"/>
+      <w:r>
+        <w:t>Kinect</w:t>
+      </w:r>
+      <w:proofErr w:type="spellEnd"/>
+      <w:r>
+        <w:t xml:space="preserve"> SDK</w:t>
       </w:r>
       <w:r>
         <w:fldChar w:fldCharType="end"/>
@@ -3059,8 +3229,13 @@
         <w:fldChar w:fldCharType="separate"/>
       </w:r>
       <w:r>
-        <w:t>Framework 2: OpenNI</w:t>
-      </w:r>
+        <w:t xml:space="preserve">Framework 2: </w:t>
+      </w:r>
+      <w:proofErr w:type="spellStart"/>
+      <w:r>
+        <w:t>OpenNI</w:t>
+      </w:r>
+      <w:proofErr w:type="spellEnd"/>
       <w:r>
         <w:fldChar w:fldCharType="end"/>
       </w:r>
@@ -3251,7 +3426,15 @@
         <w:t>ist</w:t>
       </w:r>
       <w:r>
-        <w:t xml:space="preserve"> in der Bachelorarbeit „Kinect Bodyscanner“</w:t>
+        <w:t xml:space="preserve"> in der Bachelorarbeit „</w:t>
+      </w:r>
+      <w:proofErr w:type="spellStart"/>
+      <w:r>
+        <w:t>Kinect</w:t>
+      </w:r>
+      <w:proofErr w:type="spellEnd"/>
+      <w:r>
+        <w:t xml:space="preserve"> Bodyscanner“</w:t>
       </w:r>
       <w:r>
         <w:rPr>
@@ -3260,7 +3443,23 @@
         <w:footnoteReference w:id="8"/>
       </w:r>
       <w:r>
-        <w:t xml:space="preserve"> von Felix Egli und Michael Schnyder im </w:t>
+        <w:t xml:space="preserve"> von Felix </w:t>
+      </w:r>
+      <w:proofErr w:type="spellStart"/>
+      <w:r>
+        <w:t>Egli</w:t>
+      </w:r>
+      <w:proofErr w:type="spellEnd"/>
+      <w:r>
+        <w:t xml:space="preserve"> und Michael </w:t>
+      </w:r>
+      <w:proofErr w:type="spellStart"/>
+      <w:r>
+        <w:t>Schnyder</w:t>
+      </w:r>
+      <w:proofErr w:type="spellEnd"/>
+      <w:r>
+        <w:t xml:space="preserve"> im </w:t>
       </w:r>
       <w:r>
         <w:t>K</w:t>
@@ -3272,10 +3471,26 @@
         <w:t xml:space="preserve"> </w:t>
       </w:r>
       <w:r>
-        <w:t>3.3.1 Kinect Framework</w:t>
-      </w:r>
-      <w:r>
-        <w:t xml:space="preserve"> auf Seite 30 beschrieben, dass OpenNI für </w:t>
+        <w:t xml:space="preserve">3.3.1 </w:t>
+      </w:r>
+      <w:proofErr w:type="spellStart"/>
+      <w:r>
+        <w:t>Kinect</w:t>
+      </w:r>
+      <w:proofErr w:type="spellEnd"/>
+      <w:r>
+        <w:t xml:space="preserve"> Framework</w:t>
+      </w:r>
+      <w:r>
+        <w:t xml:space="preserve"> auf Seite 30 beschrieben, dass </w:t>
+      </w:r>
+      <w:proofErr w:type="spellStart"/>
+      <w:r>
+        <w:t>OpenNI</w:t>
+      </w:r>
+      <w:proofErr w:type="spellEnd"/>
+      <w:r>
+        <w:t xml:space="preserve"> für </w:t>
       </w:r>
       <w:r>
         <w:t>die</w:t>
@@ -3307,8 +3522,21 @@
       <w:r>
         <w:t>„</w:t>
       </w:r>
-      <w:r>
-        <w:t>Kinect for Windows SDK</w:t>
+      <w:proofErr w:type="spellStart"/>
+      <w:r>
+        <w:t>Kinect</w:t>
+      </w:r>
+      <w:proofErr w:type="spellEnd"/>
+      <w:r>
+        <w:t xml:space="preserve"> </w:t>
+      </w:r>
+      <w:proofErr w:type="spellStart"/>
+      <w:r>
+        <w:t>for</w:t>
+      </w:r>
+      <w:proofErr w:type="spellEnd"/>
+      <w:r>
+        <w:t xml:space="preserve"> Windows SDK</w:t>
       </w:r>
       <w:r>
         <w:t>“</w:t>
@@ -3619,7 +3847,15 @@
         <w:t>mittels der</w:t>
       </w:r>
       <w:r>
-        <w:t xml:space="preserve"> DocumentViewer </w:t>
+        <w:t xml:space="preserve"> </w:t>
+      </w:r>
+      <w:proofErr w:type="spellStart"/>
+      <w:r>
+        <w:t>DocumentViewer</w:t>
+      </w:r>
+      <w:proofErr w:type="spellEnd"/>
+      <w:r>
+        <w:t xml:space="preserve"> </w:t>
       </w:r>
       <w:r>
         <w:t xml:space="preserve">Klasse </w:t>
@@ -3806,8 +4042,13 @@
         <w:t xml:space="preserve"> Open Source Libraries ist die Umwandlung von einem PDF zu einem Bild problemlos möglich. </w:t>
       </w:r>
       <w:r>
-        <w:t>Getestet wurde dies mit ImageMagick</w:t>
-      </w:r>
+        <w:t xml:space="preserve">Getestet wurde dies mit </w:t>
+      </w:r>
+      <w:proofErr w:type="spellStart"/>
+      <w:r>
+        <w:t>ImageMagick</w:t>
+      </w:r>
+      <w:proofErr w:type="spellEnd"/>
       <w:r>
         <w:rPr>
           <w:rStyle w:val="FootnoteReference"/>
@@ -5164,27 +5405,14 @@
       <w:r>
         <w:t xml:space="preserve">Tabelle </w:t>
       </w:r>
-      <w:r>
-        <w:fldChar w:fldCharType="begin"/>
-      </w:r>
-      <w:r>
-        <w:instrText xml:space="preserve"> SEQ Tabelle \* ARABIC </w:instrText>
-      </w:r>
-      <w:r>
-        <w:fldChar w:fldCharType="separate"/>
-      </w:r>
-      <w:r>
-        <w:rPr>
-          <w:noProof/>
-        </w:rPr>
-        <w:t>2</w:t>
-      </w:r>
-      <w:r>
-        <w:rPr>
-          <w:noProof/>
-        </w:rPr>
-        <w:fldChar w:fldCharType="end"/>
-      </w:r>
+      <w:fldSimple w:instr=" SEQ Tabelle \* ARABIC ">
+        <w:r>
+          <w:rPr>
+            <w:noProof/>
+          </w:rPr>
+          <w:t>2</w:t>
+        </w:r>
+      </w:fldSimple>
       <w:r>
         <w:t>- Nutzwertanalyse: PDF Darstellung</w:t>
       </w:r>
@@ -5295,14 +5523,27 @@
       <w:r>
         <w:t xml:space="preserve">Abbildung </w:t>
       </w:r>
-      <w:fldSimple w:instr=" SEQ Abbildung \* ARABIC ">
-        <w:r>
-          <w:rPr>
-            <w:noProof/>
-          </w:rPr>
-          <w:t>1</w:t>
-        </w:r>
-      </w:fldSimple>
+      <w:r>
+        <w:fldChar w:fldCharType="begin"/>
+      </w:r>
+      <w:r>
+        <w:instrText xml:space="preserve"> SEQ Abbildung \* ARABIC </w:instrText>
+      </w:r>
+      <w:r>
+        <w:fldChar w:fldCharType="separate"/>
+      </w:r>
+      <w:r>
+        <w:rPr>
+          <w:noProof/>
+        </w:rPr>
+        <w:t>1</w:t>
+      </w:r>
+      <w:r>
+        <w:rPr>
+          <w:noProof/>
+        </w:rPr>
+        <w:fldChar w:fldCharType="end"/>
+      </w:r>
       <w:r>
         <w:t xml:space="preserve"> - Architektur Diagramm</w:t>
       </w:r>
@@ -5319,10 +5560,23 @@
         <w:t xml:space="preserve"> ob zwischen </w:t>
       </w:r>
       <w:r>
-        <w:t xml:space="preserve">den Layern </w:t>
-      </w:r>
-      <w:r>
-        <w:t>ViewModels und Services zusätzlich ein Business Layer eingefügt werden sollte.</w:t>
+        <w:t xml:space="preserve">den </w:t>
+      </w:r>
+      <w:proofErr w:type="spellStart"/>
+      <w:r>
+        <w:t>Layern</w:t>
+      </w:r>
+      <w:proofErr w:type="spellEnd"/>
+      <w:r>
+        <w:t xml:space="preserve"> </w:t>
+      </w:r>
+      <w:proofErr w:type="spellStart"/>
+      <w:r>
+        <w:t>ViewModels</w:t>
+      </w:r>
+      <w:proofErr w:type="spellEnd"/>
+      <w:r>
+        <w:t xml:space="preserve"> und Services zusätzlich ein Business Layer eingefügt werden sollte.</w:t>
       </w:r>
       <w:r>
         <w:t xml:space="preserve"> Da die bereitgestellten Daten jedoch nicht manipuliert, sondern lediglich angezeigt werden, ist ein Business Layer überflüssig. Dieser würde nur</w:t>
@@ -5396,7 +5650,15 @@
         <w:t>auf</w:t>
       </w:r>
       <w:r>
-        <w:t xml:space="preserve"> die Daten von Kinect zu</w:t>
+        <w:t xml:space="preserve"> die Daten von </w:t>
+      </w:r>
+      <w:proofErr w:type="spellStart"/>
+      <w:r>
+        <w:t>Kinect</w:t>
+      </w:r>
+      <w:proofErr w:type="spellEnd"/>
+      <w:r>
+        <w:t xml:space="preserve"> zu</w:t>
       </w:r>
       <w:r>
         <w:t xml:space="preserve"> (beispielsweise Skelett</w:t>
@@ -5442,20 +5704,38 @@
         <w:t>s</w:t>
       </w:r>
       <w:r>
-        <w:t xml:space="preserve"> den ViewModels zur Verfügung gestellt.</w:t>
+        <w:t xml:space="preserve"> den </w:t>
+      </w:r>
+      <w:proofErr w:type="spellStart"/>
+      <w:r>
+        <w:t>ViewModels</w:t>
+      </w:r>
+      <w:proofErr w:type="spellEnd"/>
+      <w:r>
+        <w:t xml:space="preserve"> zur Verfügung gestellt.</w:t>
       </w:r>
     </w:p>
     <w:p>
       <w:pPr>
         <w:pStyle w:val="Heading4"/>
       </w:pPr>
+      <w:proofErr w:type="spellStart"/>
       <w:r>
         <w:t>ViewModels</w:t>
       </w:r>
+      <w:proofErr w:type="spellEnd"/>
     </w:p>
     <w:p>
       <w:r>
-        <w:t xml:space="preserve">Die ViewModels stellen die </w:t>
+        <w:t xml:space="preserve">Die </w:t>
+      </w:r>
+      <w:proofErr w:type="spellStart"/>
+      <w:r>
+        <w:t>ViewModels</w:t>
+      </w:r>
+      <w:proofErr w:type="spellEnd"/>
+      <w:r>
+        <w:t xml:space="preserve"> stellen die </w:t>
       </w:r>
       <w:r>
         <w:t xml:space="preserve">von den Services </w:t>
@@ -5470,13 +5750,45 @@
         <w:t>n</w:t>
       </w:r>
       <w:r>
-        <w:t xml:space="preserve"> sich auch die Implementation des ICommand </w:t>
+        <w:t xml:space="preserve"> sich auch die Implementation des </w:t>
+      </w:r>
+      <w:proofErr w:type="spellStart"/>
+      <w:r>
+        <w:t>ICommand</w:t>
+      </w:r>
+      <w:proofErr w:type="spellEnd"/>
+      <w:r>
+        <w:t xml:space="preserve"> </w:t>
       </w:r>
       <w:r>
         <w:t>Interfaces</w:t>
       </w:r>
       <w:r>
-        <w:t xml:space="preserve"> sowie Converter (beispielsweise zur Konvertierung von bool zu visbility). Diese Funktionen können somit von ViewModels und Views verwendet werden.</w:t>
+        <w:t xml:space="preserve"> sowie Converter (beispielsweise zur Konvertierung von </w:t>
+      </w:r>
+      <w:proofErr w:type="spellStart"/>
+      <w:r>
+        <w:t>bool</w:t>
+      </w:r>
+      <w:proofErr w:type="spellEnd"/>
+      <w:r>
+        <w:t xml:space="preserve"> zu </w:t>
+      </w:r>
+      <w:proofErr w:type="spellStart"/>
+      <w:r>
+        <w:t>visbility</w:t>
+      </w:r>
+      <w:proofErr w:type="spellEnd"/>
+      <w:r>
+        <w:t xml:space="preserve">). Diese Funktionen können somit von </w:t>
+      </w:r>
+      <w:proofErr w:type="spellStart"/>
+      <w:r>
+        <w:t>ViewModels</w:t>
+      </w:r>
+      <w:proofErr w:type="spellEnd"/>
+      <w:r>
+        <w:t xml:space="preserve"> und Views verwendet werden.</w:t>
       </w:r>
     </w:p>
     <w:p>
@@ -5489,10 +5801,26 @@
     </w:p>
     <w:p>
       <w:r>
-        <w:t xml:space="preserve">Die Views stellen die Elemente aus den ViewModels grafisch dar. </w:t>
-      </w:r>
-      <w:r>
-        <w:t>Auf diesem Layer befindet sich auch das config-File</w:t>
+        <w:t xml:space="preserve">Die Views stellen die Elemente aus den </w:t>
+      </w:r>
+      <w:proofErr w:type="spellStart"/>
+      <w:r>
+        <w:t>ViewModels</w:t>
+      </w:r>
+      <w:proofErr w:type="spellEnd"/>
+      <w:r>
+        <w:t xml:space="preserve"> grafisch dar. </w:t>
+      </w:r>
+      <w:r>
+        <w:t xml:space="preserve">Auf diesem Layer befindet sich auch das </w:t>
+      </w:r>
+      <w:proofErr w:type="spellStart"/>
+      <w:r>
+        <w:t>config</w:t>
+      </w:r>
+      <w:proofErr w:type="spellEnd"/>
+      <w:r>
+        <w:t>-File</w:t>
       </w:r>
       <w:r>
         <w:t>,</w:t>
@@ -5520,19 +5848,17 @@
       <w:r>
         <w:t xml:space="preserve">(TODO: Verlinkung Vorstudie) </w:t>
       </w:r>
-      <w:bookmarkStart w:id="7" w:name="_GoBack"/>
-      <w:bookmarkEnd w:id="7"/>
       <w:r>
         <w:t>beschrieben Karten in einen Schulcomputer eingebaut. An diesen wurden neun Monitore angeschlossen mit je einer maximalen Auflösung von 1680 x 1050. Um zu testen, wie flüssig verschiedene WPF Applikationen auf der Test Wall laufen, wurde einerseits die Studienarbeit Project Flip 2.0</w:t>
       </w:r>
-      <w:bookmarkStart w:id="8" w:name="_Ref322085866"/>
+      <w:bookmarkStart w:id="7" w:name="_Ref322085866"/>
       <w:r>
         <w:rPr>
           <w:rStyle w:val="FootnoteReference"/>
         </w:rPr>
         <w:footnoteReference w:id="10"/>
       </w:r>
-      <w:bookmarkEnd w:id="8"/>
+      <w:bookmarkEnd w:id="7"/>
       <w:r>
         <w:t>, welche das Team im Herbstsemester 2011 erarbeitet hatte (Applikation, mit welcher Projekte durchstöbert, gefiltert und gelesen werden können), und zum anderen die Testapplikation für den empirisch formativen Test (TODO: Verlinkung) genutzt.</w:t>
       </w:r>
@@ -5593,27 +5919,14 @@
       <w:r>
         <w:t xml:space="preserve">Abbildung </w:t>
       </w:r>
-      <w:r>
-        <w:fldChar w:fldCharType="begin"/>
-      </w:r>
-      <w:r>
-        <w:instrText xml:space="preserve"> SEQ Abbildung \* ARABIC </w:instrText>
-      </w:r>
-      <w:r>
-        <w:fldChar w:fldCharType="separate"/>
-      </w:r>
-      <w:r>
-        <w:rPr>
-          <w:noProof/>
-        </w:rPr>
-        <w:t>22</w:t>
-      </w:r>
-      <w:r>
-        <w:rPr>
-          <w:noProof/>
-        </w:rPr>
-        <w:fldChar w:fldCharType="end"/>
-      </w:r>
+      <w:fldSimple w:instr=" SEQ Abbildung \* ARABIC ">
+        <w:r>
+          <w:rPr>
+            <w:noProof/>
+          </w:rPr>
+          <w:t>22</w:t>
+        </w:r>
+      </w:fldSimple>
       <w:r>
         <w:t xml:space="preserve"> - Testhardware</w:t>
       </w:r>
@@ -5649,7 +5962,15 @@
       </w:r>
       <w:r>
         <w:br/>
-        <w:t>Daraufhin wurde der XDDM Treiber installiert, in der Hoffnung, dass dieser performanter sei. Zusätzlich wurden bei der Project Flip 2.0</w:t>
+        <w:t xml:space="preserve">Daraufhin wurde der XDDM Treiber installiert, in der Hoffnung, dass dieser </w:t>
+      </w:r>
+      <w:proofErr w:type="spellStart"/>
+      <w:r>
+        <w:t>performanter</w:t>
+      </w:r>
+      <w:proofErr w:type="spellEnd"/>
+      <w:r>
+        <w:t xml:space="preserve"> sei. Zusätzlich wurden bei der Project Flip 2.0</w:t>
       </w:r>
       <w:r>
         <w:fldChar w:fldCharType="begin"/>
@@ -5706,29 +6027,55 @@
     </w:p>
     <w:p>
       <w:r>
-        <w:t>In der Domain Analyse wurde evaluiert, dass der Benutzer mithilfe der Hand die Applikation bedienen kann („Meine Hand ist die Maus“). Wie das genau funktioniert, wird in diesem Kapitel erläutert.</w:t>
+        <w:t>In der Domain Analyse wurde evaluiert, dass der Benutzer mithilfe der Hand die Applikation bedienen kann („Meine Hand ist die Maus“) (TODO: Link). Wie das genau funktioniert, wird in diesem Kapitel erläutert.</w:t>
       </w:r>
     </w:p>
     <w:p>
       <w:pPr>
         <w:pStyle w:val="Heading3"/>
       </w:pPr>
-      <w:r>
-        <w:t>Kinect Daten</w:t>
+      <w:proofErr w:type="spellStart"/>
+      <w:r>
+        <w:t>Kinect</w:t>
+      </w:r>
+      <w:proofErr w:type="spellEnd"/>
+      <w:r>
+        <w:t xml:space="preserve"> Daten</w:t>
       </w:r>
     </w:p>
     <w:p>
       <w:r>
-        <w:t>Eine der wichtigsten Features der Kinect SDK ist das sogenannte Skeleton Tracking. Das funktioniert so, dass mithilfe der Sensoren (Tiefensensor, Bildsensor, Infrarotsensor)</w:t>
-      </w:r>
-      <w:r>
-        <w:t xml:space="preserve"> versucht wird, ein menschliches Skelett zu erkennen, und zwar in Echtzeit. Es ist möglich, gleichzeitig von bis zu zwei Personen das Skelett zu verfolgen.</w:t>
-      </w:r>
-      <w:r>
-        <w:t xml:space="preserve"> Für das Handtracking ist aber nur ein Skelett notwendig, weshalb in nachfolgenden Darstellungen nur ein Skelett dargestellt wird.</w:t>
+        <w:t xml:space="preserve">Eines der wichtigsten Features der </w:t>
+      </w:r>
+      <w:proofErr w:type="spellStart"/>
+      <w:r>
+        <w:t>Kinect</w:t>
+      </w:r>
+      <w:proofErr w:type="spellEnd"/>
+      <w:r>
+        <w:t xml:space="preserve"> SDK ist das sogenannte Skeleton Tracking. Hierbei wird mit Hilfe der Sensoren (Tiefensensor, Bildsensor, Infrarotsensor) versucht, ein menschliches Skelett zu erkennen, und zwar in Echtzeit. Es ist möglich, gleichzeitig von zwei Personen das Skelett anzuzeigen. Für das Handtracking auf </w:t>
+      </w:r>
+      <w:proofErr w:type="gramStart"/>
+      <w:r>
+        <w:t>der</w:t>
+      </w:r>
+      <w:proofErr w:type="gramEnd"/>
+      <w:r>
+        <w:t xml:space="preserve"> Video Wall ist aber nur das </w:t>
+      </w:r>
+      <w:proofErr w:type="spellStart"/>
+      <w:r>
+        <w:t>Tracken</w:t>
+      </w:r>
+      <w:proofErr w:type="spellEnd"/>
+      <w:r>
+        <w:t xml:space="preserve"> eines Skeletts vorgesehen.</w:t>
       </w:r>
     </w:p>
-    <w:p/>
+    <w:p>
+      <w:bookmarkStart w:id="8" w:name="_GoBack"/>
+      <w:bookmarkEnd w:id="8"/>
+    </w:p>
     <w:p>
       <w:pPr>
         <w:keepNext/>
@@ -5795,14 +6142,27 @@
       <w:r>
         <w:t xml:space="preserve">Abbildung </w:t>
       </w:r>
-      <w:fldSimple w:instr=" SEQ Abbildung \* ARABIC ">
-        <w:r>
-          <w:rPr>
-            <w:noProof/>
-          </w:rPr>
-          <w:t>2</w:t>
-        </w:r>
-      </w:fldSimple>
+      <w:r>
+        <w:fldChar w:fldCharType="begin"/>
+      </w:r>
+      <w:r>
+        <w:instrText xml:space="preserve"> SEQ Abbildung \* ARABIC </w:instrText>
+      </w:r>
+      <w:r>
+        <w:fldChar w:fldCharType="separate"/>
+      </w:r>
+      <w:r>
+        <w:rPr>
+          <w:noProof/>
+        </w:rPr>
+        <w:t>2</w:t>
+      </w:r>
+      <w:r>
+        <w:rPr>
+          <w:noProof/>
+        </w:rPr>
+        <w:fldChar w:fldCharType="end"/>
+      </w:r>
       <w:r>
         <w:t xml:space="preserve"> - Beispiel eines Skeletts</w:t>
       </w:r>
@@ -5896,14 +6256,27 @@
       <w:r>
         <w:t xml:space="preserve">Abbildung </w:t>
       </w:r>
-      <w:fldSimple w:instr=" SEQ Abbildung \* ARABIC ">
-        <w:r>
-          <w:rPr>
-            <w:noProof/>
-          </w:rPr>
-          <w:t>3</w:t>
-        </w:r>
-      </w:fldSimple>
+      <w:r>
+        <w:fldChar w:fldCharType="begin"/>
+      </w:r>
+      <w:r>
+        <w:instrText xml:space="preserve"> SEQ Abbildung \* ARABIC </w:instrText>
+      </w:r>
+      <w:r>
+        <w:fldChar w:fldCharType="separate"/>
+      </w:r>
+      <w:r>
+        <w:rPr>
+          <w:noProof/>
+        </w:rPr>
+        <w:t>3</w:t>
+      </w:r>
+      <w:r>
+        <w:rPr>
+          <w:noProof/>
+        </w:rPr>
+        <w:fldChar w:fldCharType="end"/>
+      </w:r>
       <w:r>
         <w:t xml:space="preserve"> - Skelett mit Zone (rot) für das Handtracking</w:t>
       </w:r>
@@ -6020,14 +6393,27 @@
       <w:r>
         <w:t xml:space="preserve">Abbildung </w:t>
       </w:r>
-      <w:fldSimple w:instr=" SEQ Abbildung \* ARABIC ">
-        <w:r>
-          <w:rPr>
-            <w:noProof/>
-          </w:rPr>
-          <w:t>4</w:t>
-        </w:r>
-      </w:fldSimple>
+      <w:r>
+        <w:fldChar w:fldCharType="begin"/>
+      </w:r>
+      <w:r>
+        <w:instrText xml:space="preserve"> SEQ Abbildung \* ARABIC </w:instrText>
+      </w:r>
+      <w:r>
+        <w:fldChar w:fldCharType="separate"/>
+      </w:r>
+      <w:r>
+        <w:rPr>
+          <w:noProof/>
+        </w:rPr>
+        <w:t>4</w:t>
+      </w:r>
+      <w:r>
+        <w:rPr>
+          <w:noProof/>
+        </w:rPr>
+        <w:fldChar w:fldCharType="end"/>
+      </w:r>
       <w:r>
         <w:t xml:space="preserve"> - Beispiel Monitor mit Handtracking</w:t>
       </w:r>
@@ -6149,7 +6535,7 @@
         <w:noProof/>
         <w:lang w:val="de-DE"/>
       </w:rPr>
-      <w:t>7</w:t>
+      <w:t>8</w:t>
     </w:r>
     <w:r>
       <w:rPr>
@@ -6163,16 +6549,31 @@
       </w:rPr>
       <w:t xml:space="preserve"> von </w:t>
     </w:r>
-    <w:fldSimple w:instr="NUMPAGES  \* Arabic  \* MERGEFORMAT">
-      <w:r>
-        <w:rPr>
-          <w:b/>
-          <w:noProof/>
-          <w:lang w:val="de-DE"/>
-        </w:rPr>
-        <w:t>9</w:t>
-      </w:r>
-    </w:fldSimple>
+    <w:r>
+      <w:fldChar w:fldCharType="begin"/>
+    </w:r>
+    <w:r>
+      <w:instrText>NUMPAGES  \* Arabic  \* MERGEFORMAT</w:instrText>
+    </w:r>
+    <w:r>
+      <w:fldChar w:fldCharType="separate"/>
+    </w:r>
+    <w:r>
+      <w:rPr>
+        <w:b/>
+        <w:noProof/>
+        <w:lang w:val="de-DE"/>
+      </w:rPr>
+      <w:t>9</w:t>
+    </w:r>
+    <w:r>
+      <w:rPr>
+        <w:b/>
+        <w:noProof/>
+        <w:lang w:val="de-DE"/>
+      </w:rPr>
+      <w:fldChar w:fldCharType="end"/>
+    </w:r>
   </w:p>
 </w:ftr>
 </file>
@@ -6478,7 +6879,15 @@
               </w:tabs>
             </w:pPr>
             <w:r>
-              <w:t>Lukas Elmer, Christina Heidt, Delia Treichler, „</w:t>
+              <w:t xml:space="preserve">Lukas Elmer, Christina Heidt, Delia </w:t>
+            </w:r>
+            <w:proofErr w:type="spellStart"/>
+            <w:r>
+              <w:t>Treichler</w:t>
+            </w:r>
+            <w:proofErr w:type="spellEnd"/>
+            <w:r>
+              <w:t>, „</w:t>
             </w:r>
             <w:r>
               <w:t>Project Flip 2.0</w:t>
@@ -10501,7 +10910,7 @@
 </file>
 
 <file path=customXml/itemProps1.xml><?xml version="1.0" encoding="utf-8"?>
-<ds:datastoreItem xmlns:ds="http://schemas.openxmlformats.org/officeDocument/2006/customXml" ds:itemID="{A4D25E6B-D200-4F80-98A0-78D76B6FB1D9}">
+<ds:datastoreItem xmlns:ds="http://schemas.openxmlformats.org/officeDocument/2006/customXml" ds:itemID="{192473EC-E1DA-468A-98BC-51AF6BAA8C4B}">
   <ds:schemaRefs>
     <ds:schemaRef ds:uri="http://schemas.openxmlformats.org/officeDocument/2006/bibliography"/>
   </ds:schemaRefs>

</xml_diff>

<commit_message>
refs #753 refs #765
Former-commit-id: b89d39a65192663c580f1f534baea8daf7201c5b
</commit_message>
<xml_diff>
--- a/doc/Bericht/05_Technischer Bericht/06_Entwurf/Entwurf.docx
+++ b/doc/Bericht/05_Technischer Bericht/06_Entwurf/Entwurf.docx
@@ -3095,14 +3095,63 @@
       <w:r>
         <w:t xml:space="preserve">Tabelle </w:t>
       </w:r>
+      <w:fldSimple w:instr=" SEQ Tabelle \* ARABIC ">
+        <w:r>
+          <w:rPr>
+            <w:noProof/>
+          </w:rPr>
+          <w:t>1</w:t>
+        </w:r>
+      </w:fldSimple>
+      <w:r>
+        <w:rPr>
+          <w:noProof/>
+        </w:rPr>
+        <w:t xml:space="preserve"> - Nutzwertanalyse: Auswahl Kinect Framework</w:t>
+      </w:r>
+      <w:bookmarkEnd w:id="4"/>
+    </w:p>
+    <w:p>
+      <w:r>
+        <w:t>Aus</w:t>
+      </w:r>
+      <w:r>
+        <w:t xml:space="preserve"> der </w:t>
+      </w:r>
+      <w:r>
+        <w:t>A</w:t>
+      </w:r>
+      <w:r>
+        <w:t>nalyse</w:t>
+      </w:r>
+      <w:r>
+        <w:t xml:space="preserve"> (</w:t>
+      </w:r>
+      <w:proofErr w:type="gramStart"/>
+      <w:r>
+        <w:t xml:space="preserve">siehe </w:t>
+      </w:r>
+      <w:proofErr w:type="gramEnd"/>
       <w:r>
         <w:fldChar w:fldCharType="begin"/>
       </w:r>
       <w:r>
-        <w:instrText xml:space="preserve"> SEQ Tabelle \* ARABIC </w:instrText>
+        <w:instrText xml:space="preserve"> REF _Ref318987508 \h </w:instrText>
       </w:r>
       <w:r>
         <w:fldChar w:fldCharType="separate"/>
+      </w:r>
+      <w:r>
+        <w:fldChar w:fldCharType="begin"/>
+      </w:r>
+      <w:r>
+        <w:instrText xml:space="preserve"> REF _Ref319067429 \h </w:instrText>
+      </w:r>
+      <w:r>
+        <w:fldChar w:fldCharType="separate"/>
+      </w:r>
+      <w:r>
+        <w:t xml:space="preserve">Tabelle </w:t>
       </w:r>
       <w:r>
         <w:rPr>
@@ -3114,68 +3163,6 @@
         <w:rPr>
           <w:noProof/>
         </w:rPr>
-        <w:fldChar w:fldCharType="end"/>
-      </w:r>
-      <w:r>
-        <w:rPr>
-          <w:noProof/>
-        </w:rPr>
-        <w:t xml:space="preserve"> - Nutzwertanalyse: Auswahl Kinect Framework</w:t>
-      </w:r>
-      <w:bookmarkEnd w:id="4"/>
-    </w:p>
-    <w:p>
-      <w:r>
-        <w:t>Aus</w:t>
-      </w:r>
-      <w:r>
-        <w:t xml:space="preserve"> der </w:t>
-      </w:r>
-      <w:r>
-        <w:t>A</w:t>
-      </w:r>
-      <w:r>
-        <w:t>nalyse</w:t>
-      </w:r>
-      <w:r>
-        <w:t xml:space="preserve"> (</w:t>
-      </w:r>
-      <w:proofErr w:type="gramStart"/>
-      <w:r>
-        <w:t xml:space="preserve">siehe </w:t>
-      </w:r>
-      <w:proofErr w:type="gramEnd"/>
-      <w:r>
-        <w:fldChar w:fldCharType="begin"/>
-      </w:r>
-      <w:r>
-        <w:instrText xml:space="preserve"> REF _Ref318987508 \h </w:instrText>
-      </w:r>
-      <w:r>
-        <w:fldChar w:fldCharType="separate"/>
-      </w:r>
-      <w:r>
-        <w:fldChar w:fldCharType="begin"/>
-      </w:r>
-      <w:r>
-        <w:instrText xml:space="preserve"> REF _Ref319067429 \h </w:instrText>
-      </w:r>
-      <w:r>
-        <w:fldChar w:fldCharType="separate"/>
-      </w:r>
-      <w:r>
-        <w:t xml:space="preserve">Tabelle </w:t>
-      </w:r>
-      <w:r>
-        <w:rPr>
-          <w:noProof/>
-        </w:rPr>
-        <w:t>1</w:t>
-      </w:r>
-      <w:r>
-        <w:rPr>
-          <w:noProof/>
-        </w:rPr>
         <w:t xml:space="preserve"> - Nutzwertanalyse: Auswahl Kinect Framework</w:t>
       </w:r>
       <w:r>
@@ -3554,10 +3541,12 @@
       <w:pPr>
         <w:pStyle w:val="Heading3"/>
       </w:pPr>
+      <w:bookmarkStart w:id="5" w:name="_Ref322350444"/>
       <w:r>
         <w:lastRenderedPageBreak/>
         <w:t>PDF Darstellung</w:t>
       </w:r>
+      <w:bookmarkEnd w:id="5"/>
     </w:p>
     <w:p>
       <w:r>
@@ -3615,9 +3604,11 @@
       <w:pPr>
         <w:pStyle w:val="Heading5"/>
       </w:pPr>
+      <w:bookmarkStart w:id="6" w:name="_Ref322353524"/>
       <w:r>
         <w:t>Variante 1: PDF direkt darstellen</w:t>
       </w:r>
+      <w:bookmarkEnd w:id="6"/>
     </w:p>
     <w:p>
       <w:r>
@@ -3835,9 +3826,11 @@
       <w:pPr>
         <w:pStyle w:val="Heading5"/>
       </w:pPr>
+      <w:bookmarkStart w:id="7" w:name="_Ref322354306"/>
       <w:r>
         <w:t>Variante 2: Umwandlung zu XPS</w:t>
       </w:r>
+      <w:bookmarkEnd w:id="7"/>
     </w:p>
     <w:p>
       <w:r>
@@ -3976,9 +3969,11 @@
       <w:pPr>
         <w:pStyle w:val="Heading5"/>
       </w:pPr>
+      <w:bookmarkStart w:id="8" w:name="_Ref322353717"/>
       <w:r>
         <w:t>Variante 3: Umwandlung zu Bild</w:t>
       </w:r>
+      <w:bookmarkEnd w:id="8"/>
     </w:p>
     <w:p>
       <w:r>
@@ -4057,6 +4052,15 @@
       </w:r>
       <w:r>
         <w:t xml:space="preserve">, einer frei verfügbaren Software. Sie bietet die Umwandlung von Dokumenten zu Bildern. </w:t>
+      </w:r>
+      <w:r>
+        <w:t>Eine Rastergrafik</w:t>
+      </w:r>
+      <w:r>
+        <w:t xml:space="preserve"> benötigt auch deutlich weniger Ladezeit</w:t>
+      </w:r>
+      <w:r>
+        <w:t xml:space="preserve"> als die Dokumente bei den beiden anderen Varianten. </w:t>
       </w:r>
       <w:r>
         <w:t xml:space="preserve">Nachteilig </w:t>
@@ -5401,78 +5405,275 @@
       <w:pPr>
         <w:pStyle w:val="Caption"/>
       </w:pPr>
-      <w:bookmarkStart w:id="5" w:name="_Ref322071085"/>
-      <w:r>
+      <w:bookmarkStart w:id="9" w:name="_Ref322071085"/>
+      <w:r>
+        <w:lastRenderedPageBreak/>
         <w:t xml:space="preserve">Tabelle </w:t>
       </w:r>
-      <w:fldSimple w:instr=" SEQ Tabelle \* ARABIC ">
-        <w:r>
-          <w:rPr>
-            <w:noProof/>
-          </w:rPr>
-          <w:t>2</w:t>
-        </w:r>
-      </w:fldSimple>
+      <w:r>
+        <w:fldChar w:fldCharType="begin"/>
+      </w:r>
+      <w:r>
+        <w:instrText xml:space="preserve"> SEQ Tabelle \* ARABIC </w:instrText>
+      </w:r>
+      <w:r>
+        <w:fldChar w:fldCharType="separate"/>
+      </w:r>
+      <w:r>
+        <w:rPr>
+          <w:noProof/>
+        </w:rPr>
+        <w:t>2</w:t>
+      </w:r>
+      <w:r>
+        <w:rPr>
+          <w:noProof/>
+        </w:rPr>
+        <w:fldChar w:fldCharType="end"/>
+      </w:r>
       <w:r>
         <w:t>- Nutzwertanalyse: PDF Darstellung</w:t>
       </w:r>
-      <w:bookmarkEnd w:id="5"/>
+      <w:bookmarkEnd w:id="9"/>
     </w:p>
     <w:p>
       <w:pPr>
         <w:pStyle w:val="Heading3"/>
       </w:pPr>
       <w:r>
-        <w:lastRenderedPageBreak/>
         <w:t>Architektur</w:t>
       </w:r>
     </w:p>
     <w:p>
-      <w:r>
-        <w:t xml:space="preserve">Die grundlegende Architektur wurde im Team erarbeitet und </w:t>
-      </w:r>
-      <w:r>
-        <w:t>durch</w:t>
-      </w:r>
-      <w:r>
-        <w:t xml:space="preserve"> Silvan Gehrig am 02.04.2012 validiert.</w:t>
-      </w:r>
-      <w:r>
-        <w:t xml:space="preserve"> </w:t>
-      </w:r>
-      <w:r>
-        <w:t xml:space="preserve">Die </w:t>
-      </w:r>
-      <w:r>
-        <w:t>verschiedenen Schichten</w:t>
-      </w:r>
-      <w:r>
-        <w:t xml:space="preserve"> sind</w:t>
-      </w:r>
-      <w:r>
-        <w:t xml:space="preserve"> </w:t>
-      </w:r>
-      <w:r>
-        <w:t>in den nach</w:t>
-      </w:r>
-      <w:r>
-        <w:t>folg</w:t>
-      </w:r>
-      <w:r>
-        <w:t>enden Unterkapiteln beschrieben.</w:t>
+      <w:pPr>
+        <w:pStyle w:val="Heading4"/>
+      </w:pPr>
+      <w:r>
+        <w:t>Physische Sicht</w:t>
       </w:r>
     </w:p>
     <w:p>
-      <w:pPr>
-        <w:keepNext/>
-      </w:pPr>
+      <w:r>
+        <w:t>Das System ist in mehrere Komponenten unterteilt.</w:t>
+      </w:r>
+      <w:r>
+        <w:t xml:space="preserve"> Dabei handelt es sich um die folgenden:</w:t>
+      </w:r>
+    </w:p>
+    <w:p>
+      <w:pPr>
+        <w:pStyle w:val="ListParagraph"/>
+        <w:numPr>
+          <w:ilvl w:val="0"/>
+          <w:numId w:val="6"/>
+        </w:numPr>
+      </w:pPr>
+      <w:r>
+        <w:t xml:space="preserve">Video </w:t>
+      </w:r>
+      <w:r>
+        <w:t>W</w:t>
+      </w:r>
+      <w:r>
+        <w:t xml:space="preserve">all mit </w:t>
+      </w:r>
+      <w:proofErr w:type="spellStart"/>
+      <w:r>
+        <w:t>Kinect</w:t>
+      </w:r>
+      <w:proofErr w:type="spellEnd"/>
+    </w:p>
+    <w:p>
+      <w:pPr>
+        <w:pStyle w:val="ListParagraph"/>
+        <w:numPr>
+          <w:ilvl w:val="0"/>
+          <w:numId w:val="6"/>
+        </w:numPr>
+      </w:pPr>
+      <w:r>
+        <w:t>Service Server mit Datenbank</w:t>
+      </w:r>
+    </w:p>
+    <w:p>
+      <w:pPr>
+        <w:pStyle w:val="ListParagraph"/>
+        <w:numPr>
+          <w:ilvl w:val="0"/>
+          <w:numId w:val="6"/>
+        </w:numPr>
+      </w:pPr>
+      <w:r>
+        <w:t>Webserver</w:t>
+      </w:r>
+    </w:p>
+    <w:p>
+      <w:pPr>
+        <w:pStyle w:val="ListParagraph"/>
+        <w:numPr>
+          <w:ilvl w:val="0"/>
+          <w:numId w:val="6"/>
+        </w:numPr>
+      </w:pPr>
+      <w:r>
+        <w:t>Mobiltelefon</w:t>
+      </w:r>
+    </w:p>
+    <w:p>
       <w:r>
         <w:rPr>
           <w:noProof/>
           <w:lang w:eastAsia="de-CH"/>
         </w:rPr>
         <w:drawing>
-          <wp:inline distT="0" distB="0" distL="0" distR="0" wp14:anchorId="1676F520" wp14:editId="6CA679F4">
+          <wp:inline distT="0" distB="0" distL="0" distR="0" wp14:anchorId="72CE6653" wp14:editId="73388219">
+            <wp:extent cx="5760720" cy="3555365"/>
+            <wp:effectExtent l="0" t="0" r="0" b="0"/>
+            <wp:docPr id="2" name="Picture 2"/>
+            <wp:cNvGraphicFramePr>
+              <a:graphicFrameLocks xmlns:a="http://schemas.openxmlformats.org/drawingml/2006/main" noChangeAspect="1"/>
+            </wp:cNvGraphicFramePr>
+            <a:graphic xmlns:a="http://schemas.openxmlformats.org/drawingml/2006/main">
+              <a:graphicData uri="http://schemas.openxmlformats.org/drawingml/2006/picture">
+                <pic:pic xmlns:pic="http://schemas.openxmlformats.org/drawingml/2006/picture">
+                  <pic:nvPicPr>
+                    <pic:cNvPr id="0" name="tiers.png"/>
+                    <pic:cNvPicPr/>
+                  </pic:nvPicPr>
+                  <pic:blipFill>
+                    <a:blip r:embed="rId9">
+                      <a:extLst>
+                        <a:ext uri="{28A0092B-C50C-407E-A947-70E740481C1C}">
+                          <a14:useLocalDpi xmlns:a14="http://schemas.microsoft.com/office/drawing/2010/main" val="0"/>
+                        </a:ext>
+                      </a:extLst>
+                    </a:blip>
+                    <a:stretch>
+                      <a:fillRect/>
+                    </a:stretch>
+                  </pic:blipFill>
+                  <pic:spPr>
+                    <a:xfrm>
+                      <a:off x="0" y="0"/>
+                      <a:ext cx="5760720" cy="3555365"/>
+                    </a:xfrm>
+                    <a:prstGeom prst="rect">
+                      <a:avLst/>
+                    </a:prstGeom>
+                  </pic:spPr>
+                </pic:pic>
+              </a:graphicData>
+            </a:graphic>
+          </wp:inline>
+        </w:drawing>
+      </w:r>
+    </w:p>
+    <w:p>
+      <w:pPr>
+        <w:pStyle w:val="Heading5"/>
+      </w:pPr>
+      <w:r>
+        <w:t xml:space="preserve">Video Wall mit </w:t>
+      </w:r>
+      <w:proofErr w:type="spellStart"/>
+      <w:r>
+        <w:t>Kinect</w:t>
+      </w:r>
+      <w:proofErr w:type="spellEnd"/>
+    </w:p>
+    <w:p/>
+    <w:p>
+      <w:pPr>
+        <w:pStyle w:val="Heading5"/>
+      </w:pPr>
+      <w:r>
+        <w:t>Service Server mit Datenbank</w:t>
+      </w:r>
+    </w:p>
+    <w:p>
+      <w:r>
+        <w:t xml:space="preserve">Auf dem Service Server werden die </w:t>
+      </w:r>
+      <w:r>
+        <w:t>verschiedenen</w:t>
+      </w:r>
+      <w:r>
+        <w:t xml:space="preserve"> </w:t>
+      </w:r>
+    </w:p>
+    <w:p>
+      <w:pPr>
+        <w:pStyle w:val="Heading5"/>
+      </w:pPr>
+      <w:r>
+        <w:t>Webserver</w:t>
+      </w:r>
+    </w:p>
+    <w:p/>
+    <w:p>
+      <w:pPr>
+        <w:pStyle w:val="Heading5"/>
+      </w:pPr>
+      <w:r>
+        <w:t>Mobiltelefon</w:t>
+      </w:r>
+    </w:p>
+    <w:p/>
+    <w:p>
+      <w:pPr>
+        <w:pStyle w:val="Heading4"/>
+      </w:pPr>
+      <w:r>
+        <w:t>Logische Sicht</w:t>
+      </w:r>
+    </w:p>
+    <w:p>
+      <w:r>
+        <w:t xml:space="preserve">Die grundlegende Architektur wurde im Team erarbeitet und </w:t>
+      </w:r>
+      <w:r>
+        <w:t>durch</w:t>
+      </w:r>
+      <w:r>
+        <w:t xml:space="preserve"> Silvan Gehrig am 02.04.2012 validiert.</w:t>
+      </w:r>
+      <w:r>
+        <w:t xml:space="preserve"> </w:t>
+      </w:r>
+      <w:r>
+        <w:t xml:space="preserve">Die </w:t>
+      </w:r>
+      <w:r>
+        <w:t>verschiedenen Schichten</w:t>
+      </w:r>
+      <w:r>
+        <w:t xml:space="preserve"> sind</w:t>
+      </w:r>
+      <w:r>
+        <w:t xml:space="preserve"> </w:t>
+      </w:r>
+      <w:r>
+        <w:t>in den nach</w:t>
+      </w:r>
+      <w:r>
+        <w:t>folg</w:t>
+      </w:r>
+      <w:r>
+        <w:t>enden Unterkapiteln beschrieben.</w:t>
+      </w:r>
+    </w:p>
+    <w:p>
+      <w:pPr>
+        <w:keepNext/>
+      </w:pPr>
+      <w:r>
+        <w:rPr>
+          <w:noProof/>
+          <w:lang w:eastAsia="de-CH"/>
+        </w:rPr>
+        <w:lastRenderedPageBreak/>
+        <w:drawing>
+          <wp:inline distT="0" distB="0" distL="0" distR="0" wp14:anchorId="59E3F456" wp14:editId="19217FCE">
             <wp:extent cx="5132717" cy="2909887"/>
             <wp:effectExtent l="0" t="0" r="0" b="5080"/>
             <wp:docPr id="1" name="Picture 1"/>
@@ -5487,7 +5688,7 @@
                     <pic:cNvPicPr/>
                   </pic:nvPicPr>
                   <pic:blipFill rotWithShape="1">
-                    <a:blip r:embed="rId9"/>
+                    <a:blip r:embed="rId10"/>
                     <a:srcRect l="28778" t="39328" r="33137" b="26127"/>
                     <a:stretch/>
                   </pic:blipFill>
@@ -5519,35 +5720,22 @@
       <w:pPr>
         <w:pStyle w:val="Caption"/>
       </w:pPr>
-      <w:bookmarkStart w:id="6" w:name="_Ref322103519"/>
+      <w:bookmarkStart w:id="10" w:name="_Ref322103519"/>
       <w:r>
         <w:t xml:space="preserve">Abbildung </w:t>
       </w:r>
-      <w:r>
-        <w:fldChar w:fldCharType="begin"/>
-      </w:r>
-      <w:r>
-        <w:instrText xml:space="preserve"> SEQ Abbildung \* ARABIC </w:instrText>
-      </w:r>
-      <w:r>
-        <w:fldChar w:fldCharType="separate"/>
-      </w:r>
-      <w:r>
-        <w:rPr>
-          <w:noProof/>
-        </w:rPr>
-        <w:t>1</w:t>
-      </w:r>
-      <w:r>
-        <w:rPr>
-          <w:noProof/>
-        </w:rPr>
-        <w:fldChar w:fldCharType="end"/>
-      </w:r>
+      <w:fldSimple w:instr=" SEQ Abbildung \* ARABIC ">
+        <w:r>
+          <w:rPr>
+            <w:noProof/>
+          </w:rPr>
+          <w:t>1</w:t>
+        </w:r>
+      </w:fldSimple>
       <w:r>
         <w:t xml:space="preserve"> - Architektur Diagramm</w:t>
       </w:r>
-      <w:bookmarkEnd w:id="6"/>
+      <w:bookmarkEnd w:id="10"/>
     </w:p>
     <w:p>
       <w:r>
@@ -5587,7 +5775,7 @@
     </w:p>
     <w:p>
       <w:pPr>
-        <w:pStyle w:val="Heading4"/>
+        <w:pStyle w:val="Heading5"/>
       </w:pPr>
       <w:r>
         <w:t>Common</w:t>
@@ -5609,7 +5797,7 @@
     </w:p>
     <w:p>
       <w:pPr>
-        <w:pStyle w:val="Heading4"/>
+        <w:pStyle w:val="Heading5"/>
       </w:pPr>
       <w:r>
         <w:t>Data</w:t>
@@ -5672,7 +5860,7 @@
     </w:p>
     <w:p>
       <w:pPr>
-        <w:pStyle w:val="Heading4"/>
+        <w:pStyle w:val="Heading5"/>
       </w:pPr>
       <w:r>
         <w:t>Services</w:t>
@@ -5717,7 +5905,7 @@
     </w:p>
     <w:p>
       <w:pPr>
-        <w:pStyle w:val="Heading4"/>
+        <w:pStyle w:val="Heading5"/>
       </w:pPr>
       <w:proofErr w:type="spellStart"/>
       <w:r>
@@ -5793,7 +5981,7 @@
     </w:p>
     <w:p>
       <w:pPr>
-        <w:pStyle w:val="Heading4"/>
+        <w:pStyle w:val="Heading5"/>
       </w:pPr>
       <w:r>
         <w:t>Views</w:t>
@@ -5838,7 +6026,7 @@
       </w:pPr>
       <w:r>
         <w:lastRenderedPageBreak/>
-        <w:t>Testhardware</w:t>
+        <w:t>Auflösung Video Wall</w:t>
       </w:r>
     </w:p>
     <w:p>
@@ -5849,18 +6037,7 @@
         <w:t xml:space="preserve">(TODO: Verlinkung Vorstudie) </w:t>
       </w:r>
       <w:r>
-        <w:t>beschrieben Karten in einen Schulcomputer eingebaut. An diesen wurden neun Monitore angeschlossen mit je einer maximalen Auflösung von 1680 x 1050. Um zu testen, wie flüssig verschiedene WPF Applikationen auf der Test Wall laufen, wurde einerseits die Studienarbeit Project Flip 2.0</w:t>
-      </w:r>
-      <w:bookmarkStart w:id="7" w:name="_Ref322085866"/>
-      <w:r>
-        <w:rPr>
-          <w:rStyle w:val="FootnoteReference"/>
-        </w:rPr>
-        <w:footnoteReference w:id="10"/>
-      </w:r>
-      <w:bookmarkEnd w:id="7"/>
-      <w:r>
-        <w:t>, welche das Team im Herbstsemester 2011 erarbeitet hatte (Applikation, mit welcher Projekte durchstöbert, gefiltert und gelesen werden können), und zum anderen die Testapplikation für den empirisch formativen Test (TODO: Verlinkung) genutzt.</w:t>
+        <w:t>beschrieben Karten in einen Schulcomputer eingebaut. An diesen wurden neun Monitore angeschlossen mit je einer maximalen Auflösung von 1680 x 1050.</w:t>
       </w:r>
     </w:p>
     <w:p>
@@ -5870,7 +6047,7 @@
           <w:lang w:eastAsia="de-CH"/>
         </w:rPr>
         <w:drawing>
-          <wp:inline distT="0" distB="0" distL="0" distR="0" wp14:anchorId="1DD1C5DB" wp14:editId="13A03429">
+          <wp:inline distT="0" distB="0" distL="0" distR="0" wp14:anchorId="24B11391" wp14:editId="3848627D">
             <wp:extent cx="5760720" cy="4320540"/>
             <wp:effectExtent l="0" t="0" r="0" b="3810"/>
             <wp:docPr id="21" name="Picture 21"/>
@@ -5885,7 +6062,7 @@
                     <pic:cNvPicPr/>
                   </pic:nvPicPr>
                   <pic:blipFill>
-                    <a:blip r:embed="rId10" cstate="print">
+                    <a:blip r:embed="rId11" cstate="print">
                       <a:extLst>
                         <a:ext uri="{28A0092B-C50C-407E-A947-70E740481C1C}">
                           <a14:useLocalDpi xmlns:a14="http://schemas.microsoft.com/office/drawing/2010/main" val="0"/>
@@ -5919,58 +6096,73 @@
       <w:r>
         <w:t xml:space="preserve">Abbildung </w:t>
       </w:r>
-      <w:fldSimple w:instr=" SEQ Abbildung \* ARABIC ">
-        <w:r>
-          <w:rPr>
-            <w:noProof/>
-          </w:rPr>
-          <w:t>22</w:t>
-        </w:r>
-      </w:fldSimple>
-      <w:r>
-        <w:t xml:space="preserve"> - Testhardware</w:t>
+      <w:r>
+        <w:fldChar w:fldCharType="begin"/>
+      </w:r>
+      <w:r>
+        <w:instrText xml:space="preserve"> SEQ Abbildung \* ARABIC </w:instrText>
+      </w:r>
+      <w:r>
+        <w:fldChar w:fldCharType="separate"/>
+      </w:r>
+      <w:r>
+        <w:rPr>
+          <w:noProof/>
+        </w:rPr>
+        <w:t>22</w:t>
+      </w:r>
+      <w:r>
+        <w:rPr>
+          <w:noProof/>
+        </w:rPr>
+        <w:fldChar w:fldCharType="end"/>
+      </w:r>
+      <w:r>
+        <w:t xml:space="preserve"> – Testhardware</w:t>
       </w:r>
     </w:p>
     <w:p>
-      <w:r>
-        <w:t xml:space="preserve">Für die Steuerung der neu eingebauten Hardware standen zwei Treiber zu Verfügung, einer basiert auf dem Windows Vista Display Driver Model (WDDM) und der andere auf dem Windows 2000 Display Driver Model (XDDM). </w:t>
-      </w:r>
-      <w:r>
-        <w:br/>
-        <w:t>Zu Beginn wurde der WDDM-Treiber verwendet.  Mit diesem lief jedoch keine Applikation flüssig, schon nur das Vergrössern einer Applikation auf alle neun Bildschirme dauerte ein paar Sekunden. Applikationen mit einem aufwändigen GUI und Animationen (wie bei Project Flip 2.0</w:t>
-      </w:r>
-      <w:r>
-        <w:fldChar w:fldCharType="begin"/>
-      </w:r>
-      <w:r>
-        <w:instrText xml:space="preserve"> NOTEREF _Ref322085866 \f \h </w:instrText>
-      </w:r>
-      <w:r>
-        <w:fldChar w:fldCharType="separate"/>
-      </w:r>
+      <w:pPr>
+        <w:pStyle w:val="Heading3"/>
+      </w:pPr>
+      <w:r>
+        <w:t xml:space="preserve">Test mit WPF </w:t>
+      </w:r>
+      <w:bookmarkStart w:id="11" w:name="_GoBack"/>
+      <w:bookmarkEnd w:id="11"/>
+      <w:r>
+        <w:t>Applikationen</w:t>
+      </w:r>
+    </w:p>
+    <w:p>
+      <w:r>
+        <w:t>Um zu testen, wie flüssig verschiedene WPF Applikationen auf der Test Wall laufen, wurde einerseits die Studienarbeit Project Flip 2.0</w:t>
+      </w:r>
+      <w:bookmarkStart w:id="12" w:name="_Ref322085866"/>
       <w:r>
         <w:rPr>
           <w:rStyle w:val="FootnoteReference"/>
         </w:rPr>
-        <w:t>1</w:t>
-      </w:r>
-      <w:r>
-        <w:fldChar w:fldCharType="end"/>
-      </w:r>
-      <w:r>
-        <w:t xml:space="preserve">) hatten starke Probleme. Die Applikation war sehr langsam und die Bildschirme waren nicht immer synchron. Bei einer tieferen Auflösung (1280 x 800 – 640 x 480 pro Bildschirm) liefen die Monitore wieder ohne Probleme synchron, aber auch mit diesen Einstellungen war die Applikation nicht flüssig und reagierte nur langsam. Die Testapplikation war ebenfalls langsam. Die Poster wurden der Applikation zum Testzeitpunkt als XPS-Dokumente zur Verfügung gestellt. Der Wechsel vom einen zum nächsten Poster brauchte spürbar Zeit. </w:t>
+        <w:footnoteReference w:id="10"/>
+      </w:r>
+      <w:bookmarkEnd w:id="12"/>
+      <w:r>
+        <w:t>, welche das Team im Herbstsemester 2011 erarbeitet hatte (Applikation, mit welcher Projekte durchstöbert, gefiltert und gelesen werden können), und zum anderen die Testapplikation für den empirisch formativen Test (TODO: Verlinkung) genutzt.</w:t>
+      </w:r>
+    </w:p>
+    <w:p>
+      <w:r>
+        <w:t xml:space="preserve">Für die Steuerung der neu eingebauten Hardware standen zwei Treiber zu Verfügung, einer basiert auf dem Windows Vista Display Driver Model (WDDM) und der andere auf dem Windows 2000 Display Driver Model (XDDM). </w:t>
       </w:r>
       <w:r>
         <w:br/>
-        <w:t xml:space="preserve">Daraufhin wurde der XDDM Treiber installiert, in der Hoffnung, dass dieser </w:t>
-      </w:r>
-      <w:proofErr w:type="spellStart"/>
-      <w:r>
-        <w:t>performanter</w:t>
-      </w:r>
-      <w:proofErr w:type="spellEnd"/>
-      <w:r>
-        <w:t xml:space="preserve"> sei. Zusätzlich wurden bei der Project Flip 2.0</w:t>
+        <w:t>Zu Beginn wurde der WDDM-Treiber verwendet.  Mit diesem lief jedoch keine Applikation flüssig, schon nur das Vergrössern einer Applikation auf alle neun Bildschirme dauerte ein paar Sekunden. Applikationen mit einem a</w:t>
+      </w:r>
+      <w:r>
+        <w:t xml:space="preserve">ufwändigen GUI und Animationen, </w:t>
+      </w:r>
+      <w:r>
+        <w:t>wie bei Project Flip 2.0</w:t>
       </w:r>
       <w:r>
         <w:fldChar w:fldCharType="begin"/>
@@ -5985,19 +6177,201 @@
         <w:rPr>
           <w:rStyle w:val="FootnoteReference"/>
         </w:rPr>
-        <w:t>1</w:t>
+        <w:t>10</w:t>
       </w:r>
       <w:r>
         <w:fldChar w:fldCharType="end"/>
       </w:r>
       <w:r>
-        <w:t xml:space="preserve"> Applikation alle Effekte (Schlagschatten- oder Unschärfeeffekt) des GUIs entfernt. Dadurch konnte zumindest flüssig durch die Projekteübersicht gescrollt werden. Trotz allem waren aufwändigere Animationen in der hohen Auflösung nicht flüssig. Die dargestellten XPS-Dokumente der </w:t>
+        <w:t>,</w:t>
+      </w:r>
+      <w:r>
+        <w:t xml:space="preserve"> hatten starke Probleme. Die Applikation war sehr langsam und die Bildschirme waren nicht immer synchron. Bei einer tieferen Auflösung (1280 x 800 – 640 x 480 pro Bildschirm) liefen die Monitore wieder ohne Probleme synchron, aber auch mit diesen Einstellungen war die Applikation nicht flüssig und reagierte nur langsam. Die Testapplikation war ebenfalls langsam. Die Poster wurden der Applikation zum Testzeitpunkt als XPS-Dokumente zur Verfügung gestellt. Der </w:t>
       </w:r>
       <w:r>
         <w:lastRenderedPageBreak/>
-        <w:t>Testapplikation brauchten bei einer hohen Auflösung immer noch einige Zeit, um geladen zu werden. Diese Zeit war auch immer noch spürbar, wenn die Auflösung weit heruntergesetzt wurde (640 x 480 pro Bildschirm). Daher kam das Team zu dem Schluss, dass die XPS mit Bildern ersetzt werden sollten, um zu testen, ob die Applikation so flüssiger ist.</w:t>
+        <w:t xml:space="preserve">Wechsel vom einen zum nächsten Poster brauchte spürbar Zeit. </w:t>
+      </w:r>
+      <w:r>
+        <w:br/>
+        <w:t xml:space="preserve">Daraufhin wurde der XDDM Treiber installiert, in der Hoffnung, dass dieser </w:t>
+      </w:r>
+      <w:proofErr w:type="spellStart"/>
+      <w:r>
+        <w:t>performanter</w:t>
+      </w:r>
+      <w:proofErr w:type="spellEnd"/>
+      <w:r>
+        <w:t xml:space="preserve"> sei. Zusätzlich wurden bei der Project Flip 2.0</w:t>
+      </w:r>
+      <w:r>
+        <w:fldChar w:fldCharType="begin"/>
+      </w:r>
+      <w:r>
+        <w:instrText xml:space="preserve"> NOTEREF _Ref322085866 \f \h </w:instrText>
+      </w:r>
+      <w:r>
+        <w:fldChar w:fldCharType="separate"/>
+      </w:r>
+      <w:r>
+        <w:rPr>
+          <w:rStyle w:val="FootnoteReference"/>
+        </w:rPr>
+        <w:t>10</w:t>
+      </w:r>
+      <w:r>
+        <w:fldChar w:fldCharType="end"/>
+      </w:r>
+      <w:r>
+        <w:t xml:space="preserve"> Applikation alle Effekte (Schlagschatten- oder Unschärfeeffekt) des GUIs entfernt. Dadurch konnte zumindest flüssig durch die Projekteübersicht gescrollt werden. Trotz allem waren aufwändigere Animationen in der hohen Auflösung nicht flüssig. Die dargestellten XPS-Dokumente der Testapplikation brauchten bei einer hohen Auflösung immer noch einige Zeit, um geladen zu werden. Diese Zeit war auch immer noch spürbar, wenn die Auflösung weit heruntergesetzt wu</w:t>
+      </w:r>
+      <w:r>
+        <w:t>rde (640 x 480 pro Bildschirm).</w:t>
       </w:r>
     </w:p>
+    <w:p>
+      <w:r>
+        <w:t xml:space="preserve">Im Zuge der Evaluation </w:t>
+      </w:r>
+      <w:r>
+        <w:fldChar w:fldCharType="begin"/>
+      </w:r>
+      <w:r>
+        <w:instrText xml:space="preserve"> REF _Ref322350444 \r \h </w:instrText>
+      </w:r>
+      <w:r>
+        <w:fldChar w:fldCharType="separate"/>
+      </w:r>
+      <w:r>
+        <w:t>I.2.2</w:t>
+      </w:r>
+      <w:r>
+        <w:fldChar w:fldCharType="end"/>
+      </w:r>
+      <w:r>
+        <w:t xml:space="preserve"> </w:t>
+      </w:r>
+      <w:r>
+        <w:fldChar w:fldCharType="begin"/>
+      </w:r>
+      <w:r>
+        <w:instrText xml:space="preserve"> REF _Ref322350444 \h </w:instrText>
+      </w:r>
+      <w:r>
+        <w:fldChar w:fldCharType="separate"/>
+      </w:r>
+      <w:r>
+        <w:t>PDF Darstellung</w:t>
+      </w:r>
+      <w:r>
+        <w:fldChar w:fldCharType="end"/>
+      </w:r>
+      <w:r>
+        <w:t xml:space="preserve"> wurden</w:t>
+      </w:r>
+      <w:r>
+        <w:t xml:space="preserve"> die Applikation für den</w:t>
+      </w:r>
+      <w:r>
+        <w:t xml:space="preserve"> </w:t>
+      </w:r>
+      <w:r>
+        <w:t>empirisch formativen Test</w:t>
+      </w:r>
+      <w:r>
+        <w:t xml:space="preserve"> </w:t>
+      </w:r>
+      <w:r>
+        <w:t>leicht geändert um weitere PDF Darstellungsoptionen zu prüfen</w:t>
+      </w:r>
+      <w:r>
+        <w:t>.</w:t>
+      </w:r>
+      <w:r>
+        <w:t xml:space="preserve"> </w:t>
+      </w:r>
+      <w:r>
+        <w:t xml:space="preserve">Die </w:t>
+      </w:r>
+      <w:r>
+        <w:fldChar w:fldCharType="begin"/>
+      </w:r>
+      <w:r>
+        <w:instrText xml:space="preserve"> REF _Ref322353524 \h </w:instrText>
+      </w:r>
+      <w:r>
+        <w:fldChar w:fldCharType="separate"/>
+      </w:r>
+      <w:r>
+        <w:t>Variante 1: PDF direkt darstellen</w:t>
+      </w:r>
+      <w:r>
+        <w:fldChar w:fldCharType="end"/>
+      </w:r>
+      <w:r>
+        <w:t xml:space="preserve"> konnte nach kurzer Testphase ausgeschlossen werden und wurde daher nicht </w:t>
+      </w:r>
+      <w:r>
+        <w:t>mit</w:t>
+      </w:r>
+      <w:r>
+        <w:t xml:space="preserve"> verschiedenen Auflösungen getestet.</w:t>
+      </w:r>
+      <w:r>
+        <w:t xml:space="preserve"> </w:t>
+      </w:r>
+      <w:r>
+        <w:fldChar w:fldCharType="begin"/>
+      </w:r>
+      <w:r>
+        <w:instrText xml:space="preserve"> REF _Ref322353717 \h </w:instrText>
+      </w:r>
+      <w:r>
+        <w:fldChar w:fldCharType="separate"/>
+      </w:r>
+      <w:r>
+        <w:t>Variante 3: Umwandlung zu Bild</w:t>
+      </w:r>
+      <w:r>
+        <w:fldChar w:fldCharType="end"/>
+      </w:r>
+      <w:r>
+        <w:t xml:space="preserve"> hingegen wurde auf der Wand ausführlicher untersucht. </w:t>
+      </w:r>
+      <w:r>
+        <w:t>Die Bilder benötig</w:t>
+      </w:r>
+      <w:r>
+        <w:t>t</w:t>
+      </w:r>
+      <w:r>
+        <w:t>en bei den verschiedenen Auflösung</w:t>
+      </w:r>
+      <w:r>
+        <w:t>en erwartungsgemäss</w:t>
+      </w:r>
+      <w:r>
+        <w:t xml:space="preserve"> immer </w:t>
+      </w:r>
+      <w:r>
+        <w:t xml:space="preserve">etwa </w:t>
+      </w:r>
+      <w:r>
+        <w:t>gleich lange, um geladen zu werden.</w:t>
+      </w:r>
+      <w:r>
+        <w:t xml:space="preserve"> Mit dieser Variante könnte die Video Wall daher die volle Auflösung nutzen.</w:t>
+      </w:r>
+    </w:p>
+    <w:p>
+      <w:pPr>
+        <w:pStyle w:val="Heading3"/>
+      </w:pPr>
+      <w:r>
+        <w:t>Test mit DirectX/OpenGL Applikationen</w:t>
+      </w:r>
+    </w:p>
+    <w:p/>
     <w:p>
       <w:pPr>
         <w:rPr>
@@ -6072,10 +6446,7 @@
         <w:t xml:space="preserve"> eines Skeletts vorgesehen.</w:t>
       </w:r>
     </w:p>
-    <w:p>
-      <w:bookmarkStart w:id="8" w:name="_GoBack"/>
-      <w:bookmarkEnd w:id="8"/>
-    </w:p>
+    <w:p/>
     <w:p>
       <w:pPr>
         <w:keepNext/>
@@ -6103,7 +6474,7 @@
                     </pic:cNvPicPr>
                   </pic:nvPicPr>
                   <pic:blipFill>
-                    <a:blip r:embed="rId11">
+                    <a:blip r:embed="rId12">
                       <a:extLst>
                         <a:ext uri="{28A0092B-C50C-407E-A947-70E740481C1C}">
                           <a14:useLocalDpi xmlns:a14="http://schemas.microsoft.com/office/drawing/2010/main" val="0"/>
@@ -6142,27 +6513,14 @@
       <w:r>
         <w:t xml:space="preserve">Abbildung </w:t>
       </w:r>
-      <w:r>
-        <w:fldChar w:fldCharType="begin"/>
-      </w:r>
-      <w:r>
-        <w:instrText xml:space="preserve"> SEQ Abbildung \* ARABIC </w:instrText>
-      </w:r>
-      <w:r>
-        <w:fldChar w:fldCharType="separate"/>
-      </w:r>
-      <w:r>
-        <w:rPr>
-          <w:noProof/>
-        </w:rPr>
-        <w:t>2</w:t>
-      </w:r>
-      <w:r>
-        <w:rPr>
-          <w:noProof/>
-        </w:rPr>
-        <w:fldChar w:fldCharType="end"/>
-      </w:r>
+      <w:fldSimple w:instr=" SEQ Abbildung \* ARABIC ">
+        <w:r>
+          <w:rPr>
+            <w:noProof/>
+          </w:rPr>
+          <w:t>2</w:t>
+        </w:r>
+      </w:fldSimple>
       <w:r>
         <w:t xml:space="preserve"> - Beispiel eines Skeletts</w:t>
       </w:r>
@@ -6216,7 +6574,7 @@
                     </pic:cNvPicPr>
                   </pic:nvPicPr>
                   <pic:blipFill>
-                    <a:blip r:embed="rId12">
+                    <a:blip r:embed="rId13">
                       <a:extLst>
                         <a:ext uri="{28A0092B-C50C-407E-A947-70E740481C1C}">
                           <a14:useLocalDpi xmlns:a14="http://schemas.microsoft.com/office/drawing/2010/main" val="0"/>
@@ -6252,35 +6610,22 @@
       <w:pPr>
         <w:pStyle w:val="Caption"/>
       </w:pPr>
-      <w:bookmarkStart w:id="9" w:name="_Ref321142121"/>
+      <w:bookmarkStart w:id="13" w:name="_Ref321142121"/>
       <w:r>
         <w:t xml:space="preserve">Abbildung </w:t>
       </w:r>
-      <w:r>
-        <w:fldChar w:fldCharType="begin"/>
-      </w:r>
-      <w:r>
-        <w:instrText xml:space="preserve"> SEQ Abbildung \* ARABIC </w:instrText>
-      </w:r>
-      <w:r>
-        <w:fldChar w:fldCharType="separate"/>
-      </w:r>
-      <w:r>
-        <w:rPr>
-          <w:noProof/>
-        </w:rPr>
-        <w:t>3</w:t>
-      </w:r>
-      <w:r>
-        <w:rPr>
-          <w:noProof/>
-        </w:rPr>
-        <w:fldChar w:fldCharType="end"/>
-      </w:r>
+      <w:fldSimple w:instr=" SEQ Abbildung \* ARABIC ">
+        <w:r>
+          <w:rPr>
+            <w:noProof/>
+          </w:rPr>
+          <w:t>3</w:t>
+        </w:r>
+      </w:fldSimple>
       <w:r>
         <w:t xml:space="preserve"> - Skelett mit Zone (rot) für das Handtracking</w:t>
       </w:r>
-      <w:bookmarkEnd w:id="9"/>
+      <w:bookmarkEnd w:id="13"/>
     </w:p>
     <w:p>
       <w:r>
@@ -6354,7 +6699,7 @@
                     </pic:cNvPicPr>
                   </pic:nvPicPr>
                   <pic:blipFill>
-                    <a:blip r:embed="rId13" cstate="print">
+                    <a:blip r:embed="rId14" cstate="print">
                       <a:extLst>
                         <a:ext uri="{28A0092B-C50C-407E-A947-70E740481C1C}">
                           <a14:useLocalDpi xmlns:a14="http://schemas.microsoft.com/office/drawing/2010/main" val="0"/>
@@ -6393,27 +6738,14 @@
       <w:r>
         <w:t xml:space="preserve">Abbildung </w:t>
       </w:r>
-      <w:r>
-        <w:fldChar w:fldCharType="begin"/>
-      </w:r>
-      <w:r>
-        <w:instrText xml:space="preserve"> SEQ Abbildung \* ARABIC </w:instrText>
-      </w:r>
-      <w:r>
-        <w:fldChar w:fldCharType="separate"/>
-      </w:r>
-      <w:r>
-        <w:rPr>
-          <w:noProof/>
-        </w:rPr>
-        <w:t>4</w:t>
-      </w:r>
-      <w:r>
-        <w:rPr>
-          <w:noProof/>
-        </w:rPr>
-        <w:fldChar w:fldCharType="end"/>
-      </w:r>
+      <w:fldSimple w:instr=" SEQ Abbildung \* ARABIC ">
+        <w:r>
+          <w:rPr>
+            <w:noProof/>
+          </w:rPr>
+          <w:t>4</w:t>
+        </w:r>
+      </w:fldSimple>
       <w:r>
         <w:t xml:space="preserve"> - Beispiel Monitor mit Handtracking</w:t>
       </w:r>
@@ -6430,8 +6762,8 @@
       </w:r>
     </w:p>
     <w:sectPr>
-      <w:headerReference w:type="default" r:id="rId14"/>
-      <w:footerReference w:type="default" r:id="rId15"/>
+      <w:headerReference w:type="default" r:id="rId15"/>
+      <w:footerReference w:type="default" r:id="rId16"/>
       <w:pgSz w:w="11906" w:h="16838"/>
       <w:pgMar w:top="1417" w:right="1417" w:bottom="1134" w:left="1417" w:header="708" w:footer="708" w:gutter="0"/>
       <w:cols w:space="708"/>
@@ -6549,31 +6881,16 @@
       </w:rPr>
       <w:t xml:space="preserve"> von </w:t>
     </w:r>
-    <w:r>
-      <w:fldChar w:fldCharType="begin"/>
-    </w:r>
-    <w:r>
-      <w:instrText>NUMPAGES  \* Arabic  \* MERGEFORMAT</w:instrText>
-    </w:r>
-    <w:r>
-      <w:fldChar w:fldCharType="separate"/>
-    </w:r>
-    <w:r>
-      <w:rPr>
-        <w:b/>
-        <w:noProof/>
-        <w:lang w:val="de-DE"/>
-      </w:rPr>
-      <w:t>9</w:t>
-    </w:r>
-    <w:r>
-      <w:rPr>
-        <w:b/>
-        <w:noProof/>
-        <w:lang w:val="de-DE"/>
-      </w:rPr>
-      <w:fldChar w:fldCharType="end"/>
-    </w:r>
+    <w:fldSimple w:instr="NUMPAGES  \* Arabic  \* MERGEFORMAT">
+      <w:r>
+        <w:rPr>
+          <w:b/>
+          <w:noProof/>
+          <w:lang w:val="de-DE"/>
+        </w:rPr>
+        <w:t>10</w:t>
+      </w:r>
+    </w:fldSimple>
   </w:p>
 </w:ftr>
 </file>
@@ -7420,6 +7737,119 @@
       </w:pPr>
     </w:lvl>
   </w:abstractNum>
+  <w:abstractNum w:abstractNumId="5">
+    <w:nsid w:val="703D1D8A"/>
+    <w:multiLevelType w:val="hybridMultilevel"/>
+    <w:tmpl w:val="DB527DE8"/>
+    <w:lvl w:ilvl="0" w:tplc="08070001">
+      <w:start w:val="1"/>
+      <w:numFmt w:val="bullet"/>
+      <w:lvlText w:val=""/>
+      <w:lvlJc w:val="left"/>
+      <w:pPr>
+        <w:ind w:left="720" w:hanging="360"/>
+      </w:pPr>
+      <w:rPr>
+        <w:rFonts w:ascii="Symbol" w:hAnsi="Symbol" w:hint="default"/>
+      </w:rPr>
+    </w:lvl>
+    <w:lvl w:ilvl="1" w:tplc="08070003" w:tentative="1">
+      <w:start w:val="1"/>
+      <w:numFmt w:val="bullet"/>
+      <w:lvlText w:val="o"/>
+      <w:lvlJc w:val="left"/>
+      <w:pPr>
+        <w:ind w:left="1440" w:hanging="360"/>
+      </w:pPr>
+      <w:rPr>
+        <w:rFonts w:ascii="Courier New" w:hAnsi="Courier New" w:cs="Courier New" w:hint="default"/>
+      </w:rPr>
+    </w:lvl>
+    <w:lvl w:ilvl="2" w:tplc="08070005" w:tentative="1">
+      <w:start w:val="1"/>
+      <w:numFmt w:val="bullet"/>
+      <w:lvlText w:val=""/>
+      <w:lvlJc w:val="left"/>
+      <w:pPr>
+        <w:ind w:left="2160" w:hanging="360"/>
+      </w:pPr>
+      <w:rPr>
+        <w:rFonts w:ascii="Wingdings" w:hAnsi="Wingdings" w:hint="default"/>
+      </w:rPr>
+    </w:lvl>
+    <w:lvl w:ilvl="3" w:tplc="08070001" w:tentative="1">
+      <w:start w:val="1"/>
+      <w:numFmt w:val="bullet"/>
+      <w:lvlText w:val=""/>
+      <w:lvlJc w:val="left"/>
+      <w:pPr>
+        <w:ind w:left="2880" w:hanging="360"/>
+      </w:pPr>
+      <w:rPr>
+        <w:rFonts w:ascii="Symbol" w:hAnsi="Symbol" w:hint="default"/>
+      </w:rPr>
+    </w:lvl>
+    <w:lvl w:ilvl="4" w:tplc="08070003" w:tentative="1">
+      <w:start w:val="1"/>
+      <w:numFmt w:val="bullet"/>
+      <w:lvlText w:val="o"/>
+      <w:lvlJc w:val="left"/>
+      <w:pPr>
+        <w:ind w:left="3600" w:hanging="360"/>
+      </w:pPr>
+      <w:rPr>
+        <w:rFonts w:ascii="Courier New" w:hAnsi="Courier New" w:cs="Courier New" w:hint="default"/>
+      </w:rPr>
+    </w:lvl>
+    <w:lvl w:ilvl="5" w:tplc="08070005" w:tentative="1">
+      <w:start w:val="1"/>
+      <w:numFmt w:val="bullet"/>
+      <w:lvlText w:val=""/>
+      <w:lvlJc w:val="left"/>
+      <w:pPr>
+        <w:ind w:left="4320" w:hanging="360"/>
+      </w:pPr>
+      <w:rPr>
+        <w:rFonts w:ascii="Wingdings" w:hAnsi="Wingdings" w:hint="default"/>
+      </w:rPr>
+    </w:lvl>
+    <w:lvl w:ilvl="6" w:tplc="08070001" w:tentative="1">
+      <w:start w:val="1"/>
+      <w:numFmt w:val="bullet"/>
+      <w:lvlText w:val=""/>
+      <w:lvlJc w:val="left"/>
+      <w:pPr>
+        <w:ind w:left="5040" w:hanging="360"/>
+      </w:pPr>
+      <w:rPr>
+        <w:rFonts w:ascii="Symbol" w:hAnsi="Symbol" w:hint="default"/>
+      </w:rPr>
+    </w:lvl>
+    <w:lvl w:ilvl="7" w:tplc="08070003" w:tentative="1">
+      <w:start w:val="1"/>
+      <w:numFmt w:val="bullet"/>
+      <w:lvlText w:val="o"/>
+      <w:lvlJc w:val="left"/>
+      <w:pPr>
+        <w:ind w:left="5760" w:hanging="360"/>
+      </w:pPr>
+      <w:rPr>
+        <w:rFonts w:ascii="Courier New" w:hAnsi="Courier New" w:cs="Courier New" w:hint="default"/>
+      </w:rPr>
+    </w:lvl>
+    <w:lvl w:ilvl="8" w:tplc="08070005" w:tentative="1">
+      <w:start w:val="1"/>
+      <w:numFmt w:val="bullet"/>
+      <w:lvlText w:val=""/>
+      <w:lvlJc w:val="left"/>
+      <w:pPr>
+        <w:ind w:left="6480" w:hanging="360"/>
+      </w:pPr>
+      <w:rPr>
+        <w:rFonts w:ascii="Wingdings" w:hAnsi="Wingdings" w:hint="default"/>
+      </w:rPr>
+    </w:lvl>
+  </w:abstractNum>
   <w:num w:numId="1">
     <w:abstractNumId w:val="2"/>
   </w:num>
@@ -7434,6 +7864,9 @@
   </w:num>
   <w:num w:numId="5">
     <w:abstractNumId w:val="0"/>
+  </w:num>
+  <w:num w:numId="6">
+    <w:abstractNumId w:val="5"/>
   </w:num>
 </w:numbering>
 </file>
@@ -7782,7 +8215,6 @@
     <w:next w:val="Normal"/>
     <w:link w:val="Heading7Char"/>
     <w:uiPriority w:val="9"/>
-    <w:semiHidden/>
     <w:unhideWhenUsed/>
     <w:qFormat/>
     <w:rsid w:val="003C3BB7"/>
@@ -8433,7 +8865,6 @@
     <w:basedOn w:val="DefaultParagraphFont"/>
     <w:link w:val="Heading7"/>
     <w:uiPriority w:val="9"/>
-    <w:semiHidden/>
     <w:rsid w:val="003C3BB7"/>
     <w:rPr>
       <w:caps/>
@@ -9373,7 +9804,6 @@
     <w:next w:val="Normal"/>
     <w:link w:val="Heading7Char"/>
     <w:uiPriority w:val="9"/>
-    <w:semiHidden/>
     <w:unhideWhenUsed/>
     <w:qFormat/>
     <w:rsid w:val="003C3BB7"/>
@@ -10024,7 +10454,6 @@
     <w:basedOn w:val="DefaultParagraphFont"/>
     <w:link w:val="Heading7"/>
     <w:uiPriority w:val="9"/>
-    <w:semiHidden/>
     <w:rsid w:val="003C3BB7"/>
     <w:rPr>
       <w:caps/>
@@ -10910,7 +11339,7 @@
 </file>
 
 <file path=customXml/itemProps1.xml><?xml version="1.0" encoding="utf-8"?>
-<ds:datastoreItem xmlns:ds="http://schemas.openxmlformats.org/officeDocument/2006/customXml" ds:itemID="{192473EC-E1DA-468A-98BC-51AF6BAA8C4B}">
+<ds:datastoreItem xmlns:ds="http://schemas.openxmlformats.org/officeDocument/2006/customXml" ds:itemID="{5C2FE631-0993-4FA8-92EF-8F779FCA26C1}">
   <ds:schemaRefs>
     <ds:schemaRef ds:uri="http://schemas.openxmlformats.org/officeDocument/2006/bibliography"/>
   </ds:schemaRefs>

</xml_diff>

<commit_message>
refs #848 Gewichtung begründet
Former-commit-id: 3e533796cb65cf1579bd7ba322ac6ba659cb3b39
</commit_message>
<xml_diff>
--- a/doc/Bericht/05_Technischer Bericht/06_Entwurf/Entwurf.docx
+++ b/doc/Bericht/05_Technischer Bericht/06_Entwurf/Entwurf.docx
@@ -322,8 +322,13 @@
               <w:t xml:space="preserve">Review, </w:t>
             </w:r>
             <w:r>
-              <w:t>Konvertierung mit Image Magick</w:t>
-            </w:r>
+              <w:t xml:space="preserve">Konvertierung mit Image </w:t>
+            </w:r>
+            <w:proofErr w:type="spellStart"/>
+            <w:r>
+              <w:t>Magick</w:t>
+            </w:r>
+            <w:proofErr w:type="spellEnd"/>
           </w:p>
         </w:tc>
         <w:tc>
@@ -507,8 +512,6 @@
             <w:r>
               <w:t>Anpassung aus Code Review 03.05.2012</w:t>
             </w:r>
-            <w:bookmarkStart w:id="1" w:name="_GoBack"/>
-            <w:bookmarkEnd w:id="1"/>
           </w:p>
         </w:tc>
         <w:tc>
@@ -546,8 +549,13 @@
       <w:r>
         <w:t xml:space="preserve">Microsoft </w:t>
       </w:r>
-      <w:r>
-        <w:t>Kinect zu entwickeln, stehen die f</w:t>
+      <w:proofErr w:type="spellStart"/>
+      <w:r>
+        <w:t>Kinect</w:t>
+      </w:r>
+      <w:proofErr w:type="spellEnd"/>
+      <w:r>
+        <w:t xml:space="preserve"> zu entwickeln, stehen die f</w:t>
       </w:r>
       <w:r>
         <w:t>olgende</w:t>
@@ -597,12 +605,14 @@
           <w:lang w:val="en-US"/>
         </w:rPr>
       </w:pPr>
+      <w:proofErr w:type="spellStart"/>
       <w:r>
         <w:rPr>
           <w:lang w:val="en-US"/>
         </w:rPr>
         <w:t>OpenNI</w:t>
       </w:r>
+      <w:proofErr w:type="spellEnd"/>
     </w:p>
     <w:p>
       <w:pPr>
@@ -615,12 +625,14 @@
           <w:lang w:val="en-US"/>
         </w:rPr>
       </w:pPr>
+      <w:proofErr w:type="spellStart"/>
       <w:r>
         <w:rPr>
           <w:lang w:val="en-US"/>
         </w:rPr>
         <w:t>OpenKinect</w:t>
       </w:r>
+      <w:proofErr w:type="spellEnd"/>
     </w:p>
     <w:p>
       <w:r>
@@ -646,14 +658,14 @@
           <w:lang w:val="en-US"/>
         </w:rPr>
       </w:pPr>
-      <w:bookmarkStart w:id="2" w:name="_Ref318982263"/>
+      <w:bookmarkStart w:id="1" w:name="_Ref318982263"/>
       <w:r>
         <w:rPr>
           <w:lang w:val="en-US"/>
         </w:rPr>
         <w:t xml:space="preserve">Framework 1: </w:t>
       </w:r>
-      <w:bookmarkEnd w:id="2"/>
+      <w:bookmarkEnd w:id="1"/>
       <w:r>
         <w:rPr>
           <w:lang w:val="en-US"/>
@@ -671,8 +683,13 @@
       <w:r>
         <w:t xml:space="preserve">Das offizielle </w:t>
       </w:r>
-      <w:r>
-        <w:t xml:space="preserve">Kinect </w:t>
+      <w:proofErr w:type="spellStart"/>
+      <w:r>
+        <w:t>Kinect</w:t>
+      </w:r>
+      <w:proofErr w:type="spellEnd"/>
+      <w:r>
+        <w:t xml:space="preserve"> </w:t>
       </w:r>
       <w:r>
         <w:t xml:space="preserve">Framework von Microsoft </w:t>
@@ -701,9 +718,11 @@
       <w:r>
         <w:t xml:space="preserve"> eher, als Beispiel </w:t>
       </w:r>
+      <w:proofErr w:type="spellStart"/>
       <w:r>
         <w:t>OpenNI</w:t>
       </w:r>
+      <w:proofErr w:type="spellEnd"/>
       <w:r>
         <w:t xml:space="preserve"> </w:t>
       </w:r>
@@ -786,17 +805,22 @@
       <w:pPr>
         <w:pStyle w:val="Heading4"/>
       </w:pPr>
-      <w:bookmarkStart w:id="3" w:name="_Ref318986646"/>
-      <w:r>
-        <w:t>Framework 2: OpenNI</w:t>
-      </w:r>
+      <w:bookmarkStart w:id="2" w:name="_Ref318986646"/>
+      <w:r>
+        <w:t xml:space="preserve">Framework 2: </w:t>
+      </w:r>
+      <w:proofErr w:type="spellStart"/>
+      <w:r>
+        <w:t>OpenNI</w:t>
+      </w:r>
+      <w:proofErr w:type="spellEnd"/>
       <w:r>
         <w:rPr>
           <w:rStyle w:val="FootnoteReference"/>
         </w:rPr>
         <w:footnoteReference w:id="2"/>
       </w:r>
-      <w:bookmarkEnd w:id="3"/>
+      <w:bookmarkEnd w:id="2"/>
     </w:p>
     <w:p>
       <w:r>
@@ -821,7 +845,23 @@
         <w:t>atz zum</w:t>
       </w:r>
       <w:r>
-        <w:t xml:space="preserve"> Microsoft Kinect SDK, nicht nur auf Kinect als Eingabemöglichkeit, sondern allgemein auf Natural User Interfaces (NUI).</w:t>
+        <w:t xml:space="preserve"> Microsoft </w:t>
+      </w:r>
+      <w:proofErr w:type="spellStart"/>
+      <w:r>
+        <w:t>Kinect</w:t>
+      </w:r>
+      <w:proofErr w:type="spellEnd"/>
+      <w:r>
+        <w:t xml:space="preserve"> SDK, nicht nur auf </w:t>
+      </w:r>
+      <w:proofErr w:type="spellStart"/>
+      <w:r>
+        <w:t>Kinect</w:t>
+      </w:r>
+      <w:proofErr w:type="spellEnd"/>
+      <w:r>
+        <w:t xml:space="preserve"> als Eingabemöglichkeit, sondern allgemein auf Natural User Interfaces (NUI).</w:t>
       </w:r>
     </w:p>
     <w:p>
@@ -835,11 +875,16 @@
         <w:t xml:space="preserve"> Framework zusätzliche Middl</w:t>
       </w:r>
       <w:r>
-        <w:t>eware einsetzen. So wird mit Ni</w:t>
+        <w:t xml:space="preserve">eware einsetzen. So wird mit </w:t>
+      </w:r>
+      <w:proofErr w:type="spellStart"/>
+      <w:r>
+        <w:t>Ni</w:t>
       </w:r>
       <w:r>
         <w:t>TE</w:t>
       </w:r>
+      <w:proofErr w:type="spellEnd"/>
       <w:r>
         <w:rPr>
           <w:rStyle w:val="FootnoteReference"/>
@@ -847,8 +892,13 @@
         <w:footnoteReference w:id="3"/>
       </w:r>
       <w:r>
-        <w:t xml:space="preserve"> von PrimeSense</w:t>
-      </w:r>
+        <w:t xml:space="preserve"> von </w:t>
+      </w:r>
+      <w:proofErr w:type="spellStart"/>
+      <w:r>
+        <w:t>PrimeSense</w:t>
+      </w:r>
+      <w:proofErr w:type="spellEnd"/>
       <w:r>
         <w:rPr>
           <w:rStyle w:val="FootnoteReference"/>
@@ -865,8 +915,13 @@
       </w:pPr>
       <w:r>
         <w:lastRenderedPageBreak/>
-        <w:t>Framework 3: OpenKinect</w:t>
-      </w:r>
+        <w:t xml:space="preserve">Framework 3: </w:t>
+      </w:r>
+      <w:proofErr w:type="spellStart"/>
+      <w:r>
+        <w:t>OpenKinect</w:t>
+      </w:r>
+      <w:proofErr w:type="spellEnd"/>
       <w:r>
         <w:rPr>
           <w:rStyle w:val="FootnoteReference"/>
@@ -874,8 +929,13 @@
         <w:footnoteReference w:id="5"/>
       </w:r>
       <w:r>
-        <w:t xml:space="preserve"> / libfreenect</w:t>
-      </w:r>
+        <w:t xml:space="preserve"> / </w:t>
+      </w:r>
+      <w:proofErr w:type="spellStart"/>
+      <w:r>
+        <w:t>libfreenect</w:t>
+      </w:r>
+      <w:proofErr w:type="spellEnd"/>
       <w:r>
         <w:rPr>
           <w:rStyle w:val="FootnoteReference"/>
@@ -884,25 +944,38 @@
       </w:r>
     </w:p>
     <w:p>
-      <w:r>
-        <w:t xml:space="preserve">OpenKinect </w:t>
+      <w:proofErr w:type="spellStart"/>
+      <w:r>
+        <w:t>OpenKinect</w:t>
+      </w:r>
+      <w:proofErr w:type="spellEnd"/>
+      <w:r>
+        <w:t xml:space="preserve"> </w:t>
       </w:r>
       <w:r>
         <w:t>ist eine Community, die den</w:t>
       </w:r>
       <w:r>
-        <w:t xml:space="preserve"> libreenect Treiber entwickelt. Leider gibt es dafür aber keine erweiterten Funktionen wie Gestenerkennung oder Skeleton Tracking.</w:t>
+        <w:t xml:space="preserve"> </w:t>
+      </w:r>
+      <w:proofErr w:type="spellStart"/>
+      <w:r>
+        <w:t>libreenect</w:t>
+      </w:r>
+      <w:proofErr w:type="spellEnd"/>
+      <w:r>
+        <w:t xml:space="preserve"> Treiber entwickelt. Leider gibt es dafür aber keine erweiterten Funktionen wie Gestenerkennung oder Skeleton Tracking.</w:t>
       </w:r>
     </w:p>
     <w:p>
       <w:pPr>
         <w:pStyle w:val="Heading4"/>
       </w:pPr>
-      <w:bookmarkStart w:id="4" w:name="_Ref318986946"/>
+      <w:bookmarkStart w:id="3" w:name="_Ref318986946"/>
       <w:r>
         <w:t>Nutzwertanalyse</w:t>
       </w:r>
-      <w:bookmarkEnd w:id="4"/>
+      <w:bookmarkEnd w:id="3"/>
     </w:p>
     <w:p>
       <w:r>
@@ -911,7 +984,241 @@
     </w:p>
     <w:p>
       <w:r>
-        <w:t>TODO: Gewichtung begründen</w:t>
+        <w:t>Die Gewichtung der verschieden</w:t>
+      </w:r>
+      <w:r>
+        <w:t xml:space="preserve">en Kriterien </w:t>
+      </w:r>
+      <w:r>
+        <w:t>läss</w:t>
+      </w:r>
+      <w:r>
+        <w:t>t</w:t>
+      </w:r>
+      <w:r>
+        <w:t xml:space="preserve"> sich wie folgt begründen</w:t>
+      </w:r>
+      <w:r>
+        <w:t>:</w:t>
+      </w:r>
+    </w:p>
+    <w:p>
+      <w:r>
+        <w:t>Das Kriterium „</w:t>
+      </w:r>
+      <w:proofErr w:type="spellStart"/>
+      <w:r>
+        <w:t>Cooperate</w:t>
+      </w:r>
+      <w:proofErr w:type="spellEnd"/>
+      <w:r>
+        <w:t xml:space="preserve"> Support, Weiterentwicklung, Community</w:t>
+      </w:r>
+      <w:r>
+        <w:t>“</w:t>
+      </w:r>
+      <w:r>
+        <w:t xml:space="preserve"> ist sehr wichtig, da bei der Weiterentwicklung der Applikation sich auch die Libraries oder SDKs </w:t>
+      </w:r>
+      <w:r>
+        <w:t xml:space="preserve">weiterentwickeln sollen oder </w:t>
+      </w:r>
+      <w:proofErr w:type="gramStart"/>
+      <w:r>
+        <w:t>das neue</w:t>
+      </w:r>
+      <w:proofErr w:type="gramEnd"/>
+      <w:r>
+        <w:t xml:space="preserve"> Features zu Verfügung stehen</w:t>
+      </w:r>
+      <w:r>
+        <w:t>.</w:t>
+      </w:r>
+      <w:r>
+        <w:t xml:space="preserve"> </w:t>
+      </w:r>
+      <w:r>
+        <w:t>„</w:t>
+      </w:r>
+      <w:r>
+        <w:t>Windows Integration und Installation</w:t>
+      </w:r>
+      <w:r>
+        <w:t>“</w:t>
+      </w:r>
+      <w:r>
+        <w:t xml:space="preserve"> ist bedingt wichtig, weil</w:t>
+      </w:r>
+      <w:r>
+        <w:t xml:space="preserve"> TODO</w:t>
+      </w:r>
+    </w:p>
+    <w:p>
+      <w:r>
+        <w:t>Das Kriterium „</w:t>
+      </w:r>
+      <w:r>
+        <w:t>Linux / Mac Kompatibilität</w:t>
+      </w:r>
+      <w:r>
+        <w:t xml:space="preserve">“ </w:t>
+      </w:r>
+      <w:r>
+        <w:t>wurde als</w:t>
+      </w:r>
+      <w:r>
+        <w:t xml:space="preserve"> nicht wichtig</w:t>
+      </w:r>
+      <w:r>
+        <w:t xml:space="preserve"> eingestuft</w:t>
+      </w:r>
+      <w:r>
+        <w:t xml:space="preserve">, da </w:t>
+      </w:r>
+      <w:proofErr w:type="spellStart"/>
+      <w:r>
+        <w:t>Kinect</w:t>
+      </w:r>
+      <w:proofErr w:type="spellEnd"/>
+      <w:r>
+        <w:t xml:space="preserve"> selbst schon von </w:t>
+      </w:r>
+      <w:r>
+        <w:t xml:space="preserve">der </w:t>
+      </w:r>
+      <w:r>
+        <w:t xml:space="preserve">Microsoft </w:t>
+      </w:r>
+      <w:r>
+        <w:t xml:space="preserve">Corporation </w:t>
+      </w:r>
+      <w:r>
+        <w:t xml:space="preserve">ist und es daher </w:t>
+      </w:r>
+      <w:r>
+        <w:t>s</w:t>
+      </w:r>
+      <w:r>
+        <w:t>inn</w:t>
+      </w:r>
+      <w:r>
+        <w:t>voll ist</w:t>
+      </w:r>
+      <w:r>
+        <w:t xml:space="preserve"> mit Microsoft Technologien zu arbeiten.</w:t>
+      </w:r>
+      <w:r>
+        <w:t xml:space="preserve"> Das </w:t>
+      </w:r>
+      <w:r>
+        <w:t xml:space="preserve">Kriterium </w:t>
+      </w:r>
+      <w:r>
+        <w:t xml:space="preserve">„Skeleton Tracking Qualität“ ist </w:t>
+      </w:r>
+      <w:r>
+        <w:t>essentiell</w:t>
+      </w:r>
+      <w:r>
+        <w:t xml:space="preserve"> damit der Nutzer mit der Applikation</w:t>
+      </w:r>
+      <w:r>
+        <w:t xml:space="preserve"> interagieren</w:t>
+      </w:r>
+      <w:r>
+        <w:t xml:space="preserve"> kann</w:t>
+      </w:r>
+      <w:r>
+        <w:t xml:space="preserve"> und erhält daher eine hohe Wichtigkeit.</w:t>
+      </w:r>
+      <w:r>
+        <w:t xml:space="preserve"> Die „Libraries für Gestenerkennung“ sind bedingt wichtig, </w:t>
+      </w:r>
+      <w:r>
+        <w:t xml:space="preserve">da </w:t>
+      </w:r>
+      <w:r>
+        <w:t>Gesten</w:t>
+      </w:r>
+      <w:r>
+        <w:t xml:space="preserve"> zum jetzigen Zeitpunkt nicht verwendet werden</w:t>
+      </w:r>
+      <w:r>
+        <w:t>.</w:t>
+      </w:r>
+      <w:r>
+        <w:t xml:space="preserve"> Die „</w:t>
+      </w:r>
+      <w:proofErr w:type="spellStart"/>
+      <w:r>
+        <w:t>Record</w:t>
+      </w:r>
+      <w:proofErr w:type="spellEnd"/>
+      <w:r>
+        <w:t xml:space="preserve"> / Replay Funktionalität</w:t>
+      </w:r>
+      <w:r>
+        <w:t xml:space="preserve">“ ist wichtig, da </w:t>
+      </w:r>
+      <w:r>
+        <w:t>damit</w:t>
+      </w:r>
+      <w:r>
+        <w:t xml:space="preserve"> ein Nutzer simuliert werden kann und so die Applikation vereinfacht getestet werden kann.</w:t>
+      </w:r>
+      <w:r>
+        <w:t xml:space="preserve"> Das Kriterium „</w:t>
+      </w:r>
+      <w:r>
+        <w:t>Dokumentation</w:t>
+      </w:r>
+      <w:r>
+        <w:t xml:space="preserve">“ ist wichtig, um </w:t>
+      </w:r>
+      <w:r>
+        <w:t xml:space="preserve">die </w:t>
+      </w:r>
+      <w:r>
+        <w:t>Features</w:t>
+      </w:r>
+      <w:r>
+        <w:t xml:space="preserve"> Framework </w:t>
+      </w:r>
+      <w:r>
+        <w:t xml:space="preserve">zu kennen </w:t>
+      </w:r>
+      <w:r>
+        <w:t>und zu verstehen.</w:t>
+      </w:r>
+      <w:r>
+        <w:t xml:space="preserve"> „</w:t>
+      </w:r>
+      <w:r>
+        <w:t>Mit Framework realisierte Beispiele und Libraries (Quantität)</w:t>
+      </w:r>
+      <w:r>
+        <w:t xml:space="preserve">“ helfen dem Verständnis, </w:t>
+      </w:r>
+      <w:r>
+        <w:t xml:space="preserve">sind aber nur bedingt wichtig, da nicht eine hohe Anzahl sondern </w:t>
+      </w:r>
+      <w:r>
+        <w:t>eine gute Qualität</w:t>
+      </w:r>
+      <w:r>
+        <w:t>, welche durch das Kriterium „</w:t>
+      </w:r>
+      <w:r>
+        <w:t>Mit Framework realisierte Beispiele und Libraries (Qualität)</w:t>
+      </w:r>
+      <w:r>
+        <w:t>“ f</w:t>
+      </w:r>
+      <w:r>
+        <w:t>estgehalten wurden, wichtig ist</w:t>
+      </w:r>
+      <w:r>
+        <w:t>.</w:t>
       </w:r>
     </w:p>
     <w:tbl>
@@ -949,7 +1256,15 @@
               </w:rPr>
             </w:pPr>
             <w:r>
-              <w:t>Nutzwertanalyse: Auswahl Kinect Framework</w:t>
+              <w:t xml:space="preserve">Nutzwertanalyse: Auswahl </w:t>
+            </w:r>
+            <w:proofErr w:type="spellStart"/>
+            <w:r>
+              <w:t>Kinect</w:t>
+            </w:r>
+            <w:proofErr w:type="spellEnd"/>
+            <w:r>
+              <w:t xml:space="preserve"> Framework</w:t>
             </w:r>
           </w:p>
         </w:tc>
@@ -1096,12 +1411,37 @@
             </w:tcBorders>
           </w:tcPr>
           <w:p>
+            <w:proofErr w:type="spellStart"/>
             <w:r>
               <w:rPr>
                 <w:b/>
                 <w:bCs/>
               </w:rPr>
-              <w:t>Kinect for Windows SDK</w:t>
+              <w:t>Kinect</w:t>
+            </w:r>
+            <w:proofErr w:type="spellEnd"/>
+            <w:r>
+              <w:rPr>
+                <w:b/>
+                <w:bCs/>
+              </w:rPr>
+              <w:t xml:space="preserve"> </w:t>
+            </w:r>
+            <w:proofErr w:type="spellStart"/>
+            <w:r>
+              <w:rPr>
+                <w:b/>
+                <w:bCs/>
+              </w:rPr>
+              <w:t>for</w:t>
+            </w:r>
+            <w:proofErr w:type="spellEnd"/>
+            <w:r>
+              <w:rPr>
+                <w:b/>
+                <w:bCs/>
+              </w:rPr>
+              <w:t xml:space="preserve"> Windows SDK</w:t>
             </w:r>
           </w:p>
         </w:tc>
@@ -1121,6 +1461,7 @@
                 <w:bCs/>
               </w:rPr>
             </w:pPr>
+            <w:proofErr w:type="spellStart"/>
             <w:r>
               <w:rPr>
                 <w:b/>
@@ -1128,6 +1469,7 @@
               </w:rPr>
               <w:t>OpenNI</w:t>
             </w:r>
+            <w:proofErr w:type="spellEnd"/>
           </w:p>
         </w:tc>
         <w:tc>
@@ -1145,13 +1487,31 @@
                 <w:bCs/>
               </w:rPr>
             </w:pPr>
+            <w:proofErr w:type="spellStart"/>
             <w:r>
               <w:rPr>
                 <w:b/>
                 <w:bCs/>
               </w:rPr>
-              <w:t>OpenKinect / libfreenect</w:t>
-            </w:r>
+              <w:t>OpenKinect</w:t>
+            </w:r>
+            <w:proofErr w:type="spellEnd"/>
+            <w:r>
+              <w:rPr>
+                <w:b/>
+                <w:bCs/>
+              </w:rPr>
+              <w:t xml:space="preserve"> / </w:t>
+            </w:r>
+            <w:proofErr w:type="spellStart"/>
+            <w:r>
+              <w:rPr>
+                <w:b/>
+                <w:bCs/>
+              </w:rPr>
+              <w:t>libfreenect</w:t>
+            </w:r>
+            <w:proofErr w:type="spellEnd"/>
           </w:p>
         </w:tc>
       </w:tr>
@@ -1358,8 +1718,15 @@
             <w:r>
               <w:rPr>
                 <w:b/>
-              </w:rPr>
-              <w:t>Cooperate Support, Weiterentwicklung, Community</w:t>
+                <w:lang w:val="en-US"/>
+              </w:rPr>
+              <w:t>Cooperate</w:t>
+            </w:r>
+            <w:r>
+              <w:rPr>
+                <w:b/>
+              </w:rPr>
+              <w:t xml:space="preserve"> Support, Weiterentwicklung, Community</w:t>
             </w:r>
           </w:p>
         </w:tc>
@@ -2149,11 +2516,19 @@
                 <w:b/>
               </w:rPr>
             </w:pPr>
-            <w:r>
-              <w:rPr>
-                <w:b/>
-              </w:rPr>
-              <w:t>Record / Replay Funktionalität</w:t>
+            <w:proofErr w:type="spellStart"/>
+            <w:r>
+              <w:rPr>
+                <w:b/>
+              </w:rPr>
+              <w:t>Record</w:t>
+            </w:r>
+            <w:proofErr w:type="spellEnd"/>
+            <w:r>
+              <w:rPr>
+                <w:b/>
+              </w:rPr>
+              <w:t xml:space="preserve"> / Replay Funktionalität</w:t>
             </w:r>
           </w:p>
         </w:tc>
@@ -3117,7 +3492,13 @@
           </w:tcPr>
           <w:p>
             <w:r>
-              <w:t>Bemerkung: Die Gewichtungs- / Bewertungsskala geht von 1 (am schlechtesten) bis 5 (am besten).</w:t>
+              <w:t>Bemerkung: Die</w:t>
+            </w:r>
+            <w:r>
+              <w:t xml:space="preserve"> Gewichtungs- / Bewertungsskala geht von wenig (1), mittel (3) bis zu sehr wichtig (5)</w:t>
+            </w:r>
+            <w:r>
+              <w:t>.</w:t>
             </w:r>
           </w:p>
         </w:tc>
@@ -3137,25 +3518,39 @@
       <w:pPr>
         <w:pStyle w:val="Caption"/>
       </w:pPr>
-      <w:bookmarkStart w:id="5" w:name="_Ref319067429"/>
-      <w:r>
+      <w:bookmarkStart w:id="4" w:name="_Ref319067429"/>
+      <w:r>
+        <w:lastRenderedPageBreak/>
         <w:t xml:space="preserve">Tabelle </w:t>
       </w:r>
-      <w:fldSimple w:instr=" SEQ Tabelle \* ARABIC ">
-        <w:r>
-          <w:rPr>
-            <w:noProof/>
-          </w:rPr>
-          <w:t>1</w:t>
-        </w:r>
-      </w:fldSimple>
+      <w:r>
+        <w:fldChar w:fldCharType="begin"/>
+      </w:r>
+      <w:r>
+        <w:instrText xml:space="preserve"> SEQ Tabelle \* ARABIC </w:instrText>
+      </w:r>
+      <w:r>
+        <w:fldChar w:fldCharType="separate"/>
+      </w:r>
+      <w:r>
+        <w:rPr>
+          <w:noProof/>
+        </w:rPr>
+        <w:t>1</w:t>
+      </w:r>
+      <w:r>
+        <w:rPr>
+          <w:noProof/>
+        </w:rPr>
+        <w:fldChar w:fldCharType="end"/>
+      </w:r>
       <w:r>
         <w:rPr>
           <w:noProof/>
         </w:rPr>
         <w:t xml:space="preserve"> - Nutzwertanalyse: Auswahl Kinect Framework</w:t>
       </w:r>
-      <w:bookmarkEnd w:id="5"/>
+      <w:bookmarkEnd w:id="4"/>
     </w:p>
     <w:p>
       <w:r>
@@ -3171,8 +3566,13 @@
         <w:t>nalyse</w:t>
       </w:r>
       <w:r>
-        <w:t xml:space="preserve"> (siehe </w:t>
-      </w:r>
+        <w:t xml:space="preserve"> (</w:t>
+      </w:r>
+      <w:proofErr w:type="gramStart"/>
+      <w:r>
+        <w:t xml:space="preserve">siehe </w:t>
+      </w:r>
+      <w:proofErr w:type="gramEnd"/>
       <w:r>
         <w:fldChar w:fldCharType="begin"/>
       </w:r>
@@ -3228,7 +3628,15 @@
         <w:fldChar w:fldCharType="separate"/>
       </w:r>
       <w:r>
-        <w:t>Framework 1: Microsoft Kinect SDK</w:t>
+        <w:t xml:space="preserve">Framework 1: Microsoft </w:t>
+      </w:r>
+      <w:proofErr w:type="spellStart"/>
+      <w:r>
+        <w:t>Kinect</w:t>
+      </w:r>
+      <w:proofErr w:type="spellEnd"/>
+      <w:r>
+        <w:t xml:space="preserve"> SDK</w:t>
       </w:r>
       <w:r>
         <w:fldChar w:fldCharType="end"/>
@@ -3249,8 +3657,13 @@
         <w:fldChar w:fldCharType="separate"/>
       </w:r>
       <w:r>
-        <w:t>Framework 2: OpenNI</w:t>
-      </w:r>
+        <w:t xml:space="preserve">Framework 2: </w:t>
+      </w:r>
+      <w:proofErr w:type="spellStart"/>
+      <w:r>
+        <w:t>OpenNI</w:t>
+      </w:r>
+      <w:proofErr w:type="spellEnd"/>
       <w:r>
         <w:fldChar w:fldCharType="end"/>
       </w:r>
@@ -3326,11 +3739,7 @@
         <w:t>, ein</w:t>
       </w:r>
       <w:r>
-        <w:t xml:space="preserve">e bessere </w:t>
-      </w:r>
-      <w:r>
-        <w:lastRenderedPageBreak/>
-        <w:t>Dokumentation besitzt und</w:t>
+        <w:t>e bessere Dokumentation besitzt und</w:t>
       </w:r>
       <w:r>
         <w:t xml:space="preserve"> perfekte Windows, Visual Studio, C# und .NET Integration bietet, würde sich dieses Framework trotz Anpassungen an einzelnen Gewichtungen oder Bewertungen gegenüber dem Framework 2 durchsetzen. Demensprechend ist diese Nutzwertanalyse nicht sensitiv gegenüber Änderungen.</w:t>
@@ -3444,7 +3853,15 @@
         <w:t>ist</w:t>
       </w:r>
       <w:r>
-        <w:t xml:space="preserve"> in der Bachelorarbeit „Kinect Bodyscanner“</w:t>
+        <w:t xml:space="preserve"> in der Bachelorarbeit „</w:t>
+      </w:r>
+      <w:proofErr w:type="spellStart"/>
+      <w:r>
+        <w:t>Kinect</w:t>
+      </w:r>
+      <w:proofErr w:type="spellEnd"/>
+      <w:r>
+        <w:t xml:space="preserve"> Bodyscanner“</w:t>
       </w:r>
       <w:r>
         <w:rPr>
@@ -3453,7 +3870,23 @@
         <w:footnoteReference w:id="8"/>
       </w:r>
       <w:r>
-        <w:t xml:space="preserve"> von Felix Egli und Michael Schnyder im </w:t>
+        <w:t xml:space="preserve"> von Felix </w:t>
+      </w:r>
+      <w:proofErr w:type="spellStart"/>
+      <w:r>
+        <w:t>Egli</w:t>
+      </w:r>
+      <w:proofErr w:type="spellEnd"/>
+      <w:r>
+        <w:t xml:space="preserve"> und Michael </w:t>
+      </w:r>
+      <w:proofErr w:type="spellStart"/>
+      <w:r>
+        <w:t>Schnyder</w:t>
+      </w:r>
+      <w:proofErr w:type="spellEnd"/>
+      <w:r>
+        <w:t xml:space="preserve"> im </w:t>
       </w:r>
       <w:r>
         <w:t>K</w:t>
@@ -3465,10 +3898,26 @@
         <w:t xml:space="preserve"> </w:t>
       </w:r>
       <w:r>
-        <w:t>3.3.1 Kinect Framework</w:t>
-      </w:r>
-      <w:r>
-        <w:t xml:space="preserve"> auf Seite 30 beschrieben, dass OpenNI für </w:t>
+        <w:t xml:space="preserve">3.3.1 </w:t>
+      </w:r>
+      <w:proofErr w:type="spellStart"/>
+      <w:r>
+        <w:t>Kinect</w:t>
+      </w:r>
+      <w:proofErr w:type="spellEnd"/>
+      <w:r>
+        <w:t xml:space="preserve"> Framework</w:t>
+      </w:r>
+      <w:r>
+        <w:t xml:space="preserve"> auf Seite 30 beschrieben, dass </w:t>
+      </w:r>
+      <w:proofErr w:type="spellStart"/>
+      <w:r>
+        <w:t>OpenNI</w:t>
+      </w:r>
+      <w:proofErr w:type="spellEnd"/>
+      <w:r>
+        <w:t xml:space="preserve"> für </w:t>
       </w:r>
       <w:r>
         <w:t>die</w:t>
@@ -3500,8 +3949,21 @@
       <w:r>
         <w:t>„</w:t>
       </w:r>
-      <w:r>
-        <w:t>Kinect for Windows SDK</w:t>
+      <w:proofErr w:type="spellStart"/>
+      <w:r>
+        <w:t>Kinect</w:t>
+      </w:r>
+      <w:proofErr w:type="spellEnd"/>
+      <w:r>
+        <w:t xml:space="preserve"> </w:t>
+      </w:r>
+      <w:proofErr w:type="spellStart"/>
+      <w:r>
+        <w:t>for</w:t>
+      </w:r>
+      <w:proofErr w:type="spellEnd"/>
+      <w:r>
+        <w:t xml:space="preserve"> Windows SDK</w:t>
       </w:r>
       <w:r>
         <w:t>“</w:t>
@@ -3519,482 +3981,490 @@
       <w:pPr>
         <w:pStyle w:val="Heading3"/>
       </w:pPr>
-      <w:bookmarkStart w:id="6" w:name="_Ref322350444"/>
+      <w:bookmarkStart w:id="5" w:name="_Ref322350444"/>
       <w:r>
         <w:lastRenderedPageBreak/>
         <w:t>PDF Darstellung</w:t>
+      </w:r>
+      <w:bookmarkEnd w:id="5"/>
+    </w:p>
+    <w:p>
+      <w:r>
+        <w:t xml:space="preserve">Die Poster liegen alle </w:t>
+      </w:r>
+      <w:r>
+        <w:t xml:space="preserve">im </w:t>
+      </w:r>
+      <w:r>
+        <w:t xml:space="preserve">PDF </w:t>
+      </w:r>
+      <w:r>
+        <w:t xml:space="preserve">Format </w:t>
+      </w:r>
+      <w:r>
+        <w:t xml:space="preserve">vor. </w:t>
+      </w:r>
+      <w:r>
+        <w:t>Die unterschiedlichen</w:t>
+      </w:r>
+      <w:r>
+        <w:t xml:space="preserve"> Möglichkeiten</w:t>
+      </w:r>
+      <w:r>
+        <w:t>,</w:t>
+      </w:r>
+      <w:r>
+        <w:t xml:space="preserve"> </w:t>
+      </w:r>
+      <w:r>
+        <w:t xml:space="preserve">wie </w:t>
+      </w:r>
+      <w:r>
+        <w:t>diese</w:t>
+      </w:r>
+      <w:r>
+        <w:t xml:space="preserve"> Dokumente</w:t>
+      </w:r>
+      <w:r>
+        <w:t xml:space="preserve"> </w:t>
+      </w:r>
+      <w:r>
+        <w:t>in der Applikation dargestellt werden können, sind nachfolgend beschrieben. Anschliessend folgt eine Nutzwertanalyse zur Eruierung der am besten geeigneten Darstellungsvariante.</w:t>
+      </w:r>
+    </w:p>
+    <w:p>
+      <w:pPr>
+        <w:pStyle w:val="Heading4"/>
+      </w:pPr>
+      <w:r>
+        <w:t>Varianten</w:t>
+      </w:r>
+    </w:p>
+    <w:p>
+      <w:pPr>
+        <w:pStyle w:val="Heading5"/>
+      </w:pPr>
+      <w:bookmarkStart w:id="6" w:name="_Ref322353524"/>
+      <w:r>
+        <w:t>Variante 1: PDF direkt darstellen</w:t>
       </w:r>
       <w:bookmarkEnd w:id="6"/>
     </w:p>
     <w:p>
       <w:r>
-        <w:t xml:space="preserve">Die Poster liegen alle </w:t>
-      </w:r>
-      <w:r>
-        <w:t xml:space="preserve">im </w:t>
-      </w:r>
-      <w:r>
-        <w:t xml:space="preserve">PDF </w:t>
-      </w:r>
-      <w:r>
-        <w:t xml:space="preserve">Format </w:t>
-      </w:r>
-      <w:r>
-        <w:t xml:space="preserve">vor. </w:t>
-      </w:r>
-      <w:r>
-        <w:t>Die unterschiedlichen</w:t>
-      </w:r>
-      <w:r>
-        <w:t xml:space="preserve"> Möglichkeiten</w:t>
+        <w:t xml:space="preserve">Wird </w:t>
+      </w:r>
+      <w:r>
+        <w:t>die</w:t>
+      </w:r>
+      <w:r>
+        <w:t>se Variante</w:t>
+      </w:r>
+      <w:r>
+        <w:t xml:space="preserve"> </w:t>
+      </w:r>
+      <w:r>
+        <w:t>gewählt</w:t>
       </w:r>
       <w:r>
         <w:t>,</w:t>
       </w:r>
       <w:r>
+        <w:t xml:space="preserve"> so</w:t>
+      </w:r>
+      <w:r>
         <w:t xml:space="preserve"> </w:t>
       </w:r>
       <w:r>
-        <w:t xml:space="preserve">wie </w:t>
-      </w:r>
-      <w:r>
-        <w:t>diese</w:t>
-      </w:r>
-      <w:r>
-        <w:t xml:space="preserve"> Dokumente</w:t>
+        <w:t xml:space="preserve">können </w:t>
+      </w:r>
+      <w:r>
+        <w:t xml:space="preserve">die PDF Dokumente </w:t>
+      </w:r>
+      <w:r>
+        <w:t>ohne zusätzlichen</w:t>
+      </w:r>
+      <w:r>
+        <w:t xml:space="preserve"> Umwandlungsa</w:t>
+      </w:r>
+      <w:r>
+        <w:t xml:space="preserve">ufwand </w:t>
+      </w:r>
+      <w:r>
+        <w:t>verwendet</w:t>
+      </w:r>
+      <w:r>
+        <w:t xml:space="preserve"> werden</w:t>
+      </w:r>
+      <w:r>
+        <w:t xml:space="preserve">. </w:t>
+      </w:r>
+      <w:r>
+        <w:t>Jedoch bietet d</w:t>
+      </w:r>
+      <w:r>
+        <w:t xml:space="preserve">as WPF Framework </w:t>
+      </w:r>
+      <w:r>
+        <w:t>keine Komponente an, welche</w:t>
       </w:r>
       <w:r>
         <w:t xml:space="preserve"> </w:t>
       </w:r>
       <w:r>
-        <w:t>in der Applikation dargestellt werden können, sind nachfolgend beschrieben. Anschliessend folgt eine Nutzwertanalyse zur Eruierung der am besten geeigneten Darstellungsvariante.</w:t>
+        <w:t>ein PDF</w:t>
+      </w:r>
+      <w:r>
+        <w:t xml:space="preserve"> Dokument</w:t>
+      </w:r>
+      <w:r>
+        <w:t xml:space="preserve"> direkt dar</w:t>
+      </w:r>
+      <w:r>
+        <w:t>stell</w:t>
+      </w:r>
+      <w:r>
+        <w:t>en</w:t>
+      </w:r>
+      <w:r>
+        <w:t xml:space="preserve"> kann</w:t>
+      </w:r>
+      <w:r>
+        <w:t xml:space="preserve">. Es </w:t>
+      </w:r>
+      <w:r>
+        <w:t xml:space="preserve">besteht </w:t>
+      </w:r>
+      <w:r>
+        <w:t>aber</w:t>
+      </w:r>
+      <w:r>
+        <w:t xml:space="preserve"> die Möglichkeit</w:t>
+      </w:r>
+      <w:r>
+        <w:t>,</w:t>
+      </w:r>
+      <w:r>
+        <w:t xml:space="preserve"> einen Browser einzubinden</w:t>
+      </w:r>
+      <w:r>
+        <w:t xml:space="preserve">, welcher zur Darstellung der </w:t>
+      </w:r>
+      <w:r>
+        <w:t>PDFs</w:t>
+      </w:r>
+      <w:r>
+        <w:t xml:space="preserve"> den auf </w:t>
+      </w:r>
+      <w:r>
+        <w:t>dem System installiert</w:t>
+      </w:r>
+      <w:r>
+        <w:t>en</w:t>
+      </w:r>
+      <w:r>
+        <w:t xml:space="preserve"> </w:t>
+      </w:r>
+      <w:r>
+        <w:t xml:space="preserve">PDF Reader </w:t>
+      </w:r>
+      <w:r>
+        <w:t xml:space="preserve">nutzt. </w:t>
+      </w:r>
+      <w:r>
+        <w:t xml:space="preserve">Dabei </w:t>
+      </w:r>
+      <w:r>
+        <w:t>soll</w:t>
+      </w:r>
+      <w:r>
+        <w:t>t</w:t>
+      </w:r>
+      <w:r>
+        <w:t xml:space="preserve">en aber die Steuerelemente </w:t>
+      </w:r>
+      <w:r>
+        <w:t>(</w:t>
+      </w:r>
+      <w:r>
+        <w:t xml:space="preserve">Drucken, Verschicken, </w:t>
+      </w:r>
+      <w:r>
+        <w:t>Zoom, Suche etc.)</w:t>
+      </w:r>
+      <w:r>
+        <w:t xml:space="preserve"> so</w:t>
+      </w:r>
+      <w:r>
+        <w:t>wie der Standardhintergrund</w:t>
+      </w:r>
+      <w:r>
+        <w:t xml:space="preserve"> </w:t>
+      </w:r>
+      <w:r>
+        <w:t xml:space="preserve">des PDF Readers </w:t>
+      </w:r>
+      <w:r>
+        <w:t>nicht sichtbar sein.</w:t>
+      </w:r>
+      <w:r>
+        <w:t xml:space="preserve"> </w:t>
+      </w:r>
+      <w:r>
+        <w:t>Dies kann jedoch nicht über WPF gesteuert werden</w:t>
+      </w:r>
+      <w:r>
+        <w:t>.</w:t>
+      </w:r>
+      <w:r>
+        <w:t xml:space="preserve"> Des Weiteren </w:t>
+      </w:r>
+      <w:r>
+        <w:t>sind</w:t>
+      </w:r>
+      <w:r>
+        <w:t xml:space="preserve"> die PDF Dokumente </w:t>
+      </w:r>
+      <w:r>
+        <w:t xml:space="preserve">von </w:t>
+      </w:r>
+      <w:r>
+        <w:t>unterschiedliche</w:t>
+      </w:r>
+      <w:r>
+        <w:t>r Qualität, was sich zeigt, wenn in der Applikation von einem zum nächsten Dokument navigiert wird.</w:t>
+      </w:r>
+      <w:r>
+        <w:t xml:space="preserve"> </w:t>
+      </w:r>
+      <w:r>
+        <w:t>E</w:t>
+      </w:r>
+      <w:r>
+        <w:t xml:space="preserve">inige Dokumente </w:t>
+      </w:r>
+      <w:r>
+        <w:t xml:space="preserve">benötigen </w:t>
+      </w:r>
+      <w:r>
+        <w:t xml:space="preserve">sehr </w:t>
+      </w:r>
+      <w:r>
+        <w:t xml:space="preserve">viel Zeit, bis sie geladen sind, </w:t>
+      </w:r>
+      <w:r>
+        <w:t xml:space="preserve">andere </w:t>
+      </w:r>
+      <w:r>
+        <w:t xml:space="preserve">wiederum </w:t>
+      </w:r>
+      <w:r>
+        <w:t>haben nur eine kurze Ladezeit.</w:t>
       </w:r>
     </w:p>
     <w:p>
       <w:pPr>
-        <w:pStyle w:val="Heading4"/>
-      </w:pPr>
-      <w:r>
-        <w:t>Varianten</w:t>
-      </w:r>
-    </w:p>
-    <w:p>
-      <w:pPr>
         <w:pStyle w:val="Heading5"/>
       </w:pPr>
-      <w:bookmarkStart w:id="7" w:name="_Ref322353524"/>
-      <w:r>
-        <w:t>Variante 1: PDF direkt darstellen</w:t>
+      <w:bookmarkStart w:id="7" w:name="_Ref322354306"/>
+      <w:r>
+        <w:t>Variante 2: Umwandlung zu XPS</w:t>
       </w:r>
       <w:bookmarkEnd w:id="7"/>
     </w:p>
     <w:p>
       <w:r>
-        <w:t xml:space="preserve">Wird </w:t>
-      </w:r>
-      <w:r>
-        <w:t>die</w:t>
-      </w:r>
-      <w:r>
-        <w:t>se Variante</w:t>
+        <w:t xml:space="preserve">In WPF können XPS Dokumente </w:t>
+      </w:r>
+      <w:r>
+        <w:t>mittels der</w:t>
       </w:r>
       <w:r>
         <w:t xml:space="preserve"> </w:t>
       </w:r>
-      <w:r>
-        <w:t>gewählt</w:t>
+      <w:proofErr w:type="spellStart"/>
+      <w:r>
+        <w:t>DocumentViewer</w:t>
+      </w:r>
+      <w:proofErr w:type="spellEnd"/>
+      <w:r>
+        <w:t xml:space="preserve"> </w:t>
+      </w:r>
+      <w:r>
+        <w:t xml:space="preserve">Klasse </w:t>
+      </w:r>
+      <w:r>
+        <w:t xml:space="preserve">angezeigt werden. </w:t>
+      </w:r>
+      <w:r>
+        <w:t>D</w:t>
+      </w:r>
+      <w:r>
+        <w:t>as Layout des Viewers</w:t>
+      </w:r>
+      <w:r>
+        <w:t xml:space="preserve"> kann angepasst werden, so </w:t>
+      </w:r>
+      <w:r>
+        <w:t>können</w:t>
+      </w:r>
+      <w:r>
+        <w:t xml:space="preserve"> beispielsweise die </w:t>
+      </w:r>
+      <w:r>
+        <w:t>Steuerelemente ausblendet werden</w:t>
+      </w:r>
+      <w:r>
+        <w:t>.</w:t>
+      </w:r>
+      <w:r>
+        <w:t xml:space="preserve"> Bei einem XPS Dokument handelt es sich</w:t>
       </w:r>
       <w:r>
         <w:t>,</w:t>
       </w:r>
       <w:r>
-        <w:t xml:space="preserve"> so</w:t>
+        <w:t xml:space="preserve"> wie bei einem PDF Dokument</w:t>
+      </w:r>
+      <w:r>
+        <w:t>,</w:t>
+      </w:r>
+      <w:r>
+        <w:t xml:space="preserve"> um eine Vektorgrafik.</w:t>
       </w:r>
       <w:r>
         <w:t xml:space="preserve"> </w:t>
       </w:r>
       <w:r>
-        <w:t xml:space="preserve">können </w:t>
-      </w:r>
-      <w:r>
-        <w:t xml:space="preserve">die PDF Dokumente </w:t>
-      </w:r>
-      <w:r>
-        <w:t>ohne zusätzlichen</w:t>
-      </w:r>
-      <w:r>
-        <w:t xml:space="preserve"> Umwandlungsa</w:t>
-      </w:r>
-      <w:r>
-        <w:t xml:space="preserve">ufwand </w:t>
-      </w:r>
-      <w:r>
-        <w:t>verwendet</w:t>
-      </w:r>
-      <w:r>
-        <w:t xml:space="preserve"> werden</w:t>
-      </w:r>
-      <w:r>
-        <w:t xml:space="preserve">. </w:t>
-      </w:r>
-      <w:r>
-        <w:t>Jedoch bietet d</w:t>
-      </w:r>
-      <w:r>
-        <w:t xml:space="preserve">as WPF Framework </w:t>
-      </w:r>
-      <w:r>
-        <w:t>keine Komponente an, welche</w:t>
+        <w:t>Ein</w:t>
+      </w:r>
+      <w:r>
+        <w:t xml:space="preserve"> XPS</w:t>
+      </w:r>
+      <w:r>
+        <w:t xml:space="preserve"> Dokument</w:t>
+      </w:r>
+      <w:r>
+        <w:t xml:space="preserve"> benötigt</w:t>
       </w:r>
       <w:r>
         <w:t xml:space="preserve"> </w:t>
       </w:r>
       <w:r>
-        <w:t>ein PDF</w:t>
-      </w:r>
-      <w:r>
-        <w:t xml:space="preserve"> Dokument</w:t>
-      </w:r>
-      <w:r>
-        <w:t xml:space="preserve"> direkt dar</w:t>
-      </w:r>
-      <w:r>
-        <w:t>stell</w:t>
-      </w:r>
-      <w:r>
-        <w:t>en</w:t>
-      </w:r>
-      <w:r>
-        <w:t xml:space="preserve"> kann</w:t>
-      </w:r>
-      <w:r>
-        <w:t xml:space="preserve">. Es </w:t>
-      </w:r>
-      <w:r>
-        <w:t xml:space="preserve">besteht </w:t>
-      </w:r>
-      <w:r>
-        <w:t>aber</w:t>
-      </w:r>
-      <w:r>
-        <w:t xml:space="preserve"> die Möglichkeit</w:t>
+        <w:t>spürbar</w:t>
+      </w:r>
+      <w:r>
+        <w:t xml:space="preserve"> </w:t>
+      </w:r>
+      <w:r>
+        <w:t>Zeit</w:t>
       </w:r>
       <w:r>
         <w:t>,</w:t>
       </w:r>
       <w:r>
-        <w:t xml:space="preserve"> einen Browser einzubinden</w:t>
-      </w:r>
-      <w:r>
-        <w:t xml:space="preserve">, welcher zur Darstellung der </w:t>
-      </w:r>
-      <w:r>
-        <w:t>PDFs</w:t>
-      </w:r>
-      <w:r>
-        <w:t xml:space="preserve"> den auf </w:t>
-      </w:r>
-      <w:r>
-        <w:t>dem System installiert</w:t>
-      </w:r>
-      <w:r>
-        <w:t>en</w:t>
+        <w:t xml:space="preserve"> um geladen zu werden</w:t>
+      </w:r>
+      <w:r>
+        <w:t>, wenn von einem zum nächsten Dokument navigiert wird</w:t>
+      </w:r>
+      <w:r>
+        <w:t>.</w:t>
       </w:r>
       <w:r>
         <w:t xml:space="preserve"> </w:t>
       </w:r>
       <w:r>
-        <w:t xml:space="preserve">PDF Reader </w:t>
-      </w:r>
-      <w:r>
-        <w:t xml:space="preserve">nutzt. </w:t>
-      </w:r>
-      <w:r>
-        <w:t xml:space="preserve">Dabei </w:t>
-      </w:r>
-      <w:r>
-        <w:t>soll</w:t>
-      </w:r>
-      <w:r>
-        <w:t>t</w:t>
-      </w:r>
-      <w:r>
-        <w:t xml:space="preserve">en aber die Steuerelemente </w:t>
-      </w:r>
-      <w:r>
-        <w:t>(</w:t>
-      </w:r>
-      <w:r>
-        <w:t xml:space="preserve">Drucken, Verschicken, </w:t>
-      </w:r>
-      <w:r>
-        <w:t>Zoom, Suche etc.)</w:t>
-      </w:r>
-      <w:r>
-        <w:t xml:space="preserve"> so</w:t>
-      </w:r>
-      <w:r>
-        <w:t>wie der Standardhintergrund</w:t>
-      </w:r>
-      <w:r>
-        <w:t xml:space="preserve"> </w:t>
-      </w:r>
-      <w:r>
-        <w:t xml:space="preserve">des PDF Readers </w:t>
-      </w:r>
-      <w:r>
-        <w:t>nicht sichtbar sein.</w:t>
-      </w:r>
-      <w:r>
-        <w:t xml:space="preserve"> </w:t>
-      </w:r>
-      <w:r>
-        <w:t>Dies kann jedoch nicht über WPF gesteuert werden</w:t>
-      </w:r>
-      <w:r>
-        <w:t>.</w:t>
-      </w:r>
-      <w:r>
-        <w:t xml:space="preserve"> Des Weiteren </w:t>
-      </w:r>
-      <w:r>
-        <w:t>sind</w:t>
-      </w:r>
-      <w:r>
-        <w:t xml:space="preserve"> die PDF Dokumente </w:t>
-      </w:r>
-      <w:r>
-        <w:t xml:space="preserve">von </w:t>
-      </w:r>
-      <w:r>
-        <w:t>unterschiedliche</w:t>
-      </w:r>
-      <w:r>
-        <w:t>r Qualität, was sich zeigt, wenn in der Applikation von einem zum nächsten Dokument navigiert wird.</w:t>
-      </w:r>
-      <w:r>
-        <w:t xml:space="preserve"> </w:t>
-      </w:r>
-      <w:r>
-        <w:t>E</w:t>
-      </w:r>
-      <w:r>
-        <w:t xml:space="preserve">inige Dokumente </w:t>
-      </w:r>
-      <w:r>
-        <w:t xml:space="preserve">benötigen </w:t>
-      </w:r>
-      <w:r>
-        <w:t xml:space="preserve">sehr </w:t>
-      </w:r>
-      <w:r>
-        <w:t xml:space="preserve">viel Zeit, bis sie geladen sind, </w:t>
-      </w:r>
-      <w:r>
-        <w:t xml:space="preserve">andere </w:t>
-      </w:r>
-      <w:r>
-        <w:t xml:space="preserve">wiederum </w:t>
-      </w:r>
-      <w:r>
-        <w:t>haben nur eine kurze Ladezeit.</w:t>
+        <w:t>Es ist schlecht möglich, die</w:t>
+      </w:r>
+      <w:r>
+        <w:t xml:space="preserve"> XPS-Dokumente </w:t>
+      </w:r>
+      <w:r>
+        <w:t xml:space="preserve">im Voraus zu laden, da das Laden </w:t>
+      </w:r>
+      <w:r>
+        <w:t xml:space="preserve">immer über den GUI-Thread </w:t>
+      </w:r>
+      <w:r>
+        <w:t>geschieht, die</w:t>
+      </w:r>
+      <w:r>
+        <w:t>ser</w:t>
+      </w:r>
+      <w:r>
+        <w:t xml:space="preserve"> aber</w:t>
+      </w:r>
+      <w:r>
+        <w:t xml:space="preserve"> gleichzeitig </w:t>
+      </w:r>
+      <w:r>
+        <w:t xml:space="preserve">auch </w:t>
+      </w:r>
+      <w:r>
+        <w:t>für Animationen und Ähnliches verwendet wird.</w:t>
       </w:r>
     </w:p>
     <w:p>
       <w:pPr>
         <w:pStyle w:val="Heading5"/>
       </w:pPr>
-      <w:bookmarkStart w:id="8" w:name="_Ref322354306"/>
-      <w:r>
-        <w:t>Variante 2: Umwandlung zu XPS</w:t>
+      <w:bookmarkStart w:id="8" w:name="_Ref322353717"/>
+      <w:r>
+        <w:t>Variante 3: Umwandlung zu Bild</w:t>
       </w:r>
       <w:bookmarkEnd w:id="8"/>
     </w:p>
     <w:p>
       <w:r>
-        <w:t xml:space="preserve">In WPF können XPS Dokumente </w:t>
-      </w:r>
-      <w:r>
-        <w:t>mittels der</w:t>
-      </w:r>
-      <w:r>
-        <w:t xml:space="preserve"> DocumentViewer </w:t>
-      </w:r>
-      <w:r>
-        <w:t xml:space="preserve">Klasse </w:t>
-      </w:r>
-      <w:r>
-        <w:t xml:space="preserve">angezeigt werden. </w:t>
-      </w:r>
-      <w:r>
-        <w:t>D</w:t>
-      </w:r>
-      <w:r>
-        <w:t>as Layout des Viewers</w:t>
-      </w:r>
-      <w:r>
-        <w:t xml:space="preserve"> kann angepasst werden, so </w:t>
-      </w:r>
-      <w:r>
-        <w:t>können</w:t>
-      </w:r>
-      <w:r>
-        <w:t xml:space="preserve"> beispielsweise die </w:t>
-      </w:r>
-      <w:r>
-        <w:t>Steuerelemente ausblendet werden</w:t>
-      </w:r>
-      <w:r>
-        <w:t>.</w:t>
-      </w:r>
-      <w:r>
-        <w:t xml:space="preserve"> Bei einem XPS Dokument handelt es sich</w:t>
-      </w:r>
-      <w:r>
-        <w:t>,</w:t>
-      </w:r>
-      <w:r>
-        <w:t xml:space="preserve"> wie bei einem PDF Dokument</w:t>
-      </w:r>
-      <w:r>
-        <w:t>,</w:t>
-      </w:r>
-      <w:r>
-        <w:t xml:space="preserve"> um eine Vektorgrafik.</w:t>
+        <w:t>Die einfachste</w:t>
+      </w:r>
+      <w:r>
+        <w:t xml:space="preserve"> Möglichkeit </w:t>
+      </w:r>
+      <w:r>
+        <w:t xml:space="preserve">der Darstellung der PDFs </w:t>
+      </w:r>
+      <w:r>
+        <w:t xml:space="preserve">besteht darin, </w:t>
+      </w:r>
+      <w:r>
+        <w:t>die</w:t>
+      </w:r>
+      <w:r>
+        <w:t xml:space="preserve"> Dokument</w:t>
+      </w:r>
+      <w:r>
+        <w:t>e</w:t>
+      </w:r>
+      <w:r>
+        <w:t xml:space="preserve"> in</w:t>
+      </w:r>
+      <w:r>
+        <w:t xml:space="preserve"> Rastergrafik</w:t>
+      </w:r>
+      <w:r>
+        <w:t>en</w:t>
+      </w:r>
+      <w:r>
+        <w:t xml:space="preserve"> umzuwandeln.</w:t>
       </w:r>
       <w:r>
         <w:t xml:space="preserve"> </w:t>
       </w:r>
       <w:r>
-        <w:t>Ein</w:t>
-      </w:r>
-      <w:r>
-        <w:t xml:space="preserve"> XPS</w:t>
-      </w:r>
-      <w:r>
-        <w:t xml:space="preserve"> Dokument</w:t>
-      </w:r>
-      <w:r>
-        <w:t xml:space="preserve"> benötigt</w:t>
+        <w:t>Diese können mit minimale</w:t>
+      </w:r>
+      <w:r>
+        <w:t>m</w:t>
+      </w:r>
+      <w:r>
+        <w:t xml:space="preserve"> Aufwand in eine WPF Applikation eingebunden werden.</w:t>
       </w:r>
       <w:r>
         <w:t xml:space="preserve"> </w:t>
       </w:r>
       <w:r>
-        <w:t>spürbar</w:t>
-      </w:r>
-      <w:r>
-        <w:t xml:space="preserve"> </w:t>
-      </w:r>
-      <w:r>
-        <w:t>Zeit</w:t>
-      </w:r>
-      <w:r>
-        <w:t>,</w:t>
-      </w:r>
-      <w:r>
-        <w:t xml:space="preserve"> um geladen zu werden</w:t>
-      </w:r>
-      <w:r>
-        <w:t>, wenn von einem zum nächsten Dokument navigiert wird</w:t>
-      </w:r>
-      <w:r>
-        <w:t>.</w:t>
-      </w:r>
-      <w:r>
-        <w:t xml:space="preserve"> </w:t>
-      </w:r>
-      <w:r>
-        <w:t>Es ist schlecht möglich, die</w:t>
-      </w:r>
-      <w:r>
-        <w:t xml:space="preserve"> XPS-Dokumente </w:t>
-      </w:r>
-      <w:r>
-        <w:t xml:space="preserve">im Voraus zu laden, da das Laden </w:t>
-      </w:r>
-      <w:r>
-        <w:t xml:space="preserve">immer über den GUI-Thread </w:t>
-      </w:r>
-      <w:r>
-        <w:t>geschieht, die</w:t>
-      </w:r>
-      <w:r>
-        <w:t>ser</w:t>
-      </w:r>
-      <w:r>
-        <w:t xml:space="preserve"> aber</w:t>
-      </w:r>
-      <w:r>
-        <w:t xml:space="preserve"> gleichzeitig </w:t>
-      </w:r>
-      <w:r>
-        <w:t xml:space="preserve">auch </w:t>
-      </w:r>
-      <w:r>
-        <w:t>für Animationen und Ähnliches verwendet wird.</w:t>
-      </w:r>
-    </w:p>
-    <w:p>
-      <w:pPr>
-        <w:pStyle w:val="Heading5"/>
-      </w:pPr>
-      <w:bookmarkStart w:id="9" w:name="_Ref322353717"/>
-      <w:r>
-        <w:t>Variante 3: Umwandlung zu Bild</w:t>
-      </w:r>
-      <w:bookmarkEnd w:id="9"/>
-    </w:p>
-    <w:p>
-      <w:r>
-        <w:t>Die einfachste</w:t>
-      </w:r>
-      <w:r>
-        <w:t xml:space="preserve"> Möglichkeit </w:t>
-      </w:r>
-      <w:r>
-        <w:t xml:space="preserve">der Darstellung der PDFs </w:t>
-      </w:r>
-      <w:r>
-        <w:t xml:space="preserve">besteht darin, </w:t>
-      </w:r>
-      <w:r>
-        <w:t>die</w:t>
-      </w:r>
-      <w:r>
-        <w:t xml:space="preserve"> Dokument</w:t>
-      </w:r>
-      <w:r>
-        <w:t>e</w:t>
-      </w:r>
-      <w:r>
-        <w:t xml:space="preserve"> in</w:t>
-      </w:r>
-      <w:r>
-        <w:t xml:space="preserve"> Rastergrafik</w:t>
-      </w:r>
-      <w:r>
-        <w:t>en</w:t>
-      </w:r>
-      <w:r>
-        <w:t xml:space="preserve"> umzuwandeln.</w:t>
-      </w:r>
-      <w:r>
-        <w:t xml:space="preserve"> </w:t>
-      </w:r>
-      <w:r>
-        <w:t>Diese können mit minimale</w:t>
-      </w:r>
-      <w:r>
-        <w:t>m</w:t>
-      </w:r>
-      <w:r>
-        <w:t xml:space="preserve"> Aufwand in eine WPF Applikation eingebunden werden.</w:t>
-      </w:r>
-      <w:r>
-        <w:t xml:space="preserve"> </w:t>
-      </w:r>
-      <w:r>
         <w:t>Mit Hilfe</w:t>
       </w:r>
       <w:r>
@@ -4007,8 +4477,13 @@
         <w:t xml:space="preserve"> Open Source Libraries ist die Umwandlung von einem PDF zu einem Bild problemlos möglich. </w:t>
       </w:r>
       <w:r>
-        <w:t>Getestet wurde dies mit ImageMagick</w:t>
-      </w:r>
+        <w:t xml:space="preserve">Getestet wurde dies mit </w:t>
+      </w:r>
+      <w:proofErr w:type="spellStart"/>
+      <w:r>
+        <w:t>ImageMagick</w:t>
+      </w:r>
+      <w:proofErr w:type="spellEnd"/>
       <w:r>
         <w:rPr>
           <w:rStyle w:val="FootnoteReference"/>
@@ -4066,6 +4541,88 @@
       </w:r>
       <w:r>
         <w:t>lässt die Variante 3: Umwandlung zu Bild als Sieger hervorgehen.</w:t>
+      </w:r>
+    </w:p>
+    <w:p>
+      <w:r>
+        <w:t>Die Gewichtung der verschiedenen Kriterien lässt sich wie folgt begründen:</w:t>
+      </w:r>
+    </w:p>
+    <w:p>
+      <w:r>
+        <w:t xml:space="preserve">Das Kriterium „Programmieraufwand“ ist nur bedingt wichtig, da der </w:t>
+      </w:r>
+      <w:r>
+        <w:t xml:space="preserve">Aufwand aller drei Varianten nur eine geringe Grösse im Vergleich zur Ausprogrammierung der gesamten Applikation </w:t>
+      </w:r>
+      <w:r>
+        <w:t>beansprucht</w:t>
+      </w:r>
+      <w:r>
+        <w:t>.</w:t>
+      </w:r>
+      <w:r>
+        <w:t xml:space="preserve"> Die „</w:t>
+      </w:r>
+      <w:r>
+        <w:t>Darstellungsqualität</w:t>
+      </w:r>
+      <w:r>
+        <w:t xml:space="preserve">“ ist </w:t>
+      </w:r>
+      <w:r>
+        <w:t xml:space="preserve">bedingt </w:t>
+      </w:r>
+      <w:r>
+        <w:t>wichtig, da das Poster zumindest lesbar sein muss</w:t>
+      </w:r>
+      <w:r>
+        <w:t>.</w:t>
+      </w:r>
+      <w:r>
+        <w:t xml:space="preserve"> Die „</w:t>
+      </w:r>
+      <w:r>
+        <w:t>Ladezeit bei Navigation</w:t>
+      </w:r>
+      <w:r>
+        <w:t xml:space="preserve">“ kann nicht zu lange dauern, da ansonsten die User Experience wesentlich darunter leiden würde und die Nutzer </w:t>
+      </w:r>
+      <w:r>
+        <w:t>mit der</w:t>
+      </w:r>
+      <w:r>
+        <w:t xml:space="preserve"> Wall im schlimmsten Fall nicht mehr </w:t>
+      </w:r>
+      <w:r>
+        <w:t>interagieren</w:t>
+      </w:r>
+      <w:r>
+        <w:t xml:space="preserve"> wollen.</w:t>
+      </w:r>
+      <w:r>
+        <w:t xml:space="preserve"> Das Kriterium „</w:t>
+      </w:r>
+      <w:r>
+        <w:t>Abhängigkeit von externen Komponenten</w:t>
+      </w:r>
+      <w:r>
+        <w:t>“ ist ebenfalls wichtig,</w:t>
+      </w:r>
+      <w:r>
+        <w:t xml:space="preserve"> </w:t>
+      </w:r>
+      <w:r>
+        <w:t xml:space="preserve">da </w:t>
+      </w:r>
+      <w:r>
+        <w:t>solche Abhängigkeiten sich sehr</w:t>
+      </w:r>
+      <w:r>
+        <w:t xml:space="preserve"> TODO</w:t>
+      </w:r>
+      <w:r>
+        <w:t>.</w:t>
       </w:r>
     </w:p>
     <w:tbl>
@@ -4462,11 +5019,8 @@
             </w:tcBorders>
           </w:tcPr>
           <w:p>
-            <w:pPr>
-              <w:jc w:val="right"/>
-            </w:pPr>
-            <w:r>
-              <w:t>2</w:t>
+            <w:r>
+              <w:t>3</w:t>
             </w:r>
           </w:p>
         </w:tc>
@@ -4478,9 +5032,6 @@
             </w:tcBorders>
           </w:tcPr>
           <w:p>
-            <w:pPr>
-              <w:jc w:val="right"/>
-            </w:pPr>
             <w:r>
               <w:t>1</w:t>
             </w:r>
@@ -4494,11 +5045,8 @@
             </w:tcBorders>
           </w:tcPr>
           <w:p>
-            <w:pPr>
-              <w:jc w:val="right"/>
-            </w:pPr>
-            <w:r>
-              <w:t>1</w:t>
+            <w:r>
+              <w:t>3</w:t>
             </w:r>
           </w:p>
         </w:tc>
@@ -4510,9 +5058,6 @@
             </w:tcBorders>
           </w:tcPr>
           <w:p>
-            <w:pPr>
-              <w:jc w:val="right"/>
-            </w:pPr>
             <w:r>
               <w:t>3</w:t>
             </w:r>
@@ -4526,11 +5071,8 @@
             </w:tcBorders>
           </w:tcPr>
           <w:p>
-            <w:pPr>
-              <w:jc w:val="right"/>
-            </w:pPr>
-            <w:r>
-              <w:t>6</w:t>
+            <w:r>
+              <w:t>9</w:t>
             </w:r>
           </w:p>
         </w:tc>
@@ -4542,9 +5084,6 @@
             </w:tcBorders>
           </w:tcPr>
           <w:p>
-            <w:pPr>
-              <w:jc w:val="right"/>
-            </w:pPr>
             <w:r>
               <w:t>5</w:t>
             </w:r>
@@ -4555,11 +5094,8 @@
             <w:tcW w:w="0" w:type="auto"/>
           </w:tcPr>
           <w:p>
-            <w:pPr>
-              <w:jc w:val="right"/>
-            </w:pPr>
-            <w:r>
-              <w:t>10</w:t>
+            <w:r>
+              <w:t>15</w:t>
             </w:r>
           </w:p>
         </w:tc>
@@ -4582,6 +5118,7 @@
               <w:rPr>
                 <w:b/>
               </w:rPr>
+              <w:lastRenderedPageBreak/>
               <w:t>Darstellungsqualität</w:t>
             </w:r>
           </w:p>
@@ -4594,11 +5131,8 @@
             </w:tcBorders>
           </w:tcPr>
           <w:p>
-            <w:pPr>
-              <w:jc w:val="right"/>
-            </w:pPr>
-            <w:r>
-              <w:t>4</w:t>
+            <w:r>
+              <w:t>3</w:t>
             </w:r>
           </w:p>
         </w:tc>
@@ -4610,9 +5144,6 @@
             </w:tcBorders>
           </w:tcPr>
           <w:p>
-            <w:pPr>
-              <w:jc w:val="right"/>
-            </w:pPr>
             <w:r>
               <w:t>5</w:t>
             </w:r>
@@ -4626,11 +5157,8 @@
             </w:tcBorders>
           </w:tcPr>
           <w:p>
-            <w:pPr>
-              <w:jc w:val="right"/>
-            </w:pPr>
-            <w:r>
-              <w:t>20</w:t>
+            <w:r>
+              <w:t>15</w:t>
             </w:r>
           </w:p>
         </w:tc>
@@ -4642,9 +5170,6 @@
             </w:tcBorders>
           </w:tcPr>
           <w:p>
-            <w:pPr>
-              <w:jc w:val="right"/>
-            </w:pPr>
             <w:r>
               <w:t>5</w:t>
             </w:r>
@@ -4658,11 +5183,8 @@
             </w:tcBorders>
           </w:tcPr>
           <w:p>
-            <w:pPr>
-              <w:jc w:val="right"/>
-            </w:pPr>
-            <w:r>
-              <w:t>20</w:t>
+            <w:r>
+              <w:t>15</w:t>
             </w:r>
           </w:p>
         </w:tc>
@@ -4674,24 +5196,18 @@
             </w:tcBorders>
           </w:tcPr>
           <w:p>
-            <w:pPr>
-              <w:jc w:val="right"/>
-            </w:pPr>
-            <w:r>
-              <w:t>2</w:t>
-            </w:r>
-          </w:p>
-        </w:tc>
-        <w:tc>
-          <w:tcPr>
-            <w:tcW w:w="0" w:type="auto"/>
-          </w:tcPr>
-          <w:p>
-            <w:pPr>
-              <w:jc w:val="right"/>
-            </w:pPr>
-            <w:r>
-              <w:t>8</w:t>
+            <w:r>
+              <w:t>3</w:t>
+            </w:r>
+          </w:p>
+        </w:tc>
+        <w:tc>
+          <w:tcPr>
+            <w:tcW w:w="0" w:type="auto"/>
+          </w:tcPr>
+          <w:p>
+            <w:r>
+              <w:t>9</w:t>
             </w:r>
           </w:p>
         </w:tc>
@@ -4714,13 +5230,7 @@
               <w:rPr>
                 <w:b/>
               </w:rPr>
-              <w:t>Ladezeit</w:t>
-            </w:r>
-            <w:r>
-              <w:rPr>
-                <w:b/>
-              </w:rPr>
-              <w:t xml:space="preserve"> bei Navigation</w:t>
+              <w:t>Ladezeit bei Navigation</w:t>
             </w:r>
           </w:p>
         </w:tc>
@@ -4732,9 +5242,6 @@
             </w:tcBorders>
           </w:tcPr>
           <w:p>
-            <w:pPr>
-              <w:jc w:val="right"/>
-            </w:pPr>
             <w:r>
               <w:t>5</w:t>
             </w:r>
@@ -4748,11 +5255,8 @@
             </w:tcBorders>
           </w:tcPr>
           <w:p>
-            <w:pPr>
-              <w:jc w:val="right"/>
-            </w:pPr>
-            <w:r>
-              <w:t>2</w:t>
+            <w:r>
+              <w:t>3</w:t>
             </w:r>
           </w:p>
         </w:tc>
@@ -4764,11 +5268,8 @@
             </w:tcBorders>
           </w:tcPr>
           <w:p>
-            <w:pPr>
-              <w:jc w:val="right"/>
-            </w:pPr>
-            <w:r>
-              <w:t>10</w:t>
+            <w:r>
+              <w:t>15</w:t>
             </w:r>
           </w:p>
         </w:tc>
@@ -4780,9 +5281,6 @@
             </w:tcBorders>
           </w:tcPr>
           <w:p>
-            <w:pPr>
-              <w:jc w:val="right"/>
-            </w:pPr>
             <w:r>
               <w:t>1</w:t>
             </w:r>
@@ -4796,9 +5294,6 @@
             </w:tcBorders>
           </w:tcPr>
           <w:p>
-            <w:pPr>
-              <w:jc w:val="right"/>
-            </w:pPr>
             <w:r>
               <w:t>5</w:t>
             </w:r>
@@ -4812,24 +5307,18 @@
             </w:tcBorders>
           </w:tcPr>
           <w:p>
-            <w:pPr>
-              <w:jc w:val="right"/>
-            </w:pPr>
-            <w:r>
-              <w:t>4</w:t>
-            </w:r>
-          </w:p>
-        </w:tc>
-        <w:tc>
-          <w:tcPr>
-            <w:tcW w:w="0" w:type="auto"/>
-          </w:tcPr>
-          <w:p>
-            <w:pPr>
-              <w:jc w:val="right"/>
-            </w:pPr>
-            <w:r>
-              <w:t>20</w:t>
+            <w:r>
+              <w:t>5</w:t>
+            </w:r>
+          </w:p>
+        </w:tc>
+        <w:tc>
+          <w:tcPr>
+            <w:tcW w:w="0" w:type="auto"/>
+          </w:tcPr>
+          <w:p>
+            <w:r>
+              <w:t>25</w:t>
             </w:r>
           </w:p>
         </w:tc>
@@ -4864,9 +5353,6 @@
             </w:tcBorders>
           </w:tcPr>
           <w:p>
-            <w:pPr>
-              <w:jc w:val="right"/>
-            </w:pPr>
             <w:r>
               <w:t>5</w:t>
             </w:r>
@@ -4880,9 +5366,6 @@
             </w:tcBorders>
           </w:tcPr>
           <w:p>
-            <w:pPr>
-              <w:jc w:val="right"/>
-            </w:pPr>
             <w:r>
               <w:t>1</w:t>
             </w:r>
@@ -4895,71 +5378,54 @@
               <w:right w:val="single" w:sz="6" w:space="0" w:color="848491"/>
             </w:tcBorders>
           </w:tcPr>
-          <w:p>
-            <w:pPr>
-              <w:jc w:val="right"/>
-            </w:pPr>
+          <w:p/>
+        </w:tc>
+        <w:tc>
+          <w:tcPr>
+            <w:tcW w:w="1203" w:type="dxa"/>
+            <w:tcBorders>
+              <w:left w:val="single" w:sz="6" w:space="0" w:color="848491"/>
+            </w:tcBorders>
+          </w:tcPr>
+          <w:p>
+            <w:r>
+              <w:t>3</w:t>
+            </w:r>
+          </w:p>
+        </w:tc>
+        <w:tc>
+          <w:tcPr>
+            <w:tcW w:w="782" w:type="dxa"/>
+            <w:tcBorders>
+              <w:right w:val="single" w:sz="6" w:space="0" w:color="848491"/>
+            </w:tcBorders>
+          </w:tcPr>
+          <w:p>
+            <w:r>
+              <w:t>15</w:t>
+            </w:r>
+          </w:p>
+        </w:tc>
+        <w:tc>
+          <w:tcPr>
+            <w:tcW w:w="1260" w:type="dxa"/>
+            <w:tcBorders>
+              <w:left w:val="single" w:sz="6" w:space="0" w:color="848491"/>
+            </w:tcBorders>
+          </w:tcPr>
+          <w:p>
             <w:r>
               <w:t>5</w:t>
             </w:r>
-          </w:p>
-        </w:tc>
-        <w:tc>
-          <w:tcPr>
-            <w:tcW w:w="1203" w:type="dxa"/>
-            <w:tcBorders>
-              <w:left w:val="single" w:sz="6" w:space="0" w:color="848491"/>
-            </w:tcBorders>
-          </w:tcPr>
-          <w:p>
-            <w:pPr>
-              <w:jc w:val="right"/>
-            </w:pPr>
-            <w:r>
-              <w:t>3</w:t>
-            </w:r>
-          </w:p>
-        </w:tc>
-        <w:tc>
-          <w:tcPr>
-            <w:tcW w:w="782" w:type="dxa"/>
-            <w:tcBorders>
-              <w:right w:val="single" w:sz="6" w:space="0" w:color="848491"/>
-            </w:tcBorders>
-          </w:tcPr>
-          <w:p>
-            <w:pPr>
-              <w:jc w:val="right"/>
-            </w:pPr>
-            <w:r>
-              <w:t>15</w:t>
-            </w:r>
-          </w:p>
-        </w:tc>
-        <w:tc>
-          <w:tcPr>
-            <w:tcW w:w="1260" w:type="dxa"/>
-            <w:tcBorders>
-              <w:left w:val="single" w:sz="6" w:space="0" w:color="848491"/>
-            </w:tcBorders>
-          </w:tcPr>
-          <w:p>
-            <w:pPr>
-              <w:jc w:val="right"/>
-            </w:pPr>
-            <w:r>
-              <w:t>4</w:t>
-            </w:r>
-          </w:p>
-        </w:tc>
-        <w:tc>
-          <w:tcPr>
-            <w:tcW w:w="0" w:type="auto"/>
-          </w:tcPr>
-          <w:p>
-            <w:pPr>
-              <w:jc w:val="right"/>
-            </w:pPr>
+            <w:bookmarkStart w:id="9" w:name="_GoBack"/>
+            <w:bookmarkEnd w:id="9"/>
+          </w:p>
+        </w:tc>
+        <w:tc>
+          <w:tcPr>
+            <w:tcW w:w="0" w:type="auto"/>
+          </w:tcPr>
+          <w:p>
             <w:r>
               <w:t>20</w:t>
             </w:r>
@@ -4995,20 +5461,7 @@
               <w:right w:val="single" w:sz="6" w:space="0" w:color="848491"/>
             </w:tcBorders>
           </w:tcPr>
-          <w:p>
-            <w:pPr>
-              <w:jc w:val="right"/>
-              <w:rPr>
-                <w:b/>
-              </w:rPr>
-            </w:pPr>
-            <w:r>
-              <w:rPr>
-                <w:b/>
-              </w:rPr>
-              <w:t xml:space="preserve"> </w:t>
-            </w:r>
-          </w:p>
+          <w:p/>
         </w:tc>
         <w:tc>
           <w:tcPr>
@@ -5017,20 +5470,7 @@
               <w:left w:val="single" w:sz="6" w:space="0" w:color="848491"/>
             </w:tcBorders>
           </w:tcPr>
-          <w:p>
-            <w:pPr>
-              <w:jc w:val="right"/>
-              <w:rPr>
-                <w:b/>
-              </w:rPr>
-            </w:pPr>
-            <w:r>
-              <w:rPr>
-                <w:b/>
-              </w:rPr>
-              <w:t xml:space="preserve"> </w:t>
-            </w:r>
-          </w:p>
+          <w:p/>
         </w:tc>
         <w:tc>
           <w:tcPr>
@@ -5040,17 +5480,8 @@
             </w:tcBorders>
           </w:tcPr>
           <w:p>
-            <w:pPr>
-              <w:jc w:val="right"/>
-              <w:rPr>
-                <w:b/>
-              </w:rPr>
-            </w:pPr>
-            <w:r>
-              <w:rPr>
-                <w:b/>
-              </w:rPr>
-              <w:t>36</w:t>
+            <w:r>
+              <w:t>33</w:t>
             </w:r>
           </w:p>
         </w:tc>
@@ -5061,20 +5492,7 @@
               <w:left w:val="single" w:sz="6" w:space="0" w:color="848491"/>
             </w:tcBorders>
           </w:tcPr>
-          <w:p>
-            <w:pPr>
-              <w:jc w:val="right"/>
-              <w:rPr>
-                <w:b/>
-              </w:rPr>
-            </w:pPr>
-            <w:r>
-              <w:rPr>
-                <w:b/>
-              </w:rPr>
-              <w:t xml:space="preserve"> </w:t>
-            </w:r>
-          </w:p>
+          <w:p/>
         </w:tc>
         <w:tc>
           <w:tcPr>
@@ -5084,17 +5502,8 @@
             </w:tcBorders>
           </w:tcPr>
           <w:p>
-            <w:pPr>
-              <w:jc w:val="right"/>
-              <w:rPr>
-                <w:b/>
-              </w:rPr>
-            </w:pPr>
-            <w:r>
-              <w:rPr>
-                <w:b/>
-              </w:rPr>
-              <w:t>46</w:t>
+            <w:r>
+              <w:t>44</w:t>
             </w:r>
           </w:p>
         </w:tc>
@@ -5105,37 +5514,15 @@
               <w:left w:val="single" w:sz="6" w:space="0" w:color="848491"/>
             </w:tcBorders>
           </w:tcPr>
-          <w:p>
-            <w:pPr>
-              <w:jc w:val="right"/>
-              <w:rPr>
-                <w:b/>
-              </w:rPr>
-            </w:pPr>
-            <w:r>
-              <w:rPr>
-                <w:b/>
-              </w:rPr>
-              <w:t xml:space="preserve"> </w:t>
-            </w:r>
-          </w:p>
-        </w:tc>
-        <w:tc>
-          <w:tcPr>
-            <w:tcW w:w="0" w:type="auto"/>
-          </w:tcPr>
-          <w:p>
-            <w:pPr>
-              <w:jc w:val="right"/>
-              <w:rPr>
-                <w:b/>
-              </w:rPr>
-            </w:pPr>
-            <w:r>
-              <w:rPr>
-                <w:b/>
-              </w:rPr>
-              <w:t>58</w:t>
+          <w:p/>
+        </w:tc>
+        <w:tc>
+          <w:tcPr>
+            <w:tcW w:w="0" w:type="auto"/>
+          </w:tcPr>
+          <w:p>
+            <w:r>
+              <w:t>69</w:t>
             </w:r>
           </w:p>
         </w:tc>
@@ -5169,20 +5556,7 @@
               <w:right w:val="single" w:sz="6" w:space="0" w:color="848491"/>
             </w:tcBorders>
           </w:tcPr>
-          <w:p>
-            <w:pPr>
-              <w:jc w:val="right"/>
-              <w:rPr>
-                <w:b/>
-              </w:rPr>
-            </w:pPr>
-            <w:r>
-              <w:rPr>
-                <w:b/>
-              </w:rPr>
-              <w:t xml:space="preserve"> </w:t>
-            </w:r>
-          </w:p>
+          <w:p/>
         </w:tc>
         <w:tc>
           <w:tcPr>
@@ -5191,20 +5565,7 @@
               <w:left w:val="single" w:sz="6" w:space="0" w:color="848491"/>
             </w:tcBorders>
           </w:tcPr>
-          <w:p>
-            <w:pPr>
-              <w:jc w:val="right"/>
-              <w:rPr>
-                <w:b/>
-              </w:rPr>
-            </w:pPr>
-            <w:r>
-              <w:rPr>
-                <w:b/>
-              </w:rPr>
-              <w:t xml:space="preserve"> </w:t>
-            </w:r>
-          </w:p>
+          <w:p/>
         </w:tc>
         <w:tc>
           <w:tcPr>
@@ -5214,16 +5575,7 @@
             </w:tcBorders>
           </w:tcPr>
           <w:p>
-            <w:pPr>
-              <w:jc w:val="right"/>
-              <w:rPr>
-                <w:b/>
-              </w:rPr>
-            </w:pPr>
-            <w:r>
-              <w:rPr>
-                <w:b/>
-              </w:rPr>
+            <w:r>
               <w:t>3</w:t>
             </w:r>
           </w:p>
@@ -5235,20 +5587,7 @@
               <w:left w:val="single" w:sz="6" w:space="0" w:color="848491"/>
             </w:tcBorders>
           </w:tcPr>
-          <w:p>
-            <w:pPr>
-              <w:jc w:val="right"/>
-              <w:rPr>
-                <w:b/>
-              </w:rPr>
-            </w:pPr>
-            <w:r>
-              <w:rPr>
-                <w:b/>
-              </w:rPr>
-              <w:t xml:space="preserve"> </w:t>
-            </w:r>
-          </w:p>
+          <w:p/>
         </w:tc>
         <w:tc>
           <w:tcPr>
@@ -5258,16 +5597,7 @@
             </w:tcBorders>
           </w:tcPr>
           <w:p>
-            <w:pPr>
-              <w:jc w:val="right"/>
-              <w:rPr>
-                <w:b/>
-              </w:rPr>
-            </w:pPr>
-            <w:r>
-              <w:rPr>
-                <w:b/>
-              </w:rPr>
+            <w:r>
               <w:t>2</w:t>
             </w:r>
           </w:p>
@@ -5279,36 +5609,14 @@
               <w:left w:val="single" w:sz="6" w:space="0" w:color="848491"/>
             </w:tcBorders>
           </w:tcPr>
-          <w:p>
-            <w:pPr>
-              <w:jc w:val="right"/>
-              <w:rPr>
-                <w:b/>
-              </w:rPr>
-            </w:pPr>
-            <w:r>
-              <w:rPr>
-                <w:b/>
-              </w:rPr>
-              <w:t xml:space="preserve"> </w:t>
-            </w:r>
-          </w:p>
-        </w:tc>
-        <w:tc>
-          <w:tcPr>
-            <w:tcW w:w="0" w:type="auto"/>
-          </w:tcPr>
-          <w:p>
-            <w:pPr>
-              <w:jc w:val="right"/>
-              <w:rPr>
-                <w:b/>
-              </w:rPr>
-            </w:pPr>
-            <w:r>
-              <w:rPr>
-                <w:b/>
-              </w:rPr>
+          <w:p/>
+        </w:tc>
+        <w:tc>
+          <w:tcPr>
+            <w:tcW w:w="0" w:type="auto"/>
+          </w:tcPr>
+          <w:p>
+            <w:r>
               <w:t>1</w:t>
             </w:r>
           </w:p>
@@ -5325,7 +5633,13 @@
           </w:tcPr>
           <w:p>
             <w:r>
-              <w:t>Bemerkung: Die Gewichtungs- / Bewertungsskala geht von 1 (am schlechtesten) bis 5 (am besten).</w:t>
+              <w:t>Bemerkung: Die</w:t>
+            </w:r>
+            <w:r>
+              <w:t xml:space="preserve"> Gewichtungs- / Bewertungsskala geht von wenig (1), mittel (3) bis zu sehr wichtig (5)</w:t>
+            </w:r>
+            <w:r>
+              <w:t>.</w:t>
             </w:r>
           </w:p>
         </w:tc>
@@ -5349,27 +5663,14 @@
       <w:r>
         <w:t xml:space="preserve">Tabelle </w:t>
       </w:r>
-      <w:r>
-        <w:fldChar w:fldCharType="begin"/>
-      </w:r>
-      <w:r>
-        <w:instrText xml:space="preserve"> SEQ Tabelle \* ARABIC </w:instrText>
-      </w:r>
-      <w:r>
-        <w:fldChar w:fldCharType="separate"/>
-      </w:r>
-      <w:r>
-        <w:rPr>
-          <w:noProof/>
-        </w:rPr>
-        <w:t>2</w:t>
-      </w:r>
-      <w:r>
-        <w:rPr>
-          <w:noProof/>
-        </w:rPr>
-        <w:fldChar w:fldCharType="end"/>
-      </w:r>
+      <w:fldSimple w:instr=" SEQ Tabelle \* ARABIC ">
+        <w:r>
+          <w:rPr>
+            <w:noProof/>
+          </w:rPr>
+          <w:t>2</w:t>
+        </w:r>
+      </w:fldSimple>
       <w:r>
         <w:t>- Nutzwertanalyse: PDF Darstellung</w:t>
       </w:r>
@@ -5380,7 +5681,6 @@
         <w:pStyle w:val="Heading3"/>
       </w:pPr>
       <w:r>
-        <w:lastRenderedPageBreak/>
         <w:t>Architektur</w:t>
       </w:r>
     </w:p>
@@ -5415,8 +5715,13 @@
         <w:t>W</w:t>
       </w:r>
       <w:r>
-        <w:t>all mit Kinect</w:t>
-      </w:r>
+        <w:t xml:space="preserve">all mit </w:t>
+      </w:r>
+      <w:proofErr w:type="spellStart"/>
+      <w:r>
+        <w:t>Kinect</w:t>
+      </w:r>
+      <w:proofErr w:type="spellEnd"/>
     </w:p>
     <w:p>
       <w:pPr>
@@ -5523,14 +5828,27 @@
       <w:r>
         <w:t xml:space="preserve">Abbildung </w:t>
       </w:r>
-      <w:fldSimple w:instr=" SEQ Abbildung \* ARABIC ">
-        <w:r>
-          <w:rPr>
-            <w:noProof/>
-          </w:rPr>
-          <w:t>1</w:t>
-        </w:r>
-      </w:fldSimple>
+      <w:r>
+        <w:fldChar w:fldCharType="begin"/>
+      </w:r>
+      <w:r>
+        <w:instrText xml:space="preserve"> SEQ Abbildung \* ARABIC </w:instrText>
+      </w:r>
+      <w:r>
+        <w:fldChar w:fldCharType="separate"/>
+      </w:r>
+      <w:r>
+        <w:rPr>
+          <w:noProof/>
+        </w:rPr>
+        <w:t>1</w:t>
+      </w:r>
+      <w:r>
+        <w:rPr>
+          <w:noProof/>
+        </w:rPr>
+        <w:fldChar w:fldCharType="end"/>
+      </w:r>
       <w:r>
         <w:t xml:space="preserve"> - Physische Sicht</w:t>
       </w:r>
@@ -5540,8 +5858,13 @@
         <w:pStyle w:val="Heading5"/>
       </w:pPr>
       <w:r>
-        <w:t>Video Wall mit Kinect</w:t>
-      </w:r>
+        <w:t xml:space="preserve">Video Wall mit </w:t>
+      </w:r>
+      <w:proofErr w:type="spellStart"/>
+      <w:r>
+        <w:t>Kinect</w:t>
+      </w:r>
+      <w:proofErr w:type="spellEnd"/>
     </w:p>
     <w:p>
       <w:r>
@@ -5560,7 +5883,15 @@
         <w:t xml:space="preserve"> sind auch Optionen wie Minispiele denkbar.</w:t>
       </w:r>
       <w:r>
-        <w:t xml:space="preserve"> Die Wand wird mittels Kinect gesteuert.</w:t>
+        <w:t xml:space="preserve"> Die Wand wird mittels </w:t>
+      </w:r>
+      <w:proofErr w:type="spellStart"/>
+      <w:r>
+        <w:t>Kinect</w:t>
+      </w:r>
+      <w:proofErr w:type="spellEnd"/>
+      <w:r>
+        <w:t xml:space="preserve"> gesteuert.</w:t>
       </w:r>
       <w:r>
         <w:t xml:space="preserve"> Die dafür benötigten Daten werden durch </w:t>
@@ -5599,6 +5930,7 @@
     </w:p>
     <w:p>
       <w:r>
+        <w:lastRenderedPageBreak/>
         <w:t xml:space="preserve">Auf dem Service Server werden die </w:t>
       </w:r>
       <w:r>
@@ -5668,11 +6000,7 @@
         <w:t xml:space="preserve"> Webserver realisierbar, da so keine zusätzliche Applikation auf den Zielgeräten installiert werden muss.</w:t>
       </w:r>
       <w:r>
-        <w:t xml:space="preserve"> Beide Verbindungen geschehen mithilfe des Protokolls </w:t>
-      </w:r>
-      <w:r>
-        <w:lastRenderedPageBreak/>
-        <w:t>HTTPS.</w:t>
+        <w:t xml:space="preserve"> Beide Verbindungen geschehen mithilfe des Protokolls HTTPS.</w:t>
       </w:r>
       <w:r>
         <w:t xml:space="preserve"> Vom Webserver aus werden die</w:t>
@@ -5834,14 +6162,27 @@
       <w:r>
         <w:t xml:space="preserve">Abbildung </w:t>
       </w:r>
-      <w:fldSimple w:instr=" SEQ Abbildung \* ARABIC ">
-        <w:r>
-          <w:rPr>
-            <w:noProof/>
-          </w:rPr>
-          <w:t>2</w:t>
-        </w:r>
-      </w:fldSimple>
+      <w:r>
+        <w:fldChar w:fldCharType="begin"/>
+      </w:r>
+      <w:r>
+        <w:instrText xml:space="preserve"> SEQ Abbildung \* ARABIC </w:instrText>
+      </w:r>
+      <w:r>
+        <w:fldChar w:fldCharType="separate"/>
+      </w:r>
+      <w:r>
+        <w:rPr>
+          <w:noProof/>
+        </w:rPr>
+        <w:t>2</w:t>
+      </w:r>
+      <w:r>
+        <w:rPr>
+          <w:noProof/>
+        </w:rPr>
+        <w:fldChar w:fldCharType="end"/>
+      </w:r>
       <w:r>
         <w:t xml:space="preserve"> - Architektur Diagramm</w:t>
       </w:r>
@@ -5858,10 +6199,23 @@
         <w:t xml:space="preserve"> ob zwischen </w:t>
       </w:r>
       <w:r>
-        <w:t xml:space="preserve">den Layern </w:t>
-      </w:r>
-      <w:r>
-        <w:t>ViewModels und Services zusätzlich ein Business Layer eingefügt werden sollte.</w:t>
+        <w:t xml:space="preserve">den </w:t>
+      </w:r>
+      <w:proofErr w:type="spellStart"/>
+      <w:r>
+        <w:t>Layern</w:t>
+      </w:r>
+      <w:proofErr w:type="spellEnd"/>
+      <w:r>
+        <w:t xml:space="preserve"> </w:t>
+      </w:r>
+      <w:proofErr w:type="spellStart"/>
+      <w:r>
+        <w:t>ViewModels</w:t>
+      </w:r>
+      <w:proofErr w:type="spellEnd"/>
+      <w:r>
+        <w:t xml:space="preserve"> und Services zusätzlich ein Business Layer eingefügt werden sollte.</w:t>
       </w:r>
       <w:r>
         <w:t xml:space="preserve"> Da die bereitgestellten Daten jedoch nicht manipuliert, sondern lediglich angezeigt werden, ist ein Business Layer überflüssig. Dieser würde nur</w:t>
@@ -5897,6 +6251,7 @@
         <w:pStyle w:val="Heading5"/>
       </w:pPr>
       <w:r>
+        <w:lastRenderedPageBreak/>
         <w:t>Data</w:t>
       </w:r>
     </w:p>
@@ -5935,7 +6290,15 @@
         <w:t>auf</w:t>
       </w:r>
       <w:r>
-        <w:t xml:space="preserve"> die Daten von Kinect zu</w:t>
+        <w:t xml:space="preserve"> die Daten von </w:t>
+      </w:r>
+      <w:proofErr w:type="spellStart"/>
+      <w:r>
+        <w:t>Kinect</w:t>
+      </w:r>
+      <w:proofErr w:type="spellEnd"/>
+      <w:r>
+        <w:t xml:space="preserve"> zu</w:t>
       </w:r>
       <w:r>
         <w:t xml:space="preserve"> (beispielsweise Skelett</w:t>
@@ -5981,21 +6344,38 @@
         <w:t>s</w:t>
       </w:r>
       <w:r>
-        <w:t xml:space="preserve"> den ViewModels zur Verfügung gestellt.</w:t>
+        <w:t xml:space="preserve"> den </w:t>
+      </w:r>
+      <w:proofErr w:type="spellStart"/>
+      <w:r>
+        <w:t>ViewModels</w:t>
+      </w:r>
+      <w:proofErr w:type="spellEnd"/>
+      <w:r>
+        <w:t xml:space="preserve"> zur Verfügung gestellt.</w:t>
       </w:r>
     </w:p>
     <w:p>
       <w:pPr>
         <w:pStyle w:val="Heading5"/>
       </w:pPr>
-      <w:r>
-        <w:lastRenderedPageBreak/>
+      <w:proofErr w:type="spellStart"/>
+      <w:r>
         <w:t>ViewModels</w:t>
       </w:r>
+      <w:proofErr w:type="spellEnd"/>
     </w:p>
     <w:p>
       <w:r>
-        <w:t xml:space="preserve">Die ViewModels stellen die </w:t>
+        <w:t xml:space="preserve">Die </w:t>
+      </w:r>
+      <w:proofErr w:type="spellStart"/>
+      <w:r>
+        <w:t>ViewModels</w:t>
+      </w:r>
+      <w:proofErr w:type="spellEnd"/>
+      <w:r>
+        <w:t xml:space="preserve"> stellen die </w:t>
       </w:r>
       <w:r>
         <w:t xml:space="preserve">von den Services </w:t>
@@ -6010,13 +6390,29 @@
         <w:t>n</w:t>
       </w:r>
       <w:r>
-        <w:t xml:space="preserve"> sich auch die Implementation des ICommand </w:t>
+        <w:t xml:space="preserve"> sich auch die Implementation des </w:t>
+      </w:r>
+      <w:proofErr w:type="spellStart"/>
+      <w:r>
+        <w:t>ICommand</w:t>
+      </w:r>
+      <w:proofErr w:type="spellEnd"/>
+      <w:r>
+        <w:t xml:space="preserve"> </w:t>
       </w:r>
       <w:r>
         <w:t>Interfaces</w:t>
       </w:r>
       <w:r>
-        <w:t>. Diese Funktionen können somit von ViewModels und Views verwendet werden.</w:t>
+        <w:t xml:space="preserve">. Diese Funktionen können somit von </w:t>
+      </w:r>
+      <w:proofErr w:type="spellStart"/>
+      <w:r>
+        <w:t>ViewModels</w:t>
+      </w:r>
+      <w:proofErr w:type="spellEnd"/>
+      <w:r>
+        <w:t xml:space="preserve"> und Views verwendet werden.</w:t>
       </w:r>
     </w:p>
     <w:p>
@@ -6029,10 +6425,26 @@
     </w:p>
     <w:p>
       <w:r>
-        <w:t xml:space="preserve">Die Views stellen die Elemente aus den ViewModels grafisch dar. </w:t>
-      </w:r>
-      <w:r>
-        <w:t>Auf diesem Layer befindet sich auch das config-File</w:t>
+        <w:t xml:space="preserve">Die Views stellen die Elemente aus den </w:t>
+      </w:r>
+      <w:proofErr w:type="spellStart"/>
+      <w:r>
+        <w:t>ViewModels</w:t>
+      </w:r>
+      <w:proofErr w:type="spellEnd"/>
+      <w:r>
+        <w:t xml:space="preserve"> grafisch dar. </w:t>
+      </w:r>
+      <w:r>
+        <w:t xml:space="preserve">Auf diesem Layer befindet sich auch das </w:t>
+      </w:r>
+      <w:proofErr w:type="spellStart"/>
+      <w:r>
+        <w:t>config</w:t>
+      </w:r>
+      <w:proofErr w:type="spellEnd"/>
+      <w:r>
+        <w:t>-File</w:t>
       </w:r>
       <w:r>
         <w:t>,</w:t>
@@ -6056,13 +6468,23 @@
         <w:t xml:space="preserve">auch </w:t>
       </w:r>
       <w:r>
-        <w:t xml:space="preserve">die </w:t>
-      </w:r>
-      <w:r>
-        <w:t>Converter (beispielsweise zur Konvertierung von bool zu visbility)</w:t>
-      </w:r>
-      <w:r>
-        <w:t>.</w:t>
+        <w:t xml:space="preserve">die Converter (beispielsweise zur Konvertierung von </w:t>
+      </w:r>
+      <w:proofErr w:type="spellStart"/>
+      <w:r>
+        <w:t>bool</w:t>
+      </w:r>
+      <w:proofErr w:type="spellEnd"/>
+      <w:r>
+        <w:t xml:space="preserve"> zu </w:t>
+      </w:r>
+      <w:proofErr w:type="spellStart"/>
+      <w:r>
+        <w:t>visbility</w:t>
+      </w:r>
+      <w:proofErr w:type="spellEnd"/>
+      <w:r>
+        <w:t>).</w:t>
       </w:r>
       <w:r>
         <w:br w:type="page"/>
@@ -6089,13 +6511,42 @@
       <w:pPr>
         <w:pStyle w:val="Heading3"/>
       </w:pPr>
-      <w:r>
-        <w:t>Kinect Daten</w:t>
+      <w:proofErr w:type="spellStart"/>
+      <w:r>
+        <w:t>Kinect</w:t>
+      </w:r>
+      <w:proofErr w:type="spellEnd"/>
+      <w:r>
+        <w:t xml:space="preserve"> Daten</w:t>
       </w:r>
     </w:p>
     <w:p>
       <w:r>
-        <w:t>Eines der wichtigsten Features des Kinect SDK ist das sogenannte Skeleton Tracking. Hierbei wird mit Hilfe der Sensoren (Tiefensensor, Bildsensor, Infrarotsensor) versucht, ein menschliches Skelett zu erkennen, und zwar in Echtzeit. Es ist möglich, gleichzeitig von zwei Personen das Skelett anzuzeigen. Für das Handtracking auf der Video Wall ist aber nur das Tracken eines Skeletts vorgesehen.</w:t>
+        <w:t xml:space="preserve">Eines der wichtigsten Features des </w:t>
+      </w:r>
+      <w:proofErr w:type="spellStart"/>
+      <w:r>
+        <w:t>Kinect</w:t>
+      </w:r>
+      <w:proofErr w:type="spellEnd"/>
+      <w:r>
+        <w:t xml:space="preserve"> SDK ist das sogenannte Skeleton Tracking. Hierbei wird mit Hilfe der Sensoren (Tiefensensor, Bildsensor, Infrarotsensor) versucht, ein menschliches Skelett zu erkennen, und zwar in Echtzeit. Es ist möglich, gleichzeitig von zwei Personen das Skelett anzuzeigen. Für das Handtracking auf </w:t>
+      </w:r>
+      <w:proofErr w:type="gramStart"/>
+      <w:r>
+        <w:t>der</w:t>
+      </w:r>
+      <w:proofErr w:type="gramEnd"/>
+      <w:r>
+        <w:t xml:space="preserve"> Video Wall ist aber nur das </w:t>
+      </w:r>
+      <w:proofErr w:type="spellStart"/>
+      <w:r>
+        <w:t>Tracken</w:t>
+      </w:r>
+      <w:proofErr w:type="spellEnd"/>
+      <w:r>
+        <w:t xml:space="preserve"> eines Skeletts vorgesehen.</w:t>
       </w:r>
     </w:p>
     <w:p/>
@@ -6166,42 +6617,14 @@
       <w:r>
         <w:t xml:space="preserve">Abbildung </w:t>
       </w:r>
-      <w:fldSimple w:instr=" SEQ Abbildung \* ARABIC ">
-        <w:r>
-          <w:rPr>
-            <w:noProof/>
-          </w:rPr>
-          <w:t>4</w:t>
-        </w:r>
-      </w:fldSimple>
-      <w:r>
-        <w:t xml:space="preserve"> - Beispiel eines Skeletts</w:t>
-      </w:r>
-      <w:bookmarkEnd w:id="12"/>
-    </w:p>
-    <w:p>
-      <w:pPr>
-        <w:pStyle w:val="Heading3"/>
-      </w:pPr>
-      <w:r>
-        <w:t>Handtracking</w:t>
-      </w:r>
-    </w:p>
-    <w:p>
-      <w:r>
-        <w:t>Wie aus der obigen Abbildung (</w:t>
-      </w:r>
       <w:r>
         <w:fldChar w:fldCharType="begin"/>
       </w:r>
       <w:r>
-        <w:instrText xml:space="preserve"> REF _Ref322358724 \h </w:instrText>
+        <w:instrText xml:space="preserve"> SEQ Abbildung \* ARABIC </w:instrText>
       </w:r>
       <w:r>
         <w:fldChar w:fldCharType="separate"/>
-      </w:r>
-      <w:r>
-        <w:t xml:space="preserve">Abbildung </w:t>
       </w:r>
       <w:r>
         <w:rPr>
@@ -6210,8 +6633,49 @@
         <w:t>4</w:t>
       </w:r>
       <w:r>
+        <w:rPr>
+          <w:noProof/>
+        </w:rPr>
+        <w:fldChar w:fldCharType="end"/>
+      </w:r>
+      <w:r>
         <w:t xml:space="preserve"> - Beispiel eines Skeletts</w:t>
       </w:r>
+      <w:bookmarkEnd w:id="12"/>
+    </w:p>
+    <w:p>
+      <w:pPr>
+        <w:pStyle w:val="Heading3"/>
+      </w:pPr>
+      <w:r>
+        <w:t>Handtracking</w:t>
+      </w:r>
+    </w:p>
+    <w:p>
+      <w:r>
+        <w:t>Wie aus der obigen Abbildung (</w:t>
+      </w:r>
+      <w:r>
+        <w:fldChar w:fldCharType="begin"/>
+      </w:r>
+      <w:r>
+        <w:instrText xml:space="preserve"> REF _Ref322358724 \h </w:instrText>
+      </w:r>
+      <w:r>
+        <w:fldChar w:fldCharType="separate"/>
+      </w:r>
+      <w:r>
+        <w:t xml:space="preserve">Abbildung </w:t>
+      </w:r>
+      <w:r>
+        <w:rPr>
+          <w:noProof/>
+        </w:rPr>
+        <w:t>4</w:t>
+      </w:r>
+      <w:r>
+        <w:t xml:space="preserve"> - Beispiel eines Skeletts</w:t>
+      </w:r>
       <w:r>
         <w:fldChar w:fldCharType="end"/>
       </w:r>
@@ -6220,7 +6684,15 @@
       </w:r>
       <w:r>
         <w:br/>
-        <w:t>Die Position der Hand des Benutzers muss auf dem Bildschirm zeitgleich nachgestellt werden. Damit sich der Benutzer der Applikation nicht zu viel und weit bewegen muss, wird eine Grenze für das Tracken der Hand festgelegt. Das sieht schematisch folgendermassen aus:</w:t>
+        <w:t xml:space="preserve">Die Position der Hand des Benutzers muss auf dem Bildschirm zeitgleich nachgestellt werden. Damit sich der Benutzer der Applikation nicht zu viel und weit bewegen muss, wird eine Grenze für das </w:t>
+      </w:r>
+      <w:proofErr w:type="spellStart"/>
+      <w:r>
+        <w:t>Tracken</w:t>
+      </w:r>
+      <w:proofErr w:type="spellEnd"/>
+      <w:r>
+        <w:t xml:space="preserve"> der Hand festgelegt. Das sieht schematisch folgendermassen aus:</w:t>
       </w:r>
     </w:p>
     <w:p>
@@ -6290,14 +6762,27 @@
       <w:r>
         <w:t xml:space="preserve">Abbildung </w:t>
       </w:r>
-      <w:fldSimple w:instr=" SEQ Abbildung \* ARABIC ">
-        <w:r>
-          <w:rPr>
-            <w:noProof/>
-          </w:rPr>
-          <w:t>5</w:t>
-        </w:r>
-      </w:fldSimple>
+      <w:r>
+        <w:fldChar w:fldCharType="begin"/>
+      </w:r>
+      <w:r>
+        <w:instrText xml:space="preserve"> SEQ Abbildung \* ARABIC </w:instrText>
+      </w:r>
+      <w:r>
+        <w:fldChar w:fldCharType="separate"/>
+      </w:r>
+      <w:r>
+        <w:rPr>
+          <w:noProof/>
+        </w:rPr>
+        <w:t>5</w:t>
+      </w:r>
+      <w:r>
+        <w:rPr>
+          <w:noProof/>
+        </w:rPr>
+        <w:fldChar w:fldCharType="end"/>
+      </w:r>
       <w:r>
         <w:t xml:space="preserve"> - Skelett mit </w:t>
       </w:r>
@@ -6409,14 +6894,27 @@
       <w:r>
         <w:t xml:space="preserve">Abbildung </w:t>
       </w:r>
-      <w:fldSimple w:instr=" SEQ Abbildung \* ARABIC ">
-        <w:r>
-          <w:rPr>
-            <w:noProof/>
-          </w:rPr>
-          <w:t>6</w:t>
-        </w:r>
-      </w:fldSimple>
+      <w:r>
+        <w:fldChar w:fldCharType="begin"/>
+      </w:r>
+      <w:r>
+        <w:instrText xml:space="preserve"> SEQ Abbildung \* ARABIC </w:instrText>
+      </w:r>
+      <w:r>
+        <w:fldChar w:fldCharType="separate"/>
+      </w:r>
+      <w:r>
+        <w:rPr>
+          <w:noProof/>
+        </w:rPr>
+        <w:t>6</w:t>
+      </w:r>
+      <w:r>
+        <w:rPr>
+          <w:noProof/>
+        </w:rPr>
+        <w:fldChar w:fldCharType="end"/>
+      </w:r>
       <w:r>
         <w:t xml:space="preserve"> - Beispiel Monitor mit Handtracking</w:t>
       </w:r>
@@ -6495,7 +6993,7 @@
       <w:rPr>
         <w:noProof/>
       </w:rPr>
-      <w:t>8. Mai 2012</w:t>
+      <w:t>16. Mai 2012</w:t>
     </w:r>
     <w:r>
       <w:fldChar w:fldCharType="end"/>
@@ -6533,7 +7031,7 @@
         <w:noProof/>
         <w:lang w:val="de-DE"/>
       </w:rPr>
-      <w:t>1</w:t>
+      <w:t>5</w:t>
     </w:r>
     <w:r>
       <w:rPr>
@@ -6547,16 +7045,31 @@
       </w:rPr>
       <w:t xml:space="preserve"> von </w:t>
     </w:r>
-    <w:fldSimple w:instr="NUMPAGES  \* Arabic  \* MERGEFORMAT">
-      <w:r>
-        <w:rPr>
-          <w:b/>
-          <w:noProof/>
-          <w:lang w:val="de-DE"/>
-        </w:rPr>
-        <w:t>9</w:t>
-      </w:r>
-    </w:fldSimple>
+    <w:r>
+      <w:fldChar w:fldCharType="begin"/>
+    </w:r>
+    <w:r>
+      <w:instrText>NUMPAGES  \* Arabic  \* MERGEFORMAT</w:instrText>
+    </w:r>
+    <w:r>
+      <w:fldChar w:fldCharType="separate"/>
+    </w:r>
+    <w:r>
+      <w:rPr>
+        <w:b/>
+        <w:noProof/>
+        <w:lang w:val="de-DE"/>
+      </w:rPr>
+      <w:t>9</w:t>
+    </w:r>
+    <w:r>
+      <w:rPr>
+        <w:b/>
+        <w:noProof/>
+        <w:lang w:val="de-DE"/>
+      </w:rPr>
+      <w:fldChar w:fldCharType="end"/>
+    </w:r>
   </w:p>
 </w:ftr>
 </file>
@@ -7964,7 +8477,6 @@
   <w:style w:type="character" w:default="1" w:styleId="DefaultParagraphFont">
     <w:name w:val="Default Paragraph Font"/>
     <w:uiPriority w:val="1"/>
-    <w:semiHidden/>
     <w:unhideWhenUsed/>
   </w:style>
   <w:style w:type="table" w:default="1" w:styleId="TableNormal">
@@ -9553,7 +10065,6 @@
   <w:style w:type="character" w:default="1" w:styleId="DefaultParagraphFont">
     <w:name w:val="Default Paragraph Font"/>
     <w:uiPriority w:val="1"/>
-    <w:semiHidden/>
     <w:unhideWhenUsed/>
   </w:style>
   <w:style w:type="table" w:default="1" w:styleId="TableNormal">
@@ -11015,7 +11526,7 @@
 </file>
 
 <file path=customXml/itemProps1.xml><?xml version="1.0" encoding="utf-8"?>
-<ds:datastoreItem xmlns:ds="http://schemas.openxmlformats.org/officeDocument/2006/customXml" ds:itemID="{29BF4EFB-4CB9-48AA-938B-C21E45643DD0}">
+<ds:datastoreItem xmlns:ds="http://schemas.openxmlformats.org/officeDocument/2006/customXml" ds:itemID="{B2F05D3A-B8D6-4512-9FE2-B1305726C047}">
   <ds:schemaRefs>
     <ds:schemaRef ds:uri="http://schemas.openxmlformats.org/officeDocument/2006/bibliography"/>
   </ds:schemaRefs>

</xml_diff>

<commit_message>
refs #848 Globale Klausel
Former-commit-id: 4f13f080119312fddf1e99b4f32c8db590562ddd
</commit_message>
<xml_diff>
--- a/doc/Bericht/05_Technischer Bericht/06_Entwurf/Entwurf.docx
+++ b/doc/Bericht/05_Technischer Bericht/06_Entwurf/Entwurf.docx
@@ -322,8 +322,13 @@
               <w:t xml:space="preserve">Review, </w:t>
             </w:r>
             <w:r>
-              <w:t>Konvertierung mit Image Magick</w:t>
-            </w:r>
+              <w:t xml:space="preserve">Konvertierung mit Image </w:t>
+            </w:r>
+            <w:proofErr w:type="spellStart"/>
+            <w:r>
+              <w:t>Magick</w:t>
+            </w:r>
+            <w:proofErr w:type="spellEnd"/>
           </w:p>
         </w:tc>
         <w:tc>
@@ -589,8 +594,13 @@
       <w:r>
         <w:t xml:space="preserve">Microsoft </w:t>
       </w:r>
-      <w:r>
-        <w:t>Kinect zu entwickeln, stehen die f</w:t>
+      <w:proofErr w:type="spellStart"/>
+      <w:r>
+        <w:t>Kinect</w:t>
+      </w:r>
+      <w:proofErr w:type="spellEnd"/>
+      <w:r>
+        <w:t xml:space="preserve"> zu entwickeln, stehen die f</w:t>
       </w:r>
       <w:r>
         <w:t>olgende</w:t>
@@ -640,12 +650,14 @@
           <w:lang w:val="en-US"/>
         </w:rPr>
       </w:pPr>
+      <w:proofErr w:type="spellStart"/>
       <w:r>
         <w:rPr>
           <w:lang w:val="en-US"/>
         </w:rPr>
         <w:t>OpenNI</w:t>
       </w:r>
+      <w:proofErr w:type="spellEnd"/>
     </w:p>
     <w:p>
       <w:pPr>
@@ -658,12 +670,14 @@
           <w:lang w:val="en-US"/>
         </w:rPr>
       </w:pPr>
+      <w:proofErr w:type="spellStart"/>
       <w:r>
         <w:rPr>
           <w:lang w:val="en-US"/>
         </w:rPr>
         <w:t>OpenKinect</w:t>
       </w:r>
+      <w:proofErr w:type="spellEnd"/>
     </w:p>
     <w:p>
       <w:r>
@@ -714,8 +728,13 @@
       <w:r>
         <w:t xml:space="preserve">Das offizielle </w:t>
       </w:r>
-      <w:r>
-        <w:t xml:space="preserve">Kinect </w:t>
+      <w:proofErr w:type="spellStart"/>
+      <w:r>
+        <w:t>Kinect</w:t>
+      </w:r>
+      <w:proofErr w:type="spellEnd"/>
+      <w:r>
+        <w:t xml:space="preserve"> </w:t>
       </w:r>
       <w:r>
         <w:t xml:space="preserve">Framework von Microsoft </w:t>
@@ -744,9 +763,11 @@
       <w:r>
         <w:t xml:space="preserve"> eher, als Beispiel </w:t>
       </w:r>
+      <w:proofErr w:type="spellStart"/>
       <w:r>
         <w:t>OpenNI</w:t>
       </w:r>
+      <w:proofErr w:type="spellEnd"/>
       <w:r>
         <w:t xml:space="preserve"> </w:t>
       </w:r>
@@ -831,8 +852,13 @@
       </w:pPr>
       <w:bookmarkStart w:id="2" w:name="_Ref318986646"/>
       <w:r>
-        <w:t>Framework 2: OpenNI</w:t>
-      </w:r>
+        <w:t xml:space="preserve">Framework 2: </w:t>
+      </w:r>
+      <w:proofErr w:type="spellStart"/>
+      <w:r>
+        <w:t>OpenNI</w:t>
+      </w:r>
+      <w:proofErr w:type="spellEnd"/>
       <w:r>
         <w:rPr>
           <w:rStyle w:val="FootnoteReference"/>
@@ -864,7 +890,23 @@
         <w:t>atz zum</w:t>
       </w:r>
       <w:r>
-        <w:t xml:space="preserve"> Microsoft Kinect SDK, nicht nur auf Kinect als Eingabemöglichkeit, sondern allgemein auf Natural User Interfaces (NUI).</w:t>
+        <w:t xml:space="preserve"> Microsoft </w:t>
+      </w:r>
+      <w:proofErr w:type="spellStart"/>
+      <w:r>
+        <w:t>Kinect</w:t>
+      </w:r>
+      <w:proofErr w:type="spellEnd"/>
+      <w:r>
+        <w:t xml:space="preserve"> SDK, nicht nur auf </w:t>
+      </w:r>
+      <w:proofErr w:type="spellStart"/>
+      <w:r>
+        <w:t>Kinect</w:t>
+      </w:r>
+      <w:proofErr w:type="spellEnd"/>
+      <w:r>
+        <w:t xml:space="preserve"> als Eingabemöglichkeit, sondern allgemein auf Natural User Interfaces (NUI).</w:t>
       </w:r>
     </w:p>
     <w:p>
@@ -878,11 +920,16 @@
         <w:t xml:space="preserve"> Framework zusätzliche Middl</w:t>
       </w:r>
       <w:r>
-        <w:t>eware einsetzen. So wird mit Ni</w:t>
+        <w:t xml:space="preserve">eware einsetzen. So wird mit </w:t>
+      </w:r>
+      <w:proofErr w:type="spellStart"/>
+      <w:r>
+        <w:t>Ni</w:t>
       </w:r>
       <w:r>
         <w:t>TE</w:t>
       </w:r>
+      <w:proofErr w:type="spellEnd"/>
       <w:r>
         <w:rPr>
           <w:rStyle w:val="FootnoteReference"/>
@@ -890,8 +937,13 @@
         <w:footnoteReference w:id="3"/>
       </w:r>
       <w:r>
-        <w:t xml:space="preserve"> von PrimeSense</w:t>
-      </w:r>
+        <w:t xml:space="preserve"> von </w:t>
+      </w:r>
+      <w:proofErr w:type="spellStart"/>
+      <w:r>
+        <w:t>PrimeSense</w:t>
+      </w:r>
+      <w:proofErr w:type="spellEnd"/>
       <w:r>
         <w:rPr>
           <w:rStyle w:val="FootnoteReference"/>
@@ -908,8 +960,13 @@
       </w:pPr>
       <w:r>
         <w:lastRenderedPageBreak/>
-        <w:t>Framework 3: OpenKinect</w:t>
-      </w:r>
+        <w:t xml:space="preserve">Framework 3: </w:t>
+      </w:r>
+      <w:proofErr w:type="spellStart"/>
+      <w:r>
+        <w:t>OpenKinect</w:t>
+      </w:r>
+      <w:proofErr w:type="spellEnd"/>
       <w:r>
         <w:rPr>
           <w:rStyle w:val="FootnoteReference"/>
@@ -917,8 +974,13 @@
         <w:footnoteReference w:id="5"/>
       </w:r>
       <w:r>
-        <w:t xml:space="preserve"> / libfreenect</w:t>
-      </w:r>
+        <w:t xml:space="preserve"> / </w:t>
+      </w:r>
+      <w:proofErr w:type="spellStart"/>
+      <w:r>
+        <w:t>libfreenect</w:t>
+      </w:r>
+      <w:proofErr w:type="spellEnd"/>
       <w:r>
         <w:rPr>
           <w:rStyle w:val="FootnoteReference"/>
@@ -927,14 +989,27 @@
       </w:r>
     </w:p>
     <w:p>
-      <w:r>
-        <w:t xml:space="preserve">OpenKinect </w:t>
+      <w:proofErr w:type="spellStart"/>
+      <w:r>
+        <w:t>OpenKinect</w:t>
+      </w:r>
+      <w:proofErr w:type="spellEnd"/>
+      <w:r>
+        <w:t xml:space="preserve"> </w:t>
       </w:r>
       <w:r>
         <w:t>ist eine Community, die den</w:t>
       </w:r>
       <w:r>
-        <w:t xml:space="preserve"> libreenect Treiber entwickelt. Leider gibt es dafür aber keine erweiterten Funktionen wie Gestenerkennung oder Skeleton Tracking.</w:t>
+        <w:t xml:space="preserve"> </w:t>
+      </w:r>
+      <w:proofErr w:type="spellStart"/>
+      <w:r>
+        <w:t>libreenect</w:t>
+      </w:r>
+      <w:proofErr w:type="spellEnd"/>
+      <w:r>
+        <w:t xml:space="preserve"> Treiber entwickelt. Leider gibt es dafür aber keine erweiterten Funktionen wie Gestenerkennung oder Skeleton Tracking.</w:t>
       </w:r>
     </w:p>
     <w:p>
@@ -954,8 +1029,6 @@
       <w:r>
         <w:t xml:space="preserve">am 8. März 2012 </w:t>
       </w:r>
-      <w:bookmarkStart w:id="4" w:name="_GoBack"/>
-      <w:bookmarkEnd w:id="4"/>
       <w:r>
         <w:t>eine Nutzwertanalyse durchgeführt.</w:t>
       </w:r>
@@ -991,8 +1064,13 @@
       <w:r>
         <w:t>Das Kriterium „</w:t>
       </w:r>
-      <w:r>
-        <w:t>Cooperate Support, Weiterentwicklung, Community</w:t>
+      <w:proofErr w:type="spellStart"/>
+      <w:r>
+        <w:t>Cooperate</w:t>
+      </w:r>
+      <w:proofErr w:type="spellEnd"/>
+      <w:r>
+        <w:t xml:space="preserve"> Support, Weiterentwicklung, Community</w:t>
       </w:r>
       <w:r>
         <w:t>“</w:t>
@@ -1040,7 +1118,15 @@
         <w:t xml:space="preserve"> </w:t>
       </w:r>
       <w:r>
-        <w:t xml:space="preserve">es zwar wünschenswert ist, die Integration in Windows und die Installation ohne grossen Aufwand durchführen zu können, andere Kriterienpunkte aber </w:t>
+        <w:t xml:space="preserve">es zwar wünschenswert ist, die Integration in Windows und die Installation ohne grossen Aufwand durchführen zu können, andere </w:t>
+      </w:r>
+      <w:proofErr w:type="spellStart"/>
+      <w:r>
+        <w:t>Kriterienpunkte</w:t>
+      </w:r>
+      <w:proofErr w:type="spellEnd"/>
+      <w:r>
+        <w:t xml:space="preserve"> aber </w:t>
       </w:r>
       <w:r>
         <w:t>entscheide</w:t>
@@ -1088,7 +1174,15 @@
         <w:t xml:space="preserve"> eingestuft</w:t>
       </w:r>
       <w:r>
-        <w:t xml:space="preserve">, da Kinect selbst schon von </w:t>
+        <w:t xml:space="preserve">, da </w:t>
+      </w:r>
+      <w:proofErr w:type="spellStart"/>
+      <w:r>
+        <w:t>Kinect</w:t>
+      </w:r>
+      <w:proofErr w:type="spellEnd"/>
+      <w:r>
+        <w:t xml:space="preserve"> selbst schon von </w:t>
       </w:r>
       <w:r>
         <w:t xml:space="preserve">der </w:t>
@@ -1198,8 +1292,13 @@
       <w:r>
         <w:t>Die „</w:t>
       </w:r>
-      <w:r>
-        <w:t>Record / Replay Funktionalität</w:t>
+      <w:proofErr w:type="spellStart"/>
+      <w:r>
+        <w:t>Record</w:t>
+      </w:r>
+      <w:proofErr w:type="spellEnd"/>
+      <w:r>
+        <w:t xml:space="preserve"> / Replay Funktionalität</w:t>
       </w:r>
       <w:r>
         <w:t xml:space="preserve">“ ist wichtig, da </w:t>
@@ -1332,6 +1431,16 @@
       </w:r>
       <w:r>
         <w:t>.</w:t>
+      </w:r>
+    </w:p>
+    <w:p>
+      <w:r>
+        <w:t xml:space="preserve">Die Evaluation wurde manuell durchgeführt. Die Bewertung der einzelnen Kriterien mittels wenig wichtig (1), </w:t>
+      </w:r>
+      <w:bookmarkStart w:id="4" w:name="_GoBack"/>
+      <w:bookmarkEnd w:id="4"/>
+      <w:r>
+        <w:t>bedingt wichtig (3) und sehr wichtig (5) ist selbstsprechend und wird daher nicht begründet.</w:t>
       </w:r>
     </w:p>
     <w:tbl>
@@ -1369,7 +1478,15 @@
               </w:rPr>
             </w:pPr>
             <w:r>
-              <w:t>Nutzwertanalyse: Auswahl Kinect Framework</w:t>
+              <w:t xml:space="preserve">Nutzwertanalyse: Auswahl </w:t>
+            </w:r>
+            <w:proofErr w:type="spellStart"/>
+            <w:r>
+              <w:t>Kinect</w:t>
+            </w:r>
+            <w:proofErr w:type="spellEnd"/>
+            <w:r>
+              <w:t xml:space="preserve"> Framework</w:t>
             </w:r>
           </w:p>
         </w:tc>
@@ -1516,12 +1633,37 @@
             </w:tcBorders>
           </w:tcPr>
           <w:p>
+            <w:proofErr w:type="spellStart"/>
             <w:r>
               <w:rPr>
                 <w:b/>
                 <w:bCs/>
               </w:rPr>
-              <w:t>Kinect for Windows SDK</w:t>
+              <w:t>Kinect</w:t>
+            </w:r>
+            <w:proofErr w:type="spellEnd"/>
+            <w:r>
+              <w:rPr>
+                <w:b/>
+                <w:bCs/>
+              </w:rPr>
+              <w:t xml:space="preserve"> </w:t>
+            </w:r>
+            <w:proofErr w:type="spellStart"/>
+            <w:r>
+              <w:rPr>
+                <w:b/>
+                <w:bCs/>
+              </w:rPr>
+              <w:t>for</w:t>
+            </w:r>
+            <w:proofErr w:type="spellEnd"/>
+            <w:r>
+              <w:rPr>
+                <w:b/>
+                <w:bCs/>
+              </w:rPr>
+              <w:t xml:space="preserve"> Windows SDK</w:t>
             </w:r>
           </w:p>
         </w:tc>
@@ -1541,6 +1683,7 @@
                 <w:bCs/>
               </w:rPr>
             </w:pPr>
+            <w:proofErr w:type="spellStart"/>
             <w:r>
               <w:rPr>
                 <w:b/>
@@ -1548,6 +1691,7 @@
               </w:rPr>
               <w:t>OpenNI</w:t>
             </w:r>
+            <w:proofErr w:type="spellEnd"/>
           </w:p>
         </w:tc>
         <w:tc>
@@ -1565,13 +1709,31 @@
                 <w:bCs/>
               </w:rPr>
             </w:pPr>
+            <w:proofErr w:type="spellStart"/>
             <w:r>
               <w:rPr>
                 <w:b/>
                 <w:bCs/>
               </w:rPr>
-              <w:t>OpenKinect / libfreenect</w:t>
-            </w:r>
+              <w:t>OpenKinect</w:t>
+            </w:r>
+            <w:proofErr w:type="spellEnd"/>
+            <w:r>
+              <w:rPr>
+                <w:b/>
+                <w:bCs/>
+              </w:rPr>
+              <w:t xml:space="preserve"> / </w:t>
+            </w:r>
+            <w:proofErr w:type="spellStart"/>
+            <w:r>
+              <w:rPr>
+                <w:b/>
+                <w:bCs/>
+              </w:rPr>
+              <w:t>libfreenect</w:t>
+            </w:r>
+            <w:proofErr w:type="spellEnd"/>
           </w:p>
         </w:tc>
       </w:tr>
@@ -2576,11 +2738,19 @@
                 <w:b/>
               </w:rPr>
             </w:pPr>
-            <w:r>
-              <w:rPr>
-                <w:b/>
-              </w:rPr>
-              <w:t>Record / Replay Funktionalität</w:t>
+            <w:proofErr w:type="spellStart"/>
+            <w:r>
+              <w:rPr>
+                <w:b/>
+              </w:rPr>
+              <w:t>Record</w:t>
+            </w:r>
+            <w:proofErr w:type="spellEnd"/>
+            <w:r>
+              <w:rPr>
+                <w:b/>
+              </w:rPr>
+              <w:t xml:space="preserve"> / Replay Funktionalität</w:t>
             </w:r>
           </w:p>
         </w:tc>
@@ -2844,7 +3014,14 @@
               <w:rPr>
                 <w:b/>
               </w:rPr>
-              <w:t>Mit Framework realisierte Beispiele und Libraries (Quantität)</w:t>
+              <w:t xml:space="preserve">Mit Framework realisierte Beispiele und Libraries </w:t>
+            </w:r>
+            <w:r>
+              <w:rPr>
+                <w:b/>
+              </w:rPr>
+              <w:lastRenderedPageBreak/>
+              <w:t>(Quantität)</w:t>
             </w:r>
           </w:p>
         </w:tc>
@@ -2860,6 +3037,7 @@
               <w:jc w:val="right"/>
             </w:pPr>
             <w:r>
+              <w:lastRenderedPageBreak/>
               <w:t>3</w:t>
             </w:r>
           </w:p>
@@ -2976,14 +3154,8 @@
               <w:rPr>
                 <w:b/>
               </w:rPr>
-              <w:t xml:space="preserve">Mit Framework realisierte </w:t>
-            </w:r>
-            <w:r>
-              <w:rPr>
-                <w:b/>
-              </w:rPr>
               <w:lastRenderedPageBreak/>
-              <w:t>Beispiele und Libraries (Qualität)</w:t>
+              <w:t>Mit Framework realisierte Beispiele und Libraries (Qualität)</w:t>
             </w:r>
           </w:p>
         </w:tc>
@@ -2999,7 +3171,6 @@
               <w:jc w:val="right"/>
             </w:pPr>
             <w:r>
-              <w:lastRenderedPageBreak/>
               <w:t>3</w:t>
             </w:r>
           </w:p>
@@ -3116,7 +3287,6 @@
               <w:rPr>
                 <w:b/>
               </w:rPr>
-              <w:lastRenderedPageBreak/>
               <w:t>Total Punkte</w:t>
             </w:r>
           </w:p>
@@ -3583,14 +3753,27 @@
       <w:r>
         <w:t xml:space="preserve">Tabelle </w:t>
       </w:r>
-      <w:fldSimple w:instr=" SEQ Tabelle \* ARABIC ">
-        <w:r>
-          <w:rPr>
-            <w:noProof/>
-          </w:rPr>
-          <w:t>1</w:t>
-        </w:r>
-      </w:fldSimple>
+      <w:r>
+        <w:fldChar w:fldCharType="begin"/>
+      </w:r>
+      <w:r>
+        <w:instrText xml:space="preserve"> SEQ Tabelle \* ARABIC </w:instrText>
+      </w:r>
+      <w:r>
+        <w:fldChar w:fldCharType="separate"/>
+      </w:r>
+      <w:r>
+        <w:rPr>
+          <w:noProof/>
+        </w:rPr>
+        <w:t>1</w:t>
+      </w:r>
+      <w:r>
+        <w:rPr>
+          <w:noProof/>
+        </w:rPr>
+        <w:fldChar w:fldCharType="end"/>
+      </w:r>
       <w:r>
         <w:rPr>
           <w:noProof/>
@@ -3613,8 +3796,13 @@
         <w:t>nalyse</w:t>
       </w:r>
       <w:r>
-        <w:t xml:space="preserve"> (siehe </w:t>
-      </w:r>
+        <w:t xml:space="preserve"> (</w:t>
+      </w:r>
+      <w:proofErr w:type="gramStart"/>
+      <w:r>
+        <w:t xml:space="preserve">siehe </w:t>
+      </w:r>
+      <w:proofErr w:type="gramEnd"/>
       <w:r>
         <w:fldChar w:fldCharType="begin"/>
       </w:r>
@@ -3670,7 +3858,15 @@
         <w:fldChar w:fldCharType="separate"/>
       </w:r>
       <w:r>
-        <w:t>Framework 1: Microsoft Kinect SDK</w:t>
+        <w:t xml:space="preserve">Framework 1: Microsoft </w:t>
+      </w:r>
+      <w:proofErr w:type="spellStart"/>
+      <w:r>
+        <w:t>Kinect</w:t>
+      </w:r>
+      <w:proofErr w:type="spellEnd"/>
+      <w:r>
+        <w:t xml:space="preserve"> SDK</w:t>
       </w:r>
       <w:r>
         <w:fldChar w:fldCharType="end"/>
@@ -3691,8 +3887,13 @@
         <w:fldChar w:fldCharType="separate"/>
       </w:r>
       <w:r>
-        <w:t>Framework 2: OpenNI</w:t>
-      </w:r>
+        <w:t xml:space="preserve">Framework 2: </w:t>
+      </w:r>
+      <w:proofErr w:type="spellStart"/>
+      <w:r>
+        <w:t>OpenNI</w:t>
+      </w:r>
+      <w:proofErr w:type="spellEnd"/>
       <w:r>
         <w:fldChar w:fldCharType="end"/>
       </w:r>
@@ -3882,7 +4083,15 @@
         <w:t>ist</w:t>
       </w:r>
       <w:r>
-        <w:t xml:space="preserve"> in der Bachelorarbeit „Kinect Bodyscanner“</w:t>
+        <w:t xml:space="preserve"> in der Bachelorarbeit „</w:t>
+      </w:r>
+      <w:proofErr w:type="spellStart"/>
+      <w:r>
+        <w:t>Kinect</w:t>
+      </w:r>
+      <w:proofErr w:type="spellEnd"/>
+      <w:r>
+        <w:t xml:space="preserve"> Bodyscanner“</w:t>
       </w:r>
       <w:r>
         <w:rPr>
@@ -3891,7 +4100,23 @@
         <w:footnoteReference w:id="8"/>
       </w:r>
       <w:r>
-        <w:t xml:space="preserve"> von Felix Egli und Michael Schnyder im </w:t>
+        <w:t xml:space="preserve"> von Felix </w:t>
+      </w:r>
+      <w:proofErr w:type="spellStart"/>
+      <w:r>
+        <w:t>Egli</w:t>
+      </w:r>
+      <w:proofErr w:type="spellEnd"/>
+      <w:r>
+        <w:t xml:space="preserve"> und Michael </w:t>
+      </w:r>
+      <w:proofErr w:type="spellStart"/>
+      <w:r>
+        <w:t>Schnyder</w:t>
+      </w:r>
+      <w:proofErr w:type="spellEnd"/>
+      <w:r>
+        <w:t xml:space="preserve"> im </w:t>
       </w:r>
       <w:r>
         <w:t>K</w:t>
@@ -3903,10 +4128,26 @@
         <w:t xml:space="preserve"> </w:t>
       </w:r>
       <w:r>
-        <w:t>3.3.1 Kinect Framework</w:t>
-      </w:r>
-      <w:r>
-        <w:t xml:space="preserve"> auf Seite 30 beschrieben, dass OpenNI für </w:t>
+        <w:t xml:space="preserve">3.3.1 </w:t>
+      </w:r>
+      <w:proofErr w:type="spellStart"/>
+      <w:r>
+        <w:t>Kinect</w:t>
+      </w:r>
+      <w:proofErr w:type="spellEnd"/>
+      <w:r>
+        <w:t xml:space="preserve"> Framework</w:t>
+      </w:r>
+      <w:r>
+        <w:t xml:space="preserve"> auf Seite 30 beschrieben, dass </w:t>
+      </w:r>
+      <w:proofErr w:type="spellStart"/>
+      <w:r>
+        <w:t>OpenNI</w:t>
+      </w:r>
+      <w:proofErr w:type="spellEnd"/>
+      <w:r>
+        <w:t xml:space="preserve"> für </w:t>
       </w:r>
       <w:r>
         <w:t>die</w:t>
@@ -3938,8 +4179,21 @@
       <w:r>
         <w:t>„</w:t>
       </w:r>
-      <w:r>
-        <w:t>Kinect for Windows SDK</w:t>
+      <w:proofErr w:type="spellStart"/>
+      <w:r>
+        <w:t>Kinect</w:t>
+      </w:r>
+      <w:proofErr w:type="spellEnd"/>
+      <w:r>
+        <w:t xml:space="preserve"> </w:t>
+      </w:r>
+      <w:proofErr w:type="spellStart"/>
+      <w:r>
+        <w:t>for</w:t>
+      </w:r>
+      <w:proofErr w:type="spellEnd"/>
+      <w:r>
+        <w:t xml:space="preserve"> Windows SDK</w:t>
       </w:r>
       <w:r>
         <w:t>“</w:t>
@@ -4256,7 +4510,15 @@
         <w:t>mittels der</w:t>
       </w:r>
       <w:r>
-        <w:t xml:space="preserve"> DocumentViewer </w:t>
+        <w:t xml:space="preserve"> </w:t>
+      </w:r>
+      <w:proofErr w:type="spellStart"/>
+      <w:r>
+        <w:t>DocumentViewer</w:t>
+      </w:r>
+      <w:proofErr w:type="spellEnd"/>
+      <w:r>
+        <w:t xml:space="preserve"> </w:t>
       </w:r>
       <w:r>
         <w:t xml:space="preserve">Klasse </w:t>
@@ -4445,8 +4707,13 @@
         <w:t xml:space="preserve"> Open Source Libraries ist die Umwandlung von einem PDF zu einem Bild problemlos möglich. </w:t>
       </w:r>
       <w:r>
-        <w:t>Getestet wurde dies mit ImageMagick</w:t>
-      </w:r>
+        <w:t xml:space="preserve">Getestet wurde dies mit </w:t>
+      </w:r>
+      <w:proofErr w:type="spellStart"/>
+      <w:r>
+        <w:t>ImageMagick</w:t>
+      </w:r>
+      <w:proofErr w:type="spellEnd"/>
       <w:r>
         <w:rPr>
           <w:rStyle w:val="FootnoteReference"/>
@@ -4500,7 +4767,13 @@
     </w:p>
     <w:p>
       <w:r>
-        <w:t xml:space="preserve">Nachfolgende Nutzwertanalyse </w:t>
+        <w:t>Nachfolgende Nutzwertanalyse</w:t>
+      </w:r>
+      <w:r>
+        <w:t>, welche am 13. April 2012 durchgeführt wurde,</w:t>
+      </w:r>
+      <w:r>
+        <w:t xml:space="preserve"> </w:t>
       </w:r>
       <w:r>
         <w:t>lässt die Variante 3: Umwandlung zu Bild als Sieger hervorgehen.</w:t>
@@ -4649,10 +4922,18 @@
         <w:t xml:space="preserve"> </w:t>
       </w:r>
       <w:r>
-        <w:t>mit der</w:t>
-      </w:r>
-      <w:r>
-        <w:t xml:space="preserve"> Wall </w:t>
+        <w:t xml:space="preserve">mit </w:t>
+      </w:r>
+      <w:proofErr w:type="gramStart"/>
+      <w:r>
+        <w:t>der</w:t>
+      </w:r>
+      <w:r>
+        <w:t xml:space="preserve"> Wall</w:t>
+      </w:r>
+      <w:proofErr w:type="gramEnd"/>
+      <w:r>
+        <w:t xml:space="preserve"> </w:t>
       </w:r>
       <w:r>
         <w:t>interagieren</w:t>
@@ -4692,6 +4973,12 @@
       </w:r>
       <w:r>
         <w:t xml:space="preserve"> TODO</w:t>
+      </w:r>
+    </w:p>
+    <w:p>
+      <w:r>
+        <w:lastRenderedPageBreak/>
+        <w:t>Die Evaluation wurde manuell durchgeführt. Die Bewertung der einzelnen Kriterien mittels wenig wichtig (1), bedingt wichtig (3) und sehr wichtig (5) ist selbstsprechend und wird daher nicht begründet.</w:t>
       </w:r>
     </w:p>
     <w:tbl>
@@ -5870,14 +6157,27 @@
       <w:r>
         <w:t xml:space="preserve">Tabelle </w:t>
       </w:r>
-      <w:fldSimple w:instr=" SEQ Tabelle \* ARABIC ">
-        <w:r>
-          <w:rPr>
-            <w:noProof/>
-          </w:rPr>
-          <w:t>2</w:t>
-        </w:r>
-      </w:fldSimple>
+      <w:r>
+        <w:fldChar w:fldCharType="begin"/>
+      </w:r>
+      <w:r>
+        <w:instrText xml:space="preserve"> SEQ Tabelle \* ARABIC </w:instrText>
+      </w:r>
+      <w:r>
+        <w:fldChar w:fldCharType="separate"/>
+      </w:r>
+      <w:r>
+        <w:rPr>
+          <w:noProof/>
+        </w:rPr>
+        <w:t>2</w:t>
+      </w:r>
+      <w:r>
+        <w:rPr>
+          <w:noProof/>
+        </w:rPr>
+        <w:fldChar w:fldCharType="end"/>
+      </w:r>
       <w:r>
         <w:t>- Nutzwertanalyse: PDF Darstellung</w:t>
       </w:r>
@@ -5922,8 +6222,13 @@
         <w:t>W</w:t>
       </w:r>
       <w:r>
-        <w:t>all mit Kinect</w:t>
-      </w:r>
+        <w:t xml:space="preserve">all mit </w:t>
+      </w:r>
+      <w:proofErr w:type="spellStart"/>
+      <w:r>
+        <w:t>Kinect</w:t>
+      </w:r>
+      <w:proofErr w:type="spellEnd"/>
     </w:p>
     <w:p>
       <w:pPr>
@@ -6030,14 +6335,27 @@
       <w:r>
         <w:t xml:space="preserve">Abbildung </w:t>
       </w:r>
-      <w:fldSimple w:instr=" SEQ Abbildung \* ARABIC ">
-        <w:r>
-          <w:rPr>
-            <w:noProof/>
-          </w:rPr>
-          <w:t>1</w:t>
-        </w:r>
-      </w:fldSimple>
+      <w:r>
+        <w:fldChar w:fldCharType="begin"/>
+      </w:r>
+      <w:r>
+        <w:instrText xml:space="preserve"> SEQ Abbildung \* ARABIC </w:instrText>
+      </w:r>
+      <w:r>
+        <w:fldChar w:fldCharType="separate"/>
+      </w:r>
+      <w:r>
+        <w:rPr>
+          <w:noProof/>
+        </w:rPr>
+        <w:t>1</w:t>
+      </w:r>
+      <w:r>
+        <w:rPr>
+          <w:noProof/>
+        </w:rPr>
+        <w:fldChar w:fldCharType="end"/>
+      </w:r>
       <w:r>
         <w:t xml:space="preserve"> - Physische Sicht</w:t>
       </w:r>
@@ -6047,11 +6365,17 @@
         <w:pStyle w:val="Heading5"/>
       </w:pPr>
       <w:r>
-        <w:t>Video Wall mit Kinect</w:t>
-      </w:r>
+        <w:t xml:space="preserve">Video Wall mit </w:t>
+      </w:r>
+      <w:proofErr w:type="spellStart"/>
+      <w:r>
+        <w:t>Kinect</w:t>
+      </w:r>
+      <w:proofErr w:type="spellEnd"/>
     </w:p>
     <w:p>
       <w:r>
+        <w:lastRenderedPageBreak/>
         <w:t>Über die Video Wall können sich Nutzer über verschiedene Themen</w:t>
       </w:r>
       <w:r>
@@ -6085,7 +6409,15 @@
         <w:t xml:space="preserve"> sind auch Optionen wie Minispiele denkbar.</w:t>
       </w:r>
       <w:r>
-        <w:t xml:space="preserve"> Die Wand wird mittels Kinect gesteuert.</w:t>
+        <w:t xml:space="preserve"> Die Wand wird mittels </w:t>
+      </w:r>
+      <w:proofErr w:type="spellStart"/>
+      <w:r>
+        <w:t>Kinect</w:t>
+      </w:r>
+      <w:proofErr w:type="spellEnd"/>
+      <w:r>
+        <w:t xml:space="preserve"> gesteuert.</w:t>
       </w:r>
       <w:r>
         <w:t xml:space="preserve"> Die dafür benötigten Daten werden durch </w:t>
@@ -6105,7 +6437,6 @@
     </w:p>
     <w:p>
       <w:r>
-        <w:lastRenderedPageBreak/>
         <w:t xml:space="preserve">TODO: Konkretes Beispiel für </w:t>
       </w:r>
       <w:r>
@@ -6356,14 +6687,27 @@
       <w:r>
         <w:t xml:space="preserve">Abbildung </w:t>
       </w:r>
-      <w:fldSimple w:instr=" SEQ Abbildung \* ARABIC ">
-        <w:r>
-          <w:rPr>
-            <w:noProof/>
-          </w:rPr>
-          <w:t>2</w:t>
-        </w:r>
-      </w:fldSimple>
+      <w:r>
+        <w:fldChar w:fldCharType="begin"/>
+      </w:r>
+      <w:r>
+        <w:instrText xml:space="preserve"> SEQ Abbildung \* ARABIC </w:instrText>
+      </w:r>
+      <w:r>
+        <w:fldChar w:fldCharType="separate"/>
+      </w:r>
+      <w:r>
+        <w:rPr>
+          <w:noProof/>
+        </w:rPr>
+        <w:t>2</w:t>
+      </w:r>
+      <w:r>
+        <w:rPr>
+          <w:noProof/>
+        </w:rPr>
+        <w:fldChar w:fldCharType="end"/>
+      </w:r>
       <w:r>
         <w:t xml:space="preserve"> - Architektur Diagramm</w:t>
       </w:r>
@@ -6371,6 +6715,7 @@
     </w:p>
     <w:p>
       <w:r>
+        <w:lastRenderedPageBreak/>
         <w:t>Es wurde diskutiert</w:t>
       </w:r>
       <w:r>
@@ -6380,10 +6725,23 @@
         <w:t xml:space="preserve"> ob zwischen </w:t>
       </w:r>
       <w:r>
-        <w:t xml:space="preserve">den Layern </w:t>
-      </w:r>
-      <w:r>
-        <w:t>ViewModels und Services zusätzlich ein Business Layer eingefügt werden sollte.</w:t>
+        <w:t xml:space="preserve">den </w:t>
+      </w:r>
+      <w:proofErr w:type="spellStart"/>
+      <w:r>
+        <w:t>Layern</w:t>
+      </w:r>
+      <w:proofErr w:type="spellEnd"/>
+      <w:r>
+        <w:t xml:space="preserve"> </w:t>
+      </w:r>
+      <w:proofErr w:type="spellStart"/>
+      <w:r>
+        <w:t>ViewModels</w:t>
+      </w:r>
+      <w:proofErr w:type="spellEnd"/>
+      <w:r>
+        <w:t xml:space="preserve"> und Services zusätzlich ein Business Layer eingefügt werden sollte.</w:t>
       </w:r>
       <w:r>
         <w:t xml:space="preserve"> Da die bereitgestellten Daten jedoch nicht manipuliert, sondern lediglich angezeigt werden, ist ein Business Layer überflüssig. Dieser würde nur</w:t>
@@ -6397,7 +6755,6 @@
         <w:pStyle w:val="Heading5"/>
       </w:pPr>
       <w:r>
-        <w:lastRenderedPageBreak/>
         <w:t>Common</w:t>
       </w:r>
     </w:p>
@@ -6458,7 +6815,15 @@
         <w:t>auf</w:t>
       </w:r>
       <w:r>
-        <w:t xml:space="preserve"> die Daten von Kinect zu</w:t>
+        <w:t xml:space="preserve"> die Daten von </w:t>
+      </w:r>
+      <w:proofErr w:type="spellStart"/>
+      <w:r>
+        <w:t>Kinect</w:t>
+      </w:r>
+      <w:proofErr w:type="spellEnd"/>
+      <w:r>
+        <w:t xml:space="preserve"> zu</w:t>
       </w:r>
       <w:r>
         <w:t xml:space="preserve"> (beispielsweise Skelett</w:t>
@@ -6504,20 +6869,38 @@
         <w:t>s</w:t>
       </w:r>
       <w:r>
-        <w:t xml:space="preserve"> den ViewModels zur Verfügung gestellt.</w:t>
+        <w:t xml:space="preserve"> den </w:t>
+      </w:r>
+      <w:proofErr w:type="spellStart"/>
+      <w:r>
+        <w:t>ViewModels</w:t>
+      </w:r>
+      <w:proofErr w:type="spellEnd"/>
+      <w:r>
+        <w:t xml:space="preserve"> zur Verfügung gestellt.</w:t>
       </w:r>
     </w:p>
     <w:p>
       <w:pPr>
         <w:pStyle w:val="Heading5"/>
       </w:pPr>
+      <w:proofErr w:type="spellStart"/>
       <w:r>
         <w:t>ViewModels</w:t>
       </w:r>
+      <w:proofErr w:type="spellEnd"/>
     </w:p>
     <w:p>
       <w:r>
-        <w:t xml:space="preserve">Die ViewModels stellen die </w:t>
+        <w:t xml:space="preserve">Die </w:t>
+      </w:r>
+      <w:proofErr w:type="spellStart"/>
+      <w:r>
+        <w:t>ViewModels</w:t>
+      </w:r>
+      <w:proofErr w:type="spellEnd"/>
+      <w:r>
+        <w:t xml:space="preserve"> stellen die </w:t>
       </w:r>
       <w:r>
         <w:t xml:space="preserve">von den Services </w:t>
@@ -6532,13 +6915,29 @@
         <w:t>n</w:t>
       </w:r>
       <w:r>
-        <w:t xml:space="preserve"> sich auch die Implementation des ICommand </w:t>
+        <w:t xml:space="preserve"> sich auch die Implementation des </w:t>
+      </w:r>
+      <w:proofErr w:type="spellStart"/>
+      <w:r>
+        <w:t>ICommand</w:t>
+      </w:r>
+      <w:proofErr w:type="spellEnd"/>
+      <w:r>
+        <w:t xml:space="preserve"> </w:t>
       </w:r>
       <w:r>
         <w:t>Interfaces</w:t>
       </w:r>
       <w:r>
-        <w:t>. Diese Funktionen können somit von ViewModels und Views verwendet werden.</w:t>
+        <w:t xml:space="preserve">. Diese Funktionen können somit von </w:t>
+      </w:r>
+      <w:proofErr w:type="spellStart"/>
+      <w:r>
+        <w:t>ViewModels</w:t>
+      </w:r>
+      <w:proofErr w:type="spellEnd"/>
+      <w:r>
+        <w:t xml:space="preserve"> und Views verwendet werden.</w:t>
       </w:r>
     </w:p>
     <w:p>
@@ -6551,10 +6950,26 @@
     </w:p>
     <w:p>
       <w:r>
-        <w:t xml:space="preserve">Die Views stellen die Elemente aus den ViewModels grafisch dar. </w:t>
-      </w:r>
-      <w:r>
-        <w:t>Auf diesem Layer befindet sich auch das config-File</w:t>
+        <w:t xml:space="preserve">Die Views stellen die Elemente aus den </w:t>
+      </w:r>
+      <w:proofErr w:type="spellStart"/>
+      <w:r>
+        <w:t>ViewModels</w:t>
+      </w:r>
+      <w:proofErr w:type="spellEnd"/>
+      <w:r>
+        <w:t xml:space="preserve"> grafisch dar. </w:t>
+      </w:r>
+      <w:r>
+        <w:t xml:space="preserve">Auf diesem Layer befindet sich auch das </w:t>
+      </w:r>
+      <w:proofErr w:type="spellStart"/>
+      <w:r>
+        <w:t>config</w:t>
+      </w:r>
+      <w:proofErr w:type="spellEnd"/>
+      <w:r>
+        <w:t>-File</w:t>
       </w:r>
       <w:r>
         <w:t>,</w:t>
@@ -6578,7 +6993,23 @@
         <w:t xml:space="preserve">auch </w:t>
       </w:r>
       <w:r>
-        <w:t>die Converter (beispielsweise zur Konvertierung von bool zu visbility).</w:t>
+        <w:t xml:space="preserve">die Converter (beispielsweise zur Konvertierung von </w:t>
+      </w:r>
+      <w:proofErr w:type="spellStart"/>
+      <w:r>
+        <w:t>bool</w:t>
+      </w:r>
+      <w:proofErr w:type="spellEnd"/>
+      <w:r>
+        <w:t xml:space="preserve"> zu </w:t>
+      </w:r>
+      <w:proofErr w:type="spellStart"/>
+      <w:r>
+        <w:t>visbility</w:t>
+      </w:r>
+      <w:proofErr w:type="spellEnd"/>
+      <w:r>
+        <w:t>).</w:t>
       </w:r>
       <w:r>
         <w:br w:type="page"/>
@@ -6605,13 +7036,42 @@
       <w:pPr>
         <w:pStyle w:val="Heading3"/>
       </w:pPr>
-      <w:r>
-        <w:t>Kinect Daten</w:t>
+      <w:proofErr w:type="spellStart"/>
+      <w:r>
+        <w:t>Kinect</w:t>
+      </w:r>
+      <w:proofErr w:type="spellEnd"/>
+      <w:r>
+        <w:t xml:space="preserve"> Daten</w:t>
       </w:r>
     </w:p>
     <w:p>
       <w:r>
-        <w:t>Eines der wichtigsten Features des Kinect SDK ist das sogenannte Skeleton Tracking. Hierbei wird mit Hilfe der Sensoren (Tiefensensor, Bildsensor, Infrarotsensor) versucht, ein menschliches Skelett zu erkennen, und zwar in Echtzeit. Es ist möglich, gleichzeitig von zwei Personen das Skelett anzuzeigen. Für das Handtracking auf der Video Wall ist aber nur das Tracken eines Skeletts vorgesehen.</w:t>
+        <w:t xml:space="preserve">Eines der wichtigsten Features des </w:t>
+      </w:r>
+      <w:proofErr w:type="spellStart"/>
+      <w:r>
+        <w:t>Kinect</w:t>
+      </w:r>
+      <w:proofErr w:type="spellEnd"/>
+      <w:r>
+        <w:t xml:space="preserve"> SDK ist das sogenannte Skeleton Tracking. Hierbei wird mit Hilfe der Sensoren (Tiefensensor, Bildsensor, Infrarotsensor) versucht, ein menschliches Skelett zu erkennen, und zwar in Echtzeit. Es ist möglich, gleichzeitig von zwei Personen das Skelett anzuzeigen. Für das Handtracking auf </w:t>
+      </w:r>
+      <w:proofErr w:type="gramStart"/>
+      <w:r>
+        <w:t>der</w:t>
+      </w:r>
+      <w:proofErr w:type="gramEnd"/>
+      <w:r>
+        <w:t xml:space="preserve"> Video Wall ist aber nur das </w:t>
+      </w:r>
+      <w:proofErr w:type="spellStart"/>
+      <w:r>
+        <w:t>Tracken</w:t>
+      </w:r>
+      <w:proofErr w:type="spellEnd"/>
+      <w:r>
+        <w:t xml:space="preserve"> eines Skeletts vorgesehen.</w:t>
       </w:r>
     </w:p>
     <w:p/>
@@ -6682,42 +7142,14 @@
       <w:r>
         <w:t xml:space="preserve">Abbildung </w:t>
       </w:r>
-      <w:fldSimple w:instr=" SEQ Abbildung \* ARABIC ">
-        <w:r>
-          <w:rPr>
-            <w:noProof/>
-          </w:rPr>
-          <w:t>4</w:t>
-        </w:r>
-      </w:fldSimple>
-      <w:r>
-        <w:t xml:space="preserve"> - Beispiel eines Skeletts</w:t>
-      </w:r>
-      <w:bookmarkEnd w:id="12"/>
-    </w:p>
-    <w:p>
-      <w:pPr>
-        <w:pStyle w:val="Heading3"/>
-      </w:pPr>
-      <w:r>
-        <w:t>Handtracking</w:t>
-      </w:r>
-    </w:p>
-    <w:p>
-      <w:r>
-        <w:t>Wie aus der obigen Abbildung (</w:t>
-      </w:r>
       <w:r>
         <w:fldChar w:fldCharType="begin"/>
       </w:r>
       <w:r>
-        <w:instrText xml:space="preserve"> REF _Ref322358724 \h </w:instrText>
+        <w:instrText xml:space="preserve"> SEQ Abbildung \* ARABIC </w:instrText>
       </w:r>
       <w:r>
         <w:fldChar w:fldCharType="separate"/>
-      </w:r>
-      <w:r>
-        <w:t xml:space="preserve">Abbildung </w:t>
       </w:r>
       <w:r>
         <w:rPr>
@@ -6726,8 +7158,49 @@
         <w:t>4</w:t>
       </w:r>
       <w:r>
+        <w:rPr>
+          <w:noProof/>
+        </w:rPr>
+        <w:fldChar w:fldCharType="end"/>
+      </w:r>
+      <w:r>
         <w:t xml:space="preserve"> - Beispiel eines Skeletts</w:t>
       </w:r>
+      <w:bookmarkEnd w:id="12"/>
+    </w:p>
+    <w:p>
+      <w:pPr>
+        <w:pStyle w:val="Heading3"/>
+      </w:pPr>
+      <w:r>
+        <w:t>Handtracking</w:t>
+      </w:r>
+    </w:p>
+    <w:p>
+      <w:r>
+        <w:t>Wie aus der obigen Abbildung (</w:t>
+      </w:r>
+      <w:r>
+        <w:fldChar w:fldCharType="begin"/>
+      </w:r>
+      <w:r>
+        <w:instrText xml:space="preserve"> REF _Ref322358724 \h </w:instrText>
+      </w:r>
+      <w:r>
+        <w:fldChar w:fldCharType="separate"/>
+      </w:r>
+      <w:r>
+        <w:t xml:space="preserve">Abbildung </w:t>
+      </w:r>
+      <w:r>
+        <w:rPr>
+          <w:noProof/>
+        </w:rPr>
+        <w:t>4</w:t>
+      </w:r>
+      <w:r>
+        <w:t xml:space="preserve"> - Beispiel eines Skeletts</w:t>
+      </w:r>
       <w:r>
         <w:fldChar w:fldCharType="end"/>
       </w:r>
@@ -6736,7 +7209,15 @@
       </w:r>
       <w:r>
         <w:br/>
-        <w:t>Die Position der Hand des Benutzers muss auf dem Bildschirm zeitgleich nachgestellt werden. Damit sich der Benutzer der Applikation nicht zu viel und weit bewegen muss, wird eine Grenze für das Tracken der Hand festgelegt. Das sieht schematisch folgendermassen aus:</w:t>
+        <w:t xml:space="preserve">Die Position der Hand des Benutzers muss auf dem Bildschirm zeitgleich nachgestellt werden. Damit sich der Benutzer der Applikation nicht zu viel und weit bewegen muss, wird eine Grenze für das </w:t>
+      </w:r>
+      <w:proofErr w:type="spellStart"/>
+      <w:r>
+        <w:t>Tracken</w:t>
+      </w:r>
+      <w:proofErr w:type="spellEnd"/>
+      <w:r>
+        <w:t xml:space="preserve"> der Hand festgelegt. Das sieht schematisch folgendermassen aus:</w:t>
       </w:r>
     </w:p>
     <w:p>
@@ -6806,14 +7287,27 @@
       <w:r>
         <w:t xml:space="preserve">Abbildung </w:t>
       </w:r>
-      <w:fldSimple w:instr=" SEQ Abbildung \* ARABIC ">
-        <w:r>
-          <w:rPr>
-            <w:noProof/>
-          </w:rPr>
-          <w:t>5</w:t>
-        </w:r>
-      </w:fldSimple>
+      <w:r>
+        <w:fldChar w:fldCharType="begin"/>
+      </w:r>
+      <w:r>
+        <w:instrText xml:space="preserve"> SEQ Abbildung \* ARABIC </w:instrText>
+      </w:r>
+      <w:r>
+        <w:fldChar w:fldCharType="separate"/>
+      </w:r>
+      <w:r>
+        <w:rPr>
+          <w:noProof/>
+        </w:rPr>
+        <w:t>5</w:t>
+      </w:r>
+      <w:r>
+        <w:rPr>
+          <w:noProof/>
+        </w:rPr>
+        <w:fldChar w:fldCharType="end"/>
+      </w:r>
       <w:r>
         <w:t xml:space="preserve"> - Skelett mit </w:t>
       </w:r>
@@ -6925,14 +7419,27 @@
       <w:r>
         <w:t xml:space="preserve">Abbildung </w:t>
       </w:r>
-      <w:fldSimple w:instr=" SEQ Abbildung \* ARABIC ">
-        <w:r>
-          <w:rPr>
-            <w:noProof/>
-          </w:rPr>
-          <w:t>6</w:t>
-        </w:r>
-      </w:fldSimple>
+      <w:r>
+        <w:fldChar w:fldCharType="begin"/>
+      </w:r>
+      <w:r>
+        <w:instrText xml:space="preserve"> SEQ Abbildung \* ARABIC </w:instrText>
+      </w:r>
+      <w:r>
+        <w:fldChar w:fldCharType="separate"/>
+      </w:r>
+      <w:r>
+        <w:rPr>
+          <w:noProof/>
+        </w:rPr>
+        <w:t>6</w:t>
+      </w:r>
+      <w:r>
+        <w:rPr>
+          <w:noProof/>
+        </w:rPr>
+        <w:fldChar w:fldCharType="end"/>
+      </w:r>
       <w:r>
         <w:t xml:space="preserve"> - Beispiel Monitor mit Handtracking</w:t>
       </w:r>
@@ -7057,16 +7564,31 @@
       </w:rPr>
       <w:t xml:space="preserve"> von </w:t>
     </w:r>
-    <w:fldSimple w:instr="NUMPAGES  \* Arabic  \* MERGEFORMAT">
-      <w:r>
-        <w:rPr>
-          <w:b/>
-          <w:noProof/>
-          <w:lang w:val="de-DE"/>
-        </w:rPr>
-        <w:t>9</w:t>
-      </w:r>
-    </w:fldSimple>
+    <w:r>
+      <w:fldChar w:fldCharType="begin"/>
+    </w:r>
+    <w:r>
+      <w:instrText>NUMPAGES  \* Arabic  \* MERGEFORMAT</w:instrText>
+    </w:r>
+    <w:r>
+      <w:fldChar w:fldCharType="separate"/>
+    </w:r>
+    <w:r>
+      <w:rPr>
+        <w:b/>
+        <w:noProof/>
+        <w:lang w:val="de-DE"/>
+      </w:rPr>
+      <w:t>9</w:t>
+    </w:r>
+    <w:r>
+      <w:rPr>
+        <w:b/>
+        <w:noProof/>
+        <w:lang w:val="de-DE"/>
+      </w:rPr>
+      <w:fldChar w:fldCharType="end"/>
+    </w:r>
   </w:p>
 </w:ftr>
 </file>
@@ -11757,7 +12279,7 @@
 </file>
 
 <file path=customXml/itemProps1.xml><?xml version="1.0" encoding="utf-8"?>
-<ds:datastoreItem xmlns:ds="http://schemas.openxmlformats.org/officeDocument/2006/customXml" ds:itemID="{E04D375E-1480-4251-A857-42FD53BD1424}">
+<ds:datastoreItem xmlns:ds="http://schemas.openxmlformats.org/officeDocument/2006/customXml" ds:itemID="{762F82F1-8331-4161-B607-BD20C630E187}">
   <ds:schemaRefs>
     <ds:schemaRef ds:uri="http://schemas.openxmlformats.org/officeDocument/2006/bibliography"/>
   </ds:schemaRefs>

</xml_diff>

<commit_message>
refs #810 Headerstufe angepasst
Former-commit-id: 47dbe63c0de5d8c02a5445e0501a9bbf4450212a
</commit_message>
<xml_diff>
--- a/doc/Bericht/05_Technischer Bericht/06_Entwurf/Entwurf.docx
+++ b/doc/Bericht/05_Technischer Bericht/06_Entwurf/Entwurf.docx
@@ -4,21 +4,25 @@
   <w:body>
     <w:p>
       <w:pPr>
-        <w:pStyle w:val="Heading1"/>
-      </w:pPr>
+        <w:pStyle w:val="Heading2"/>
+      </w:pPr>
+      <w:bookmarkStart w:id="0" w:name="_Toc325440849"/>
       <w:r>
         <w:t>Entwurf</w:t>
       </w:r>
+      <w:bookmarkEnd w:id="0"/>
     </w:p>
     <w:p>
       <w:pPr>
-        <w:pStyle w:val="Heading2"/>
-      </w:pPr>
-      <w:bookmarkStart w:id="0" w:name="_Toc287347253"/>
+        <w:pStyle w:val="Heading3"/>
+      </w:pPr>
+      <w:bookmarkStart w:id="1" w:name="_Toc287347253"/>
+      <w:bookmarkStart w:id="2" w:name="_Toc325440850"/>
       <w:r>
         <w:t>Änderungsgeschichte</w:t>
       </w:r>
-      <w:bookmarkEnd w:id="0"/>
+      <w:bookmarkEnd w:id="1"/>
+      <w:bookmarkEnd w:id="2"/>
     </w:p>
     <w:tbl>
       <w:tblPr>
@@ -573,19 +577,38 @@
     </w:tbl>
     <w:p>
       <w:pPr>
-        <w:pStyle w:val="Heading2"/>
-      </w:pPr>
-      <w:r>
-        <w:t>Design Entscheide</w:t>
+        <w:rPr>
+          <w:rFonts w:asciiTheme="majorHAnsi" w:hAnsiTheme="majorHAnsi"/>
+          <w:color w:val="00629E"/>
+          <w:spacing w:val="15"/>
+          <w:sz w:val="22"/>
+          <w:szCs w:val="22"/>
+        </w:rPr>
+      </w:pPr>
+      <w:r>
+        <w:br w:type="page"/>
       </w:r>
     </w:p>
     <w:p>
       <w:pPr>
         <w:pStyle w:val="Heading3"/>
       </w:pPr>
+      <w:bookmarkStart w:id="3" w:name="_Toc325440851"/>
+      <w:r>
+        <w:lastRenderedPageBreak/>
+        <w:t>Design Entscheide</w:t>
+      </w:r>
+      <w:bookmarkEnd w:id="3"/>
+    </w:p>
+    <w:p>
+      <w:pPr>
+        <w:pStyle w:val="Heading4"/>
+      </w:pPr>
+      <w:bookmarkStart w:id="4" w:name="_Toc325440852"/>
       <w:r>
         <w:t>Frameworks</w:t>
       </w:r>
+      <w:bookmarkEnd w:id="4"/>
     </w:p>
     <w:p>
       <w:r>
@@ -698,19 +721,20 @@
     </w:p>
     <w:p>
       <w:pPr>
-        <w:pStyle w:val="Heading4"/>
+        <w:pStyle w:val="Heading5"/>
         <w:rPr>
           <w:lang w:val="en-US"/>
         </w:rPr>
       </w:pPr>
-      <w:bookmarkStart w:id="1" w:name="_Ref318982263"/>
+      <w:bookmarkStart w:id="5" w:name="_Ref318982263"/>
+      <w:bookmarkStart w:id="6" w:name="_Toc325440853"/>
       <w:r>
         <w:rPr>
           <w:lang w:val="en-US"/>
         </w:rPr>
         <w:t xml:space="preserve">Framework 1: </w:t>
       </w:r>
-      <w:bookmarkEnd w:id="1"/>
+      <w:bookmarkEnd w:id="5"/>
       <w:r>
         <w:rPr>
           <w:lang w:val="en-US"/>
@@ -723,6 +747,7 @@
         </w:rPr>
         <w:footnoteReference w:id="1"/>
       </w:r>
+      <w:bookmarkEnd w:id="6"/>
     </w:p>
     <w:p>
       <w:r>
@@ -848,9 +873,10 @@
     </w:p>
     <w:p>
       <w:pPr>
-        <w:pStyle w:val="Heading4"/>
-      </w:pPr>
-      <w:bookmarkStart w:id="2" w:name="_Ref318986646"/>
+        <w:pStyle w:val="Heading5"/>
+      </w:pPr>
+      <w:bookmarkStart w:id="7" w:name="_Ref318986646"/>
+      <w:bookmarkStart w:id="8" w:name="_Toc325440854"/>
       <w:r>
         <w:t xml:space="preserve">Framework 2: </w:t>
       </w:r>
@@ -865,7 +891,8 @@
         </w:rPr>
         <w:footnoteReference w:id="2"/>
       </w:r>
-      <w:bookmarkEnd w:id="2"/>
+      <w:bookmarkEnd w:id="7"/>
+      <w:bookmarkEnd w:id="8"/>
     </w:p>
     <w:p>
       <w:r>
@@ -956,10 +983,10 @@
     </w:p>
     <w:p>
       <w:pPr>
-        <w:pStyle w:val="Heading4"/>
-      </w:pPr>
-      <w:r>
-        <w:lastRenderedPageBreak/>
+        <w:pStyle w:val="Heading5"/>
+      </w:pPr>
+      <w:bookmarkStart w:id="9" w:name="_Toc325440855"/>
+      <w:r>
         <w:t xml:space="preserve">Framework 3: </w:t>
       </w:r>
       <w:proofErr w:type="spellStart"/>
@@ -987,6 +1014,7 @@
         </w:rPr>
         <w:footnoteReference w:id="6"/>
       </w:r>
+      <w:bookmarkEnd w:id="9"/>
     </w:p>
     <w:p>
       <w:proofErr w:type="spellStart"/>
@@ -1014,13 +1042,15 @@
     </w:p>
     <w:p>
       <w:pPr>
-        <w:pStyle w:val="Heading4"/>
-      </w:pPr>
-      <w:bookmarkStart w:id="3" w:name="_Ref318986946"/>
+        <w:pStyle w:val="Heading5"/>
+      </w:pPr>
+      <w:bookmarkStart w:id="10" w:name="_Ref318986946"/>
+      <w:bookmarkStart w:id="11" w:name="_Toc325440856"/>
       <w:r>
         <w:t>Nutzwertanalyse</w:t>
       </w:r>
-      <w:bookmarkEnd w:id="3"/>
+      <w:bookmarkEnd w:id="10"/>
+      <w:bookmarkEnd w:id="11"/>
     </w:p>
     <w:p>
       <w:r>
@@ -1263,6 +1293,7 @@
         </w:numPr>
       </w:pPr>
       <w:r>
+        <w:lastRenderedPageBreak/>
         <w:t xml:space="preserve">Die „Libraries für Gestenerkennung“ sind bedingt wichtig, </w:t>
       </w:r>
       <w:r>
@@ -3009,14 +3040,7 @@
               <w:rPr>
                 <w:b/>
               </w:rPr>
-              <w:t xml:space="preserve">Mit Framework realisierte Beispiele und Libraries </w:t>
-            </w:r>
-            <w:r>
-              <w:rPr>
-                <w:b/>
-              </w:rPr>
-              <w:lastRenderedPageBreak/>
-              <w:t>(Quantität)</w:t>
+              <w:t>Mit Framework realisierte Beispiele und Libraries (Quantität)</w:t>
             </w:r>
           </w:p>
         </w:tc>
@@ -3032,7 +3056,6 @@
               <w:jc w:val="right"/>
             </w:pPr>
             <w:r>
-              <w:lastRenderedPageBreak/>
               <w:t>3</w:t>
             </w:r>
           </w:p>
@@ -3149,7 +3172,6 @@
               <w:rPr>
                 <w:b/>
               </w:rPr>
-              <w:lastRenderedPageBreak/>
               <w:t>Mit Framework realisierte Beispiele und Libraries (Qualität)</w:t>
             </w:r>
           </w:p>
@@ -3734,25 +3756,38 @@
       <w:pPr>
         <w:pStyle w:val="Caption"/>
       </w:pPr>
-      <w:bookmarkStart w:id="4" w:name="_Ref319067429"/>
+      <w:bookmarkStart w:id="12" w:name="_Ref319067429"/>
       <w:r>
         <w:t xml:space="preserve">Tabelle </w:t>
       </w:r>
-      <w:fldSimple w:instr=" SEQ Tabelle \* ARABIC ">
-        <w:r>
-          <w:rPr>
-            <w:noProof/>
-          </w:rPr>
-          <w:t>1</w:t>
-        </w:r>
-      </w:fldSimple>
+      <w:r>
+        <w:fldChar w:fldCharType="begin"/>
+      </w:r>
+      <w:r>
+        <w:instrText xml:space="preserve"> SEQ Tabelle \* ARABIC </w:instrText>
+      </w:r>
+      <w:r>
+        <w:fldChar w:fldCharType="separate"/>
+      </w:r>
+      <w:r>
+        <w:rPr>
+          <w:noProof/>
+        </w:rPr>
+        <w:t>1</w:t>
+      </w:r>
+      <w:r>
+        <w:rPr>
+          <w:noProof/>
+        </w:rPr>
+        <w:fldChar w:fldCharType="end"/>
+      </w:r>
       <w:r>
         <w:rPr>
           <w:noProof/>
         </w:rPr>
         <w:t xml:space="preserve"> - Nutzwertanalyse: Auswahl Kinect Framework</w:t>
       </w:r>
-      <w:bookmarkEnd w:id="4"/>
+      <w:bookmarkEnd w:id="12"/>
     </w:p>
     <w:p>
       <w:r>
@@ -3878,11 +3913,13 @@
     </w:p>
     <w:p>
       <w:pPr>
-        <w:pStyle w:val="Heading4"/>
-      </w:pPr>
+        <w:pStyle w:val="Heading5"/>
+      </w:pPr>
+      <w:bookmarkStart w:id="13" w:name="_Toc325440857"/>
       <w:r>
         <w:t>Sensitivitätsanalyse</w:t>
       </w:r>
+      <w:bookmarkEnd w:id="13"/>
     </w:p>
     <w:p>
       <w:r>
@@ -3944,16 +3981,22 @@
         <w:t>e bessere Dokumentation besitzt und</w:t>
       </w:r>
       <w:r>
-        <w:t xml:space="preserve"> perfekte Windows, Visual Studio, C# und .NET Integration bietet, würde sich dieses Framework trotz Anpassungen an einzelnen Gewichtungen oder Bewertungen gegenüber dem Framework 2 durchsetzen. Demensprechend ist diese Nutzwertanalyse nicht sensitiv gegenüber Änderungen.</w:t>
+        <w:t xml:space="preserve"> perfekte Windows, Visual Studio, C# und .NET Integration bietet, würde sich dieses </w:t>
+      </w:r>
+      <w:r>
+        <w:lastRenderedPageBreak/>
+        <w:t>Framework trotz Anpassungen an einzelnen Gewichtungen oder Bewertungen gegenüber dem Framework 2 durchsetzen. Demensprechend ist diese Nutzwertanalyse nicht sensitiv gegenüber Änderungen.</w:t>
       </w:r>
     </w:p>
     <w:p>
       <w:pPr>
-        <w:pStyle w:val="Heading4"/>
-      </w:pPr>
+        <w:pStyle w:val="Heading5"/>
+      </w:pPr>
+      <w:bookmarkStart w:id="14" w:name="_Toc325440858"/>
       <w:r>
         <w:t>Weiteres</w:t>
       </w:r>
+      <w:bookmarkEnd w:id="14"/>
     </w:p>
     <w:p>
       <w:r>
@@ -4181,14 +4224,16 @@
     </w:p>
     <w:p>
       <w:pPr>
-        <w:pStyle w:val="Heading3"/>
-      </w:pPr>
-      <w:bookmarkStart w:id="5" w:name="_Ref322350444"/>
+        <w:pStyle w:val="Heading4"/>
+      </w:pPr>
+      <w:bookmarkStart w:id="15" w:name="_Ref322350444"/>
+      <w:bookmarkStart w:id="16" w:name="_Toc325440859"/>
       <w:r>
         <w:lastRenderedPageBreak/>
         <w:t>PDF Darstellung</w:t>
       </w:r>
-      <w:bookmarkEnd w:id="5"/>
+      <w:bookmarkEnd w:id="15"/>
+      <w:bookmarkEnd w:id="16"/>
     </w:p>
     <w:p>
       <w:r>
@@ -4236,21 +4281,25 @@
     </w:p>
     <w:p>
       <w:pPr>
-        <w:pStyle w:val="Heading4"/>
-      </w:pPr>
+        <w:pStyle w:val="Heading5"/>
+      </w:pPr>
+      <w:bookmarkStart w:id="17" w:name="_Toc325440860"/>
       <w:r>
         <w:t>Varianten</w:t>
       </w:r>
+      <w:bookmarkEnd w:id="17"/>
     </w:p>
     <w:p>
       <w:pPr>
-        <w:pStyle w:val="Heading5"/>
-      </w:pPr>
-      <w:bookmarkStart w:id="6" w:name="_Ref322353524"/>
+        <w:pStyle w:val="Heading6"/>
+      </w:pPr>
+      <w:bookmarkStart w:id="18" w:name="_Ref322353524"/>
+      <w:bookmarkStart w:id="19" w:name="_Toc325440861"/>
       <w:r>
         <w:t>Variante 1: PDF direkt darstellen</w:t>
       </w:r>
-      <w:bookmarkEnd w:id="6"/>
+      <w:bookmarkEnd w:id="18"/>
+      <w:bookmarkEnd w:id="19"/>
     </w:p>
     <w:p>
       <w:r>
@@ -4466,13 +4515,15 @@
     </w:p>
     <w:p>
       <w:pPr>
-        <w:pStyle w:val="Heading5"/>
-      </w:pPr>
-      <w:bookmarkStart w:id="7" w:name="_Ref322354306"/>
+        <w:pStyle w:val="Heading6"/>
+      </w:pPr>
+      <w:bookmarkStart w:id="20" w:name="_Ref322354306"/>
+      <w:bookmarkStart w:id="21" w:name="_Toc325440862"/>
       <w:r>
         <w:t>Variante 2: Umwandlung zu XPS</w:t>
       </w:r>
-      <w:bookmarkEnd w:id="7"/>
+      <w:bookmarkEnd w:id="20"/>
+      <w:bookmarkEnd w:id="21"/>
     </w:p>
     <w:p>
       <w:r>
@@ -4609,13 +4660,15 @@
     </w:p>
     <w:p>
       <w:pPr>
-        <w:pStyle w:val="Heading5"/>
-      </w:pPr>
-      <w:bookmarkStart w:id="8" w:name="_Ref322353717"/>
+        <w:pStyle w:val="Heading6"/>
+      </w:pPr>
+      <w:bookmarkStart w:id="22" w:name="_Ref322353717"/>
+      <w:bookmarkStart w:id="23" w:name="_Toc325440863"/>
       <w:r>
         <w:t>Variante 3: Umwandlung zu Bild</w:t>
       </w:r>
-      <w:bookmarkEnd w:id="8"/>
+      <w:bookmarkEnd w:id="22"/>
+      <w:bookmarkEnd w:id="23"/>
     </w:p>
     <w:p>
       <w:r>
@@ -4731,11 +4784,13 @@
     </w:p>
     <w:p>
       <w:pPr>
-        <w:pStyle w:val="Heading4"/>
-      </w:pPr>
+        <w:pStyle w:val="Heading5"/>
+      </w:pPr>
+      <w:bookmarkStart w:id="24" w:name="_Toc325440864"/>
       <w:r>
         <w:t>Nutzwertanalyse</w:t>
       </w:r>
+      <w:bookmarkEnd w:id="24"/>
     </w:p>
     <w:p>
       <w:r>
@@ -4949,7 +5004,6 @@
     </w:p>
     <w:p>
       <w:r>
-        <w:lastRenderedPageBreak/>
         <w:t>Die Evaluation wurde manuell durchgeführt. Die Bewertung der einzelnen Kriterien mittels wenig wichtig (1), bedingt wichtig (3) und sehr wichtig (5) ist selbstsprechend und wird daher nicht begründet.</w:t>
       </w:r>
     </w:p>
@@ -6159,12 +6213,7 @@
               <w:t>Bemerkung: Die</w:t>
             </w:r>
             <w:r>
-              <w:t xml:space="preserve"> Gewichtungs- / Bewertungsskala geht von wenig (1), bedingt (3) </w:t>
-            </w:r>
-            <w:bookmarkStart w:id="9" w:name="_GoBack"/>
-            <w:bookmarkEnd w:id="9"/>
-            <w:r>
-              <w:t>bis zu sehr wichtig (5).</w:t>
+              <w:t xml:space="preserve"> Gewichtungs- / Bewertungsskala geht von wenig (1), bedingt (3) bis zu sehr wichtig (5).</w:t>
             </w:r>
           </w:p>
         </w:tc>
@@ -6174,38 +6223,55 @@
       <w:pPr>
         <w:pStyle w:val="Caption"/>
       </w:pPr>
-      <w:bookmarkStart w:id="10" w:name="_Ref322071085"/>
+      <w:bookmarkStart w:id="25" w:name="_Ref322071085"/>
       <w:r>
         <w:t xml:space="preserve">Tabelle </w:t>
       </w:r>
-      <w:fldSimple w:instr=" SEQ Tabelle \* ARABIC ">
-        <w:r>
-          <w:rPr>
-            <w:noProof/>
-          </w:rPr>
-          <w:t>2</w:t>
-        </w:r>
-      </w:fldSimple>
+      <w:r>
+        <w:fldChar w:fldCharType="begin"/>
+      </w:r>
+      <w:r>
+        <w:instrText xml:space="preserve"> SEQ Tabelle \* ARABIC </w:instrText>
+      </w:r>
+      <w:r>
+        <w:fldChar w:fldCharType="separate"/>
+      </w:r>
+      <w:r>
+        <w:rPr>
+          <w:noProof/>
+        </w:rPr>
+        <w:t>2</w:t>
+      </w:r>
+      <w:r>
+        <w:rPr>
+          <w:noProof/>
+        </w:rPr>
+        <w:fldChar w:fldCharType="end"/>
+      </w:r>
       <w:r>
         <w:t>- Nutzwertanalyse: PDF Darstellung</w:t>
       </w:r>
-      <w:bookmarkEnd w:id="10"/>
+      <w:bookmarkEnd w:id="25"/>
     </w:p>
     <w:p>
       <w:pPr>
-        <w:pStyle w:val="Heading3"/>
-      </w:pPr>
+        <w:pStyle w:val="Heading4"/>
+      </w:pPr>
+      <w:bookmarkStart w:id="26" w:name="_Toc325440865"/>
       <w:r>
         <w:t>Architektur</w:t>
       </w:r>
+      <w:bookmarkEnd w:id="26"/>
     </w:p>
     <w:p>
       <w:pPr>
-        <w:pStyle w:val="Heading4"/>
-      </w:pPr>
+        <w:pStyle w:val="Heading5"/>
+      </w:pPr>
+      <w:bookmarkStart w:id="27" w:name="_Toc325440866"/>
       <w:r>
         <w:t>Physische Sicht</w:t>
       </w:r>
+      <w:bookmarkEnd w:id="27"/>
     </w:p>
     <w:p>
       <w:r>
@@ -6294,7 +6360,7 @@
           <w:lang w:eastAsia="de-CH"/>
         </w:rPr>
         <w:drawing>
-          <wp:inline distT="0" distB="0" distL="0" distR="0" wp14:anchorId="72CE6653" wp14:editId="73388219">
+          <wp:inline distT="0" distB="0" distL="0" distR="0" wp14:anchorId="37D377B3" wp14:editId="46A3ED56">
             <wp:extent cx="5760720" cy="3555365"/>
             <wp:effectExtent l="0" t="0" r="0" b="0"/>
             <wp:docPr id="2" name="Picture 2"/>
@@ -6343,22 +6409,36 @@
       <w:r>
         <w:t xml:space="preserve">Abbildung </w:t>
       </w:r>
-      <w:fldSimple w:instr=" SEQ Abbildung \* ARABIC ">
-        <w:r>
-          <w:rPr>
-            <w:noProof/>
-          </w:rPr>
-          <w:t>1</w:t>
-        </w:r>
-      </w:fldSimple>
+      <w:r>
+        <w:fldChar w:fldCharType="begin"/>
+      </w:r>
+      <w:r>
+        <w:instrText xml:space="preserve"> SEQ Abbildung \* ARABIC </w:instrText>
+      </w:r>
+      <w:r>
+        <w:fldChar w:fldCharType="separate"/>
+      </w:r>
+      <w:r>
+        <w:rPr>
+          <w:noProof/>
+        </w:rPr>
+        <w:t>1</w:t>
+      </w:r>
+      <w:r>
+        <w:rPr>
+          <w:noProof/>
+        </w:rPr>
+        <w:fldChar w:fldCharType="end"/>
+      </w:r>
       <w:r>
         <w:t xml:space="preserve"> - Physische Sicht</w:t>
       </w:r>
     </w:p>
     <w:p>
       <w:pPr>
-        <w:pStyle w:val="Heading5"/>
-      </w:pPr>
+        <w:pStyle w:val="Heading6"/>
+      </w:pPr>
+      <w:bookmarkStart w:id="28" w:name="_Toc325440867"/>
       <w:r>
         <w:t xml:space="preserve">Video Wall mit </w:t>
       </w:r>
@@ -6366,11 +6446,11 @@
       <w:r>
         <w:t>Kinect</w:t>
       </w:r>
+      <w:bookmarkEnd w:id="28"/>
       <w:proofErr w:type="spellEnd"/>
     </w:p>
     <w:p>
       <w:r>
-        <w:lastRenderedPageBreak/>
         <w:t>Über die Video Wall können sich Nutzer über verschiedene Themen</w:t>
       </w:r>
       <w:r>
@@ -6443,11 +6523,14 @@
     </w:p>
     <w:p>
       <w:pPr>
-        <w:pStyle w:val="Heading5"/>
-      </w:pPr>
-      <w:r>
+        <w:pStyle w:val="Heading6"/>
+      </w:pPr>
+      <w:bookmarkStart w:id="29" w:name="_Toc325440868"/>
+      <w:r>
+        <w:lastRenderedPageBreak/>
         <w:t>Service Server mit Datenbank</w:t>
       </w:r>
+      <w:bookmarkEnd w:id="29"/>
     </w:p>
     <w:p>
       <w:r>
@@ -6485,11 +6568,13 @@
     </w:p>
     <w:p>
       <w:pPr>
-        <w:pStyle w:val="Heading5"/>
-      </w:pPr>
+        <w:pStyle w:val="Heading6"/>
+      </w:pPr>
+      <w:bookmarkStart w:id="30" w:name="_Toc325440869"/>
       <w:r>
         <w:t>Webserver</w:t>
       </w:r>
+      <w:bookmarkEnd w:id="30"/>
     </w:p>
     <w:p>
       <w:r>
@@ -6542,11 +6627,13 @@
     </w:p>
     <w:p>
       <w:pPr>
-        <w:pStyle w:val="Heading4"/>
-      </w:pPr>
+        <w:pStyle w:val="Heading6"/>
+      </w:pPr>
+      <w:bookmarkStart w:id="31" w:name="_Toc325440870"/>
       <w:r>
         <w:t>Sekretariats PC</w:t>
       </w:r>
+      <w:bookmarkEnd w:id="31"/>
     </w:p>
     <w:p>
       <w:r>
@@ -6562,16 +6649,23 @@
         <w:t>Über diese</w:t>
       </w:r>
       <w:r>
-        <w:t xml:space="preserve"> können die Daten für die Video Wall verwaltet werden.</w:t>
+        <w:t xml:space="preserve"> können die Daten für die Video Wall ve</w:t>
+      </w:r>
+      <w:bookmarkStart w:id="32" w:name="_GoBack"/>
+      <w:bookmarkEnd w:id="32"/>
+      <w:r>
+        <w:t>rwaltet werden.</w:t>
       </w:r>
     </w:p>
     <w:p>
       <w:pPr>
-        <w:pStyle w:val="Heading5"/>
-      </w:pPr>
+        <w:pStyle w:val="Heading6"/>
+      </w:pPr>
+      <w:bookmarkStart w:id="33" w:name="_Toc325440871"/>
       <w:r>
         <w:t>Mobiltelefon</w:t>
       </w:r>
+      <w:bookmarkEnd w:id="33"/>
     </w:p>
     <w:p>
       <w:r>
@@ -6580,11 +6674,13 @@
     </w:p>
     <w:p>
       <w:pPr>
-        <w:pStyle w:val="Heading4"/>
-      </w:pPr>
+        <w:pStyle w:val="Heading5"/>
+      </w:pPr>
+      <w:bookmarkStart w:id="34" w:name="_Toc325440872"/>
       <w:r>
         <w:t>Logische Sicht</w:t>
       </w:r>
+      <w:bookmarkEnd w:id="34"/>
     </w:p>
     <w:p>
       <w:r>
@@ -6631,7 +6727,7 @@
           <w:lang w:eastAsia="de-CH"/>
         </w:rPr>
         <w:drawing>
-          <wp:inline distT="0" distB="0" distL="0" distR="0" wp14:anchorId="59E3F456" wp14:editId="19217FCE">
+          <wp:inline distT="0" distB="0" distL="0" distR="0" wp14:anchorId="19D4D7E2" wp14:editId="156AB233">
             <wp:extent cx="5132717" cy="2909887"/>
             <wp:effectExtent l="0" t="0" r="0" b="5080"/>
             <wp:docPr id="1" name="Picture 1"/>
@@ -6678,26 +6774,38 @@
       <w:pPr>
         <w:pStyle w:val="Caption"/>
       </w:pPr>
-      <w:bookmarkStart w:id="11" w:name="_Ref322103519"/>
+      <w:bookmarkStart w:id="35" w:name="_Ref322103519"/>
       <w:r>
         <w:t xml:space="preserve">Abbildung </w:t>
       </w:r>
-      <w:fldSimple w:instr=" SEQ Abbildung \* ARABIC ">
-        <w:r>
-          <w:rPr>
-            <w:noProof/>
-          </w:rPr>
-          <w:t>2</w:t>
-        </w:r>
-      </w:fldSimple>
+      <w:r>
+        <w:fldChar w:fldCharType="begin"/>
+      </w:r>
+      <w:r>
+        <w:instrText xml:space="preserve"> SEQ Abbildung \* ARABIC </w:instrText>
+      </w:r>
+      <w:r>
+        <w:fldChar w:fldCharType="separate"/>
+      </w:r>
+      <w:r>
+        <w:rPr>
+          <w:noProof/>
+        </w:rPr>
+        <w:t>2</w:t>
+      </w:r>
+      <w:r>
+        <w:rPr>
+          <w:noProof/>
+        </w:rPr>
+        <w:fldChar w:fldCharType="end"/>
+      </w:r>
       <w:r>
         <w:t xml:space="preserve"> - Architektur Diagramm</w:t>
       </w:r>
-      <w:bookmarkEnd w:id="11"/>
+      <w:bookmarkEnd w:id="35"/>
     </w:p>
     <w:p>
       <w:r>
-        <w:lastRenderedPageBreak/>
         <w:t>Es wurde diskutiert</w:t>
       </w:r>
       <w:r>
@@ -6734,11 +6842,13 @@
     </w:p>
     <w:p>
       <w:pPr>
-        <w:pStyle w:val="Heading5"/>
-      </w:pPr>
+        <w:pStyle w:val="Heading6"/>
+      </w:pPr>
+      <w:bookmarkStart w:id="36" w:name="_Toc325440873"/>
       <w:r>
         <w:t>Common</w:t>
       </w:r>
+      <w:bookmarkEnd w:id="36"/>
     </w:p>
     <w:p>
       <w:r>
@@ -6756,14 +6866,17 @@
     </w:p>
     <w:p>
       <w:pPr>
-        <w:pStyle w:val="Heading5"/>
-      </w:pPr>
+        <w:pStyle w:val="Heading6"/>
+      </w:pPr>
+      <w:bookmarkStart w:id="37" w:name="_Toc325440874"/>
       <w:r>
         <w:t>Data</w:t>
       </w:r>
+      <w:bookmarkEnd w:id="37"/>
     </w:p>
     <w:p>
       <w:r>
+        <w:lastRenderedPageBreak/>
         <w:t>Der</w:t>
       </w:r>
       <w:r>
@@ -6819,11 +6932,13 @@
     </w:p>
     <w:p>
       <w:pPr>
-        <w:pStyle w:val="Heading5"/>
-      </w:pPr>
+        <w:pStyle w:val="Heading6"/>
+      </w:pPr>
+      <w:bookmarkStart w:id="38" w:name="_Toc325440875"/>
       <w:r>
         <w:t>Services</w:t>
       </w:r>
+      <w:bookmarkEnd w:id="38"/>
     </w:p>
     <w:p>
       <w:r>
@@ -6864,12 +6979,14 @@
     </w:p>
     <w:p>
       <w:pPr>
-        <w:pStyle w:val="Heading5"/>
-      </w:pPr>
+        <w:pStyle w:val="Heading6"/>
+      </w:pPr>
+      <w:bookmarkStart w:id="39" w:name="_Toc325440876"/>
       <w:proofErr w:type="spellStart"/>
       <w:r>
         <w:t>ViewModels</w:t>
       </w:r>
+      <w:bookmarkEnd w:id="39"/>
       <w:proofErr w:type="spellEnd"/>
     </w:p>
     <w:p>
@@ -6924,11 +7041,13 @@
     </w:p>
     <w:p>
       <w:pPr>
-        <w:pStyle w:val="Heading5"/>
-      </w:pPr>
+        <w:pStyle w:val="Heading6"/>
+      </w:pPr>
+      <w:bookmarkStart w:id="40" w:name="_Toc325440877"/>
       <w:r>
         <w:t>Views</w:t>
       </w:r>
+      <w:bookmarkEnd w:id="40"/>
     </w:p>
     <w:p>
       <w:r>
@@ -6999,8 +7118,9 @@
     </w:p>
     <w:p>
       <w:pPr>
-        <w:pStyle w:val="Heading2"/>
-      </w:pPr>
+        <w:pStyle w:val="Heading3"/>
+      </w:pPr>
+      <w:bookmarkStart w:id="41" w:name="_Toc325440878"/>
       <w:r>
         <w:lastRenderedPageBreak/>
         <w:t xml:space="preserve">Interaktion durch </w:t>
@@ -7008,6 +7128,7 @@
       <w:r>
         <w:t>Handtracking</w:t>
       </w:r>
+      <w:bookmarkEnd w:id="41"/>
     </w:p>
     <w:p>
       <w:r>
@@ -7016,8 +7137,9 @@
     </w:p>
     <w:p>
       <w:pPr>
-        <w:pStyle w:val="Heading3"/>
-      </w:pPr>
+        <w:pStyle w:val="Heading4"/>
+      </w:pPr>
+      <w:bookmarkStart w:id="42" w:name="_Toc325440879"/>
       <w:proofErr w:type="spellStart"/>
       <w:r>
         <w:t>Kinect</w:t>
@@ -7026,6 +7148,7 @@
       <w:r>
         <w:t xml:space="preserve"> Daten</w:t>
       </w:r>
+      <w:bookmarkEnd w:id="42"/>
     </w:p>
     <w:p>
       <w:r>
@@ -7120,30 +7243,45 @@
       <w:pPr>
         <w:pStyle w:val="Caption"/>
       </w:pPr>
-      <w:bookmarkStart w:id="12" w:name="_Ref322358724"/>
+      <w:bookmarkStart w:id="43" w:name="_Ref322358724"/>
       <w:r>
         <w:t xml:space="preserve">Abbildung </w:t>
       </w:r>
-      <w:fldSimple w:instr=" SEQ Abbildung \* ARABIC ">
-        <w:r>
-          <w:rPr>
-            <w:noProof/>
-          </w:rPr>
-          <w:t>4</w:t>
-        </w:r>
-      </w:fldSimple>
+      <w:r>
+        <w:fldChar w:fldCharType="begin"/>
+      </w:r>
+      <w:r>
+        <w:instrText xml:space="preserve"> SEQ Abbildung \* ARABIC </w:instrText>
+      </w:r>
+      <w:r>
+        <w:fldChar w:fldCharType="separate"/>
+      </w:r>
+      <w:r>
+        <w:rPr>
+          <w:noProof/>
+        </w:rPr>
+        <w:t>4</w:t>
+      </w:r>
+      <w:r>
+        <w:rPr>
+          <w:noProof/>
+        </w:rPr>
+        <w:fldChar w:fldCharType="end"/>
+      </w:r>
       <w:r>
         <w:t xml:space="preserve"> - Beispiel eines Skeletts</w:t>
       </w:r>
-      <w:bookmarkEnd w:id="12"/>
+      <w:bookmarkEnd w:id="43"/>
     </w:p>
     <w:p>
       <w:pPr>
-        <w:pStyle w:val="Heading3"/>
-      </w:pPr>
+        <w:pStyle w:val="Heading4"/>
+      </w:pPr>
+      <w:bookmarkStart w:id="44" w:name="_Toc325440880"/>
       <w:r>
         <w:t>Handtracking</w:t>
       </w:r>
+      <w:bookmarkEnd w:id="44"/>
     </w:p>
     <w:p>
       <w:r>
@@ -7252,18 +7390,31 @@
       <w:pPr>
         <w:pStyle w:val="Caption"/>
       </w:pPr>
-      <w:bookmarkStart w:id="13" w:name="_Ref321142121"/>
+      <w:bookmarkStart w:id="45" w:name="_Ref321142121"/>
       <w:r>
         <w:t xml:space="preserve">Abbildung </w:t>
       </w:r>
-      <w:fldSimple w:instr=" SEQ Abbildung \* ARABIC ">
-        <w:r>
-          <w:rPr>
-            <w:noProof/>
-          </w:rPr>
-          <w:t>5</w:t>
-        </w:r>
-      </w:fldSimple>
+      <w:r>
+        <w:fldChar w:fldCharType="begin"/>
+      </w:r>
+      <w:r>
+        <w:instrText xml:space="preserve"> SEQ Abbildung \* ARABIC </w:instrText>
+      </w:r>
+      <w:r>
+        <w:fldChar w:fldCharType="separate"/>
+      </w:r>
+      <w:r>
+        <w:rPr>
+          <w:noProof/>
+        </w:rPr>
+        <w:t>5</w:t>
+      </w:r>
+      <w:r>
+        <w:rPr>
+          <w:noProof/>
+        </w:rPr>
+        <w:fldChar w:fldCharType="end"/>
+      </w:r>
       <w:r>
         <w:t xml:space="preserve"> - Skelett mit </w:t>
       </w:r>
@@ -7273,7 +7424,7 @@
       <w:r>
         <w:t xml:space="preserve"> (rot) für das Handtracking</w:t>
       </w:r>
-      <w:bookmarkEnd w:id="13"/>
+      <w:bookmarkEnd w:id="45"/>
     </w:p>
     <w:p>
       <w:r>
@@ -7371,22 +7522,35 @@
       <w:pPr>
         <w:pStyle w:val="Caption"/>
       </w:pPr>
-      <w:bookmarkStart w:id="14" w:name="_Ref322358687"/>
+      <w:bookmarkStart w:id="46" w:name="_Ref322358687"/>
       <w:r>
         <w:t xml:space="preserve">Abbildung </w:t>
       </w:r>
-      <w:fldSimple w:instr=" SEQ Abbildung \* ARABIC ">
-        <w:r>
-          <w:rPr>
-            <w:noProof/>
-          </w:rPr>
-          <w:t>6</w:t>
-        </w:r>
-      </w:fldSimple>
+      <w:r>
+        <w:fldChar w:fldCharType="begin"/>
+      </w:r>
+      <w:r>
+        <w:instrText xml:space="preserve"> SEQ Abbildung \* ARABIC </w:instrText>
+      </w:r>
+      <w:r>
+        <w:fldChar w:fldCharType="separate"/>
+      </w:r>
+      <w:r>
+        <w:rPr>
+          <w:noProof/>
+        </w:rPr>
+        <w:t>6</w:t>
+      </w:r>
+      <w:r>
+        <w:rPr>
+          <w:noProof/>
+        </w:rPr>
+        <w:fldChar w:fldCharType="end"/>
+      </w:r>
       <w:r>
         <w:t xml:space="preserve"> - Beispiel Monitor mit Handtracking</w:t>
       </w:r>
-      <w:bookmarkEnd w:id="14"/>
+      <w:bookmarkEnd w:id="46"/>
     </w:p>
     <w:p>
       <w:r>
@@ -7455,7 +7619,7 @@
       <w:rPr>
         <w:noProof/>
       </w:rPr>
-      <w:t>19. Mai 2012</w:t>
+      <w:t>22. Mai 2012</w:t>
     </w:r>
     <w:r>
       <w:fldChar w:fldCharType="end"/>
@@ -7493,7 +7657,7 @@
         <w:noProof/>
         <w:lang w:val="de-DE"/>
       </w:rPr>
-      <w:t>5</w:t>
+      <w:t>7</w:t>
     </w:r>
     <w:r>
       <w:rPr>
@@ -7507,16 +7671,31 @@
       </w:rPr>
       <w:t xml:space="preserve"> von </w:t>
     </w:r>
-    <w:fldSimple w:instr="NUMPAGES  \* Arabic  \* MERGEFORMAT">
-      <w:r>
-        <w:rPr>
-          <w:b/>
-          <w:noProof/>
-          <w:lang w:val="de-DE"/>
-        </w:rPr>
-        <w:t>9</w:t>
-      </w:r>
-    </w:fldSimple>
+    <w:r>
+      <w:fldChar w:fldCharType="begin"/>
+    </w:r>
+    <w:r>
+      <w:instrText>NUMPAGES  \* Arabic  \* MERGEFORMAT</w:instrText>
+    </w:r>
+    <w:r>
+      <w:fldChar w:fldCharType="separate"/>
+    </w:r>
+    <w:r>
+      <w:rPr>
+        <w:b/>
+        <w:noProof/>
+        <w:lang w:val="de-DE"/>
+      </w:rPr>
+      <w:t>10</w:t>
+    </w:r>
+    <w:r>
+      <w:rPr>
+        <w:b/>
+        <w:noProof/>
+        <w:lang w:val="de-DE"/>
+      </w:rPr>
+      <w:fldChar w:fldCharType="end"/>
+    </w:r>
   </w:p>
 </w:ftr>
 </file>
@@ -10325,6 +10504,45 @@
       </w:tcPr>
     </w:tblStylePr>
   </w:style>
+  <w:style w:type="paragraph" w:styleId="TOC4">
+    <w:name w:val="toc 4"/>
+    <w:basedOn w:val="Normal"/>
+    <w:next w:val="Normal"/>
+    <w:autoRedefine/>
+    <w:uiPriority w:val="39"/>
+    <w:unhideWhenUsed/>
+    <w:rsid w:val="002E374D"/>
+    <w:pPr>
+      <w:spacing w:after="100"/>
+      <w:ind w:left="600"/>
+    </w:pPr>
+  </w:style>
+  <w:style w:type="paragraph" w:styleId="TOC5">
+    <w:name w:val="toc 5"/>
+    <w:basedOn w:val="Normal"/>
+    <w:next w:val="Normal"/>
+    <w:autoRedefine/>
+    <w:uiPriority w:val="39"/>
+    <w:unhideWhenUsed/>
+    <w:rsid w:val="002E374D"/>
+    <w:pPr>
+      <w:spacing w:after="100"/>
+      <w:ind w:left="800"/>
+    </w:pPr>
+  </w:style>
+  <w:style w:type="paragraph" w:styleId="TOC6">
+    <w:name w:val="toc 6"/>
+    <w:basedOn w:val="Normal"/>
+    <w:next w:val="Normal"/>
+    <w:autoRedefine/>
+    <w:uiPriority w:val="39"/>
+    <w:unhideWhenUsed/>
+    <w:rsid w:val="002E374D"/>
+    <w:pPr>
+      <w:spacing w:after="100"/>
+      <w:ind w:left="1000"/>
+    </w:pPr>
+  </w:style>
 </w:styles>
 </file>
 
@@ -11913,6 +12131,45 @@
         <w:shd w:val="clear" w:color="auto" w:fill="D3DFEE" w:themeFill="accent1" w:themeFillTint="3F"/>
       </w:tcPr>
     </w:tblStylePr>
+  </w:style>
+  <w:style w:type="paragraph" w:styleId="TOC4">
+    <w:name w:val="toc 4"/>
+    <w:basedOn w:val="Normal"/>
+    <w:next w:val="Normal"/>
+    <w:autoRedefine/>
+    <w:uiPriority w:val="39"/>
+    <w:unhideWhenUsed/>
+    <w:rsid w:val="002E374D"/>
+    <w:pPr>
+      <w:spacing w:after="100"/>
+      <w:ind w:left="600"/>
+    </w:pPr>
+  </w:style>
+  <w:style w:type="paragraph" w:styleId="TOC5">
+    <w:name w:val="toc 5"/>
+    <w:basedOn w:val="Normal"/>
+    <w:next w:val="Normal"/>
+    <w:autoRedefine/>
+    <w:uiPriority w:val="39"/>
+    <w:unhideWhenUsed/>
+    <w:rsid w:val="002E374D"/>
+    <w:pPr>
+      <w:spacing w:after="100"/>
+      <w:ind w:left="800"/>
+    </w:pPr>
+  </w:style>
+  <w:style w:type="paragraph" w:styleId="TOC6">
+    <w:name w:val="toc 6"/>
+    <w:basedOn w:val="Normal"/>
+    <w:next w:val="Normal"/>
+    <w:autoRedefine/>
+    <w:uiPriority w:val="39"/>
+    <w:unhideWhenUsed/>
+    <w:rsid w:val="002E374D"/>
+    <w:pPr>
+      <w:spacing w:after="100"/>
+      <w:ind w:left="1000"/>
+    </w:pPr>
   </w:style>
 </w:styles>
 </file>
@@ -12207,7 +12464,7 @@
 </file>
 
 <file path=customXml/itemProps1.xml><?xml version="1.0" encoding="utf-8"?>
-<ds:datastoreItem xmlns:ds="http://schemas.openxmlformats.org/officeDocument/2006/customXml" ds:itemID="{6E35EBDA-2E15-4CF5-8F5D-03654A55C131}">
+<ds:datastoreItem xmlns:ds="http://schemas.openxmlformats.org/officeDocument/2006/customXml" ds:itemID="{2A932D03-3FA0-408A-8D06-6F67A1716633}">
   <ds:schemaRefs>
     <ds:schemaRef ds:uri="http://schemas.openxmlformats.org/officeDocument/2006/bibliography"/>
   </ds:schemaRefs>

</xml_diff>

<commit_message>
refs #821 logische Sicht
Former-commit-id: db3251c9efae6955c4a57741597e695c9fda0e7b
</commit_message>
<xml_diff>
--- a/doc/Bericht/05_Technischer Bericht/06_Entwurf/Entwurf.docx
+++ b/doc/Bericht/05_Technischer Bericht/06_Entwurf/Entwurf.docx
@@ -4,7 +4,7 @@
   <w:body>
     <w:p>
       <w:pPr>
-        <w:pStyle w:val="berschrift2"/>
+        <w:pStyle w:val="Heading2"/>
       </w:pPr>
       <w:bookmarkStart w:id="0" w:name="_Toc325440849"/>
       <w:r>
@@ -14,7 +14,7 @@
     </w:p>
     <w:p>
       <w:pPr>
-        <w:pStyle w:val="berschrift3"/>
+        <w:pStyle w:val="Heading3"/>
       </w:pPr>
       <w:bookmarkStart w:id="1" w:name="_Toc287347253"/>
       <w:bookmarkStart w:id="2" w:name="_Toc325440850"/>
@@ -26,7 +26,7 @@
     </w:p>
     <w:tbl>
       <w:tblPr>
-        <w:tblStyle w:val="MittlereSchattierung1-Akzent1"/>
+        <w:tblStyle w:val="MediumShading1-Accent1"/>
         <w:tblW w:w="0" w:type="auto"/>
         <w:tblLook w:val="0420" w:firstRow="1" w:lastRow="0" w:firstColumn="0" w:lastColumn="0" w:noHBand="0" w:noVBand="1"/>
       </w:tblPr>
@@ -659,6 +659,53 @@
           </w:p>
         </w:tc>
       </w:tr>
+      <w:tr>
+        <w:trPr>
+          <w:cnfStyle w:val="000000100000" w:firstRow="0" w:lastRow="0" w:firstColumn="0" w:lastColumn="0" w:oddVBand="0" w:evenVBand="0" w:oddHBand="1" w:evenHBand="0" w:firstRowFirstColumn="0" w:firstRowLastColumn="0" w:lastRowFirstColumn="0" w:lastRowLastColumn="0"/>
+        </w:trPr>
+        <w:tc>
+          <w:tcPr>
+            <w:tcW w:w="1242" w:type="dxa"/>
+          </w:tcPr>
+          <w:p>
+            <w:r>
+              <w:t>30.05.2012</w:t>
+            </w:r>
+          </w:p>
+        </w:tc>
+        <w:tc>
+          <w:tcPr>
+            <w:tcW w:w="993" w:type="dxa"/>
+          </w:tcPr>
+          <w:p>
+            <w:r>
+              <w:t>1.12</w:t>
+            </w:r>
+          </w:p>
+        </w:tc>
+        <w:tc>
+          <w:tcPr>
+            <w:tcW w:w="4674" w:type="dxa"/>
+          </w:tcPr>
+          <w:p>
+            <w:r>
+              <w:t>Architektur</w:t>
+            </w:r>
+          </w:p>
+        </w:tc>
+        <w:tc>
+          <w:tcPr>
+            <w:tcW w:w="2303" w:type="dxa"/>
+          </w:tcPr>
+          <w:p>
+            <w:r>
+              <w:t>CH</w:t>
+            </w:r>
+            <w:bookmarkStart w:id="3" w:name="_GoBack"/>
+            <w:bookmarkEnd w:id="3"/>
+          </w:p>
+        </w:tc>
+      </w:tr>
     </w:tbl>
     <w:p>
       <w:pPr>
@@ -676,24 +723,24 @@
     </w:p>
     <w:p>
       <w:pPr>
-        <w:pStyle w:val="berschrift3"/>
-      </w:pPr>
-      <w:bookmarkStart w:id="3" w:name="_Toc325440851"/>
+        <w:pStyle w:val="Heading3"/>
+      </w:pPr>
+      <w:bookmarkStart w:id="4" w:name="_Toc325440851"/>
       <w:r>
         <w:lastRenderedPageBreak/>
         <w:t>Design Entscheide</w:t>
       </w:r>
-      <w:bookmarkEnd w:id="3"/>
-    </w:p>
-    <w:p>
-      <w:pPr>
-        <w:pStyle w:val="berschrift4"/>
-      </w:pPr>
-      <w:bookmarkStart w:id="4" w:name="_Toc325440852"/>
+      <w:bookmarkEnd w:id="4"/>
+    </w:p>
+    <w:p>
+      <w:pPr>
+        <w:pStyle w:val="Heading4"/>
+      </w:pPr>
+      <w:bookmarkStart w:id="5" w:name="_Toc325440852"/>
       <w:r>
         <w:t>Frameworks</w:t>
       </w:r>
-      <w:bookmarkEnd w:id="4"/>
+      <w:bookmarkEnd w:id="5"/>
     </w:p>
     <w:p>
       <w:r>
@@ -726,7 +773,7 @@
     </w:p>
     <w:p>
       <w:pPr>
-        <w:pStyle w:val="Listenabsatz"/>
+        <w:pStyle w:val="ListParagraph"/>
         <w:numPr>
           <w:ilvl w:val="0"/>
           <w:numId w:val="5"/>
@@ -744,7 +791,7 @@
     </w:p>
     <w:p>
       <w:pPr>
-        <w:pStyle w:val="Listenabsatz"/>
+        <w:pStyle w:val="ListParagraph"/>
         <w:numPr>
           <w:ilvl w:val="0"/>
           <w:numId w:val="5"/>
@@ -762,7 +809,7 @@
     </w:p>
     <w:p>
       <w:pPr>
-        <w:pStyle w:val="Listenabsatz"/>
+        <w:pStyle w:val="ListParagraph"/>
         <w:numPr>
           <w:ilvl w:val="0"/>
           <w:numId w:val="5"/>
@@ -797,20 +844,20 @@
     </w:p>
     <w:p>
       <w:pPr>
-        <w:pStyle w:val="berschrift5"/>
+        <w:pStyle w:val="Heading5"/>
         <w:rPr>
           <w:lang w:val="en-US"/>
         </w:rPr>
       </w:pPr>
-      <w:bookmarkStart w:id="5" w:name="_Ref318982263"/>
-      <w:bookmarkStart w:id="6" w:name="_Toc325440853"/>
+      <w:bookmarkStart w:id="6" w:name="_Ref318982263"/>
+      <w:bookmarkStart w:id="7" w:name="_Toc325440853"/>
       <w:r>
         <w:rPr>
           <w:lang w:val="en-US"/>
         </w:rPr>
         <w:t xml:space="preserve">Framework 1: </w:t>
       </w:r>
-      <w:bookmarkEnd w:id="5"/>
+      <w:bookmarkEnd w:id="6"/>
       <w:r>
         <w:rPr>
           <w:lang w:val="en-US"/>
@@ -819,11 +866,11 @@
       </w:r>
       <w:r>
         <w:rPr>
-          <w:rStyle w:val="Funotenzeichen"/>
+          <w:rStyle w:val="FootnoteReference"/>
         </w:rPr>
         <w:footnoteReference w:id="1"/>
       </w:r>
-      <w:bookmarkEnd w:id="6"/>
+      <w:bookmarkEnd w:id="7"/>
     </w:p>
     <w:p>
       <w:r>
@@ -942,21 +989,21 @@
     </w:p>
     <w:p>
       <w:pPr>
-        <w:pStyle w:val="berschrift5"/>
-      </w:pPr>
-      <w:bookmarkStart w:id="7" w:name="_Ref318986646"/>
-      <w:bookmarkStart w:id="8" w:name="_Toc325440854"/>
+        <w:pStyle w:val="Heading5"/>
+      </w:pPr>
+      <w:bookmarkStart w:id="8" w:name="_Ref318986646"/>
+      <w:bookmarkStart w:id="9" w:name="_Toc325440854"/>
       <w:r>
         <w:t>Framework 2: OpenNI</w:t>
       </w:r>
       <w:r>
         <w:rPr>
-          <w:rStyle w:val="Funotenzeichen"/>
+          <w:rStyle w:val="FootnoteReference"/>
         </w:rPr>
         <w:footnoteReference w:id="2"/>
       </w:r>
-      <w:bookmarkEnd w:id="7"/>
       <w:bookmarkEnd w:id="8"/>
+      <w:bookmarkEnd w:id="9"/>
     </w:p>
     <w:p>
       <w:r>
@@ -1002,7 +1049,7 @@
       </w:r>
       <w:r>
         <w:rPr>
-          <w:rStyle w:val="Funotenzeichen"/>
+          <w:rStyle w:val="FootnoteReference"/>
         </w:rPr>
         <w:footnoteReference w:id="3"/>
       </w:r>
@@ -1011,7 +1058,7 @@
       </w:r>
       <w:r>
         <w:rPr>
-          <w:rStyle w:val="Funotenzeichen"/>
+          <w:rStyle w:val="FootnoteReference"/>
         </w:rPr>
         <w:footnoteReference w:id="4"/>
       </w:r>
@@ -1024,15 +1071,15 @@
     </w:p>
     <w:p>
       <w:pPr>
-        <w:pStyle w:val="berschrift5"/>
-      </w:pPr>
-      <w:bookmarkStart w:id="9" w:name="_Toc325440855"/>
+        <w:pStyle w:val="Heading5"/>
+      </w:pPr>
+      <w:bookmarkStart w:id="10" w:name="_Toc325440855"/>
       <w:r>
         <w:t>Framework 3: OpenKinect</w:t>
       </w:r>
       <w:r>
         <w:rPr>
-          <w:rStyle w:val="Funotenzeichen"/>
+          <w:rStyle w:val="FootnoteReference"/>
         </w:rPr>
         <w:footnoteReference w:id="5"/>
       </w:r>
@@ -1041,11 +1088,11 @@
       </w:r>
       <w:r>
         <w:rPr>
-          <w:rStyle w:val="Funotenzeichen"/>
+          <w:rStyle w:val="FootnoteReference"/>
         </w:rPr>
         <w:footnoteReference w:id="6"/>
       </w:r>
-      <w:bookmarkEnd w:id="9"/>
+      <w:bookmarkEnd w:id="10"/>
     </w:p>
     <w:p>
       <w:r>
@@ -1066,15 +1113,15 @@
     </w:p>
     <w:p>
       <w:pPr>
-        <w:pStyle w:val="berschrift5"/>
-      </w:pPr>
-      <w:bookmarkStart w:id="10" w:name="_Ref318986946"/>
-      <w:bookmarkStart w:id="11" w:name="_Toc325440856"/>
+        <w:pStyle w:val="Heading5"/>
+      </w:pPr>
+      <w:bookmarkStart w:id="11" w:name="_Ref318986946"/>
+      <w:bookmarkStart w:id="12" w:name="_Toc325440856"/>
       <w:r>
         <w:t>Nutzwertanalyse</w:t>
       </w:r>
-      <w:bookmarkEnd w:id="10"/>
       <w:bookmarkEnd w:id="11"/>
+      <w:bookmarkEnd w:id="12"/>
     </w:p>
     <w:p>
       <w:r>
@@ -1109,7 +1156,7 @@
     </w:p>
     <w:p>
       <w:pPr>
-        <w:pStyle w:val="Listenabsatz"/>
+        <w:pStyle w:val="ListParagraph"/>
         <w:numPr>
           <w:ilvl w:val="0"/>
           <w:numId w:val="8"/>
@@ -1145,7 +1192,7 @@
     </w:p>
     <w:p>
       <w:pPr>
-        <w:pStyle w:val="Listenabsatz"/>
+        <w:pStyle w:val="ListParagraph"/>
         <w:numPr>
           <w:ilvl w:val="0"/>
           <w:numId w:val="8"/>
@@ -1190,7 +1237,7 @@
     </w:p>
     <w:p>
       <w:pPr>
-        <w:pStyle w:val="Listenabsatz"/>
+        <w:pStyle w:val="ListParagraph"/>
         <w:numPr>
           <w:ilvl w:val="0"/>
           <w:numId w:val="8"/>
@@ -1247,7 +1294,7 @@
     </w:p>
     <w:p>
       <w:pPr>
-        <w:pStyle w:val="Listenabsatz"/>
+        <w:pStyle w:val="ListParagraph"/>
         <w:numPr>
           <w:ilvl w:val="0"/>
           <w:numId w:val="8"/>
@@ -1295,7 +1342,7 @@
     </w:p>
     <w:p>
       <w:pPr>
-        <w:pStyle w:val="Listenabsatz"/>
+        <w:pStyle w:val="ListParagraph"/>
         <w:numPr>
           <w:ilvl w:val="0"/>
           <w:numId w:val="8"/>
@@ -1323,7 +1370,7 @@
     </w:p>
     <w:p>
       <w:pPr>
-        <w:pStyle w:val="Listenabsatz"/>
+        <w:pStyle w:val="ListParagraph"/>
         <w:numPr>
           <w:ilvl w:val="0"/>
           <w:numId w:val="8"/>
@@ -1350,7 +1397,7 @@
     </w:p>
     <w:p>
       <w:pPr>
-        <w:pStyle w:val="Listenabsatz"/>
+        <w:pStyle w:val="ListParagraph"/>
         <w:numPr>
           <w:ilvl w:val="0"/>
           <w:numId w:val="8"/>
@@ -1386,7 +1433,7 @@
     </w:p>
     <w:p>
       <w:pPr>
-        <w:pStyle w:val="Listenabsatz"/>
+        <w:pStyle w:val="ListParagraph"/>
         <w:numPr>
           <w:ilvl w:val="0"/>
           <w:numId w:val="8"/>
@@ -1475,7 +1522,7 @@
     </w:p>
     <w:tbl>
       <w:tblPr>
-        <w:tblStyle w:val="MittlereSchattierung1-Akzent1"/>
+        <w:tblStyle w:val="MediumShading1-Accent1"/>
         <w:tblW w:w="0" w:type="auto"/>
         <w:tblInd w:w="108" w:type="dxa"/>
         <w:tblLook w:val="0420" w:firstRow="1" w:lastRow="0" w:firstColumn="0" w:lastColumn="0" w:noHBand="0" w:noVBand="1"/>
@@ -3709,27 +3756,40 @@
     </w:tbl>
     <w:p>
       <w:pPr>
-        <w:pStyle w:val="Beschriftung"/>
-      </w:pPr>
-      <w:bookmarkStart w:id="12" w:name="_Ref319067429"/>
+        <w:pStyle w:val="Caption"/>
+      </w:pPr>
+      <w:bookmarkStart w:id="13" w:name="_Ref319067429"/>
       <w:r>
         <w:t xml:space="preserve">Tabelle </w:t>
       </w:r>
-      <w:fldSimple w:instr=" SEQ Tabelle \* ARABIC ">
-        <w:r>
-          <w:rPr>
-            <w:noProof/>
-          </w:rPr>
-          <w:t>1</w:t>
-        </w:r>
-      </w:fldSimple>
+      <w:r>
+        <w:fldChar w:fldCharType="begin"/>
+      </w:r>
+      <w:r>
+        <w:instrText xml:space="preserve"> SEQ Tabelle \* ARABIC </w:instrText>
+      </w:r>
+      <w:r>
+        <w:fldChar w:fldCharType="separate"/>
+      </w:r>
+      <w:r>
+        <w:rPr>
+          <w:noProof/>
+        </w:rPr>
+        <w:t>1</w:t>
+      </w:r>
+      <w:r>
+        <w:rPr>
+          <w:noProof/>
+        </w:rPr>
+        <w:fldChar w:fldCharType="end"/>
+      </w:r>
       <w:r>
         <w:rPr>
           <w:noProof/>
         </w:rPr>
         <w:t xml:space="preserve"> - Nutzwertanalyse: Auswahl Kinect Framework</w:t>
       </w:r>
-      <w:bookmarkEnd w:id="12"/>
+      <w:bookmarkEnd w:id="13"/>
     </w:p>
     <w:p>
       <w:r>
@@ -3837,13 +3897,13 @@
     </w:p>
     <w:p>
       <w:pPr>
-        <w:pStyle w:val="berschrift5"/>
-      </w:pPr>
-      <w:bookmarkStart w:id="13" w:name="_Toc325440857"/>
+        <w:pStyle w:val="Heading5"/>
+      </w:pPr>
+      <w:bookmarkStart w:id="14" w:name="_Toc325440857"/>
       <w:r>
         <w:t>Sensitivitätsanalyse</w:t>
       </w:r>
-      <w:bookmarkEnd w:id="13"/>
+      <w:bookmarkEnd w:id="14"/>
     </w:p>
     <w:p>
       <w:r>
@@ -3894,7 +3954,7 @@
       </w:r>
       <w:r>
         <w:rPr>
-          <w:rStyle w:val="Funotenzeichen"/>
+          <w:rStyle w:val="FootnoteReference"/>
         </w:rPr>
         <w:footnoteReference w:id="7"/>
       </w:r>
@@ -3917,13 +3977,13 @@
     </w:p>
     <w:p>
       <w:pPr>
-        <w:pStyle w:val="berschrift5"/>
-      </w:pPr>
-      <w:bookmarkStart w:id="14" w:name="_Toc325440858"/>
+        <w:pStyle w:val="Heading5"/>
+      </w:pPr>
+      <w:bookmarkStart w:id="15" w:name="_Toc325440858"/>
       <w:r>
         <w:t>Weiteres</w:t>
       </w:r>
-      <w:bookmarkEnd w:id="14"/>
+      <w:bookmarkEnd w:id="15"/>
     </w:p>
     <w:p>
       <w:r>
@@ -4029,7 +4089,7 @@
       </w:r>
       <w:r>
         <w:rPr>
-          <w:rStyle w:val="Funotenzeichen"/>
+          <w:rStyle w:val="FootnoteReference"/>
         </w:rPr>
         <w:footnoteReference w:id="8"/>
       </w:r>
@@ -4098,16 +4158,16 @@
     </w:p>
     <w:p>
       <w:pPr>
-        <w:pStyle w:val="berschrift4"/>
-      </w:pPr>
-      <w:bookmarkStart w:id="15" w:name="_Ref322350444"/>
-      <w:bookmarkStart w:id="16" w:name="_Toc325440859"/>
+        <w:pStyle w:val="Heading4"/>
+      </w:pPr>
+      <w:bookmarkStart w:id="16" w:name="_Ref322350444"/>
+      <w:bookmarkStart w:id="17" w:name="_Toc325440859"/>
       <w:r>
         <w:lastRenderedPageBreak/>
         <w:t>PDF Darstellung</w:t>
       </w:r>
-      <w:bookmarkEnd w:id="15"/>
       <w:bookmarkEnd w:id="16"/>
+      <w:bookmarkEnd w:id="17"/>
     </w:p>
     <w:p>
       <w:r>
@@ -4155,25 +4215,25 @@
     </w:p>
     <w:p>
       <w:pPr>
-        <w:pStyle w:val="berschrift5"/>
-      </w:pPr>
-      <w:bookmarkStart w:id="17" w:name="_Toc325440860"/>
+        <w:pStyle w:val="Heading5"/>
+      </w:pPr>
+      <w:bookmarkStart w:id="18" w:name="_Toc325440860"/>
       <w:r>
         <w:t>Varianten</w:t>
       </w:r>
-      <w:bookmarkEnd w:id="17"/>
-    </w:p>
-    <w:p>
-      <w:pPr>
-        <w:pStyle w:val="berschrift6"/>
-      </w:pPr>
-      <w:bookmarkStart w:id="18" w:name="_Ref322353524"/>
-      <w:bookmarkStart w:id="19" w:name="_Toc325440861"/>
+      <w:bookmarkEnd w:id="18"/>
+    </w:p>
+    <w:p>
+      <w:pPr>
+        <w:pStyle w:val="Heading6"/>
+      </w:pPr>
+      <w:bookmarkStart w:id="19" w:name="_Ref322353524"/>
+      <w:bookmarkStart w:id="20" w:name="_Toc325440861"/>
       <w:r>
         <w:t>Variante 1: PDF direkt darstellen</w:t>
       </w:r>
-      <w:bookmarkEnd w:id="18"/>
       <w:bookmarkEnd w:id="19"/>
+      <w:bookmarkEnd w:id="20"/>
     </w:p>
     <w:p>
       <w:r>
@@ -4389,15 +4449,15 @@
     </w:p>
     <w:p>
       <w:pPr>
-        <w:pStyle w:val="berschrift6"/>
-      </w:pPr>
-      <w:bookmarkStart w:id="20" w:name="_Ref322354306"/>
-      <w:bookmarkStart w:id="21" w:name="_Toc325440862"/>
+        <w:pStyle w:val="Heading6"/>
+      </w:pPr>
+      <w:bookmarkStart w:id="21" w:name="_Ref322354306"/>
+      <w:bookmarkStart w:id="22" w:name="_Toc325440862"/>
       <w:r>
         <w:t>Variante 2: Umwandlung zu XPS</w:t>
       </w:r>
-      <w:bookmarkEnd w:id="20"/>
       <w:bookmarkEnd w:id="21"/>
+      <w:bookmarkEnd w:id="22"/>
     </w:p>
     <w:p>
       <w:r>
@@ -4526,15 +4586,15 @@
     </w:p>
     <w:p>
       <w:pPr>
-        <w:pStyle w:val="berschrift6"/>
-      </w:pPr>
-      <w:bookmarkStart w:id="22" w:name="_Ref322353717"/>
-      <w:bookmarkStart w:id="23" w:name="_Toc325440863"/>
+        <w:pStyle w:val="Heading6"/>
+      </w:pPr>
+      <w:bookmarkStart w:id="23" w:name="_Ref322353717"/>
+      <w:bookmarkStart w:id="24" w:name="_Toc325440863"/>
       <w:r>
         <w:t>Variante 3: Umwandlung zu Bild</w:t>
       </w:r>
-      <w:bookmarkEnd w:id="22"/>
       <w:bookmarkEnd w:id="23"/>
+      <w:bookmarkEnd w:id="24"/>
     </w:p>
     <w:p>
       <w:r>
@@ -4602,7 +4662,7 @@
       </w:r>
       <w:r>
         <w:rPr>
-          <w:rStyle w:val="Funotenzeichen"/>
+          <w:rStyle w:val="FootnoteReference"/>
         </w:rPr>
         <w:footnoteReference w:id="9"/>
       </w:r>
@@ -4645,13 +4705,13 @@
     </w:p>
     <w:p>
       <w:pPr>
-        <w:pStyle w:val="berschrift5"/>
-      </w:pPr>
-      <w:bookmarkStart w:id="24" w:name="_Toc325440864"/>
+        <w:pStyle w:val="Heading5"/>
+      </w:pPr>
+      <w:bookmarkStart w:id="25" w:name="_Toc325440864"/>
       <w:r>
         <w:t>Nutzwertanalyse</w:t>
       </w:r>
-      <w:bookmarkEnd w:id="24"/>
+      <w:bookmarkEnd w:id="25"/>
     </w:p>
     <w:p>
       <w:r>
@@ -4674,7 +4734,7 @@
     </w:p>
     <w:p>
       <w:pPr>
-        <w:pStyle w:val="Listenabsatz"/>
+        <w:pStyle w:val="ListParagraph"/>
         <w:numPr>
           <w:ilvl w:val="0"/>
           <w:numId w:val="9"/>
@@ -4725,7 +4785,7 @@
     </w:p>
     <w:p>
       <w:pPr>
-        <w:pStyle w:val="Listenabsatz"/>
+        <w:pStyle w:val="ListParagraph"/>
         <w:numPr>
           <w:ilvl w:val="0"/>
           <w:numId w:val="9"/>
@@ -4767,7 +4827,7 @@
     </w:p>
     <w:p>
       <w:pPr>
-        <w:pStyle w:val="Listenabsatz"/>
+        <w:pStyle w:val="ListParagraph"/>
         <w:numPr>
           <w:ilvl w:val="0"/>
           <w:numId w:val="9"/>
@@ -4830,7 +4890,7 @@
     </w:p>
     <w:p>
       <w:pPr>
-        <w:pStyle w:val="Listenabsatz"/>
+        <w:pStyle w:val="ListParagraph"/>
         <w:numPr>
           <w:ilvl w:val="0"/>
           <w:numId w:val="9"/>
@@ -4862,7 +4922,7 @@
     </w:p>
     <w:tbl>
       <w:tblPr>
-        <w:tblStyle w:val="MittlereSchattierung1-Akzent1"/>
+        <w:tblStyle w:val="MediumShading1-Accent1"/>
         <w:tblW w:w="0" w:type="auto"/>
         <w:tblInd w:w="108" w:type="dxa"/>
         <w:tblLook w:val="0420" w:firstRow="1" w:lastRow="0" w:firstColumn="0" w:lastColumn="0" w:noHBand="0" w:noVBand="1"/>
@@ -6074,38 +6134,51 @@
     </w:tbl>
     <w:p>
       <w:pPr>
-        <w:pStyle w:val="Beschriftung"/>
-      </w:pPr>
-      <w:bookmarkStart w:id="25" w:name="_Ref322071085"/>
+        <w:pStyle w:val="Caption"/>
+      </w:pPr>
+      <w:bookmarkStart w:id="26" w:name="_Ref322071085"/>
       <w:r>
         <w:t xml:space="preserve">Tabelle </w:t>
       </w:r>
-      <w:fldSimple w:instr=" SEQ Tabelle \* ARABIC ">
-        <w:r>
-          <w:rPr>
-            <w:noProof/>
-          </w:rPr>
-          <w:t>2</w:t>
-        </w:r>
-      </w:fldSimple>
+      <w:r>
+        <w:fldChar w:fldCharType="begin"/>
+      </w:r>
+      <w:r>
+        <w:instrText xml:space="preserve"> SEQ Tabelle \* ARABIC </w:instrText>
+      </w:r>
+      <w:r>
+        <w:fldChar w:fldCharType="separate"/>
+      </w:r>
+      <w:r>
+        <w:rPr>
+          <w:noProof/>
+        </w:rPr>
+        <w:t>2</w:t>
+      </w:r>
+      <w:r>
+        <w:rPr>
+          <w:noProof/>
+        </w:rPr>
+        <w:fldChar w:fldCharType="end"/>
+      </w:r>
       <w:r>
         <w:t>- Nutzwertanalyse: PDF Darstellung</w:t>
       </w:r>
-      <w:bookmarkEnd w:id="25"/>
-    </w:p>
-    <w:p>
-      <w:pPr>
-        <w:pStyle w:val="berschrift3"/>
-      </w:pPr>
-      <w:bookmarkStart w:id="26" w:name="_Toc325440865"/>
+      <w:bookmarkEnd w:id="26"/>
+    </w:p>
+    <w:p>
+      <w:pPr>
+        <w:pStyle w:val="Heading3"/>
+      </w:pPr>
+      <w:bookmarkStart w:id="27" w:name="_Toc325440865"/>
       <w:r>
         <w:t>Architektur</w:t>
       </w:r>
-      <w:bookmarkEnd w:id="26"/>
-    </w:p>
-    <w:p>
-      <w:pPr>
-        <w:pStyle w:val="berschrift4"/>
+      <w:bookmarkEnd w:id="27"/>
+    </w:p>
+    <w:p>
+      <w:pPr>
+        <w:pStyle w:val="Heading4"/>
       </w:pPr>
       <w:r>
         <w:t>Systemübersicht</w:t>
@@ -6121,7 +6194,7 @@
     </w:p>
     <w:p>
       <w:pPr>
-        <w:pStyle w:val="Listenabsatz"/>
+        <w:pStyle w:val="ListParagraph"/>
         <w:numPr>
           <w:ilvl w:val="0"/>
           <w:numId w:val="6"/>
@@ -6139,7 +6212,7 @@
     </w:p>
     <w:p>
       <w:pPr>
-        <w:pStyle w:val="Listenabsatz"/>
+        <w:pStyle w:val="ListParagraph"/>
         <w:numPr>
           <w:ilvl w:val="0"/>
           <w:numId w:val="6"/>
@@ -6151,7 +6224,7 @@
     </w:p>
     <w:p>
       <w:pPr>
-        <w:pStyle w:val="Listenabsatz"/>
+        <w:pStyle w:val="ListParagraph"/>
         <w:numPr>
           <w:ilvl w:val="0"/>
           <w:numId w:val="6"/>
@@ -6163,7 +6236,7 @@
     </w:p>
     <w:p>
       <w:pPr>
-        <w:pStyle w:val="Listenabsatz"/>
+        <w:pStyle w:val="ListParagraph"/>
         <w:numPr>
           <w:ilvl w:val="0"/>
           <w:numId w:val="6"/>
@@ -6175,7 +6248,7 @@
     </w:p>
     <w:p>
       <w:pPr>
-        <w:pStyle w:val="Listenabsatz"/>
+        <w:pStyle w:val="ListParagraph"/>
         <w:numPr>
           <w:ilvl w:val="0"/>
           <w:numId w:val="6"/>
@@ -6237,19 +6310,32 @@
     </w:p>
     <w:p>
       <w:pPr>
-        <w:pStyle w:val="Beschriftung"/>
+        <w:pStyle w:val="Caption"/>
       </w:pPr>
       <w:r>
         <w:t xml:space="preserve">Abbildung </w:t>
       </w:r>
-      <w:fldSimple w:instr=" SEQ Abbildung \* ARABIC ">
-        <w:r>
-          <w:rPr>
-            <w:noProof/>
-          </w:rPr>
-          <w:t>1</w:t>
-        </w:r>
-      </w:fldSimple>
+      <w:r>
+        <w:fldChar w:fldCharType="begin"/>
+      </w:r>
+      <w:r>
+        <w:instrText xml:space="preserve"> SEQ Abbildung \* ARABIC </w:instrText>
+      </w:r>
+      <w:r>
+        <w:fldChar w:fldCharType="separate"/>
+      </w:r>
+      <w:r>
+        <w:rPr>
+          <w:noProof/>
+        </w:rPr>
+        <w:t>1</w:t>
+      </w:r>
+      <w:r>
+        <w:rPr>
+          <w:noProof/>
+        </w:rPr>
+        <w:fldChar w:fldCharType="end"/>
+      </w:r>
       <w:r>
         <w:t xml:space="preserve"> - </w:t>
       </w:r>
@@ -6259,13 +6345,13 @@
     </w:p>
     <w:p>
       <w:pPr>
-        <w:pStyle w:val="berschrift5"/>
-      </w:pPr>
-      <w:bookmarkStart w:id="27" w:name="_Toc325440867"/>
+        <w:pStyle w:val="Heading5"/>
+      </w:pPr>
+      <w:bookmarkStart w:id="28" w:name="_Toc325440867"/>
       <w:r>
         <w:t>Video Wall mit Kinect</w:t>
       </w:r>
-      <w:bookmarkEnd w:id="27"/>
+      <w:bookmarkEnd w:id="28"/>
     </w:p>
     <w:p>
       <w:r>
@@ -6334,13 +6420,13 @@
     </w:p>
     <w:p>
       <w:pPr>
-        <w:pStyle w:val="berschrift5"/>
-      </w:pPr>
-      <w:bookmarkStart w:id="28" w:name="_Toc325440868"/>
+        <w:pStyle w:val="Heading5"/>
+      </w:pPr>
+      <w:bookmarkStart w:id="29" w:name="_Toc325440868"/>
       <w:r>
         <w:t>Service Server mit Datenbank</w:t>
       </w:r>
-      <w:bookmarkEnd w:id="28"/>
+      <w:bookmarkEnd w:id="29"/>
     </w:p>
     <w:p>
       <w:r>
@@ -6378,13 +6464,13 @@
     </w:p>
     <w:p>
       <w:pPr>
-        <w:pStyle w:val="berschrift5"/>
-      </w:pPr>
-      <w:bookmarkStart w:id="29" w:name="_Toc325440869"/>
+        <w:pStyle w:val="Heading5"/>
+      </w:pPr>
+      <w:bookmarkStart w:id="30" w:name="_Toc325440869"/>
       <w:r>
         <w:t>Webserver</w:t>
       </w:r>
-      <w:bookmarkEnd w:id="29"/>
+      <w:bookmarkEnd w:id="30"/>
     </w:p>
     <w:p>
       <w:r>
@@ -6437,13 +6523,13 @@
     </w:p>
     <w:p>
       <w:pPr>
-        <w:pStyle w:val="berschrift5"/>
-      </w:pPr>
-      <w:bookmarkStart w:id="30" w:name="_Toc325440870"/>
+        <w:pStyle w:val="Heading5"/>
+      </w:pPr>
+      <w:bookmarkStart w:id="31" w:name="_Toc325440870"/>
       <w:r>
         <w:t>Sekretariats</w:t>
       </w:r>
-      <w:bookmarkEnd w:id="30"/>
+      <w:bookmarkEnd w:id="31"/>
       <w:r>
         <w:t>-Computer</w:t>
       </w:r>
@@ -6470,13 +6556,13 @@
     </w:p>
     <w:p>
       <w:pPr>
-        <w:pStyle w:val="berschrift5"/>
-      </w:pPr>
-      <w:bookmarkStart w:id="31" w:name="_Toc325440871"/>
+        <w:pStyle w:val="Heading5"/>
+      </w:pPr>
+      <w:bookmarkStart w:id="32" w:name="_Toc325440871"/>
       <w:r>
         <w:t>Mobiltelefon</w:t>
       </w:r>
-      <w:bookmarkEnd w:id="31"/>
+      <w:bookmarkEnd w:id="32"/>
     </w:p>
     <w:p>
       <w:r>
@@ -6485,13 +6571,13 @@
     </w:p>
     <w:p>
       <w:pPr>
-        <w:pStyle w:val="berschrift4"/>
-      </w:pPr>
-      <w:bookmarkStart w:id="32" w:name="_Toc325440872"/>
+        <w:pStyle w:val="Heading4"/>
+      </w:pPr>
+      <w:bookmarkStart w:id="33" w:name="_Toc325440872"/>
       <w:r>
         <w:t>Logische Sicht</w:t>
       </w:r>
-      <w:bookmarkEnd w:id="32"/>
+      <w:bookmarkEnd w:id="33"/>
     </w:p>
     <w:p>
       <w:r>
@@ -6526,6 +6612,54 @@
       </w:r>
       <w:r>
         <w:t>enden Unterkapiteln beschrieben.</w:t>
+      </w:r>
+      <w:r>
+        <w:t xml:space="preserve"> D</w:t>
+      </w:r>
+      <w:r>
+        <w:t xml:space="preserve">as nächste Kapitel </w:t>
+      </w:r>
+      <w:r>
+        <w:fldChar w:fldCharType="begin"/>
+      </w:r>
+      <w:r>
+        <w:instrText xml:space="preserve"> REF _Ref326157558 \r \h </w:instrText>
+      </w:r>
+      <w:r>
+        <w:fldChar w:fldCharType="separate"/>
+      </w:r>
+      <w:r>
+        <w:t>I.1.3.3</w:t>
+      </w:r>
+      <w:r>
+        <w:fldChar w:fldCharType="end"/>
+      </w:r>
+      <w:r>
+        <w:t xml:space="preserve"> </w:t>
+      </w:r>
+      <w:r>
+        <w:fldChar w:fldCharType="begin"/>
+      </w:r>
+      <w:r>
+        <w:instrText xml:space="preserve"> REF _Ref326157558 \h </w:instrText>
+      </w:r>
+      <w:r>
+        <w:fldChar w:fldCharType="separate"/>
+      </w:r>
+      <w:r>
+        <w:t>Beschreibung der Assemblies</w:t>
+      </w:r>
+      <w:r>
+        <w:fldChar w:fldCharType="end"/>
+      </w:r>
+      <w:r>
+        <w:t xml:space="preserve"> beschreibt die jeweiligen Schichten und deren </w:t>
+      </w:r>
+      <w:r>
+        <w:t>Inhalte</w:t>
+      </w:r>
+      <w:r>
+        <w:t xml:space="preserve"> im Detail.</w:t>
       </w:r>
     </w:p>
     <w:p>
@@ -6538,9 +6672,9 @@
           <w:lang w:eastAsia="de-CH"/>
         </w:rPr>
         <w:drawing>
-          <wp:inline distT="0" distB="0" distL="0" distR="0" wp14:anchorId="19D4D7E2" wp14:editId="156AB233">
-            <wp:extent cx="5132717" cy="2909887"/>
-            <wp:effectExtent l="0" t="0" r="0" b="5080"/>
+          <wp:inline distT="0" distB="0" distL="0" distR="0" wp14:anchorId="50C0E72D" wp14:editId="137186DC">
+            <wp:extent cx="5581650" cy="3079531"/>
+            <wp:effectExtent l="0" t="0" r="0" b="6985"/>
             <wp:docPr id="1" name="Picture 1"/>
             <wp:cNvGraphicFramePr>
               <a:graphicFrameLocks xmlns:a="http://schemas.openxmlformats.org/drawingml/2006/main" noChangeAspect="1"/>
@@ -6554,13 +6688,13 @@
                   </pic:nvPicPr>
                   <pic:blipFill rotWithShape="1">
                     <a:blip r:embed="rId10"/>
-                    <a:srcRect l="28778" t="39328" r="33137" b="26127"/>
+                    <a:srcRect l="39850" t="37037" r="2608" b="12169"/>
                     <a:stretch/>
                   </pic:blipFill>
                   <pic:spPr bwMode="auto">
                     <a:xfrm>
                       <a:off x="0" y="0"/>
-                      <a:ext cx="5132717" cy="2909887"/>
+                      <a:ext cx="5581889" cy="3079663"/>
                     </a:xfrm>
                     <a:prstGeom prst="rect">
                       <a:avLst/>
@@ -6583,24 +6717,37 @@
     </w:p>
     <w:p>
       <w:pPr>
-        <w:pStyle w:val="Beschriftung"/>
-      </w:pPr>
-      <w:bookmarkStart w:id="33" w:name="_Ref322103519"/>
+        <w:pStyle w:val="Caption"/>
+      </w:pPr>
+      <w:bookmarkStart w:id="34" w:name="_Ref322103519"/>
       <w:r>
         <w:t xml:space="preserve">Abbildung </w:t>
       </w:r>
-      <w:fldSimple w:instr=" SEQ Abbildung \* ARABIC ">
-        <w:r>
-          <w:rPr>
-            <w:noProof/>
-          </w:rPr>
-          <w:t>2</w:t>
-        </w:r>
-      </w:fldSimple>
+      <w:r>
+        <w:fldChar w:fldCharType="begin"/>
+      </w:r>
+      <w:r>
+        <w:instrText xml:space="preserve"> SEQ Abbildung \* ARABIC </w:instrText>
+      </w:r>
+      <w:r>
+        <w:fldChar w:fldCharType="separate"/>
+      </w:r>
+      <w:r>
+        <w:rPr>
+          <w:noProof/>
+        </w:rPr>
+        <w:t>2</w:t>
+      </w:r>
+      <w:r>
+        <w:rPr>
+          <w:noProof/>
+        </w:rPr>
+        <w:fldChar w:fldCharType="end"/>
+      </w:r>
       <w:r>
         <w:t xml:space="preserve"> - Architektur Diagramm</w:t>
       </w:r>
-      <w:bookmarkEnd w:id="33"/>
+      <w:bookmarkEnd w:id="34"/>
     </w:p>
     <w:p>
       <w:r>
@@ -6619,7 +6766,11 @@
         <w:t>ViewModels und Services zusätzlich ein Business Layer eingefügt werden sollte.</w:t>
       </w:r>
       <w:r>
-        <w:t xml:space="preserve"> Da die bereitgestellten Daten jedoch nicht manipuliert, sondern lediglich angezeigt werden, ist ein Business Layer überflüssig. Dieser würde nur</w:t>
+        <w:t xml:space="preserve"> Da die bereitgestellten Daten jedoch nicht manipuliert, sondern lediglich angezeigt werden, ist </w:t>
+      </w:r>
+      <w:r>
+        <w:lastRenderedPageBreak/>
+        <w:t>ein Business Layer überflüssig. Dieser würde nur</w:t>
       </w:r>
       <w:r>
         <w:t xml:space="preserve"> das Service Interface kopieren und dadurch zu einem Durchlauferhitzer werden.</w:t>
@@ -6627,14 +6778,13 @@
     </w:p>
     <w:p>
       <w:pPr>
-        <w:pStyle w:val="berschrift5"/>
-      </w:pPr>
-      <w:bookmarkStart w:id="34" w:name="_Toc325440873"/>
-      <w:r>
-        <w:lastRenderedPageBreak/>
+        <w:pStyle w:val="Heading5"/>
+      </w:pPr>
+      <w:bookmarkStart w:id="35" w:name="_Toc325440873"/>
+      <w:r>
         <w:t>Common</w:t>
       </w:r>
-      <w:bookmarkEnd w:id="34"/>
+      <w:bookmarkEnd w:id="35"/>
     </w:p>
     <w:p>
       <w:r>
@@ -6652,13 +6802,42 @@
     </w:p>
     <w:p>
       <w:pPr>
-        <w:pStyle w:val="berschrift5"/>
-      </w:pPr>
-      <w:bookmarkStart w:id="35" w:name="_Toc325440874"/>
+        <w:pStyle w:val="Heading5"/>
+      </w:pPr>
+      <w:r>
+        <w:t>ResourceLoader</w:t>
+      </w:r>
+    </w:p>
+    <w:p>
+      <w:r>
+        <w:t xml:space="preserve"> </w:t>
+      </w:r>
+      <w:r>
+        <w:t>Durch die Schicht ResourceLoader werden Resourcen, welche für die Video Wall benötigt werden, geladen.</w:t>
+      </w:r>
+    </w:p>
+    <w:p>
+      <w:pPr>
+        <w:pStyle w:val="Heading5"/>
+      </w:pPr>
+      <w:r>
+        <w:t>Interfaces</w:t>
+      </w:r>
+    </w:p>
+    <w:p>
+      <w:r>
+        <w:t>In den Interfaces</w:t>
+      </w:r>
+    </w:p>
+    <w:p>
+      <w:pPr>
+        <w:pStyle w:val="Heading5"/>
+      </w:pPr>
+      <w:bookmarkStart w:id="36" w:name="_Toc325440874"/>
       <w:r>
         <w:t>Data</w:t>
       </w:r>
-      <w:bookmarkEnd w:id="35"/>
+      <w:bookmarkEnd w:id="36"/>
     </w:p>
     <w:p>
       <w:r>
@@ -6709,13 +6888,19 @@
     </w:p>
     <w:p>
       <w:pPr>
-        <w:pStyle w:val="berschrift5"/>
-      </w:pPr>
-      <w:bookmarkStart w:id="36" w:name="_Toc325440875"/>
-      <w:r>
-        <w:t>Services</w:t>
-      </w:r>
-      <w:bookmarkEnd w:id="36"/>
+        <w:pStyle w:val="Heading5"/>
+      </w:pPr>
+      <w:bookmarkStart w:id="37" w:name="_Toc325440875"/>
+      <w:r>
+        <w:t>Service</w:t>
+      </w:r>
+      <w:bookmarkEnd w:id="37"/>
+      <w:r>
+        <w:t>Model</w:t>
+      </w:r>
+      <w:r>
+        <w:t>s</w:t>
+      </w:r>
     </w:p>
     <w:p>
       <w:r>
@@ -6748,13 +6933,13 @@
     </w:p>
     <w:p>
       <w:pPr>
-        <w:pStyle w:val="berschrift5"/>
-      </w:pPr>
-      <w:bookmarkStart w:id="37" w:name="_Toc325440876"/>
+        <w:pStyle w:val="Heading5"/>
+      </w:pPr>
+      <w:bookmarkStart w:id="38" w:name="_Toc325440876"/>
       <w:r>
         <w:t>ViewModels</w:t>
       </w:r>
-      <w:bookmarkEnd w:id="37"/>
+      <w:bookmarkEnd w:id="38"/>
     </w:p>
     <w:p>
       <w:r>
@@ -6784,13 +6969,13 @@
     </w:p>
     <w:p>
       <w:pPr>
-        <w:pStyle w:val="berschrift5"/>
-      </w:pPr>
-      <w:bookmarkStart w:id="38" w:name="_Toc325440877"/>
+        <w:pStyle w:val="Heading5"/>
+      </w:pPr>
+      <w:bookmarkStart w:id="39" w:name="_Toc325440877"/>
       <w:r>
         <w:t>Views</w:t>
       </w:r>
-      <w:bookmarkEnd w:id="38"/>
+      <w:bookmarkEnd w:id="39"/>
     </w:p>
     <w:p>
       <w:r>
@@ -6825,13 +7010,27 @@
       </w:r>
     </w:p>
     <w:p>
+      <w:pPr>
+        <w:pStyle w:val="Heading4"/>
+      </w:pPr>
+      <w:bookmarkStart w:id="40" w:name="_Ref326157558"/>
+      <w:r>
+        <w:t xml:space="preserve">Beschreibung der </w:t>
+      </w:r>
+      <w:r>
+        <w:t>Assemblies</w:t>
+      </w:r>
+      <w:bookmarkEnd w:id="40"/>
+    </w:p>
+    <w:p/>
+    <w:p>
       <w:r>
         <w:br w:type="page"/>
       </w:r>
     </w:p>
     <w:p>
       <w:pPr>
-        <w:pStyle w:val="berschrift3"/>
+        <w:pStyle w:val="Heading3"/>
       </w:pPr>
       <w:r>
         <w:lastRenderedPageBreak/>
@@ -6896,7 +7095,7 @@
     </w:p>
     <w:p>
       <w:pPr>
-        <w:pStyle w:val="berschrift4"/>
+        <w:pStyle w:val="Heading4"/>
       </w:pPr>
       <w:r>
         <w:t>DemoMode</w:t>
@@ -6930,7 +7129,7 @@
     </w:p>
     <w:p>
       <w:pPr>
-        <w:pStyle w:val="berschrift4"/>
+        <w:pStyle w:val="Heading4"/>
       </w:pPr>
       <w:r>
         <w:t>DesignMenu</w:t>
@@ -6964,7 +7163,7 @@
     </w:p>
     <w:p>
       <w:pPr>
-        <w:pStyle w:val="berschrift4"/>
+        <w:pStyle w:val="Heading4"/>
       </w:pPr>
       <w:r>
         <w:t>DesignPosterNavigationButtons</w:t>
@@ -7007,7 +7206,7 @@
     </w:p>
     <w:p>
       <w:pPr>
-        <w:pStyle w:val="berschrift4"/>
+        <w:pStyle w:val="Heading4"/>
       </w:pPr>
       <w:r>
         <w:t>HandCursorDemoApp</w:t>
@@ -7026,7 +7225,7 @@
     </w:p>
     <w:p>
       <w:pPr>
-        <w:pStyle w:val="berschrift4"/>
+        <w:pStyle w:val="Heading4"/>
       </w:pPr>
       <w:r>
         <w:t>KinectHandTracker</w:t>
@@ -7057,7 +7256,7 @@
     </w:p>
     <w:p>
       <w:pPr>
-        <w:pStyle w:val="berschrift4"/>
+        <w:pStyle w:val="Heading4"/>
       </w:pPr>
       <w:r>
         <w:t>KinectRecorder</w:t>
@@ -7094,7 +7293,7 @@
     </w:p>
     <w:p>
       <w:pPr>
-        <w:pStyle w:val="berschrift4"/>
+        <w:pStyle w:val="Heading4"/>
       </w:pPr>
       <w:r>
         <w:t>KinectW</w:t>
@@ -7137,7 +7336,7 @@
     </w:p>
     <w:p>
       <w:pPr>
-        <w:pStyle w:val="berschrift4"/>
+        <w:pStyle w:val="Heading4"/>
       </w:pPr>
       <w:r>
         <w:t>ObjectTrackingVisualizer</w:t>
@@ -7195,7 +7394,7 @@
     </w:p>
     <w:p>
       <w:pPr>
-        <w:pStyle w:val="berschrift4"/>
+        <w:pStyle w:val="Heading4"/>
       </w:pPr>
       <w:r>
         <w:t>Pl</w:t>
@@ -7245,7 +7444,7 @@
     </w:p>
     <w:p>
       <w:pPr>
-        <w:pStyle w:val="berschrift4"/>
+        <w:pStyle w:val="Heading4"/>
       </w:pPr>
       <w:r>
         <w:t>VideoWithWPF</w:t>
@@ -7285,7 +7484,7 @@
     </w:p>
     <w:p>
       <w:pPr>
-        <w:pStyle w:val="berschrift4"/>
+        <w:pStyle w:val="Heading4"/>
       </w:pPr>
       <w:r>
         <w:t>WizardOfOzTest</w:t>
@@ -7310,15 +7509,13 @@
       <w:r>
         <w:t xml:space="preserve"> realisierung und test, wizard of oz test</w:t>
       </w:r>
-      <w:bookmarkStart w:id="39" w:name="_GoBack"/>
-      <w:bookmarkEnd w:id="39"/>
       <w:r>
         <w:t>) verwendet.</w:t>
       </w:r>
     </w:p>
     <w:p>
       <w:pPr>
-        <w:pStyle w:val="berschrift3"/>
+        <w:pStyle w:val="Heading3"/>
       </w:pPr>
       <w:r>
         <w:br w:type="page"/>
@@ -7326,9 +7523,9 @@
     </w:p>
     <w:p>
       <w:pPr>
-        <w:pStyle w:val="berschrift3"/>
-      </w:pPr>
-      <w:bookmarkStart w:id="40" w:name="_Toc325440878"/>
+        <w:pStyle w:val="Heading3"/>
+      </w:pPr>
+      <w:bookmarkStart w:id="41" w:name="_Toc325440878"/>
       <w:r>
         <w:lastRenderedPageBreak/>
         <w:t xml:space="preserve">Interaktion durch </w:t>
@@ -7336,7 +7533,7 @@
       <w:r>
         <w:t>Handtracking</w:t>
       </w:r>
-      <w:bookmarkEnd w:id="40"/>
+      <w:bookmarkEnd w:id="41"/>
     </w:p>
     <w:p>
       <w:r>
@@ -7345,13 +7542,13 @@
     </w:p>
     <w:p>
       <w:pPr>
-        <w:pStyle w:val="berschrift4"/>
-      </w:pPr>
-      <w:bookmarkStart w:id="41" w:name="_Toc325440879"/>
+        <w:pStyle w:val="Heading4"/>
+      </w:pPr>
+      <w:bookmarkStart w:id="42" w:name="_Toc325440879"/>
       <w:r>
         <w:t>Kinect Daten</w:t>
       </w:r>
-      <w:bookmarkEnd w:id="41"/>
+      <w:bookmarkEnd w:id="42"/>
     </w:p>
     <w:p>
       <w:r>
@@ -7426,34 +7623,47 @@
     </w:p>
     <w:p>
       <w:pPr>
-        <w:pStyle w:val="Beschriftung"/>
-      </w:pPr>
-      <w:bookmarkStart w:id="42" w:name="_Ref322358724"/>
+        <w:pStyle w:val="Caption"/>
+      </w:pPr>
+      <w:bookmarkStart w:id="43" w:name="_Ref322358724"/>
       <w:r>
         <w:t xml:space="preserve">Abbildung </w:t>
       </w:r>
-      <w:fldSimple w:instr=" SEQ Abbildung \* ARABIC ">
-        <w:r>
-          <w:rPr>
-            <w:noProof/>
-          </w:rPr>
-          <w:t>4</w:t>
-        </w:r>
-      </w:fldSimple>
+      <w:r>
+        <w:fldChar w:fldCharType="begin"/>
+      </w:r>
+      <w:r>
+        <w:instrText xml:space="preserve"> SEQ Abbildung \* ARABIC </w:instrText>
+      </w:r>
+      <w:r>
+        <w:fldChar w:fldCharType="separate"/>
+      </w:r>
+      <w:r>
+        <w:rPr>
+          <w:noProof/>
+        </w:rPr>
+        <w:t>4</w:t>
+      </w:r>
+      <w:r>
+        <w:rPr>
+          <w:noProof/>
+        </w:rPr>
+        <w:fldChar w:fldCharType="end"/>
+      </w:r>
       <w:r>
         <w:t xml:space="preserve"> - Beispiel eines Skeletts</w:t>
       </w:r>
-      <w:bookmarkEnd w:id="42"/>
-    </w:p>
-    <w:p>
-      <w:pPr>
-        <w:pStyle w:val="berschrift4"/>
-      </w:pPr>
-      <w:bookmarkStart w:id="43" w:name="_Toc325440880"/>
+      <w:bookmarkEnd w:id="43"/>
+    </w:p>
+    <w:p>
+      <w:pPr>
+        <w:pStyle w:val="Heading4"/>
+      </w:pPr>
+      <w:bookmarkStart w:id="44" w:name="_Toc325440880"/>
       <w:r>
         <w:t>Handtracking</w:t>
       </w:r>
-      <w:bookmarkEnd w:id="43"/>
+      <w:bookmarkEnd w:id="44"/>
     </w:p>
     <w:p>
       <w:r>
@@ -7552,20 +7762,33 @@
     </w:p>
     <w:p>
       <w:pPr>
-        <w:pStyle w:val="Beschriftung"/>
-      </w:pPr>
-      <w:bookmarkStart w:id="44" w:name="_Ref321142121"/>
+        <w:pStyle w:val="Caption"/>
+      </w:pPr>
+      <w:bookmarkStart w:id="45" w:name="_Ref321142121"/>
       <w:r>
         <w:t xml:space="preserve">Abbildung </w:t>
       </w:r>
-      <w:fldSimple w:instr=" SEQ Abbildung \* ARABIC ">
-        <w:r>
-          <w:rPr>
-            <w:noProof/>
-          </w:rPr>
-          <w:t>5</w:t>
-        </w:r>
-      </w:fldSimple>
+      <w:r>
+        <w:fldChar w:fldCharType="begin"/>
+      </w:r>
+      <w:r>
+        <w:instrText xml:space="preserve"> SEQ Abbildung \* ARABIC </w:instrText>
+      </w:r>
+      <w:r>
+        <w:fldChar w:fldCharType="separate"/>
+      </w:r>
+      <w:r>
+        <w:rPr>
+          <w:noProof/>
+        </w:rPr>
+        <w:t>5</w:t>
+      </w:r>
+      <w:r>
+        <w:rPr>
+          <w:noProof/>
+        </w:rPr>
+        <w:fldChar w:fldCharType="end"/>
+      </w:r>
       <w:r>
         <w:t xml:space="preserve"> - Skelett mit </w:t>
       </w:r>
@@ -7575,7 +7798,7 @@
       <w:r>
         <w:t xml:space="preserve"> (rot) für das Handtracking</w:t>
       </w:r>
-      <w:bookmarkEnd w:id="44"/>
+      <w:bookmarkEnd w:id="45"/>
     </w:p>
     <w:p>
       <w:r>
@@ -7671,24 +7894,37 @@
     </w:p>
     <w:p>
       <w:pPr>
-        <w:pStyle w:val="Beschriftung"/>
-      </w:pPr>
-      <w:bookmarkStart w:id="45" w:name="_Ref322358687"/>
+        <w:pStyle w:val="Caption"/>
+      </w:pPr>
+      <w:bookmarkStart w:id="46" w:name="_Ref322358687"/>
       <w:r>
         <w:t xml:space="preserve">Abbildung </w:t>
       </w:r>
-      <w:fldSimple w:instr=" SEQ Abbildung \* ARABIC ">
-        <w:r>
-          <w:rPr>
-            <w:noProof/>
-          </w:rPr>
-          <w:t>6</w:t>
-        </w:r>
-      </w:fldSimple>
+      <w:r>
+        <w:fldChar w:fldCharType="begin"/>
+      </w:r>
+      <w:r>
+        <w:instrText xml:space="preserve"> SEQ Abbildung \* ARABIC </w:instrText>
+      </w:r>
+      <w:r>
+        <w:fldChar w:fldCharType="separate"/>
+      </w:r>
+      <w:r>
+        <w:rPr>
+          <w:noProof/>
+        </w:rPr>
+        <w:t>6</w:t>
+      </w:r>
+      <w:r>
+        <w:rPr>
+          <w:noProof/>
+        </w:rPr>
+        <w:fldChar w:fldCharType="end"/>
+      </w:r>
       <w:r>
         <w:t xml:space="preserve"> - Beispiel Monitor mit Handtracking</w:t>
       </w:r>
-      <w:bookmarkEnd w:id="45"/>
+      <w:bookmarkEnd w:id="46"/>
     </w:p>
     <w:p>
       <w:r>
@@ -7742,7 +7978,7 @@
 <w:ftr xmlns:wpc="http://schemas.microsoft.com/office/word/2010/wordprocessingCanvas" xmlns:mc="http://schemas.openxmlformats.org/markup-compatibility/2006" xmlns:o="urn:schemas-microsoft-com:office:office" xmlns:r="http://schemas.openxmlformats.org/officeDocument/2006/relationships" xmlns:m="http://schemas.openxmlformats.org/officeDocument/2006/math" xmlns:v="urn:schemas-microsoft-com:vml" xmlns:wp14="http://schemas.microsoft.com/office/word/2010/wordprocessingDrawing" xmlns:wp="http://schemas.openxmlformats.org/drawingml/2006/wordprocessingDrawing" xmlns:w10="urn:schemas-microsoft-com:office:word" xmlns:w="http://schemas.openxmlformats.org/wordprocessingml/2006/main" xmlns:w14="http://schemas.microsoft.com/office/word/2010/wordml" xmlns:wpg="http://schemas.microsoft.com/office/word/2010/wordprocessingGroup" xmlns:wpi="http://schemas.microsoft.com/office/word/2010/wordprocessingInk" xmlns:wne="http://schemas.microsoft.com/office/word/2006/wordml" xmlns:wps="http://schemas.microsoft.com/office/word/2010/wordprocessingShape" mc:Ignorable="w14 wp14">
   <w:p>
     <w:pPr>
-      <w:pStyle w:val="Fuzeile"/>
+      <w:pStyle w:val="Footer"/>
     </w:pPr>
     <w:r>
       <w:t>Video Wall - Entwurf</w:t>
@@ -7763,7 +7999,7 @@
       <w:rPr>
         <w:noProof/>
       </w:rPr>
-      <w:t>29. Mai 2012</w:t>
+      <w:t>30. Mai 2012</w:t>
     </w:r>
     <w:r>
       <w:fldChar w:fldCharType="end"/>
@@ -7801,7 +8037,7 @@
         <w:noProof/>
         <w:lang w:val="de-DE"/>
       </w:rPr>
-      <w:t>10</w:t>
+      <w:t>1</w:t>
     </w:r>
     <w:r>
       <w:rPr>
@@ -7815,16 +8051,31 @@
       </w:rPr>
       <w:t xml:space="preserve"> von </w:t>
     </w:r>
-    <w:fldSimple w:instr="NUMPAGES  \* Arabic  \* MERGEFORMAT">
-      <w:r>
-        <w:rPr>
-          <w:b/>
-          <w:noProof/>
-          <w:lang w:val="de-DE"/>
-        </w:rPr>
-        <w:t>13</w:t>
-      </w:r>
-    </w:fldSimple>
+    <w:r>
+      <w:fldChar w:fldCharType="begin"/>
+    </w:r>
+    <w:r>
+      <w:instrText>NUMPAGES  \* Arabic  \* MERGEFORMAT</w:instrText>
+    </w:r>
+    <w:r>
+      <w:fldChar w:fldCharType="separate"/>
+    </w:r>
+    <w:r>
+      <w:rPr>
+        <w:b/>
+        <w:noProof/>
+        <w:lang w:val="de-DE"/>
+      </w:rPr>
+      <w:t>13</w:t>
+    </w:r>
+    <w:r>
+      <w:rPr>
+        <w:b/>
+        <w:noProof/>
+        <w:lang w:val="de-DE"/>
+      </w:rPr>
+      <w:fldChar w:fldCharType="end"/>
+    </w:r>
   </w:p>
 </w:ftr>
 </file>
@@ -7854,11 +8105,11 @@
   <w:footnote w:id="1">
     <w:p>
       <w:pPr>
-        <w:pStyle w:val="Funotentext"/>
+        <w:pStyle w:val="FootnoteText"/>
       </w:pPr>
       <w:r>
         <w:rPr>
-          <w:rStyle w:val="Funotenzeichen"/>
+          <w:rStyle w:val="FootnoteReference"/>
         </w:rPr>
         <w:footnoteRef/>
       </w:r>
@@ -7879,11 +8130,11 @@
   <w:footnote w:id="2">
     <w:p>
       <w:pPr>
-        <w:pStyle w:val="Funotentext"/>
+        <w:pStyle w:val="FootnoteText"/>
       </w:pPr>
       <w:r>
         <w:rPr>
-          <w:rStyle w:val="Funotenzeichen"/>
+          <w:rStyle w:val="FootnoteReference"/>
         </w:rPr>
         <w:footnoteRef/>
       </w:r>
@@ -7904,11 +8155,11 @@
   <w:footnote w:id="3">
     <w:p>
       <w:pPr>
-        <w:pStyle w:val="Funotentext"/>
+        <w:pStyle w:val="FootnoteText"/>
       </w:pPr>
       <w:r>
         <w:rPr>
-          <w:rStyle w:val="Funotenzeichen"/>
+          <w:rStyle w:val="FootnoteReference"/>
         </w:rPr>
         <w:footnoteRef/>
       </w:r>
@@ -7929,11 +8180,11 @@
   <w:footnote w:id="4">
     <w:p>
       <w:pPr>
-        <w:pStyle w:val="Funotentext"/>
+        <w:pStyle w:val="FootnoteText"/>
       </w:pPr>
       <w:r>
         <w:rPr>
-          <w:rStyle w:val="Funotenzeichen"/>
+          <w:rStyle w:val="FootnoteReference"/>
         </w:rPr>
         <w:footnoteRef/>
       </w:r>
@@ -7954,11 +8205,11 @@
   <w:footnote w:id="5">
     <w:p>
       <w:pPr>
-        <w:pStyle w:val="Funotentext"/>
+        <w:pStyle w:val="FootnoteText"/>
       </w:pPr>
       <w:r>
         <w:rPr>
-          <w:rStyle w:val="Funotenzeichen"/>
+          <w:rStyle w:val="FootnoteReference"/>
         </w:rPr>
         <w:footnoteRef/>
       </w:r>
@@ -7979,11 +8230,11 @@
   <w:footnote w:id="6">
     <w:p>
       <w:pPr>
-        <w:pStyle w:val="Funotentext"/>
+        <w:pStyle w:val="FootnoteText"/>
       </w:pPr>
       <w:r>
         <w:rPr>
-          <w:rStyle w:val="Funotenzeichen"/>
+          <w:rStyle w:val="FootnoteReference"/>
         </w:rPr>
         <w:footnoteRef/>
       </w:r>
@@ -8004,11 +8255,11 @@
   <w:footnote w:id="7">
     <w:p>
       <w:pPr>
-        <w:pStyle w:val="Funotentext"/>
+        <w:pStyle w:val="FootnoteText"/>
       </w:pPr>
       <w:r>
         <w:rPr>
-          <w:rStyle w:val="Funotenzeichen"/>
+          <w:rStyle w:val="FootnoteReference"/>
         </w:rPr>
         <w:footnoteRef/>
       </w:r>
@@ -8029,11 +8280,11 @@
   <w:footnote w:id="8">
     <w:p>
       <w:pPr>
-        <w:pStyle w:val="Funotentext"/>
+        <w:pStyle w:val="FootnoteText"/>
       </w:pPr>
       <w:r>
         <w:rPr>
-          <w:rStyle w:val="Funotenzeichen"/>
+          <w:rStyle w:val="FootnoteReference"/>
         </w:rPr>
         <w:footnoteRef/>
       </w:r>
@@ -8054,11 +8305,11 @@
   <w:footnote w:id="9">
     <w:p>
       <w:pPr>
-        <w:pStyle w:val="Funotentext"/>
+        <w:pStyle w:val="FootnoteText"/>
       </w:pPr>
       <w:r>
         <w:rPr>
-          <w:rStyle w:val="Funotenzeichen"/>
+          <w:rStyle w:val="FootnoteReference"/>
         </w:rPr>
         <w:footnoteRef/>
       </w:r>
@@ -8082,7 +8333,7 @@
 <w:hdr xmlns:wpc="http://schemas.microsoft.com/office/word/2010/wordprocessingCanvas" xmlns:mc="http://schemas.openxmlformats.org/markup-compatibility/2006" xmlns:o="urn:schemas-microsoft-com:office:office" xmlns:r="http://schemas.openxmlformats.org/officeDocument/2006/relationships" xmlns:m="http://schemas.openxmlformats.org/officeDocument/2006/math" xmlns:v="urn:schemas-microsoft-com:vml" xmlns:wp14="http://schemas.microsoft.com/office/word/2010/wordprocessingDrawing" xmlns:wp="http://schemas.openxmlformats.org/drawingml/2006/wordprocessingDrawing" xmlns:w10="urn:schemas-microsoft-com:office:word" xmlns:w="http://schemas.openxmlformats.org/wordprocessingml/2006/main" xmlns:w14="http://schemas.microsoft.com/office/word/2010/wordml" xmlns:wpg="http://schemas.microsoft.com/office/word/2010/wordprocessingGroup" xmlns:wpi="http://schemas.microsoft.com/office/word/2010/wordprocessingInk" xmlns:wne="http://schemas.microsoft.com/office/word/2006/wordml" xmlns:wps="http://schemas.microsoft.com/office/word/2010/wordprocessingShape" mc:Ignorable="w14 wp14">
   <w:p>
     <w:pPr>
-      <w:pStyle w:val="Kopfzeile"/>
+      <w:pStyle w:val="Header"/>
     </w:pPr>
     <w:r>
       <w:tab/>
@@ -8727,7 +8978,7 @@
     <w:lvl w:ilvl="0">
       <w:start w:val="1"/>
       <w:numFmt w:val="upperRoman"/>
-      <w:pStyle w:val="berschrift1"/>
+      <w:pStyle w:val="Heading1"/>
       <w:lvlText w:val="%1."/>
       <w:lvlJc w:val="left"/>
       <w:pPr>
@@ -8740,7 +8991,7 @@
     <w:lvl w:ilvl="1">
       <w:start w:val="1"/>
       <w:numFmt w:val="decimal"/>
-      <w:pStyle w:val="berschrift2"/>
+      <w:pStyle w:val="Heading2"/>
       <w:lvlText w:val="%1.%2"/>
       <w:lvlJc w:val="left"/>
       <w:pPr>
@@ -8750,7 +9001,7 @@
     <w:lvl w:ilvl="2">
       <w:start w:val="1"/>
       <w:numFmt w:val="decimal"/>
-      <w:pStyle w:val="berschrift3"/>
+      <w:pStyle w:val="Heading3"/>
       <w:lvlText w:val="%1.%2.%3"/>
       <w:lvlJc w:val="left"/>
       <w:pPr>
@@ -8760,7 +9011,7 @@
     <w:lvl w:ilvl="3">
       <w:start w:val="1"/>
       <w:numFmt w:val="decimal"/>
-      <w:pStyle w:val="berschrift4"/>
+      <w:pStyle w:val="Heading4"/>
       <w:lvlText w:val="%1.%2.%3.%4"/>
       <w:lvlJc w:val="left"/>
       <w:pPr>
@@ -8770,7 +9021,7 @@
     <w:lvl w:ilvl="4">
       <w:start w:val="1"/>
       <w:numFmt w:val="decimal"/>
-      <w:pStyle w:val="berschrift5"/>
+      <w:pStyle w:val="Heading5"/>
       <w:lvlText w:val="%1.%2.%3.%4.%5"/>
       <w:lvlJc w:val="left"/>
       <w:pPr>
@@ -8780,7 +9031,7 @@
     <w:lvl w:ilvl="5">
       <w:start w:val="1"/>
       <w:numFmt w:val="decimal"/>
-      <w:pStyle w:val="berschrift6"/>
+      <w:pStyle w:val="Heading6"/>
       <w:lvlText w:val="%1.%2.%3.%4.%5.%6"/>
       <w:lvlJc w:val="left"/>
       <w:pPr>
@@ -8790,7 +9041,7 @@
     <w:lvl w:ilvl="6">
       <w:start w:val="1"/>
       <w:numFmt w:val="decimal"/>
-      <w:pStyle w:val="berschrift7"/>
+      <w:pStyle w:val="Heading7"/>
       <w:lvlText w:val="%1.%2.%3.%4.%5.%6.%7"/>
       <w:lvlJc w:val="left"/>
       <w:pPr>
@@ -8800,7 +9051,7 @@
     <w:lvl w:ilvl="7">
       <w:start w:val="1"/>
       <w:numFmt w:val="decimal"/>
-      <w:pStyle w:val="berschrift8"/>
+      <w:pStyle w:val="Heading8"/>
       <w:lvlText w:val="%1.%2.%3.%4.%5.%6.%7.%8"/>
       <w:lvlJc w:val="left"/>
       <w:pPr>
@@ -8810,7 +9061,7 @@
     <w:lvl w:ilvl="8">
       <w:start w:val="1"/>
       <w:numFmt w:val="decimal"/>
-      <w:pStyle w:val="berschrift9"/>
+      <w:pStyle w:val="Heading9"/>
       <w:lvlText w:val="%1.%2.%3.%4.%5.%6.%7.%8.%9"/>
       <w:lvlJc w:val="left"/>
       <w:pPr>
@@ -9203,7 +9454,7 @@
     <w:lsdException w:name="Bibliography" w:uiPriority="37"/>
     <w:lsdException w:name="TOC Heading" w:uiPriority="39" w:qFormat="1"/>
   </w:latentStyles>
-  <w:style w:type="paragraph" w:default="1" w:styleId="Standard">
+  <w:style w:type="paragraph" w:default="1" w:styleId="Normal">
     <w:name w:val="Normal"/>
     <w:qFormat/>
     <w:rsid w:val="003C3BB7"/>
@@ -9212,11 +9463,11 @@
       <w:szCs w:val="20"/>
     </w:rPr>
   </w:style>
-  <w:style w:type="paragraph" w:styleId="berschrift1">
+  <w:style w:type="paragraph" w:styleId="Heading1">
     <w:name w:val="heading 1"/>
-    <w:basedOn w:val="Standard"/>
-    <w:next w:val="Standard"/>
-    <w:link w:val="berschrift1Zchn"/>
+    <w:basedOn w:val="Normal"/>
+    <w:next w:val="Normal"/>
+    <w:link w:val="Heading1Char"/>
     <w:uiPriority w:val="9"/>
     <w:qFormat/>
     <w:rsid w:val="00C90DFA"/>
@@ -9238,11 +9489,11 @@
       <w:szCs w:val="22"/>
     </w:rPr>
   </w:style>
-  <w:style w:type="paragraph" w:styleId="berschrift2">
+  <w:style w:type="paragraph" w:styleId="Heading2">
     <w:name w:val="heading 2"/>
-    <w:basedOn w:val="Standard"/>
-    <w:next w:val="Standard"/>
-    <w:link w:val="berschrift2Zchn"/>
+    <w:basedOn w:val="Normal"/>
+    <w:next w:val="Normal"/>
+    <w:link w:val="Heading2Char"/>
     <w:uiPriority w:val="9"/>
     <w:unhideWhenUsed/>
     <w:qFormat/>
@@ -9272,11 +9523,11 @@
       <w:szCs w:val="22"/>
     </w:rPr>
   </w:style>
-  <w:style w:type="paragraph" w:styleId="berschrift3">
+  <w:style w:type="paragraph" w:styleId="Heading3">
     <w:name w:val="heading 3"/>
-    <w:basedOn w:val="Standard"/>
-    <w:next w:val="Standard"/>
-    <w:link w:val="berschrift3Zchn"/>
+    <w:basedOn w:val="Normal"/>
+    <w:next w:val="Normal"/>
+    <w:link w:val="Heading3Char"/>
     <w:uiPriority w:val="9"/>
     <w:unhideWhenUsed/>
     <w:qFormat/>
@@ -9301,11 +9552,11 @@
       <w:szCs w:val="22"/>
     </w:rPr>
   </w:style>
-  <w:style w:type="paragraph" w:styleId="berschrift4">
+  <w:style w:type="paragraph" w:styleId="Heading4">
     <w:name w:val="heading 4"/>
-    <w:basedOn w:val="Standard"/>
-    <w:next w:val="Standard"/>
-    <w:link w:val="berschrift4Zchn"/>
+    <w:basedOn w:val="Normal"/>
+    <w:next w:val="Normal"/>
+    <w:link w:val="Heading4Char"/>
     <w:uiPriority w:val="9"/>
     <w:unhideWhenUsed/>
     <w:qFormat/>
@@ -9330,11 +9581,11 @@
       <w:szCs w:val="22"/>
     </w:rPr>
   </w:style>
-  <w:style w:type="paragraph" w:styleId="berschrift5">
+  <w:style w:type="paragraph" w:styleId="Heading5">
     <w:name w:val="heading 5"/>
-    <w:basedOn w:val="Standard"/>
-    <w:next w:val="Standard"/>
-    <w:link w:val="berschrift5Zchn"/>
+    <w:basedOn w:val="Normal"/>
+    <w:next w:val="Normal"/>
+    <w:link w:val="Heading5Char"/>
     <w:uiPriority w:val="9"/>
     <w:unhideWhenUsed/>
     <w:qFormat/>
@@ -9360,11 +9611,11 @@
       <w:szCs w:val="22"/>
     </w:rPr>
   </w:style>
-  <w:style w:type="paragraph" w:styleId="berschrift6">
+  <w:style w:type="paragraph" w:styleId="Heading6">
     <w:name w:val="heading 6"/>
-    <w:basedOn w:val="Standard"/>
-    <w:next w:val="Standard"/>
-    <w:link w:val="berschrift6Zchn"/>
+    <w:basedOn w:val="Normal"/>
+    <w:next w:val="Normal"/>
+    <w:link w:val="Heading6Char"/>
     <w:uiPriority w:val="9"/>
     <w:unhideWhenUsed/>
     <w:qFormat/>
@@ -9385,11 +9636,11 @@
       <w:szCs w:val="22"/>
     </w:rPr>
   </w:style>
-  <w:style w:type="paragraph" w:styleId="berschrift7">
+  <w:style w:type="paragraph" w:styleId="Heading7">
     <w:name w:val="heading 7"/>
-    <w:basedOn w:val="Standard"/>
-    <w:next w:val="Standard"/>
-    <w:link w:val="berschrift7Zchn"/>
+    <w:basedOn w:val="Normal"/>
+    <w:next w:val="Normal"/>
+    <w:link w:val="Heading7Char"/>
     <w:uiPriority w:val="9"/>
     <w:unhideWhenUsed/>
     <w:qFormat/>
@@ -9410,11 +9661,11 @@
       <w:szCs w:val="22"/>
     </w:rPr>
   </w:style>
-  <w:style w:type="paragraph" w:styleId="berschrift8">
+  <w:style w:type="paragraph" w:styleId="Heading8">
     <w:name w:val="heading 8"/>
-    <w:basedOn w:val="Standard"/>
-    <w:next w:val="Standard"/>
-    <w:link w:val="berschrift8Zchn"/>
+    <w:basedOn w:val="Normal"/>
+    <w:next w:val="Normal"/>
+    <w:link w:val="Heading8Char"/>
     <w:uiPriority w:val="9"/>
     <w:semiHidden/>
     <w:unhideWhenUsed/>
@@ -9435,11 +9686,11 @@
       <w:szCs w:val="18"/>
     </w:rPr>
   </w:style>
-  <w:style w:type="paragraph" w:styleId="berschrift9">
+  <w:style w:type="paragraph" w:styleId="Heading9">
     <w:name w:val="heading 9"/>
-    <w:basedOn w:val="Standard"/>
-    <w:next w:val="Standard"/>
-    <w:link w:val="berschrift9Zchn"/>
+    <w:basedOn w:val="Normal"/>
+    <w:next w:val="Normal"/>
+    <w:link w:val="Heading9Char"/>
     <w:uiPriority w:val="9"/>
     <w:semiHidden/>
     <w:unhideWhenUsed/>
@@ -9461,13 +9712,13 @@
       <w:szCs w:val="18"/>
     </w:rPr>
   </w:style>
-  <w:style w:type="character" w:default="1" w:styleId="Absatz-Standardschriftart">
+  <w:style w:type="character" w:default="1" w:styleId="DefaultParagraphFont">
     <w:name w:val="Default Paragraph Font"/>
     <w:uiPriority w:val="1"/>
     <w:semiHidden/>
     <w:unhideWhenUsed/>
   </w:style>
-  <w:style w:type="table" w:default="1" w:styleId="NormaleTabelle">
+  <w:style w:type="table" w:default="1" w:styleId="TableNormal">
     <w:name w:val="Normal Table"/>
     <w:uiPriority w:val="99"/>
     <w:semiHidden/>
@@ -9482,16 +9733,16 @@
       </w:tblCellMar>
     </w:tblPr>
   </w:style>
-  <w:style w:type="numbering" w:default="1" w:styleId="KeineListe">
+  <w:style w:type="numbering" w:default="1" w:styleId="NoList">
     <w:name w:val="No List"/>
     <w:uiPriority w:val="99"/>
     <w:semiHidden/>
     <w:unhideWhenUsed/>
   </w:style>
-  <w:style w:type="character" w:customStyle="1" w:styleId="berschrift1Zchn">
-    <w:name w:val="Überschrift 1 Zchn"/>
-    <w:basedOn w:val="Absatz-Standardschriftart"/>
-    <w:link w:val="berschrift1"/>
+  <w:style w:type="character" w:customStyle="1" w:styleId="Heading1Char">
+    <w:name w:val="Heading 1 Char"/>
+    <w:basedOn w:val="DefaultParagraphFont"/>
+    <w:link w:val="Heading1"/>
     <w:uiPriority w:val="9"/>
     <w:rsid w:val="00C90DFA"/>
     <w:rPr>
@@ -9503,10 +9754,10 @@
       <w:shd w:val="clear" w:color="auto" w:fill="FFFFFF" w:themeFill="background1"/>
     </w:rPr>
   </w:style>
-  <w:style w:type="character" w:customStyle="1" w:styleId="berschrift2Zchn">
-    <w:name w:val="Überschrift 2 Zchn"/>
-    <w:basedOn w:val="Absatz-Standardschriftart"/>
-    <w:link w:val="berschrift2"/>
+  <w:style w:type="character" w:customStyle="1" w:styleId="Heading2Char">
+    <w:name w:val="Heading 2 Char"/>
+    <w:basedOn w:val="DefaultParagraphFont"/>
+    <w:link w:val="Heading2"/>
     <w:uiPriority w:val="9"/>
     <w:rsid w:val="00402E1C"/>
     <w:rPr>
@@ -9518,9 +9769,9 @@
       <w:shd w:val="clear" w:color="auto" w:fill="5994CB"/>
     </w:rPr>
   </w:style>
-  <w:style w:type="table" w:styleId="Tabellenraster">
+  <w:style w:type="table" w:styleId="TableGrid">
     <w:name w:val="Table Grid"/>
-    <w:basedOn w:val="NormaleTabelle"/>
+    <w:basedOn w:val="TableNormal"/>
     <w:uiPriority w:val="59"/>
     <w:rsid w:val="00651384"/>
     <w:pPr>
@@ -9544,9 +9795,9 @@
       </w:tblCellMar>
     </w:tblPr>
   </w:style>
-  <w:style w:type="table" w:styleId="HellesRaster-Akzent1">
+  <w:style w:type="table" w:styleId="LightGrid-Accent1">
     <w:name w:val="Light Grid Accent 1"/>
-    <w:basedOn w:val="NormaleTabelle"/>
+    <w:basedOn w:val="TableNormal"/>
     <w:uiPriority w:val="62"/>
     <w:rsid w:val="00CB0412"/>
     <w:pPr>
@@ -9674,9 +9925,9 @@
       </w:tcPr>
     </w:tblStylePr>
   </w:style>
-  <w:style w:type="table" w:styleId="MittlereSchattierung1-Akzent1">
+  <w:style w:type="table" w:styleId="MediumShading1-Accent1">
     <w:name w:val="Medium Shading 1 Accent 1"/>
-    <w:basedOn w:val="NormaleTabelle"/>
+    <w:basedOn w:val="TableNormal"/>
     <w:uiPriority w:val="63"/>
     <w:rsid w:val="004A070C"/>
     <w:pPr>
@@ -9774,9 +10025,9 @@
       </w:tcPr>
     </w:tblStylePr>
   </w:style>
-  <w:style w:type="table" w:styleId="MittlereListe2-Akzent1">
+  <w:style w:type="table" w:styleId="MediumList2-Accent1">
     <w:name w:val="Medium List 2 Accent 1"/>
-    <w:basedOn w:val="NormaleTabelle"/>
+    <w:basedOn w:val="TableNormal"/>
     <w:uiPriority w:val="66"/>
     <w:rsid w:val="00CB0412"/>
     <w:pPr>
@@ -9902,9 +10153,9 @@
       </w:tcPr>
     </w:tblStylePr>
   </w:style>
-  <w:style w:type="table" w:styleId="MittlereListe1-Akzent1">
+  <w:style w:type="table" w:styleId="MediumList1-Accent1">
     <w:name w:val="Medium List 1 Accent 1"/>
-    <w:basedOn w:val="NormaleTabelle"/>
+    <w:basedOn w:val="TableNormal"/>
     <w:uiPriority w:val="65"/>
     <w:rsid w:val="00CB0412"/>
     <w:pPr>
@@ -9986,10 +10237,10 @@
       </w:tcPr>
     </w:tblStylePr>
   </w:style>
-  <w:style w:type="character" w:customStyle="1" w:styleId="berschrift3Zchn">
-    <w:name w:val="Überschrift 3 Zchn"/>
-    <w:basedOn w:val="Absatz-Standardschriftart"/>
-    <w:link w:val="berschrift3"/>
+  <w:style w:type="character" w:customStyle="1" w:styleId="Heading3Char">
+    <w:name w:val="Heading 3 Char"/>
+    <w:basedOn w:val="DefaultParagraphFont"/>
+    <w:link w:val="Heading3"/>
     <w:uiPriority w:val="9"/>
     <w:rsid w:val="00EA2F23"/>
     <w:rPr>
@@ -9999,10 +10250,10 @@
       <w:spacing w:val="15"/>
     </w:rPr>
   </w:style>
-  <w:style w:type="character" w:customStyle="1" w:styleId="berschrift4Zchn">
-    <w:name w:val="Überschrift 4 Zchn"/>
-    <w:basedOn w:val="Absatz-Standardschriftart"/>
-    <w:link w:val="berschrift4"/>
+  <w:style w:type="character" w:customStyle="1" w:styleId="Heading4Char">
+    <w:name w:val="Heading 4 Char"/>
+    <w:basedOn w:val="DefaultParagraphFont"/>
+    <w:link w:val="Heading4"/>
     <w:uiPriority w:val="9"/>
     <w:rsid w:val="006211F6"/>
     <w:rPr>
@@ -10011,10 +10262,10 @@
       <w:spacing w:val="10"/>
     </w:rPr>
   </w:style>
-  <w:style w:type="character" w:customStyle="1" w:styleId="berschrift5Zchn">
-    <w:name w:val="Überschrift 5 Zchn"/>
-    <w:basedOn w:val="Absatz-Standardschriftart"/>
-    <w:link w:val="berschrift5"/>
+  <w:style w:type="character" w:customStyle="1" w:styleId="Heading5Char">
+    <w:name w:val="Heading 5 Char"/>
+    <w:basedOn w:val="DefaultParagraphFont"/>
+    <w:link w:val="Heading5"/>
     <w:uiPriority w:val="9"/>
     <w:rsid w:val="00FB472D"/>
     <w:rPr>
@@ -10024,10 +10275,10 @@
       <w:spacing w:val="10"/>
     </w:rPr>
   </w:style>
-  <w:style w:type="character" w:customStyle="1" w:styleId="berschrift6Zchn">
-    <w:name w:val="Überschrift 6 Zchn"/>
-    <w:basedOn w:val="Absatz-Standardschriftart"/>
-    <w:link w:val="berschrift6"/>
+  <w:style w:type="character" w:customStyle="1" w:styleId="Heading6Char">
+    <w:name w:val="Heading 6 Char"/>
+    <w:basedOn w:val="DefaultParagraphFont"/>
+    <w:link w:val="Heading6"/>
     <w:uiPriority w:val="9"/>
     <w:rsid w:val="006211F6"/>
     <w:rPr>
@@ -10036,10 +10287,10 @@
       <w:spacing w:val="10"/>
     </w:rPr>
   </w:style>
-  <w:style w:type="character" w:customStyle="1" w:styleId="berschrift7Zchn">
-    <w:name w:val="Überschrift 7 Zchn"/>
-    <w:basedOn w:val="Absatz-Standardschriftart"/>
-    <w:link w:val="berschrift7"/>
+  <w:style w:type="character" w:customStyle="1" w:styleId="Heading7Char">
+    <w:name w:val="Heading 7 Char"/>
+    <w:basedOn w:val="DefaultParagraphFont"/>
+    <w:link w:val="Heading7"/>
     <w:uiPriority w:val="9"/>
     <w:rsid w:val="003C3BB7"/>
     <w:rPr>
@@ -10048,10 +10299,10 @@
       <w:spacing w:val="10"/>
     </w:rPr>
   </w:style>
-  <w:style w:type="character" w:customStyle="1" w:styleId="berschrift8Zchn">
-    <w:name w:val="Überschrift 8 Zchn"/>
-    <w:basedOn w:val="Absatz-Standardschriftart"/>
-    <w:link w:val="berschrift8"/>
+  <w:style w:type="character" w:customStyle="1" w:styleId="Heading8Char">
+    <w:name w:val="Heading 8 Char"/>
+    <w:basedOn w:val="DefaultParagraphFont"/>
+    <w:link w:val="Heading8"/>
     <w:uiPriority w:val="9"/>
     <w:semiHidden/>
     <w:rsid w:val="003C3BB7"/>
@@ -10062,10 +10313,10 @@
       <w:szCs w:val="18"/>
     </w:rPr>
   </w:style>
-  <w:style w:type="character" w:customStyle="1" w:styleId="berschrift9Zchn">
-    <w:name w:val="Überschrift 9 Zchn"/>
-    <w:basedOn w:val="Absatz-Standardschriftart"/>
-    <w:link w:val="berschrift9"/>
+  <w:style w:type="character" w:customStyle="1" w:styleId="Heading9Char">
+    <w:name w:val="Heading 9 Char"/>
+    <w:basedOn w:val="DefaultParagraphFont"/>
+    <w:link w:val="Heading9"/>
     <w:uiPriority w:val="9"/>
     <w:semiHidden/>
     <w:rsid w:val="003C3BB7"/>
@@ -10077,10 +10328,10 @@
       <w:szCs w:val="18"/>
     </w:rPr>
   </w:style>
-  <w:style w:type="paragraph" w:styleId="Beschriftung">
+  <w:style w:type="paragraph" w:styleId="Caption">
     <w:name w:val="caption"/>
-    <w:basedOn w:val="Standard"/>
-    <w:next w:val="Standard"/>
+    <w:basedOn w:val="Normal"/>
+    <w:next w:val="Normal"/>
     <w:uiPriority w:val="35"/>
     <w:unhideWhenUsed/>
     <w:qFormat/>
@@ -10093,11 +10344,11 @@
       <w:szCs w:val="16"/>
     </w:rPr>
   </w:style>
-  <w:style w:type="paragraph" w:styleId="Titel">
+  <w:style w:type="paragraph" w:styleId="Title">
     <w:name w:val="Title"/>
-    <w:basedOn w:val="Standard"/>
-    <w:next w:val="Standard"/>
-    <w:link w:val="TitelZchn"/>
+    <w:basedOn w:val="Normal"/>
+    <w:next w:val="Normal"/>
+    <w:link w:val="TitleChar"/>
     <w:uiPriority w:val="10"/>
     <w:qFormat/>
     <w:rsid w:val="005E2896"/>
@@ -10113,10 +10364,10 @@
       <w:szCs w:val="52"/>
     </w:rPr>
   </w:style>
-  <w:style w:type="character" w:customStyle="1" w:styleId="TitelZchn">
-    <w:name w:val="Titel Zchn"/>
-    <w:basedOn w:val="Absatz-Standardschriftart"/>
-    <w:link w:val="Titel"/>
+  <w:style w:type="character" w:customStyle="1" w:styleId="TitleChar">
+    <w:name w:val="Title Char"/>
+    <w:basedOn w:val="DefaultParagraphFont"/>
+    <w:link w:val="Title"/>
     <w:uiPriority w:val="10"/>
     <w:rsid w:val="005E2896"/>
     <w:rPr>
@@ -10128,11 +10379,11 @@
       <w:szCs w:val="52"/>
     </w:rPr>
   </w:style>
-  <w:style w:type="paragraph" w:styleId="Untertitel">
+  <w:style w:type="paragraph" w:styleId="Subtitle">
     <w:name w:val="Subtitle"/>
-    <w:basedOn w:val="Standard"/>
-    <w:next w:val="Standard"/>
-    <w:link w:val="UntertitelZchn"/>
+    <w:basedOn w:val="Normal"/>
+    <w:next w:val="Normal"/>
+    <w:link w:val="SubtitleChar"/>
     <w:uiPriority w:val="11"/>
     <w:qFormat/>
     <w:rsid w:val="003C3BB7"/>
@@ -10147,10 +10398,10 @@
       <w:szCs w:val="24"/>
     </w:rPr>
   </w:style>
-  <w:style w:type="character" w:customStyle="1" w:styleId="UntertitelZchn">
-    <w:name w:val="Untertitel Zchn"/>
-    <w:basedOn w:val="Absatz-Standardschriftart"/>
-    <w:link w:val="Untertitel"/>
+  <w:style w:type="character" w:customStyle="1" w:styleId="SubtitleChar">
+    <w:name w:val="Subtitle Char"/>
+    <w:basedOn w:val="DefaultParagraphFont"/>
+    <w:link w:val="Subtitle"/>
     <w:uiPriority w:val="11"/>
     <w:rsid w:val="003C3BB7"/>
     <w:rPr>
@@ -10161,7 +10412,7 @@
       <w:szCs w:val="24"/>
     </w:rPr>
   </w:style>
-  <w:style w:type="character" w:styleId="Fett">
+  <w:style w:type="character" w:styleId="Strong">
     <w:name w:val="Strong"/>
     <w:uiPriority w:val="22"/>
     <w:qFormat/>
@@ -10171,7 +10422,7 @@
       <w:bCs/>
     </w:rPr>
   </w:style>
-  <w:style w:type="character" w:styleId="Hervorhebung">
+  <w:style w:type="character" w:styleId="Emphasis">
     <w:name w:val="Emphasis"/>
     <w:uiPriority w:val="20"/>
     <w:qFormat/>
@@ -10182,10 +10433,10 @@
       <w:spacing w:val="5"/>
     </w:rPr>
   </w:style>
-  <w:style w:type="paragraph" w:styleId="KeinLeerraum">
+  <w:style w:type="paragraph" w:styleId="NoSpacing">
     <w:name w:val="No Spacing"/>
-    <w:basedOn w:val="Standard"/>
-    <w:link w:val="KeinLeerraumZchn"/>
+    <w:basedOn w:val="Normal"/>
+    <w:link w:val="NoSpacingChar"/>
     <w:uiPriority w:val="1"/>
     <w:qFormat/>
     <w:rsid w:val="003C3BB7"/>
@@ -10193,10 +10444,10 @@
       <w:spacing w:after="0"/>
     </w:pPr>
   </w:style>
-  <w:style w:type="character" w:customStyle="1" w:styleId="KeinLeerraumZchn">
-    <w:name w:val="Kein Leerraum Zchn"/>
-    <w:basedOn w:val="Absatz-Standardschriftart"/>
-    <w:link w:val="KeinLeerraum"/>
+  <w:style w:type="character" w:customStyle="1" w:styleId="NoSpacingChar">
+    <w:name w:val="No Spacing Char"/>
+    <w:basedOn w:val="DefaultParagraphFont"/>
+    <w:link w:val="NoSpacing"/>
     <w:uiPriority w:val="1"/>
     <w:rsid w:val="003C3BB7"/>
     <w:rPr>
@@ -10204,9 +10455,9 @@
       <w:szCs w:val="20"/>
     </w:rPr>
   </w:style>
-  <w:style w:type="paragraph" w:styleId="Listenabsatz">
+  <w:style w:type="paragraph" w:styleId="ListParagraph">
     <w:name w:val="List Paragraph"/>
-    <w:basedOn w:val="Standard"/>
+    <w:basedOn w:val="Normal"/>
     <w:uiPriority w:val="34"/>
     <w:qFormat/>
     <w:rsid w:val="003C3BB7"/>
@@ -10215,11 +10466,11 @@
       <w:contextualSpacing/>
     </w:pPr>
   </w:style>
-  <w:style w:type="paragraph" w:styleId="Zitat">
+  <w:style w:type="paragraph" w:styleId="Quote">
     <w:name w:val="Quote"/>
-    <w:basedOn w:val="Standard"/>
-    <w:next w:val="Standard"/>
-    <w:link w:val="ZitatZchn"/>
+    <w:basedOn w:val="Normal"/>
+    <w:next w:val="Normal"/>
+    <w:link w:val="QuoteChar"/>
     <w:uiPriority w:val="29"/>
     <w:qFormat/>
     <w:rsid w:val="003C3BB7"/>
@@ -10228,10 +10479,10 @@
       <w:iCs/>
     </w:rPr>
   </w:style>
-  <w:style w:type="character" w:customStyle="1" w:styleId="ZitatZchn">
-    <w:name w:val="Zitat Zchn"/>
-    <w:basedOn w:val="Absatz-Standardschriftart"/>
-    <w:link w:val="Zitat"/>
+  <w:style w:type="character" w:customStyle="1" w:styleId="QuoteChar">
+    <w:name w:val="Quote Char"/>
+    <w:basedOn w:val="DefaultParagraphFont"/>
+    <w:link w:val="Quote"/>
     <w:uiPriority w:val="29"/>
     <w:rsid w:val="003C3BB7"/>
     <w:rPr>
@@ -10241,11 +10492,11 @@
       <w:szCs w:val="20"/>
     </w:rPr>
   </w:style>
-  <w:style w:type="paragraph" w:styleId="IntensivesZitat">
+  <w:style w:type="paragraph" w:styleId="IntenseQuote">
     <w:name w:val="Intense Quote"/>
-    <w:basedOn w:val="Standard"/>
-    <w:next w:val="Standard"/>
-    <w:link w:val="IntensivesZitatZchn"/>
+    <w:basedOn w:val="Normal"/>
+    <w:next w:val="Normal"/>
+    <w:link w:val="IntenseQuoteChar"/>
     <w:uiPriority w:val="30"/>
     <w:qFormat/>
     <w:rsid w:val="003C3BB7"/>
@@ -10264,10 +10515,10 @@
       <w:color w:val="4F81BD" w:themeColor="accent1"/>
     </w:rPr>
   </w:style>
-  <w:style w:type="character" w:customStyle="1" w:styleId="IntensivesZitatZchn">
-    <w:name w:val="Intensives Zitat Zchn"/>
-    <w:basedOn w:val="Absatz-Standardschriftart"/>
-    <w:link w:val="IntensivesZitat"/>
+  <w:style w:type="character" w:customStyle="1" w:styleId="IntenseQuoteChar">
+    <w:name w:val="Intense Quote Char"/>
+    <w:basedOn w:val="DefaultParagraphFont"/>
+    <w:link w:val="IntenseQuote"/>
     <w:uiPriority w:val="30"/>
     <w:rsid w:val="003C3BB7"/>
     <w:rPr>
@@ -10278,7 +10529,7 @@
       <w:szCs w:val="20"/>
     </w:rPr>
   </w:style>
-  <w:style w:type="character" w:styleId="SchwacheHervorhebung">
+  <w:style w:type="character" w:styleId="SubtleEmphasis">
     <w:name w:val="Subtle Emphasis"/>
     <w:uiPriority w:val="19"/>
     <w:qFormat/>
@@ -10289,7 +10540,7 @@
       <w:color w:val="243F60" w:themeColor="accent1" w:themeShade="7F"/>
     </w:rPr>
   </w:style>
-  <w:style w:type="character" w:styleId="IntensiveHervorhebung">
+  <w:style w:type="character" w:styleId="IntenseEmphasis">
     <w:name w:val="Intense Emphasis"/>
     <w:uiPriority w:val="21"/>
     <w:qFormat/>
@@ -10302,7 +10553,7 @@
       <w:spacing w:val="10"/>
     </w:rPr>
   </w:style>
-  <w:style w:type="character" w:styleId="SchwacherVerweis">
+  <w:style w:type="character" w:styleId="SubtleReference">
     <w:name w:val="Subtle Reference"/>
     <w:uiPriority w:val="31"/>
     <w:qFormat/>
@@ -10313,7 +10564,7 @@
       <w:color w:val="4F81BD" w:themeColor="accent1"/>
     </w:rPr>
   </w:style>
-  <w:style w:type="character" w:styleId="IntensiverVerweis">
+  <w:style w:type="character" w:styleId="IntenseReference">
     <w:name w:val="Intense Reference"/>
     <w:uiPriority w:val="32"/>
     <w:qFormat/>
@@ -10327,7 +10578,7 @@
       <w:color w:val="4F81BD" w:themeColor="accent1"/>
     </w:rPr>
   </w:style>
-  <w:style w:type="character" w:styleId="Buchtitel">
+  <w:style w:type="character" w:styleId="BookTitle">
     <w:name w:val="Book Title"/>
     <w:uiPriority w:val="33"/>
     <w:qFormat/>
@@ -10340,10 +10591,10 @@
       <w:spacing w:val="9"/>
     </w:rPr>
   </w:style>
-  <w:style w:type="paragraph" w:styleId="Inhaltsverzeichnisberschrift">
+  <w:style w:type="paragraph" w:styleId="TOCHeading">
     <w:name w:val="TOC Heading"/>
-    <w:basedOn w:val="berschrift1"/>
-    <w:next w:val="Standard"/>
+    <w:basedOn w:val="Heading1"/>
+    <w:next w:val="Normal"/>
     <w:uiPriority w:val="39"/>
     <w:unhideWhenUsed/>
     <w:qFormat/>
@@ -10355,10 +10606,10 @@
       <w:lang w:bidi="en-US"/>
     </w:rPr>
   </w:style>
-  <w:style w:type="paragraph" w:styleId="Verzeichnis1">
+  <w:style w:type="paragraph" w:styleId="TOC1">
     <w:name w:val="toc 1"/>
-    <w:basedOn w:val="Standard"/>
-    <w:next w:val="Standard"/>
+    <w:basedOn w:val="Normal"/>
+    <w:next w:val="Normal"/>
     <w:autoRedefine/>
     <w:uiPriority w:val="39"/>
     <w:unhideWhenUsed/>
@@ -10371,10 +10622,10 @@
       <w:b/>
     </w:rPr>
   </w:style>
-  <w:style w:type="paragraph" w:styleId="Verzeichnis2">
+  <w:style w:type="paragraph" w:styleId="TOC2">
     <w:name w:val="toc 2"/>
-    <w:basedOn w:val="Standard"/>
-    <w:next w:val="Standard"/>
+    <w:basedOn w:val="Normal"/>
+    <w:next w:val="Normal"/>
     <w:autoRedefine/>
     <w:uiPriority w:val="39"/>
     <w:unhideWhenUsed/>
@@ -10387,7 +10638,7 @@
   </w:style>
   <w:style w:type="character" w:styleId="Hyperlink">
     <w:name w:val="Hyperlink"/>
-    <w:basedOn w:val="Absatz-Standardschriftart"/>
+    <w:basedOn w:val="DefaultParagraphFont"/>
     <w:uiPriority w:val="99"/>
     <w:unhideWhenUsed/>
     <w:rsid w:val="006F2255"/>
@@ -10396,10 +10647,10 @@
       <w:u w:val="single"/>
     </w:rPr>
   </w:style>
-  <w:style w:type="paragraph" w:styleId="Sprechblasentext">
+  <w:style w:type="paragraph" w:styleId="BalloonText">
     <w:name w:val="Balloon Text"/>
-    <w:basedOn w:val="Standard"/>
-    <w:link w:val="SprechblasentextZchn"/>
+    <w:basedOn w:val="Normal"/>
+    <w:link w:val="BalloonTextChar"/>
     <w:uiPriority w:val="99"/>
     <w:semiHidden/>
     <w:unhideWhenUsed/>
@@ -10413,10 +10664,10 @@
       <w:szCs w:val="16"/>
     </w:rPr>
   </w:style>
-  <w:style w:type="character" w:customStyle="1" w:styleId="SprechblasentextZchn">
-    <w:name w:val="Sprechblasentext Zchn"/>
-    <w:basedOn w:val="Absatz-Standardschriftart"/>
-    <w:link w:val="Sprechblasentext"/>
+  <w:style w:type="character" w:customStyle="1" w:styleId="BalloonTextChar">
+    <w:name w:val="Balloon Text Char"/>
+    <w:basedOn w:val="DefaultParagraphFont"/>
+    <w:link w:val="BalloonText"/>
     <w:uiPriority w:val="99"/>
     <w:semiHidden/>
     <w:rsid w:val="006F2255"/>
@@ -10426,10 +10677,10 @@
       <w:szCs w:val="16"/>
     </w:rPr>
   </w:style>
-  <w:style w:type="paragraph" w:styleId="Verzeichnis3">
+  <w:style w:type="paragraph" w:styleId="TOC3">
     <w:name w:val="toc 3"/>
-    <w:basedOn w:val="Standard"/>
-    <w:next w:val="Standard"/>
+    <w:basedOn w:val="Normal"/>
+    <w:next w:val="Normal"/>
     <w:autoRedefine/>
     <w:uiPriority w:val="39"/>
     <w:unhideWhenUsed/>
@@ -10444,10 +10695,10 @@
       <w:lang w:eastAsia="de-CH"/>
     </w:rPr>
   </w:style>
-  <w:style w:type="paragraph" w:styleId="Kopfzeile">
+  <w:style w:type="paragraph" w:styleId="Header">
     <w:name w:val="header"/>
-    <w:basedOn w:val="Standard"/>
-    <w:link w:val="KopfzeileZchn"/>
+    <w:basedOn w:val="Normal"/>
+    <w:link w:val="HeaderChar"/>
     <w:uiPriority w:val="99"/>
     <w:unhideWhenUsed/>
     <w:rsid w:val="008F2373"/>
@@ -10459,10 +10710,10 @@
       <w:spacing w:after="0"/>
     </w:pPr>
   </w:style>
-  <w:style w:type="character" w:customStyle="1" w:styleId="KopfzeileZchn">
-    <w:name w:val="Kopfzeile Zchn"/>
-    <w:basedOn w:val="Absatz-Standardschriftart"/>
-    <w:link w:val="Kopfzeile"/>
+  <w:style w:type="character" w:customStyle="1" w:styleId="HeaderChar">
+    <w:name w:val="Header Char"/>
+    <w:basedOn w:val="DefaultParagraphFont"/>
+    <w:link w:val="Header"/>
     <w:uiPriority w:val="99"/>
     <w:rsid w:val="008F2373"/>
     <w:rPr>
@@ -10470,10 +10721,10 @@
       <w:szCs w:val="20"/>
     </w:rPr>
   </w:style>
-  <w:style w:type="paragraph" w:styleId="Fuzeile">
+  <w:style w:type="paragraph" w:styleId="Footer">
     <w:name w:val="footer"/>
-    <w:basedOn w:val="Standard"/>
-    <w:link w:val="FuzeileZchn"/>
+    <w:basedOn w:val="Normal"/>
+    <w:link w:val="FooterChar"/>
     <w:uiPriority w:val="99"/>
     <w:unhideWhenUsed/>
     <w:rsid w:val="008F2373"/>
@@ -10485,10 +10736,10 @@
       <w:spacing w:after="0"/>
     </w:pPr>
   </w:style>
-  <w:style w:type="character" w:customStyle="1" w:styleId="FuzeileZchn">
-    <w:name w:val="Fußzeile Zchn"/>
-    <w:basedOn w:val="Absatz-Standardschriftart"/>
-    <w:link w:val="Fuzeile"/>
+  <w:style w:type="character" w:customStyle="1" w:styleId="FooterChar">
+    <w:name w:val="Footer Char"/>
+    <w:basedOn w:val="DefaultParagraphFont"/>
+    <w:link w:val="Footer"/>
     <w:uiPriority w:val="99"/>
     <w:rsid w:val="008F2373"/>
     <w:rPr>
@@ -10496,10 +10747,10 @@
       <w:szCs w:val="20"/>
     </w:rPr>
   </w:style>
-  <w:style w:type="paragraph" w:styleId="Funotentext">
+  <w:style w:type="paragraph" w:styleId="FootnoteText">
     <w:name w:val="footnote text"/>
-    <w:basedOn w:val="Standard"/>
-    <w:link w:val="FunotentextZchn"/>
+    <w:basedOn w:val="Normal"/>
+    <w:link w:val="FootnoteTextChar"/>
     <w:uiPriority w:val="99"/>
     <w:semiHidden/>
     <w:unhideWhenUsed/>
@@ -10508,10 +10759,10 @@
       <w:spacing w:after="0"/>
     </w:pPr>
   </w:style>
-  <w:style w:type="character" w:customStyle="1" w:styleId="FunotentextZchn">
-    <w:name w:val="Fußnotentext Zchn"/>
-    <w:basedOn w:val="Absatz-Standardschriftart"/>
-    <w:link w:val="Funotentext"/>
+  <w:style w:type="character" w:customStyle="1" w:styleId="FootnoteTextChar">
+    <w:name w:val="Footnote Text Char"/>
+    <w:basedOn w:val="DefaultParagraphFont"/>
+    <w:link w:val="FootnoteText"/>
     <w:uiPriority w:val="99"/>
     <w:semiHidden/>
     <w:rsid w:val="00111EC2"/>
@@ -10520,9 +10771,9 @@
       <w:szCs w:val="20"/>
     </w:rPr>
   </w:style>
-  <w:style w:type="character" w:styleId="Funotenzeichen">
+  <w:style w:type="character" w:styleId="FootnoteReference">
     <w:name w:val="footnote reference"/>
-    <w:basedOn w:val="Absatz-Standardschriftart"/>
+    <w:basedOn w:val="DefaultParagraphFont"/>
     <w:uiPriority w:val="99"/>
     <w:unhideWhenUsed/>
     <w:rsid w:val="00111EC2"/>
@@ -10530,9 +10781,9 @@
       <w:vertAlign w:val="superscript"/>
     </w:rPr>
   </w:style>
-  <w:style w:type="table" w:styleId="HelleSchattierung-Akzent1">
+  <w:style w:type="table" w:styleId="LightShading-Accent1">
     <w:name w:val="Light Shading Accent 1"/>
-    <w:basedOn w:val="NormaleTabelle"/>
+    <w:basedOn w:val="TableNormal"/>
     <w:uiPriority w:val="60"/>
     <w:rsid w:val="00912A79"/>
     <w:pPr>
@@ -10633,10 +10884,10 @@
       </w:tcPr>
     </w:tblStylePr>
   </w:style>
-  <w:style w:type="paragraph" w:styleId="Verzeichnis4">
+  <w:style w:type="paragraph" w:styleId="TOC4">
     <w:name w:val="toc 4"/>
-    <w:basedOn w:val="Standard"/>
-    <w:next w:val="Standard"/>
+    <w:basedOn w:val="Normal"/>
+    <w:next w:val="Normal"/>
     <w:autoRedefine/>
     <w:uiPriority w:val="39"/>
     <w:unhideWhenUsed/>
@@ -10646,10 +10897,10 @@
       <w:ind w:left="600"/>
     </w:pPr>
   </w:style>
-  <w:style w:type="paragraph" w:styleId="Verzeichnis5">
+  <w:style w:type="paragraph" w:styleId="TOC5">
     <w:name w:val="toc 5"/>
-    <w:basedOn w:val="Standard"/>
-    <w:next w:val="Standard"/>
+    <w:basedOn w:val="Normal"/>
+    <w:next w:val="Normal"/>
     <w:autoRedefine/>
     <w:uiPriority w:val="39"/>
     <w:unhideWhenUsed/>
@@ -10659,10 +10910,10 @@
       <w:ind w:left="800"/>
     </w:pPr>
   </w:style>
-  <w:style w:type="paragraph" w:styleId="Verzeichnis6">
+  <w:style w:type="paragraph" w:styleId="TOC6">
     <w:name w:val="toc 6"/>
-    <w:basedOn w:val="Standard"/>
-    <w:next w:val="Standard"/>
+    <w:basedOn w:val="Normal"/>
+    <w:next w:val="Normal"/>
     <w:autoRedefine/>
     <w:uiPriority w:val="39"/>
     <w:unhideWhenUsed/>
@@ -10831,7 +11082,7 @@
     <w:lsdException w:name="Bibliography" w:uiPriority="37"/>
     <w:lsdException w:name="TOC Heading" w:uiPriority="39" w:qFormat="1"/>
   </w:latentStyles>
-  <w:style w:type="paragraph" w:default="1" w:styleId="Standard">
+  <w:style w:type="paragraph" w:default="1" w:styleId="Normal">
     <w:name w:val="Normal"/>
     <w:qFormat/>
     <w:rsid w:val="003C3BB7"/>
@@ -10840,11 +11091,11 @@
       <w:szCs w:val="20"/>
     </w:rPr>
   </w:style>
-  <w:style w:type="paragraph" w:styleId="berschrift1">
+  <w:style w:type="paragraph" w:styleId="Heading1">
     <w:name w:val="heading 1"/>
-    <w:basedOn w:val="Standard"/>
-    <w:next w:val="Standard"/>
-    <w:link w:val="berschrift1Zchn"/>
+    <w:basedOn w:val="Normal"/>
+    <w:next w:val="Normal"/>
+    <w:link w:val="Heading1Char"/>
     <w:uiPriority w:val="9"/>
     <w:qFormat/>
     <w:rsid w:val="00C90DFA"/>
@@ -10866,11 +11117,11 @@
       <w:szCs w:val="22"/>
     </w:rPr>
   </w:style>
-  <w:style w:type="paragraph" w:styleId="berschrift2">
+  <w:style w:type="paragraph" w:styleId="Heading2">
     <w:name w:val="heading 2"/>
-    <w:basedOn w:val="Standard"/>
-    <w:next w:val="Standard"/>
-    <w:link w:val="berschrift2Zchn"/>
+    <w:basedOn w:val="Normal"/>
+    <w:next w:val="Normal"/>
+    <w:link w:val="Heading2Char"/>
     <w:uiPriority w:val="9"/>
     <w:unhideWhenUsed/>
     <w:qFormat/>
@@ -10900,11 +11151,11 @@
       <w:szCs w:val="22"/>
     </w:rPr>
   </w:style>
-  <w:style w:type="paragraph" w:styleId="berschrift3">
+  <w:style w:type="paragraph" w:styleId="Heading3">
     <w:name w:val="heading 3"/>
-    <w:basedOn w:val="Standard"/>
-    <w:next w:val="Standard"/>
-    <w:link w:val="berschrift3Zchn"/>
+    <w:basedOn w:val="Normal"/>
+    <w:next w:val="Normal"/>
+    <w:link w:val="Heading3Char"/>
     <w:uiPriority w:val="9"/>
     <w:unhideWhenUsed/>
     <w:qFormat/>
@@ -10929,11 +11180,11 @@
       <w:szCs w:val="22"/>
     </w:rPr>
   </w:style>
-  <w:style w:type="paragraph" w:styleId="berschrift4">
+  <w:style w:type="paragraph" w:styleId="Heading4">
     <w:name w:val="heading 4"/>
-    <w:basedOn w:val="Standard"/>
-    <w:next w:val="Standard"/>
-    <w:link w:val="berschrift4Zchn"/>
+    <w:basedOn w:val="Normal"/>
+    <w:next w:val="Normal"/>
+    <w:link w:val="Heading4Char"/>
     <w:uiPriority w:val="9"/>
     <w:unhideWhenUsed/>
     <w:qFormat/>
@@ -10958,11 +11209,11 @@
       <w:szCs w:val="22"/>
     </w:rPr>
   </w:style>
-  <w:style w:type="paragraph" w:styleId="berschrift5">
+  <w:style w:type="paragraph" w:styleId="Heading5">
     <w:name w:val="heading 5"/>
-    <w:basedOn w:val="Standard"/>
-    <w:next w:val="Standard"/>
-    <w:link w:val="berschrift5Zchn"/>
+    <w:basedOn w:val="Normal"/>
+    <w:next w:val="Normal"/>
+    <w:link w:val="Heading5Char"/>
     <w:uiPriority w:val="9"/>
     <w:unhideWhenUsed/>
     <w:qFormat/>
@@ -10988,11 +11239,11 @@
       <w:szCs w:val="22"/>
     </w:rPr>
   </w:style>
-  <w:style w:type="paragraph" w:styleId="berschrift6">
+  <w:style w:type="paragraph" w:styleId="Heading6">
     <w:name w:val="heading 6"/>
-    <w:basedOn w:val="Standard"/>
-    <w:next w:val="Standard"/>
-    <w:link w:val="berschrift6Zchn"/>
+    <w:basedOn w:val="Normal"/>
+    <w:next w:val="Normal"/>
+    <w:link w:val="Heading6Char"/>
     <w:uiPriority w:val="9"/>
     <w:unhideWhenUsed/>
     <w:qFormat/>
@@ -11013,11 +11264,11 @@
       <w:szCs w:val="22"/>
     </w:rPr>
   </w:style>
-  <w:style w:type="paragraph" w:styleId="berschrift7">
+  <w:style w:type="paragraph" w:styleId="Heading7">
     <w:name w:val="heading 7"/>
-    <w:basedOn w:val="Standard"/>
-    <w:next w:val="Standard"/>
-    <w:link w:val="berschrift7Zchn"/>
+    <w:basedOn w:val="Normal"/>
+    <w:next w:val="Normal"/>
+    <w:link w:val="Heading7Char"/>
     <w:uiPriority w:val="9"/>
     <w:unhideWhenUsed/>
     <w:qFormat/>
@@ -11038,11 +11289,11 @@
       <w:szCs w:val="22"/>
     </w:rPr>
   </w:style>
-  <w:style w:type="paragraph" w:styleId="berschrift8">
+  <w:style w:type="paragraph" w:styleId="Heading8">
     <w:name w:val="heading 8"/>
-    <w:basedOn w:val="Standard"/>
-    <w:next w:val="Standard"/>
-    <w:link w:val="berschrift8Zchn"/>
+    <w:basedOn w:val="Normal"/>
+    <w:next w:val="Normal"/>
+    <w:link w:val="Heading8Char"/>
     <w:uiPriority w:val="9"/>
     <w:semiHidden/>
     <w:unhideWhenUsed/>
@@ -11063,11 +11314,11 @@
       <w:szCs w:val="18"/>
     </w:rPr>
   </w:style>
-  <w:style w:type="paragraph" w:styleId="berschrift9">
+  <w:style w:type="paragraph" w:styleId="Heading9">
     <w:name w:val="heading 9"/>
-    <w:basedOn w:val="Standard"/>
-    <w:next w:val="Standard"/>
-    <w:link w:val="berschrift9Zchn"/>
+    <w:basedOn w:val="Normal"/>
+    <w:next w:val="Normal"/>
+    <w:link w:val="Heading9Char"/>
     <w:uiPriority w:val="9"/>
     <w:semiHidden/>
     <w:unhideWhenUsed/>
@@ -11089,13 +11340,13 @@
       <w:szCs w:val="18"/>
     </w:rPr>
   </w:style>
-  <w:style w:type="character" w:default="1" w:styleId="Absatz-Standardschriftart">
+  <w:style w:type="character" w:default="1" w:styleId="DefaultParagraphFont">
     <w:name w:val="Default Paragraph Font"/>
     <w:uiPriority w:val="1"/>
     <w:semiHidden/>
     <w:unhideWhenUsed/>
   </w:style>
-  <w:style w:type="table" w:default="1" w:styleId="NormaleTabelle">
+  <w:style w:type="table" w:default="1" w:styleId="TableNormal">
     <w:name w:val="Normal Table"/>
     <w:uiPriority w:val="99"/>
     <w:semiHidden/>
@@ -11110,16 +11361,16 @@
       </w:tblCellMar>
     </w:tblPr>
   </w:style>
-  <w:style w:type="numbering" w:default="1" w:styleId="KeineListe">
+  <w:style w:type="numbering" w:default="1" w:styleId="NoList">
     <w:name w:val="No List"/>
     <w:uiPriority w:val="99"/>
     <w:semiHidden/>
     <w:unhideWhenUsed/>
   </w:style>
-  <w:style w:type="character" w:customStyle="1" w:styleId="berschrift1Zchn">
-    <w:name w:val="Überschrift 1 Zchn"/>
-    <w:basedOn w:val="Absatz-Standardschriftart"/>
-    <w:link w:val="berschrift1"/>
+  <w:style w:type="character" w:customStyle="1" w:styleId="Heading1Char">
+    <w:name w:val="Heading 1 Char"/>
+    <w:basedOn w:val="DefaultParagraphFont"/>
+    <w:link w:val="Heading1"/>
     <w:uiPriority w:val="9"/>
     <w:rsid w:val="00C90DFA"/>
     <w:rPr>
@@ -11131,10 +11382,10 @@
       <w:shd w:val="clear" w:color="auto" w:fill="FFFFFF" w:themeFill="background1"/>
     </w:rPr>
   </w:style>
-  <w:style w:type="character" w:customStyle="1" w:styleId="berschrift2Zchn">
-    <w:name w:val="Überschrift 2 Zchn"/>
-    <w:basedOn w:val="Absatz-Standardschriftart"/>
-    <w:link w:val="berschrift2"/>
+  <w:style w:type="character" w:customStyle="1" w:styleId="Heading2Char">
+    <w:name w:val="Heading 2 Char"/>
+    <w:basedOn w:val="DefaultParagraphFont"/>
+    <w:link w:val="Heading2"/>
     <w:uiPriority w:val="9"/>
     <w:rsid w:val="00402E1C"/>
     <w:rPr>
@@ -11146,9 +11397,9 @@
       <w:shd w:val="clear" w:color="auto" w:fill="5994CB"/>
     </w:rPr>
   </w:style>
-  <w:style w:type="table" w:styleId="Tabellenraster">
+  <w:style w:type="table" w:styleId="TableGrid">
     <w:name w:val="Table Grid"/>
-    <w:basedOn w:val="NormaleTabelle"/>
+    <w:basedOn w:val="TableNormal"/>
     <w:uiPriority w:val="59"/>
     <w:rsid w:val="00651384"/>
     <w:pPr>
@@ -11172,9 +11423,9 @@
       </w:tblCellMar>
     </w:tblPr>
   </w:style>
-  <w:style w:type="table" w:styleId="HellesRaster-Akzent1">
+  <w:style w:type="table" w:styleId="LightGrid-Accent1">
     <w:name w:val="Light Grid Accent 1"/>
-    <w:basedOn w:val="NormaleTabelle"/>
+    <w:basedOn w:val="TableNormal"/>
     <w:uiPriority w:val="62"/>
     <w:rsid w:val="00CB0412"/>
     <w:pPr>
@@ -11302,9 +11553,9 @@
       </w:tcPr>
     </w:tblStylePr>
   </w:style>
-  <w:style w:type="table" w:styleId="MittlereSchattierung1-Akzent1">
+  <w:style w:type="table" w:styleId="MediumShading1-Accent1">
     <w:name w:val="Medium Shading 1 Accent 1"/>
-    <w:basedOn w:val="NormaleTabelle"/>
+    <w:basedOn w:val="TableNormal"/>
     <w:uiPriority w:val="63"/>
     <w:rsid w:val="004A070C"/>
     <w:pPr>
@@ -11402,9 +11653,9 @@
       </w:tcPr>
     </w:tblStylePr>
   </w:style>
-  <w:style w:type="table" w:styleId="MittlereListe2-Akzent1">
+  <w:style w:type="table" w:styleId="MediumList2-Accent1">
     <w:name w:val="Medium List 2 Accent 1"/>
-    <w:basedOn w:val="NormaleTabelle"/>
+    <w:basedOn w:val="TableNormal"/>
     <w:uiPriority w:val="66"/>
     <w:rsid w:val="00CB0412"/>
     <w:pPr>
@@ -11530,9 +11781,9 @@
       </w:tcPr>
     </w:tblStylePr>
   </w:style>
-  <w:style w:type="table" w:styleId="MittlereListe1-Akzent1">
+  <w:style w:type="table" w:styleId="MediumList1-Accent1">
     <w:name w:val="Medium List 1 Accent 1"/>
-    <w:basedOn w:val="NormaleTabelle"/>
+    <w:basedOn w:val="TableNormal"/>
     <w:uiPriority w:val="65"/>
     <w:rsid w:val="00CB0412"/>
     <w:pPr>
@@ -11614,10 +11865,10 @@
       </w:tcPr>
     </w:tblStylePr>
   </w:style>
-  <w:style w:type="character" w:customStyle="1" w:styleId="berschrift3Zchn">
-    <w:name w:val="Überschrift 3 Zchn"/>
-    <w:basedOn w:val="Absatz-Standardschriftart"/>
-    <w:link w:val="berschrift3"/>
+  <w:style w:type="character" w:customStyle="1" w:styleId="Heading3Char">
+    <w:name w:val="Heading 3 Char"/>
+    <w:basedOn w:val="DefaultParagraphFont"/>
+    <w:link w:val="Heading3"/>
     <w:uiPriority w:val="9"/>
     <w:rsid w:val="00EA2F23"/>
     <w:rPr>
@@ -11627,10 +11878,10 @@
       <w:spacing w:val="15"/>
     </w:rPr>
   </w:style>
-  <w:style w:type="character" w:customStyle="1" w:styleId="berschrift4Zchn">
-    <w:name w:val="Überschrift 4 Zchn"/>
-    <w:basedOn w:val="Absatz-Standardschriftart"/>
-    <w:link w:val="berschrift4"/>
+  <w:style w:type="character" w:customStyle="1" w:styleId="Heading4Char">
+    <w:name w:val="Heading 4 Char"/>
+    <w:basedOn w:val="DefaultParagraphFont"/>
+    <w:link w:val="Heading4"/>
     <w:uiPriority w:val="9"/>
     <w:rsid w:val="006211F6"/>
     <w:rPr>
@@ -11639,10 +11890,10 @@
       <w:spacing w:val="10"/>
     </w:rPr>
   </w:style>
-  <w:style w:type="character" w:customStyle="1" w:styleId="berschrift5Zchn">
-    <w:name w:val="Überschrift 5 Zchn"/>
-    <w:basedOn w:val="Absatz-Standardschriftart"/>
-    <w:link w:val="berschrift5"/>
+  <w:style w:type="character" w:customStyle="1" w:styleId="Heading5Char">
+    <w:name w:val="Heading 5 Char"/>
+    <w:basedOn w:val="DefaultParagraphFont"/>
+    <w:link w:val="Heading5"/>
     <w:uiPriority w:val="9"/>
     <w:rsid w:val="00FB472D"/>
     <w:rPr>
@@ -11652,10 +11903,10 @@
       <w:spacing w:val="10"/>
     </w:rPr>
   </w:style>
-  <w:style w:type="character" w:customStyle="1" w:styleId="berschrift6Zchn">
-    <w:name w:val="Überschrift 6 Zchn"/>
-    <w:basedOn w:val="Absatz-Standardschriftart"/>
-    <w:link w:val="berschrift6"/>
+  <w:style w:type="character" w:customStyle="1" w:styleId="Heading6Char">
+    <w:name w:val="Heading 6 Char"/>
+    <w:basedOn w:val="DefaultParagraphFont"/>
+    <w:link w:val="Heading6"/>
     <w:uiPriority w:val="9"/>
     <w:rsid w:val="006211F6"/>
     <w:rPr>
@@ -11664,10 +11915,10 @@
       <w:spacing w:val="10"/>
     </w:rPr>
   </w:style>
-  <w:style w:type="character" w:customStyle="1" w:styleId="berschrift7Zchn">
-    <w:name w:val="Überschrift 7 Zchn"/>
-    <w:basedOn w:val="Absatz-Standardschriftart"/>
-    <w:link w:val="berschrift7"/>
+  <w:style w:type="character" w:customStyle="1" w:styleId="Heading7Char">
+    <w:name w:val="Heading 7 Char"/>
+    <w:basedOn w:val="DefaultParagraphFont"/>
+    <w:link w:val="Heading7"/>
     <w:uiPriority w:val="9"/>
     <w:rsid w:val="003C3BB7"/>
     <w:rPr>
@@ -11676,10 +11927,10 @@
       <w:spacing w:val="10"/>
     </w:rPr>
   </w:style>
-  <w:style w:type="character" w:customStyle="1" w:styleId="berschrift8Zchn">
-    <w:name w:val="Überschrift 8 Zchn"/>
-    <w:basedOn w:val="Absatz-Standardschriftart"/>
-    <w:link w:val="berschrift8"/>
+  <w:style w:type="character" w:customStyle="1" w:styleId="Heading8Char">
+    <w:name w:val="Heading 8 Char"/>
+    <w:basedOn w:val="DefaultParagraphFont"/>
+    <w:link w:val="Heading8"/>
     <w:uiPriority w:val="9"/>
     <w:semiHidden/>
     <w:rsid w:val="003C3BB7"/>
@@ -11690,10 +11941,10 @@
       <w:szCs w:val="18"/>
     </w:rPr>
   </w:style>
-  <w:style w:type="character" w:customStyle="1" w:styleId="berschrift9Zchn">
-    <w:name w:val="Überschrift 9 Zchn"/>
-    <w:basedOn w:val="Absatz-Standardschriftart"/>
-    <w:link w:val="berschrift9"/>
+  <w:style w:type="character" w:customStyle="1" w:styleId="Heading9Char">
+    <w:name w:val="Heading 9 Char"/>
+    <w:basedOn w:val="DefaultParagraphFont"/>
+    <w:link w:val="Heading9"/>
     <w:uiPriority w:val="9"/>
     <w:semiHidden/>
     <w:rsid w:val="003C3BB7"/>
@@ -11705,10 +11956,10 @@
       <w:szCs w:val="18"/>
     </w:rPr>
   </w:style>
-  <w:style w:type="paragraph" w:styleId="Beschriftung">
+  <w:style w:type="paragraph" w:styleId="Caption">
     <w:name w:val="caption"/>
-    <w:basedOn w:val="Standard"/>
-    <w:next w:val="Standard"/>
+    <w:basedOn w:val="Normal"/>
+    <w:next w:val="Normal"/>
     <w:uiPriority w:val="35"/>
     <w:unhideWhenUsed/>
     <w:qFormat/>
@@ -11721,11 +11972,11 @@
       <w:szCs w:val="16"/>
     </w:rPr>
   </w:style>
-  <w:style w:type="paragraph" w:styleId="Titel">
+  <w:style w:type="paragraph" w:styleId="Title">
     <w:name w:val="Title"/>
-    <w:basedOn w:val="Standard"/>
-    <w:next w:val="Standard"/>
-    <w:link w:val="TitelZchn"/>
+    <w:basedOn w:val="Normal"/>
+    <w:next w:val="Normal"/>
+    <w:link w:val="TitleChar"/>
     <w:uiPriority w:val="10"/>
     <w:qFormat/>
     <w:rsid w:val="005E2896"/>
@@ -11741,10 +11992,10 @@
       <w:szCs w:val="52"/>
     </w:rPr>
   </w:style>
-  <w:style w:type="character" w:customStyle="1" w:styleId="TitelZchn">
-    <w:name w:val="Titel Zchn"/>
-    <w:basedOn w:val="Absatz-Standardschriftart"/>
-    <w:link w:val="Titel"/>
+  <w:style w:type="character" w:customStyle="1" w:styleId="TitleChar">
+    <w:name w:val="Title Char"/>
+    <w:basedOn w:val="DefaultParagraphFont"/>
+    <w:link w:val="Title"/>
     <w:uiPriority w:val="10"/>
     <w:rsid w:val="005E2896"/>
     <w:rPr>
@@ -11756,11 +12007,11 @@
       <w:szCs w:val="52"/>
     </w:rPr>
   </w:style>
-  <w:style w:type="paragraph" w:styleId="Untertitel">
+  <w:style w:type="paragraph" w:styleId="Subtitle">
     <w:name w:val="Subtitle"/>
-    <w:basedOn w:val="Standard"/>
-    <w:next w:val="Standard"/>
-    <w:link w:val="UntertitelZchn"/>
+    <w:basedOn w:val="Normal"/>
+    <w:next w:val="Normal"/>
+    <w:link w:val="SubtitleChar"/>
     <w:uiPriority w:val="11"/>
     <w:qFormat/>
     <w:rsid w:val="003C3BB7"/>
@@ -11775,10 +12026,10 @@
       <w:szCs w:val="24"/>
     </w:rPr>
   </w:style>
-  <w:style w:type="character" w:customStyle="1" w:styleId="UntertitelZchn">
-    <w:name w:val="Untertitel Zchn"/>
-    <w:basedOn w:val="Absatz-Standardschriftart"/>
-    <w:link w:val="Untertitel"/>
+  <w:style w:type="character" w:customStyle="1" w:styleId="SubtitleChar">
+    <w:name w:val="Subtitle Char"/>
+    <w:basedOn w:val="DefaultParagraphFont"/>
+    <w:link w:val="Subtitle"/>
     <w:uiPriority w:val="11"/>
     <w:rsid w:val="003C3BB7"/>
     <w:rPr>
@@ -11789,7 +12040,7 @@
       <w:szCs w:val="24"/>
     </w:rPr>
   </w:style>
-  <w:style w:type="character" w:styleId="Fett">
+  <w:style w:type="character" w:styleId="Strong">
     <w:name w:val="Strong"/>
     <w:uiPriority w:val="22"/>
     <w:qFormat/>
@@ -11799,7 +12050,7 @@
       <w:bCs/>
     </w:rPr>
   </w:style>
-  <w:style w:type="character" w:styleId="Hervorhebung">
+  <w:style w:type="character" w:styleId="Emphasis">
     <w:name w:val="Emphasis"/>
     <w:uiPriority w:val="20"/>
     <w:qFormat/>
@@ -11810,10 +12061,10 @@
       <w:spacing w:val="5"/>
     </w:rPr>
   </w:style>
-  <w:style w:type="paragraph" w:styleId="KeinLeerraum">
+  <w:style w:type="paragraph" w:styleId="NoSpacing">
     <w:name w:val="No Spacing"/>
-    <w:basedOn w:val="Standard"/>
-    <w:link w:val="KeinLeerraumZchn"/>
+    <w:basedOn w:val="Normal"/>
+    <w:link w:val="NoSpacingChar"/>
     <w:uiPriority w:val="1"/>
     <w:qFormat/>
     <w:rsid w:val="003C3BB7"/>
@@ -11821,10 +12072,10 @@
       <w:spacing w:after="0"/>
     </w:pPr>
   </w:style>
-  <w:style w:type="character" w:customStyle="1" w:styleId="KeinLeerraumZchn">
-    <w:name w:val="Kein Leerraum Zchn"/>
-    <w:basedOn w:val="Absatz-Standardschriftart"/>
-    <w:link w:val="KeinLeerraum"/>
+  <w:style w:type="character" w:customStyle="1" w:styleId="NoSpacingChar">
+    <w:name w:val="No Spacing Char"/>
+    <w:basedOn w:val="DefaultParagraphFont"/>
+    <w:link w:val="NoSpacing"/>
     <w:uiPriority w:val="1"/>
     <w:rsid w:val="003C3BB7"/>
     <w:rPr>
@@ -11832,9 +12083,9 @@
       <w:szCs w:val="20"/>
     </w:rPr>
   </w:style>
-  <w:style w:type="paragraph" w:styleId="Listenabsatz">
+  <w:style w:type="paragraph" w:styleId="ListParagraph">
     <w:name w:val="List Paragraph"/>
-    <w:basedOn w:val="Standard"/>
+    <w:basedOn w:val="Normal"/>
     <w:uiPriority w:val="34"/>
     <w:qFormat/>
     <w:rsid w:val="003C3BB7"/>
@@ -11843,11 +12094,11 @@
       <w:contextualSpacing/>
     </w:pPr>
   </w:style>
-  <w:style w:type="paragraph" w:styleId="Zitat">
+  <w:style w:type="paragraph" w:styleId="Quote">
     <w:name w:val="Quote"/>
-    <w:basedOn w:val="Standard"/>
-    <w:next w:val="Standard"/>
-    <w:link w:val="ZitatZchn"/>
+    <w:basedOn w:val="Normal"/>
+    <w:next w:val="Normal"/>
+    <w:link w:val="QuoteChar"/>
     <w:uiPriority w:val="29"/>
     <w:qFormat/>
     <w:rsid w:val="003C3BB7"/>
@@ -11856,10 +12107,10 @@
       <w:iCs/>
     </w:rPr>
   </w:style>
-  <w:style w:type="character" w:customStyle="1" w:styleId="ZitatZchn">
-    <w:name w:val="Zitat Zchn"/>
-    <w:basedOn w:val="Absatz-Standardschriftart"/>
-    <w:link w:val="Zitat"/>
+  <w:style w:type="character" w:customStyle="1" w:styleId="QuoteChar">
+    <w:name w:val="Quote Char"/>
+    <w:basedOn w:val="DefaultParagraphFont"/>
+    <w:link w:val="Quote"/>
     <w:uiPriority w:val="29"/>
     <w:rsid w:val="003C3BB7"/>
     <w:rPr>
@@ -11869,11 +12120,11 @@
       <w:szCs w:val="20"/>
     </w:rPr>
   </w:style>
-  <w:style w:type="paragraph" w:styleId="IntensivesZitat">
+  <w:style w:type="paragraph" w:styleId="IntenseQuote">
     <w:name w:val="Intense Quote"/>
-    <w:basedOn w:val="Standard"/>
-    <w:next w:val="Standard"/>
-    <w:link w:val="IntensivesZitatZchn"/>
+    <w:basedOn w:val="Normal"/>
+    <w:next w:val="Normal"/>
+    <w:link w:val="IntenseQuoteChar"/>
     <w:uiPriority w:val="30"/>
     <w:qFormat/>
     <w:rsid w:val="003C3BB7"/>
@@ -11892,10 +12143,10 @@
       <w:color w:val="4F81BD" w:themeColor="accent1"/>
     </w:rPr>
   </w:style>
-  <w:style w:type="character" w:customStyle="1" w:styleId="IntensivesZitatZchn">
-    <w:name w:val="Intensives Zitat Zchn"/>
-    <w:basedOn w:val="Absatz-Standardschriftart"/>
-    <w:link w:val="IntensivesZitat"/>
+  <w:style w:type="character" w:customStyle="1" w:styleId="IntenseQuoteChar">
+    <w:name w:val="Intense Quote Char"/>
+    <w:basedOn w:val="DefaultParagraphFont"/>
+    <w:link w:val="IntenseQuote"/>
     <w:uiPriority w:val="30"/>
     <w:rsid w:val="003C3BB7"/>
     <w:rPr>
@@ -11906,7 +12157,7 @@
       <w:szCs w:val="20"/>
     </w:rPr>
   </w:style>
-  <w:style w:type="character" w:styleId="SchwacheHervorhebung">
+  <w:style w:type="character" w:styleId="SubtleEmphasis">
     <w:name w:val="Subtle Emphasis"/>
     <w:uiPriority w:val="19"/>
     <w:qFormat/>
@@ -11917,7 +12168,7 @@
       <w:color w:val="243F60" w:themeColor="accent1" w:themeShade="7F"/>
     </w:rPr>
   </w:style>
-  <w:style w:type="character" w:styleId="IntensiveHervorhebung">
+  <w:style w:type="character" w:styleId="IntenseEmphasis">
     <w:name w:val="Intense Emphasis"/>
     <w:uiPriority w:val="21"/>
     <w:qFormat/>
@@ -11930,7 +12181,7 @@
       <w:spacing w:val="10"/>
     </w:rPr>
   </w:style>
-  <w:style w:type="character" w:styleId="SchwacherVerweis">
+  <w:style w:type="character" w:styleId="SubtleReference">
     <w:name w:val="Subtle Reference"/>
     <w:uiPriority w:val="31"/>
     <w:qFormat/>
@@ -11941,7 +12192,7 @@
       <w:color w:val="4F81BD" w:themeColor="accent1"/>
     </w:rPr>
   </w:style>
-  <w:style w:type="character" w:styleId="IntensiverVerweis">
+  <w:style w:type="character" w:styleId="IntenseReference">
     <w:name w:val="Intense Reference"/>
     <w:uiPriority w:val="32"/>
     <w:qFormat/>
@@ -11955,7 +12206,7 @@
       <w:color w:val="4F81BD" w:themeColor="accent1"/>
     </w:rPr>
   </w:style>
-  <w:style w:type="character" w:styleId="Buchtitel">
+  <w:style w:type="character" w:styleId="BookTitle">
     <w:name w:val="Book Title"/>
     <w:uiPriority w:val="33"/>
     <w:qFormat/>
@@ -11968,10 +12219,10 @@
       <w:spacing w:val="9"/>
     </w:rPr>
   </w:style>
-  <w:style w:type="paragraph" w:styleId="Inhaltsverzeichnisberschrift">
+  <w:style w:type="paragraph" w:styleId="TOCHeading">
     <w:name w:val="TOC Heading"/>
-    <w:basedOn w:val="berschrift1"/>
-    <w:next w:val="Standard"/>
+    <w:basedOn w:val="Heading1"/>
+    <w:next w:val="Normal"/>
     <w:uiPriority w:val="39"/>
     <w:unhideWhenUsed/>
     <w:qFormat/>
@@ -11983,10 +12234,10 @@
       <w:lang w:bidi="en-US"/>
     </w:rPr>
   </w:style>
-  <w:style w:type="paragraph" w:styleId="Verzeichnis1">
+  <w:style w:type="paragraph" w:styleId="TOC1">
     <w:name w:val="toc 1"/>
-    <w:basedOn w:val="Standard"/>
-    <w:next w:val="Standard"/>
+    <w:basedOn w:val="Normal"/>
+    <w:next w:val="Normal"/>
     <w:autoRedefine/>
     <w:uiPriority w:val="39"/>
     <w:unhideWhenUsed/>
@@ -11999,10 +12250,10 @@
       <w:b/>
     </w:rPr>
   </w:style>
-  <w:style w:type="paragraph" w:styleId="Verzeichnis2">
+  <w:style w:type="paragraph" w:styleId="TOC2">
     <w:name w:val="toc 2"/>
-    <w:basedOn w:val="Standard"/>
-    <w:next w:val="Standard"/>
+    <w:basedOn w:val="Normal"/>
+    <w:next w:val="Normal"/>
     <w:autoRedefine/>
     <w:uiPriority w:val="39"/>
     <w:unhideWhenUsed/>
@@ -12015,7 +12266,7 @@
   </w:style>
   <w:style w:type="character" w:styleId="Hyperlink">
     <w:name w:val="Hyperlink"/>
-    <w:basedOn w:val="Absatz-Standardschriftart"/>
+    <w:basedOn w:val="DefaultParagraphFont"/>
     <w:uiPriority w:val="99"/>
     <w:unhideWhenUsed/>
     <w:rsid w:val="006F2255"/>
@@ -12024,10 +12275,10 @@
       <w:u w:val="single"/>
     </w:rPr>
   </w:style>
-  <w:style w:type="paragraph" w:styleId="Sprechblasentext">
+  <w:style w:type="paragraph" w:styleId="BalloonText">
     <w:name w:val="Balloon Text"/>
-    <w:basedOn w:val="Standard"/>
-    <w:link w:val="SprechblasentextZchn"/>
+    <w:basedOn w:val="Normal"/>
+    <w:link w:val="BalloonTextChar"/>
     <w:uiPriority w:val="99"/>
     <w:semiHidden/>
     <w:unhideWhenUsed/>
@@ -12041,10 +12292,10 @@
       <w:szCs w:val="16"/>
     </w:rPr>
   </w:style>
-  <w:style w:type="character" w:customStyle="1" w:styleId="SprechblasentextZchn">
-    <w:name w:val="Sprechblasentext Zchn"/>
-    <w:basedOn w:val="Absatz-Standardschriftart"/>
-    <w:link w:val="Sprechblasentext"/>
+  <w:style w:type="character" w:customStyle="1" w:styleId="BalloonTextChar">
+    <w:name w:val="Balloon Text Char"/>
+    <w:basedOn w:val="DefaultParagraphFont"/>
+    <w:link w:val="BalloonText"/>
     <w:uiPriority w:val="99"/>
     <w:semiHidden/>
     <w:rsid w:val="006F2255"/>
@@ -12054,10 +12305,10 @@
       <w:szCs w:val="16"/>
     </w:rPr>
   </w:style>
-  <w:style w:type="paragraph" w:styleId="Verzeichnis3">
+  <w:style w:type="paragraph" w:styleId="TOC3">
     <w:name w:val="toc 3"/>
-    <w:basedOn w:val="Standard"/>
-    <w:next w:val="Standard"/>
+    <w:basedOn w:val="Normal"/>
+    <w:next w:val="Normal"/>
     <w:autoRedefine/>
     <w:uiPriority w:val="39"/>
     <w:unhideWhenUsed/>
@@ -12072,10 +12323,10 @@
       <w:lang w:eastAsia="de-CH"/>
     </w:rPr>
   </w:style>
-  <w:style w:type="paragraph" w:styleId="Kopfzeile">
+  <w:style w:type="paragraph" w:styleId="Header">
     <w:name w:val="header"/>
-    <w:basedOn w:val="Standard"/>
-    <w:link w:val="KopfzeileZchn"/>
+    <w:basedOn w:val="Normal"/>
+    <w:link w:val="HeaderChar"/>
     <w:uiPriority w:val="99"/>
     <w:unhideWhenUsed/>
     <w:rsid w:val="008F2373"/>
@@ -12087,10 +12338,10 @@
       <w:spacing w:after="0"/>
     </w:pPr>
   </w:style>
-  <w:style w:type="character" w:customStyle="1" w:styleId="KopfzeileZchn">
-    <w:name w:val="Kopfzeile Zchn"/>
-    <w:basedOn w:val="Absatz-Standardschriftart"/>
-    <w:link w:val="Kopfzeile"/>
+  <w:style w:type="character" w:customStyle="1" w:styleId="HeaderChar">
+    <w:name w:val="Header Char"/>
+    <w:basedOn w:val="DefaultParagraphFont"/>
+    <w:link w:val="Header"/>
     <w:uiPriority w:val="99"/>
     <w:rsid w:val="008F2373"/>
     <w:rPr>
@@ -12098,10 +12349,10 @@
       <w:szCs w:val="20"/>
     </w:rPr>
   </w:style>
-  <w:style w:type="paragraph" w:styleId="Fuzeile">
+  <w:style w:type="paragraph" w:styleId="Footer">
     <w:name w:val="footer"/>
-    <w:basedOn w:val="Standard"/>
-    <w:link w:val="FuzeileZchn"/>
+    <w:basedOn w:val="Normal"/>
+    <w:link w:val="FooterChar"/>
     <w:uiPriority w:val="99"/>
     <w:unhideWhenUsed/>
     <w:rsid w:val="008F2373"/>
@@ -12113,10 +12364,10 @@
       <w:spacing w:after="0"/>
     </w:pPr>
   </w:style>
-  <w:style w:type="character" w:customStyle="1" w:styleId="FuzeileZchn">
-    <w:name w:val="Fußzeile Zchn"/>
-    <w:basedOn w:val="Absatz-Standardschriftart"/>
-    <w:link w:val="Fuzeile"/>
+  <w:style w:type="character" w:customStyle="1" w:styleId="FooterChar">
+    <w:name w:val="Footer Char"/>
+    <w:basedOn w:val="DefaultParagraphFont"/>
+    <w:link w:val="Footer"/>
     <w:uiPriority w:val="99"/>
     <w:rsid w:val="008F2373"/>
     <w:rPr>
@@ -12124,10 +12375,10 @@
       <w:szCs w:val="20"/>
     </w:rPr>
   </w:style>
-  <w:style w:type="paragraph" w:styleId="Funotentext">
+  <w:style w:type="paragraph" w:styleId="FootnoteText">
     <w:name w:val="footnote text"/>
-    <w:basedOn w:val="Standard"/>
-    <w:link w:val="FunotentextZchn"/>
+    <w:basedOn w:val="Normal"/>
+    <w:link w:val="FootnoteTextChar"/>
     <w:uiPriority w:val="99"/>
     <w:semiHidden/>
     <w:unhideWhenUsed/>
@@ -12136,10 +12387,10 @@
       <w:spacing w:after="0"/>
     </w:pPr>
   </w:style>
-  <w:style w:type="character" w:customStyle="1" w:styleId="FunotentextZchn">
-    <w:name w:val="Fußnotentext Zchn"/>
-    <w:basedOn w:val="Absatz-Standardschriftart"/>
-    <w:link w:val="Funotentext"/>
+  <w:style w:type="character" w:customStyle="1" w:styleId="FootnoteTextChar">
+    <w:name w:val="Footnote Text Char"/>
+    <w:basedOn w:val="DefaultParagraphFont"/>
+    <w:link w:val="FootnoteText"/>
     <w:uiPriority w:val="99"/>
     <w:semiHidden/>
     <w:rsid w:val="00111EC2"/>
@@ -12148,9 +12399,9 @@
       <w:szCs w:val="20"/>
     </w:rPr>
   </w:style>
-  <w:style w:type="character" w:styleId="Funotenzeichen">
+  <w:style w:type="character" w:styleId="FootnoteReference">
     <w:name w:val="footnote reference"/>
-    <w:basedOn w:val="Absatz-Standardschriftart"/>
+    <w:basedOn w:val="DefaultParagraphFont"/>
     <w:uiPriority w:val="99"/>
     <w:unhideWhenUsed/>
     <w:rsid w:val="00111EC2"/>
@@ -12158,9 +12409,9 @@
       <w:vertAlign w:val="superscript"/>
     </w:rPr>
   </w:style>
-  <w:style w:type="table" w:styleId="HelleSchattierung-Akzent1">
+  <w:style w:type="table" w:styleId="LightShading-Accent1">
     <w:name w:val="Light Shading Accent 1"/>
-    <w:basedOn w:val="NormaleTabelle"/>
+    <w:basedOn w:val="TableNormal"/>
     <w:uiPriority w:val="60"/>
     <w:rsid w:val="00912A79"/>
     <w:pPr>
@@ -12261,10 +12512,10 @@
       </w:tcPr>
     </w:tblStylePr>
   </w:style>
-  <w:style w:type="paragraph" w:styleId="Verzeichnis4">
+  <w:style w:type="paragraph" w:styleId="TOC4">
     <w:name w:val="toc 4"/>
-    <w:basedOn w:val="Standard"/>
-    <w:next w:val="Standard"/>
+    <w:basedOn w:val="Normal"/>
+    <w:next w:val="Normal"/>
     <w:autoRedefine/>
     <w:uiPriority w:val="39"/>
     <w:unhideWhenUsed/>
@@ -12274,10 +12525,10 @@
       <w:ind w:left="600"/>
     </w:pPr>
   </w:style>
-  <w:style w:type="paragraph" w:styleId="Verzeichnis5">
+  <w:style w:type="paragraph" w:styleId="TOC5">
     <w:name w:val="toc 5"/>
-    <w:basedOn w:val="Standard"/>
-    <w:next w:val="Standard"/>
+    <w:basedOn w:val="Normal"/>
+    <w:next w:val="Normal"/>
     <w:autoRedefine/>
     <w:uiPriority w:val="39"/>
     <w:unhideWhenUsed/>
@@ -12287,10 +12538,10 @@
       <w:ind w:left="800"/>
     </w:pPr>
   </w:style>
-  <w:style w:type="paragraph" w:styleId="Verzeichnis6">
+  <w:style w:type="paragraph" w:styleId="TOC6">
     <w:name w:val="toc 6"/>
-    <w:basedOn w:val="Standard"/>
-    <w:next w:val="Standard"/>
+    <w:basedOn w:val="Normal"/>
+    <w:next w:val="Normal"/>
     <w:autoRedefine/>
     <w:uiPriority w:val="39"/>
     <w:unhideWhenUsed/>
@@ -12593,7 +12844,7 @@
 </file>
 
 <file path=customXml/itemProps1.xml><?xml version="1.0" encoding="utf-8"?>
-<ds:datastoreItem xmlns:ds="http://schemas.openxmlformats.org/officeDocument/2006/customXml" ds:itemID="{CDAF467F-988D-4304-B04E-B40A271756D0}">
+<ds:datastoreItem xmlns:ds="http://schemas.openxmlformats.org/officeDocument/2006/customXml" ds:itemID="{4D2B5546-7814-46D3-93C4-7707F8E775CC}">
   <ds:schemaRefs>
     <ds:schemaRef ds:uri="http://schemas.openxmlformats.org/officeDocument/2006/bibliography"/>
   </ds:schemaRefs>

</xml_diff>

<commit_message>
Dokumenttitel angepasst Video Wall -> HSR Videowall
Former-commit-id: 84f52510d719610321e04f4c43377bd7c375d756
</commit_message>
<xml_diff>
--- a/doc/Bericht/05_Technischer Bericht/06_Entwurf/Entwurf.docx
+++ b/doc/Bericht/05_Technischer Bericht/06_Entwurf/Entwurf.docx
@@ -701,8 +701,6 @@
             <w:r>
               <w:t>CH</w:t>
             </w:r>
-            <w:bookmarkStart w:id="3" w:name="_GoBack"/>
-            <w:bookmarkEnd w:id="3"/>
           </w:p>
         </w:tc>
       </w:tr>
@@ -725,22 +723,22 @@
       <w:pPr>
         <w:pStyle w:val="Heading3"/>
       </w:pPr>
-      <w:bookmarkStart w:id="4" w:name="_Toc325440851"/>
+      <w:bookmarkStart w:id="3" w:name="_Toc325440851"/>
       <w:r>
         <w:lastRenderedPageBreak/>
         <w:t>Design Entscheide</w:t>
       </w:r>
+      <w:bookmarkEnd w:id="3"/>
+    </w:p>
+    <w:p>
+      <w:pPr>
+        <w:pStyle w:val="Heading4"/>
+      </w:pPr>
+      <w:bookmarkStart w:id="4" w:name="_Toc325440852"/>
+      <w:r>
+        <w:t>Frameworks</w:t>
+      </w:r>
       <w:bookmarkEnd w:id="4"/>
-    </w:p>
-    <w:p>
-      <w:pPr>
-        <w:pStyle w:val="Heading4"/>
-      </w:pPr>
-      <w:bookmarkStart w:id="5" w:name="_Toc325440852"/>
-      <w:r>
-        <w:t>Frameworks</w:t>
-      </w:r>
-      <w:bookmarkEnd w:id="5"/>
     </w:p>
     <w:p>
       <w:r>
@@ -849,15 +847,15 @@
           <w:lang w:val="en-US"/>
         </w:rPr>
       </w:pPr>
-      <w:bookmarkStart w:id="6" w:name="_Ref318982263"/>
-      <w:bookmarkStart w:id="7" w:name="_Toc325440853"/>
+      <w:bookmarkStart w:id="5" w:name="_Ref318982263"/>
+      <w:bookmarkStart w:id="6" w:name="_Toc325440853"/>
       <w:r>
         <w:rPr>
           <w:lang w:val="en-US"/>
         </w:rPr>
         <w:t xml:space="preserve">Framework 1: </w:t>
       </w:r>
-      <w:bookmarkEnd w:id="6"/>
+      <w:bookmarkEnd w:id="5"/>
       <w:r>
         <w:rPr>
           <w:lang w:val="en-US"/>
@@ -870,7 +868,7 @@
         </w:rPr>
         <w:footnoteReference w:id="1"/>
       </w:r>
-      <w:bookmarkEnd w:id="7"/>
+      <w:bookmarkEnd w:id="6"/>
     </w:p>
     <w:p>
       <w:r>
@@ -991,8 +989,8 @@
       <w:pPr>
         <w:pStyle w:val="Heading5"/>
       </w:pPr>
-      <w:bookmarkStart w:id="8" w:name="_Ref318986646"/>
-      <w:bookmarkStart w:id="9" w:name="_Toc325440854"/>
+      <w:bookmarkStart w:id="7" w:name="_Ref318986646"/>
+      <w:bookmarkStart w:id="8" w:name="_Toc325440854"/>
       <w:r>
         <w:t>Framework 2: OpenNI</w:t>
       </w:r>
@@ -1002,8 +1000,8 @@
         </w:rPr>
         <w:footnoteReference w:id="2"/>
       </w:r>
+      <w:bookmarkEnd w:id="7"/>
       <w:bookmarkEnd w:id="8"/>
-      <w:bookmarkEnd w:id="9"/>
     </w:p>
     <w:p>
       <w:r>
@@ -1063,7 +1061,13 @@
         <w:footnoteReference w:id="4"/>
       </w:r>
       <w:r>
-        <w:t xml:space="preserve"> entwickelt, um das Skeletal</w:t>
+        <w:t xml:space="preserve"> entwickelt, um das</w:t>
+      </w:r>
+      <w:r>
+        <w:rPr>
+          <w:lang w:val="en-AU"/>
+        </w:rPr>
+        <w:t xml:space="preserve"> Skeletal</w:t>
       </w:r>
       <w:r>
         <w:t xml:space="preserve"> Tracking durchzuführen.</w:t>
@@ -1073,7 +1077,7 @@
       <w:pPr>
         <w:pStyle w:val="Heading5"/>
       </w:pPr>
-      <w:bookmarkStart w:id="10" w:name="_Toc325440855"/>
+      <w:bookmarkStart w:id="9" w:name="_Toc325440855"/>
       <w:r>
         <w:t>Framework 3: OpenKinect</w:t>
       </w:r>
@@ -1092,40 +1096,55 @@
         </w:rPr>
         <w:footnoteReference w:id="6"/>
       </w:r>
+      <w:bookmarkEnd w:id="9"/>
+    </w:p>
+    <w:p>
+      <w:r>
+        <w:t xml:space="preserve">OpenKinect </w:t>
+      </w:r>
+      <w:r>
+        <w:t>ist eine Community, die den</w:t>
+      </w:r>
+      <w:r>
+        <w:t xml:space="preserve"> libreenect Treiber entwickelt. Leider gibt es dafür aber keine erweiterten Funktionen wie Gestenerkennung oder</w:t>
+      </w:r>
+      <w:r>
+        <w:rPr>
+          <w:lang w:val="en-AU"/>
+        </w:rPr>
+        <w:t xml:space="preserve"> Skelet</w:t>
+      </w:r>
+      <w:r>
+        <w:rPr>
+          <w:lang w:val="en-AU"/>
+        </w:rPr>
+        <w:t>al</w:t>
+      </w:r>
+      <w:r>
+        <w:t xml:space="preserve"> Tracking.</w:t>
+      </w:r>
+    </w:p>
+    <w:p>
+      <w:pPr>
+        <w:pStyle w:val="Heading5"/>
+      </w:pPr>
+      <w:bookmarkStart w:id="10" w:name="_Ref318986946"/>
+      <w:bookmarkStart w:id="11" w:name="_Toc325440856"/>
+      <w:r>
+        <w:t>Nutzwertanalyse</w:t>
+      </w:r>
       <w:bookmarkEnd w:id="10"/>
-    </w:p>
-    <w:p>
-      <w:r>
-        <w:t xml:space="preserve">OpenKinect </w:t>
-      </w:r>
-      <w:r>
-        <w:t>ist eine Community, die den</w:t>
-      </w:r>
-      <w:r>
-        <w:t xml:space="preserve"> libreenect Treiber entwickelt. Leider gibt es dafür aber keine erweiterten Funktionen wie Gestenerkennung oder Skelet</w:t>
-      </w:r>
-      <w:r>
-        <w:t>al</w:t>
-      </w:r>
-      <w:r>
-        <w:t xml:space="preserve"> Tracking.</w:t>
-      </w:r>
-    </w:p>
-    <w:p>
-      <w:pPr>
-        <w:pStyle w:val="Heading5"/>
-      </w:pPr>
-      <w:bookmarkStart w:id="11" w:name="_Ref318986946"/>
-      <w:bookmarkStart w:id="12" w:name="_Toc325440856"/>
-      <w:r>
-        <w:t>Nutzwertanalyse</w:t>
-      </w:r>
       <w:bookmarkEnd w:id="11"/>
-      <w:bookmarkEnd w:id="12"/>
-    </w:p>
-    <w:p>
-      <w:r>
-        <w:t xml:space="preserve">Um herauszufinden, welches dieser drei Framework das passende für die Entwicklung der Video Wall Applikation ist, wurde </w:t>
+    </w:p>
+    <w:p>
+      <w:r>
+        <w:t xml:space="preserve">Um herauszufinden, welches dieser drei Framework das passende für die Entwicklung der </w:t>
+      </w:r>
+      <w:r>
+        <w:t>Videowall</w:t>
+      </w:r>
+      <w:r>
+        <w:t xml:space="preserve"> Applikation ist, wurde </w:t>
       </w:r>
       <w:r>
         <w:t xml:space="preserve">am 8. März 2012 </w:t>
@@ -1163,10 +1182,16 @@
         </w:numPr>
       </w:pPr>
       <w:r>
-        <w:t>Das Kriterium „</w:t>
-      </w:r>
-      <w:r>
-        <w:t>Cooperate Support, Weiterentwicklung, Community</w:t>
+        <w:t xml:space="preserve">Das Kriterium </w:t>
+      </w:r>
+      <w:r>
+        <w:rPr>
+          <w:lang w:val="en-AU"/>
+        </w:rPr>
+        <w:t>„Cooperate</w:t>
+      </w:r>
+      <w:r>
+        <w:t xml:space="preserve"> Support, Weiterentwicklung, Community</w:t>
       </w:r>
       <w:r>
         <w:t>“</w:t>
@@ -1307,9 +1332,15 @@
         <w:t xml:space="preserve">Kriterium </w:t>
       </w:r>
       <w:r>
+        <w:rPr>
+          <w:lang w:val="en-AU"/>
+        </w:rPr>
         <w:t>„Skelet</w:t>
       </w:r>
       <w:r>
+        <w:rPr>
+          <w:lang w:val="en-AU"/>
+        </w:rPr>
         <w:t>al</w:t>
       </w:r>
       <w:r>
@@ -1377,10 +1408,16 @@
         </w:numPr>
       </w:pPr>
       <w:r>
-        <w:t>Die „</w:t>
-      </w:r>
-      <w:r>
-        <w:t>Record / Replay Funktionalität</w:t>
+        <w:t xml:space="preserve">Die </w:t>
+      </w:r>
+      <w:r>
+        <w:rPr>
+          <w:lang w:val="en-AU"/>
+        </w:rPr>
+        <w:t>„Record</w:t>
+      </w:r>
+      <w:r>
+        <w:t xml:space="preserve"> / Replay Funktionalität</w:t>
       </w:r>
       <w:r>
         <w:t xml:space="preserve">“ ist wichtig, da </w:t>
@@ -1707,7 +1744,22 @@
                 <w:b/>
                 <w:bCs/>
               </w:rPr>
-              <w:t>Kinect for Windows SDK</w:t>
+              <w:t>Kinect</w:t>
+            </w:r>
+            <w:r>
+              <w:rPr>
+                <w:b/>
+                <w:bCs/>
+                <w:lang w:val="en-AU"/>
+              </w:rPr>
+              <w:t xml:space="preserve"> for</w:t>
+            </w:r>
+            <w:r>
+              <w:rPr>
+                <w:b/>
+                <w:bCs/>
+              </w:rPr>
+              <w:t xml:space="preserve"> Windows SDK</w:t>
             </w:r>
           </w:p>
         </w:tc>
@@ -2501,12 +2553,14 @@
             <w:r>
               <w:rPr>
                 <w:b/>
+                <w:lang w:val="en-AU"/>
               </w:rPr>
               <w:t>Skelet</w:t>
             </w:r>
             <w:r>
               <w:rPr>
                 <w:b/>
+                <w:lang w:val="en-AU"/>
               </w:rPr>
               <w:t>al</w:t>
             </w:r>
@@ -2777,8 +2831,15 @@
             <w:r>
               <w:rPr>
                 <w:b/>
-              </w:rPr>
-              <w:t>Record / Replay Funktionalität</w:t>
+                <w:lang w:val="en-AU"/>
+              </w:rPr>
+              <w:t>Record</w:t>
+            </w:r>
+            <w:r>
+              <w:rPr>
+                <w:b/>
+              </w:rPr>
+              <w:t xml:space="preserve"> / Replay Funktionalität</w:t>
             </w:r>
           </w:p>
         </w:tc>
@@ -3758,18 +3819,62 @@
       <w:pPr>
         <w:pStyle w:val="Caption"/>
       </w:pPr>
-      <w:bookmarkStart w:id="13" w:name="_Ref319067429"/>
+      <w:bookmarkStart w:id="12" w:name="_Ref319067429"/>
       <w:r>
         <w:t xml:space="preserve">Tabelle </w:t>
       </w:r>
+      <w:fldSimple w:instr=" SEQ Tabelle \* ARABIC ">
+        <w:r>
+          <w:rPr>
+            <w:noProof/>
+          </w:rPr>
+          <w:t>1</w:t>
+        </w:r>
+      </w:fldSimple>
+      <w:r>
+        <w:rPr>
+          <w:noProof/>
+        </w:rPr>
+        <w:t xml:space="preserve"> - Nutzwertanalyse: Auswahl Kinect Framework</w:t>
+      </w:r>
+      <w:bookmarkEnd w:id="12"/>
+    </w:p>
+    <w:p>
+      <w:r>
+        <w:t>Aus</w:t>
+      </w:r>
+      <w:r>
+        <w:t xml:space="preserve"> der </w:t>
+      </w:r>
+      <w:r>
+        <w:t>A</w:t>
+      </w:r>
+      <w:r>
+        <w:t>nalyse</w:t>
+      </w:r>
+      <w:r>
+        <w:t xml:space="preserve"> (siehe </w:t>
+      </w:r>
       <w:r>
         <w:fldChar w:fldCharType="begin"/>
       </w:r>
       <w:r>
-        <w:instrText xml:space="preserve"> SEQ Tabelle \* ARABIC </w:instrText>
+        <w:instrText xml:space="preserve"> REF _Ref318987508 \h </w:instrText>
       </w:r>
       <w:r>
         <w:fldChar w:fldCharType="separate"/>
+      </w:r>
+      <w:r>
+        <w:fldChar w:fldCharType="begin"/>
+      </w:r>
+      <w:r>
+        <w:instrText xml:space="preserve"> REF _Ref319067429 \h </w:instrText>
+      </w:r>
+      <w:r>
+        <w:fldChar w:fldCharType="separate"/>
+      </w:r>
+      <w:r>
+        <w:t xml:space="preserve">Tabelle </w:t>
       </w:r>
       <w:r>
         <w:rPr>
@@ -3781,173 +3886,122 @@
         <w:rPr>
           <w:noProof/>
         </w:rPr>
+        <w:t xml:space="preserve"> - Nutzwertanalyse: Auswahl Kinect Framework</w:t>
+      </w:r>
+      <w:r>
         <w:fldChar w:fldCharType="end"/>
       </w:r>
       <w:r>
+        <w:fldChar w:fldCharType="end"/>
+      </w:r>
+      <w:r>
+        <w:t xml:space="preserve">) geht </w:t>
+      </w:r>
+      <w:r>
+        <w:t xml:space="preserve">das </w:t>
+      </w:r>
+      <w:r>
+        <w:fldChar w:fldCharType="begin"/>
+      </w:r>
+      <w:r>
+        <w:instrText xml:space="preserve"> REF _Ref318982263 \h </w:instrText>
+      </w:r>
+      <w:r>
+        <w:fldChar w:fldCharType="separate"/>
+      </w:r>
+      <w:r>
+        <w:t>Framework 1: Microsoft Kinect SDK</w:t>
+      </w:r>
+      <w:r>
+        <w:fldChar w:fldCharType="end"/>
+      </w:r>
+      <w:r>
+        <w:t xml:space="preserve"> </w:t>
+      </w:r>
+      <w:r>
+        <w:t xml:space="preserve">als Sieger vor dem </w:t>
+      </w:r>
+      <w:r>
+        <w:fldChar w:fldCharType="begin"/>
+      </w:r>
+      <w:r>
+        <w:instrText xml:space="preserve"> REF _Ref318986646 \h </w:instrText>
+      </w:r>
+      <w:r>
+        <w:fldChar w:fldCharType="separate"/>
+      </w:r>
+      <w:r>
+        <w:t>Framework 2: OpenNI</w:t>
+      </w:r>
+      <w:r>
+        <w:fldChar w:fldCharType="end"/>
+      </w:r>
+      <w:r>
+        <w:t xml:space="preserve"> hervor</w:t>
+      </w:r>
+      <w:r>
+        <w:t>.</w:t>
+      </w:r>
+    </w:p>
+    <w:p>
+      <w:pPr>
+        <w:pStyle w:val="Heading5"/>
+      </w:pPr>
+      <w:bookmarkStart w:id="13" w:name="_Toc325440857"/>
+      <w:r>
+        <w:t>Sensitivitätsanalyse</w:t>
+      </w:r>
+      <w:bookmarkEnd w:id="13"/>
+    </w:p>
+    <w:p>
+      <w:r>
+        <w:t xml:space="preserve">In der Sensitivitätsanalyse wird untersucht, wie stark sich eine Änderung auf das Gesamtergebnis auswirken würde. </w:t>
+      </w:r>
+    </w:p>
+    <w:p>
+      <w:r>
+        <w:t>Das Framework 3</w:t>
+      </w:r>
+      <w:r>
+        <w:t xml:space="preserve"> </w:t>
+      </w:r>
+      <w:r>
+        <w:t>wird auch bei Änderungen der Bewertung nicht als Sieger hervorgehen.</w:t>
+      </w:r>
+    </w:p>
+    <w:p>
+      <w:r>
+        <w:t>Zwischen dem Framework 1 und 2 i</w:t>
+      </w:r>
+      <w:r>
+        <w:t xml:space="preserve">st der </w:t>
+      </w:r>
+      <w:r>
+        <w:t>Bewertungsunterschied</w:t>
+      </w:r>
+      <w:r>
+        <w:t xml:space="preserve"> einiges kleiner.</w:t>
+      </w:r>
+      <w:r>
+        <w:t xml:space="preserve"> Da das Framework 1 von Microsoft </w:t>
+      </w:r>
+      <w:r>
+        <w:t xml:space="preserve">aber </w:t>
+      </w:r>
+      <w:r>
+        <w:t>über ein ausgeklügeltes</w:t>
+      </w:r>
+      <w:r>
+        <w:t>,</w:t>
+      </w:r>
+      <w:r>
+        <w:t xml:space="preserve"> vorhersehendes</w:t>
+      </w:r>
+      <w:r>
         <w:rPr>
-          <w:noProof/>
+          <w:lang w:val="en-AU"/>
         </w:rPr>
-        <w:t xml:space="preserve"> - Nutzwertanalyse: Auswahl Kinect Framework</w:t>
-      </w:r>
-      <w:bookmarkEnd w:id="13"/>
-    </w:p>
-    <w:p>
-      <w:r>
-        <w:t>Aus</w:t>
-      </w:r>
-      <w:r>
-        <w:t xml:space="preserve"> der </w:t>
-      </w:r>
-      <w:r>
-        <w:t>A</w:t>
-      </w:r>
-      <w:r>
-        <w:t>nalyse</w:t>
-      </w:r>
-      <w:r>
-        <w:t xml:space="preserve"> (siehe </w:t>
-      </w:r>
-      <w:r>
-        <w:fldChar w:fldCharType="begin"/>
-      </w:r>
-      <w:r>
-        <w:instrText xml:space="preserve"> REF _Ref318987508 \h </w:instrText>
-      </w:r>
-      <w:r>
-        <w:fldChar w:fldCharType="separate"/>
-      </w:r>
-      <w:r>
-        <w:fldChar w:fldCharType="begin"/>
-      </w:r>
-      <w:r>
-        <w:instrText xml:space="preserve"> REF _Ref319067429 \h </w:instrText>
-      </w:r>
-      <w:r>
-        <w:fldChar w:fldCharType="separate"/>
-      </w:r>
-      <w:r>
-        <w:t xml:space="preserve">Tabelle </w:t>
-      </w:r>
-      <w:r>
-        <w:rPr>
-          <w:noProof/>
-        </w:rPr>
-        <w:t>1</w:t>
-      </w:r>
-      <w:r>
-        <w:rPr>
-          <w:noProof/>
-        </w:rPr>
-        <w:t xml:space="preserve"> - Nutzwertanalyse: Auswahl Kinect Framework</w:t>
-      </w:r>
-      <w:r>
-        <w:fldChar w:fldCharType="end"/>
-      </w:r>
-      <w:r>
-        <w:fldChar w:fldCharType="end"/>
-      </w:r>
-      <w:r>
-        <w:t xml:space="preserve">) geht </w:t>
-      </w:r>
-      <w:r>
-        <w:t xml:space="preserve">das </w:t>
-      </w:r>
-      <w:r>
-        <w:fldChar w:fldCharType="begin"/>
-      </w:r>
-      <w:r>
-        <w:instrText xml:space="preserve"> REF _Ref318982263 \h </w:instrText>
-      </w:r>
-      <w:r>
-        <w:fldChar w:fldCharType="separate"/>
-      </w:r>
-      <w:r>
-        <w:t>Framework 1: Microsoft Kinect SDK</w:t>
-      </w:r>
-      <w:r>
-        <w:fldChar w:fldCharType="end"/>
-      </w:r>
-      <w:r>
-        <w:t xml:space="preserve"> </w:t>
-      </w:r>
-      <w:r>
-        <w:t xml:space="preserve">als Sieger vor dem </w:t>
-      </w:r>
-      <w:r>
-        <w:fldChar w:fldCharType="begin"/>
-      </w:r>
-      <w:r>
-        <w:instrText xml:space="preserve"> REF _Ref318986646 \h </w:instrText>
-      </w:r>
-      <w:r>
-        <w:fldChar w:fldCharType="separate"/>
-      </w:r>
-      <w:r>
-        <w:t>Framework 2: OpenNI</w:t>
-      </w:r>
-      <w:r>
-        <w:fldChar w:fldCharType="end"/>
-      </w:r>
-      <w:r>
-        <w:t xml:space="preserve"> hervor</w:t>
-      </w:r>
-      <w:r>
-        <w:t>.</w:t>
-      </w:r>
-    </w:p>
-    <w:p>
-      <w:pPr>
-        <w:pStyle w:val="Heading5"/>
-      </w:pPr>
-      <w:bookmarkStart w:id="14" w:name="_Toc325440857"/>
-      <w:r>
-        <w:t>Sensitivitätsanalyse</w:t>
-      </w:r>
-      <w:bookmarkEnd w:id="14"/>
-    </w:p>
-    <w:p>
-      <w:r>
-        <w:t xml:space="preserve">In der Sensitivitätsanalyse wird untersucht, wie stark sich eine Änderung auf das Gesamtergebnis auswirken würde. </w:t>
-      </w:r>
-    </w:p>
-    <w:p>
-      <w:r>
-        <w:t>Das Framework 3</w:t>
-      </w:r>
-      <w:r>
-        <w:t xml:space="preserve"> </w:t>
-      </w:r>
-      <w:r>
-        <w:t>wird auch bei Änderungen der Bewertung nicht als Sieger hervorgehen.</w:t>
-      </w:r>
-    </w:p>
-    <w:p>
-      <w:r>
-        <w:t>Zwischen dem Framework 1 und 2 i</w:t>
-      </w:r>
-      <w:r>
-        <w:t xml:space="preserve">st der </w:t>
-      </w:r>
-      <w:r>
-        <w:t>Bewertungsunterschied</w:t>
-      </w:r>
-      <w:r>
-        <w:t xml:space="preserve"> einiges kleiner.</w:t>
-      </w:r>
-      <w:r>
-        <w:t xml:space="preserve"> Da das Framework 1 von Microsoft </w:t>
-      </w:r>
-      <w:r>
-        <w:t xml:space="preserve">aber </w:t>
-      </w:r>
-      <w:r>
-        <w:t>über ein ausgeklügeltes</w:t>
-      </w:r>
-      <w:r>
-        <w:t>,</w:t>
-      </w:r>
-      <w:r>
-        <w:t xml:space="preserve"> vorhersehendes Skeletal</w:t>
+        <w:t xml:space="preserve"> Skeletal</w:t>
       </w:r>
       <w:r>
         <w:t xml:space="preserve"> Tracking System</w:t>
@@ -3979,11 +4033,11 @@
       <w:pPr>
         <w:pStyle w:val="Heading5"/>
       </w:pPr>
-      <w:bookmarkStart w:id="15" w:name="_Toc325440858"/>
+      <w:bookmarkStart w:id="14" w:name="_Toc325440858"/>
       <w:r>
         <w:t>Weiteres</w:t>
       </w:r>
-      <w:bookmarkEnd w:id="15"/>
+      <w:bookmarkEnd w:id="14"/>
     </w:p>
     <w:p>
       <w:r>
@@ -4008,7 +4062,13 @@
         <w:t xml:space="preserve">. </w:t>
       </w:r>
       <w:r>
-        <w:t>Für das Projekt Video Wall fällt die Entscheidung</w:t>
+        <w:t xml:space="preserve">Für das Projekt </w:t>
+      </w:r>
+      <w:r>
+        <w:t>Videowall</w:t>
+      </w:r>
+      <w:r>
+        <w:t xml:space="preserve"> fällt die Entscheidung</w:t>
       </w:r>
       <w:r>
         <w:t xml:space="preserve"> gefühlsmässig </w:t>
@@ -4160,441 +4220,441 @@
       <w:pPr>
         <w:pStyle w:val="Heading4"/>
       </w:pPr>
-      <w:bookmarkStart w:id="16" w:name="_Ref322350444"/>
-      <w:bookmarkStart w:id="17" w:name="_Toc325440859"/>
+      <w:bookmarkStart w:id="15" w:name="_Ref322350444"/>
+      <w:bookmarkStart w:id="16" w:name="_Toc325440859"/>
       <w:r>
         <w:lastRenderedPageBreak/>
         <w:t>PDF Darstellung</w:t>
       </w:r>
+      <w:bookmarkEnd w:id="15"/>
       <w:bookmarkEnd w:id="16"/>
+    </w:p>
+    <w:p>
+      <w:r>
+        <w:t xml:space="preserve">Die Poster liegen alle </w:t>
+      </w:r>
+      <w:r>
+        <w:t xml:space="preserve">im </w:t>
+      </w:r>
+      <w:r>
+        <w:t xml:space="preserve">PDF </w:t>
+      </w:r>
+      <w:r>
+        <w:t xml:space="preserve">Format </w:t>
+      </w:r>
+      <w:r>
+        <w:t xml:space="preserve">vor. </w:t>
+      </w:r>
+      <w:r>
+        <w:t>Die unterschiedlichen</w:t>
+      </w:r>
+      <w:r>
+        <w:t xml:space="preserve"> Möglichkeiten</w:t>
+      </w:r>
+      <w:r>
+        <w:t>,</w:t>
+      </w:r>
+      <w:r>
+        <w:t xml:space="preserve"> </w:t>
+      </w:r>
+      <w:r>
+        <w:t xml:space="preserve">wie </w:t>
+      </w:r>
+      <w:r>
+        <w:t>diese</w:t>
+      </w:r>
+      <w:r>
+        <w:t xml:space="preserve"> Dokumente</w:t>
+      </w:r>
+      <w:r>
+        <w:t xml:space="preserve"> </w:t>
+      </w:r>
+      <w:r>
+        <w:t>in der Applikation dargestellt werden können, sind nachfolgend beschrieben. Anschliessend folgt eine Nutzwertanalyse zur Eruierung der am besten geeigneten Darstellungsvariante.</w:t>
+      </w:r>
+    </w:p>
+    <w:p>
+      <w:pPr>
+        <w:pStyle w:val="Heading5"/>
+      </w:pPr>
+      <w:bookmarkStart w:id="17" w:name="_Toc325440860"/>
+      <w:r>
+        <w:t>Varianten</w:t>
+      </w:r>
       <w:bookmarkEnd w:id="17"/>
     </w:p>
     <w:p>
-      <w:r>
-        <w:t xml:space="preserve">Die Poster liegen alle </w:t>
-      </w:r>
-      <w:r>
-        <w:t xml:space="preserve">im </w:t>
-      </w:r>
-      <w:r>
-        <w:t xml:space="preserve">PDF </w:t>
-      </w:r>
-      <w:r>
-        <w:t xml:space="preserve">Format </w:t>
-      </w:r>
-      <w:r>
-        <w:t xml:space="preserve">vor. </w:t>
-      </w:r>
-      <w:r>
-        <w:t>Die unterschiedlichen</w:t>
-      </w:r>
-      <w:r>
-        <w:t xml:space="preserve"> Möglichkeiten</w:t>
+      <w:pPr>
+        <w:pStyle w:val="Heading6"/>
+      </w:pPr>
+      <w:bookmarkStart w:id="18" w:name="_Ref322353524"/>
+      <w:bookmarkStart w:id="19" w:name="_Toc325440861"/>
+      <w:r>
+        <w:t>Variante 1: PDF direkt darstellen</w:t>
+      </w:r>
+      <w:bookmarkEnd w:id="18"/>
+      <w:bookmarkEnd w:id="19"/>
+    </w:p>
+    <w:p>
+      <w:r>
+        <w:t xml:space="preserve">Wird </w:t>
+      </w:r>
+      <w:r>
+        <w:t>die</w:t>
+      </w:r>
+      <w:r>
+        <w:t>se Variante</w:t>
+      </w:r>
+      <w:r>
+        <w:t xml:space="preserve"> </w:t>
+      </w:r>
+      <w:r>
+        <w:t>gewählt</w:t>
       </w:r>
       <w:r>
         <w:t>,</w:t>
       </w:r>
       <w:r>
+        <w:t xml:space="preserve"> so</w:t>
+      </w:r>
+      <w:r>
         <w:t xml:space="preserve"> </w:t>
       </w:r>
       <w:r>
-        <w:t xml:space="preserve">wie </w:t>
-      </w:r>
-      <w:r>
-        <w:t>diese</w:t>
-      </w:r>
-      <w:r>
-        <w:t xml:space="preserve"> Dokumente</w:t>
+        <w:t xml:space="preserve">können </w:t>
+      </w:r>
+      <w:r>
+        <w:t xml:space="preserve">die PDF Dokumente </w:t>
+      </w:r>
+      <w:r>
+        <w:t>ohne zusätzlichen</w:t>
+      </w:r>
+      <w:r>
+        <w:t xml:space="preserve"> Umwandlungsa</w:t>
+      </w:r>
+      <w:r>
+        <w:t xml:space="preserve">ufwand </w:t>
+      </w:r>
+      <w:r>
+        <w:t>verwendet</w:t>
+      </w:r>
+      <w:r>
+        <w:t xml:space="preserve"> werden</w:t>
+      </w:r>
+      <w:r>
+        <w:t xml:space="preserve">. </w:t>
+      </w:r>
+      <w:r>
+        <w:t>Jedoch bietet d</w:t>
+      </w:r>
+      <w:r>
+        <w:t xml:space="preserve">as WPF Framework </w:t>
+      </w:r>
+      <w:r>
+        <w:t>keine Komponente an, welche</w:t>
       </w:r>
       <w:r>
         <w:t xml:space="preserve"> </w:t>
       </w:r>
       <w:r>
-        <w:t>in der Applikation dargestellt werden können, sind nachfolgend beschrieben. Anschliessend folgt eine Nutzwertanalyse zur Eruierung der am besten geeigneten Darstellungsvariante.</w:t>
-      </w:r>
-    </w:p>
-    <w:p>
-      <w:pPr>
-        <w:pStyle w:val="Heading5"/>
-      </w:pPr>
-      <w:bookmarkStart w:id="18" w:name="_Toc325440860"/>
-      <w:r>
-        <w:t>Varianten</w:t>
-      </w:r>
-      <w:bookmarkEnd w:id="18"/>
+        <w:t>ein PDF</w:t>
+      </w:r>
+      <w:r>
+        <w:t xml:space="preserve"> Dokument</w:t>
+      </w:r>
+      <w:r>
+        <w:t xml:space="preserve"> direkt dar</w:t>
+      </w:r>
+      <w:r>
+        <w:t>stell</w:t>
+      </w:r>
+      <w:r>
+        <w:t>en</w:t>
+      </w:r>
+      <w:r>
+        <w:t xml:space="preserve"> kann</w:t>
+      </w:r>
+      <w:r>
+        <w:t xml:space="preserve">. Es </w:t>
+      </w:r>
+      <w:r>
+        <w:t xml:space="preserve">besteht </w:t>
+      </w:r>
+      <w:r>
+        <w:t>aber</w:t>
+      </w:r>
+      <w:r>
+        <w:t xml:space="preserve"> die Möglichkeit</w:t>
+      </w:r>
+      <w:r>
+        <w:t>,</w:t>
+      </w:r>
+      <w:r>
+        <w:t xml:space="preserve"> einen Browser einzubinden</w:t>
+      </w:r>
+      <w:r>
+        <w:t xml:space="preserve">, welcher zur Darstellung der </w:t>
+      </w:r>
+      <w:r>
+        <w:t>PDFs</w:t>
+      </w:r>
+      <w:r>
+        <w:t xml:space="preserve"> den auf </w:t>
+      </w:r>
+      <w:r>
+        <w:t>dem System installiert</w:t>
+      </w:r>
+      <w:r>
+        <w:t>en</w:t>
+      </w:r>
+      <w:r>
+        <w:t xml:space="preserve"> </w:t>
+      </w:r>
+      <w:r>
+        <w:t xml:space="preserve">PDF Reader </w:t>
+      </w:r>
+      <w:r>
+        <w:t xml:space="preserve">nutzt. </w:t>
+      </w:r>
+      <w:r>
+        <w:t xml:space="preserve">Dabei </w:t>
+      </w:r>
+      <w:r>
+        <w:t>soll</w:t>
+      </w:r>
+      <w:r>
+        <w:t>t</w:t>
+      </w:r>
+      <w:r>
+        <w:t xml:space="preserve">en aber die Steuerelemente </w:t>
+      </w:r>
+      <w:r>
+        <w:t>(</w:t>
+      </w:r>
+      <w:r>
+        <w:t xml:space="preserve">Drucken, Verschicken, </w:t>
+      </w:r>
+      <w:r>
+        <w:t>Zoom, Suche etc.)</w:t>
+      </w:r>
+      <w:r>
+        <w:t xml:space="preserve"> so</w:t>
+      </w:r>
+      <w:r>
+        <w:t>wie der Standardhintergrund</w:t>
+      </w:r>
+      <w:r>
+        <w:t xml:space="preserve"> </w:t>
+      </w:r>
+      <w:r>
+        <w:t xml:space="preserve">des PDF Readers </w:t>
+      </w:r>
+      <w:r>
+        <w:t>nicht sichtbar sein.</w:t>
+      </w:r>
+      <w:r>
+        <w:t xml:space="preserve"> </w:t>
+      </w:r>
+      <w:r>
+        <w:t>Dies kann jedoch nicht über WPF gesteuert werden</w:t>
+      </w:r>
+      <w:r>
+        <w:t>.</w:t>
+      </w:r>
+      <w:r>
+        <w:t xml:space="preserve"> Des Weiteren </w:t>
+      </w:r>
+      <w:r>
+        <w:t>sind</w:t>
+      </w:r>
+      <w:r>
+        <w:t xml:space="preserve"> die PDF Dokumente </w:t>
+      </w:r>
+      <w:r>
+        <w:t xml:space="preserve">von </w:t>
+      </w:r>
+      <w:r>
+        <w:t>unterschiedliche</w:t>
+      </w:r>
+      <w:r>
+        <w:t>r Qualität, was sich zeigt, wenn in der Applikation von einem zum nächsten Dokument navigiert wird.</w:t>
+      </w:r>
+      <w:r>
+        <w:t xml:space="preserve"> </w:t>
+      </w:r>
+      <w:r>
+        <w:t>E</w:t>
+      </w:r>
+      <w:r>
+        <w:t xml:space="preserve">inige Dokumente </w:t>
+      </w:r>
+      <w:r>
+        <w:t xml:space="preserve">benötigen </w:t>
+      </w:r>
+      <w:r>
+        <w:t xml:space="preserve">sehr </w:t>
+      </w:r>
+      <w:r>
+        <w:t xml:space="preserve">viel Zeit, bis sie geladen sind, </w:t>
+      </w:r>
+      <w:r>
+        <w:t xml:space="preserve">andere </w:t>
+      </w:r>
+      <w:r>
+        <w:t xml:space="preserve">wiederum </w:t>
+      </w:r>
+      <w:r>
+        <w:t>haben nur eine kurze Ladezeit.</w:t>
+      </w:r>
     </w:p>
     <w:p>
       <w:pPr>
         <w:pStyle w:val="Heading6"/>
       </w:pPr>
-      <w:bookmarkStart w:id="19" w:name="_Ref322353524"/>
-      <w:bookmarkStart w:id="20" w:name="_Toc325440861"/>
-      <w:r>
-        <w:t>Variante 1: PDF direkt darstellen</w:t>
-      </w:r>
-      <w:bookmarkEnd w:id="19"/>
+      <w:bookmarkStart w:id="20" w:name="_Ref322354306"/>
+      <w:bookmarkStart w:id="21" w:name="_Toc325440862"/>
+      <w:r>
+        <w:t>Variante 2: Umwandlung zu XPS</w:t>
+      </w:r>
       <w:bookmarkEnd w:id="20"/>
-    </w:p>
-    <w:p>
-      <w:r>
-        <w:t xml:space="preserve">Wird </w:t>
-      </w:r>
-      <w:r>
-        <w:t>die</w:t>
-      </w:r>
-      <w:r>
-        <w:t>se Variante</w:t>
+      <w:bookmarkEnd w:id="21"/>
+    </w:p>
+    <w:p>
+      <w:r>
+        <w:t xml:space="preserve">In WPF können XPS Dokumente </w:t>
+      </w:r>
+      <w:r>
+        <w:t>mittels der</w:t>
+      </w:r>
+      <w:r>
+        <w:t xml:space="preserve"> DocumentViewer </w:t>
+      </w:r>
+      <w:r>
+        <w:t xml:space="preserve">Klasse </w:t>
+      </w:r>
+      <w:r>
+        <w:t xml:space="preserve">angezeigt werden. </w:t>
+      </w:r>
+      <w:r>
+        <w:t>D</w:t>
+      </w:r>
+      <w:r>
+        <w:t>as Layout des Viewers</w:t>
+      </w:r>
+      <w:r>
+        <w:t xml:space="preserve"> kann angepasst werden, so </w:t>
+      </w:r>
+      <w:r>
+        <w:t>können</w:t>
+      </w:r>
+      <w:r>
+        <w:t xml:space="preserve"> beispielsweise die </w:t>
+      </w:r>
+      <w:r>
+        <w:t>Steuerelemente ausblendet werden</w:t>
+      </w:r>
+      <w:r>
+        <w:t>.</w:t>
+      </w:r>
+      <w:r>
+        <w:t xml:space="preserve"> Bei einem XPS Dokument handelt es sich</w:t>
+      </w:r>
+      <w:r>
+        <w:t>,</w:t>
+      </w:r>
+      <w:r>
+        <w:t xml:space="preserve"> wie bei einem PDF Dokument</w:t>
+      </w:r>
+      <w:r>
+        <w:t>,</w:t>
+      </w:r>
+      <w:r>
+        <w:t xml:space="preserve"> um eine Vektorgrafik.</w:t>
       </w:r>
       <w:r>
         <w:t xml:space="preserve"> </w:t>
       </w:r>
       <w:r>
-        <w:t>gewählt</w:t>
+        <w:t>Ein</w:t>
+      </w:r>
+      <w:r>
+        <w:t xml:space="preserve"> XPS</w:t>
+      </w:r>
+      <w:r>
+        <w:t xml:space="preserve"> Dokument</w:t>
+      </w:r>
+      <w:r>
+        <w:t xml:space="preserve"> benötigt</w:t>
+      </w:r>
+      <w:r>
+        <w:t xml:space="preserve"> </w:t>
+      </w:r>
+      <w:r>
+        <w:t>spürbar</w:t>
+      </w:r>
+      <w:r>
+        <w:t xml:space="preserve"> </w:t>
+      </w:r>
+      <w:r>
+        <w:t>Zeit</w:t>
       </w:r>
       <w:r>
         <w:t>,</w:t>
       </w:r>
       <w:r>
-        <w:t xml:space="preserve"> so</w:t>
+        <w:t xml:space="preserve"> um geladen zu werden</w:t>
+      </w:r>
+      <w:r>
+        <w:t>, wenn von einem zum nächsten Dokument navigiert wird</w:t>
+      </w:r>
+      <w:r>
+        <w:t>.</w:t>
       </w:r>
       <w:r>
         <w:t xml:space="preserve"> </w:t>
       </w:r>
       <w:r>
-        <w:t xml:space="preserve">können </w:t>
-      </w:r>
-      <w:r>
-        <w:t xml:space="preserve">die PDF Dokumente </w:t>
-      </w:r>
-      <w:r>
-        <w:t>ohne zusätzlichen</w:t>
-      </w:r>
-      <w:r>
-        <w:t xml:space="preserve"> Umwandlungsa</w:t>
-      </w:r>
-      <w:r>
-        <w:t xml:space="preserve">ufwand </w:t>
-      </w:r>
-      <w:r>
-        <w:t>verwendet</w:t>
-      </w:r>
-      <w:r>
-        <w:t xml:space="preserve"> werden</w:t>
-      </w:r>
-      <w:r>
-        <w:t xml:space="preserve">. </w:t>
-      </w:r>
-      <w:r>
-        <w:t>Jedoch bietet d</w:t>
-      </w:r>
-      <w:r>
-        <w:t xml:space="preserve">as WPF Framework </w:t>
-      </w:r>
-      <w:r>
-        <w:t>keine Komponente an, welche</w:t>
-      </w:r>
-      <w:r>
-        <w:t xml:space="preserve"> </w:t>
-      </w:r>
-      <w:r>
-        <w:t>ein PDF</w:t>
-      </w:r>
-      <w:r>
-        <w:t xml:space="preserve"> Dokument</w:t>
-      </w:r>
-      <w:r>
-        <w:t xml:space="preserve"> direkt dar</w:t>
-      </w:r>
-      <w:r>
-        <w:t>stell</w:t>
-      </w:r>
-      <w:r>
-        <w:t>en</w:t>
-      </w:r>
-      <w:r>
-        <w:t xml:space="preserve"> kann</w:t>
-      </w:r>
-      <w:r>
-        <w:t xml:space="preserve">. Es </w:t>
-      </w:r>
-      <w:r>
-        <w:t xml:space="preserve">besteht </w:t>
-      </w:r>
-      <w:r>
-        <w:t>aber</w:t>
-      </w:r>
-      <w:r>
-        <w:t xml:space="preserve"> die Möglichkeit</w:t>
-      </w:r>
-      <w:r>
-        <w:t>,</w:t>
-      </w:r>
-      <w:r>
-        <w:t xml:space="preserve"> einen Browser einzubinden</w:t>
-      </w:r>
-      <w:r>
-        <w:t xml:space="preserve">, welcher zur Darstellung der </w:t>
-      </w:r>
-      <w:r>
-        <w:t>PDFs</w:t>
-      </w:r>
-      <w:r>
-        <w:t xml:space="preserve"> den auf </w:t>
-      </w:r>
-      <w:r>
-        <w:t>dem System installiert</w:t>
-      </w:r>
-      <w:r>
-        <w:t>en</w:t>
-      </w:r>
-      <w:r>
-        <w:t xml:space="preserve"> </w:t>
-      </w:r>
-      <w:r>
-        <w:t xml:space="preserve">PDF Reader </w:t>
-      </w:r>
-      <w:r>
-        <w:t xml:space="preserve">nutzt. </w:t>
-      </w:r>
-      <w:r>
-        <w:t xml:space="preserve">Dabei </w:t>
-      </w:r>
-      <w:r>
-        <w:t>soll</w:t>
-      </w:r>
-      <w:r>
-        <w:t>t</w:t>
-      </w:r>
-      <w:r>
-        <w:t xml:space="preserve">en aber die Steuerelemente </w:t>
-      </w:r>
-      <w:r>
-        <w:t>(</w:t>
-      </w:r>
-      <w:r>
-        <w:t xml:space="preserve">Drucken, Verschicken, </w:t>
-      </w:r>
-      <w:r>
-        <w:t>Zoom, Suche etc.)</w:t>
-      </w:r>
-      <w:r>
-        <w:t xml:space="preserve"> so</w:t>
-      </w:r>
-      <w:r>
-        <w:t>wie der Standardhintergrund</w:t>
-      </w:r>
-      <w:r>
-        <w:t xml:space="preserve"> </w:t>
-      </w:r>
-      <w:r>
-        <w:t xml:space="preserve">des PDF Readers </w:t>
-      </w:r>
-      <w:r>
-        <w:t>nicht sichtbar sein.</w:t>
-      </w:r>
-      <w:r>
-        <w:t xml:space="preserve"> </w:t>
-      </w:r>
-      <w:r>
-        <w:t>Dies kann jedoch nicht über WPF gesteuert werden</w:t>
-      </w:r>
-      <w:r>
-        <w:t>.</w:t>
-      </w:r>
-      <w:r>
-        <w:t xml:space="preserve"> Des Weiteren </w:t>
-      </w:r>
-      <w:r>
-        <w:t>sind</w:t>
-      </w:r>
-      <w:r>
-        <w:t xml:space="preserve"> die PDF Dokumente </w:t>
-      </w:r>
-      <w:r>
-        <w:t xml:space="preserve">von </w:t>
-      </w:r>
-      <w:r>
-        <w:t>unterschiedliche</w:t>
-      </w:r>
-      <w:r>
-        <w:t>r Qualität, was sich zeigt, wenn in der Applikation von einem zum nächsten Dokument navigiert wird.</w:t>
-      </w:r>
-      <w:r>
-        <w:t xml:space="preserve"> </w:t>
-      </w:r>
-      <w:r>
-        <w:t>E</w:t>
-      </w:r>
-      <w:r>
-        <w:t xml:space="preserve">inige Dokumente </w:t>
-      </w:r>
-      <w:r>
-        <w:t xml:space="preserve">benötigen </w:t>
-      </w:r>
-      <w:r>
-        <w:t xml:space="preserve">sehr </w:t>
-      </w:r>
-      <w:r>
-        <w:t xml:space="preserve">viel Zeit, bis sie geladen sind, </w:t>
-      </w:r>
-      <w:r>
-        <w:t xml:space="preserve">andere </w:t>
-      </w:r>
-      <w:r>
-        <w:t xml:space="preserve">wiederum </w:t>
-      </w:r>
-      <w:r>
-        <w:t>haben nur eine kurze Ladezeit.</w:t>
+        <w:t>Es ist schlecht möglich, die</w:t>
+      </w:r>
+      <w:r>
+        <w:t xml:space="preserve"> XPS-Dokumente </w:t>
+      </w:r>
+      <w:r>
+        <w:t xml:space="preserve">im Voraus zu laden, da das Laden </w:t>
+      </w:r>
+      <w:r>
+        <w:t xml:space="preserve">immer über den GUI-Thread </w:t>
+      </w:r>
+      <w:r>
+        <w:t>geschieht, die</w:t>
+      </w:r>
+      <w:r>
+        <w:t>ser</w:t>
+      </w:r>
+      <w:r>
+        <w:t xml:space="preserve"> aber</w:t>
+      </w:r>
+      <w:r>
+        <w:t xml:space="preserve"> gleichzeitig </w:t>
+      </w:r>
+      <w:r>
+        <w:t xml:space="preserve">auch </w:t>
+      </w:r>
+      <w:r>
+        <w:t>für Animationen und Ähnliches verwendet wird.</w:t>
       </w:r>
     </w:p>
     <w:p>
       <w:pPr>
         <w:pStyle w:val="Heading6"/>
       </w:pPr>
-      <w:bookmarkStart w:id="21" w:name="_Ref322354306"/>
-      <w:bookmarkStart w:id="22" w:name="_Toc325440862"/>
-      <w:r>
-        <w:t>Variante 2: Umwandlung zu XPS</w:t>
-      </w:r>
-      <w:bookmarkEnd w:id="21"/>
+      <w:bookmarkStart w:id="22" w:name="_Ref322353717"/>
+      <w:bookmarkStart w:id="23" w:name="_Toc325440863"/>
+      <w:r>
+        <w:t>Variante 3: Umwandlung zu Bild</w:t>
+      </w:r>
       <w:bookmarkEnd w:id="22"/>
-    </w:p>
-    <w:p>
-      <w:r>
-        <w:t xml:space="preserve">In WPF können XPS Dokumente </w:t>
-      </w:r>
-      <w:r>
-        <w:t>mittels der</w:t>
-      </w:r>
-      <w:r>
-        <w:t xml:space="preserve"> DocumentViewer </w:t>
-      </w:r>
-      <w:r>
-        <w:t xml:space="preserve">Klasse </w:t>
-      </w:r>
-      <w:r>
-        <w:t xml:space="preserve">angezeigt werden. </w:t>
-      </w:r>
-      <w:r>
-        <w:t>D</w:t>
-      </w:r>
-      <w:r>
-        <w:t>as Layout des Viewers</w:t>
-      </w:r>
-      <w:r>
-        <w:t xml:space="preserve"> kann angepasst werden, so </w:t>
-      </w:r>
-      <w:r>
-        <w:t>können</w:t>
-      </w:r>
-      <w:r>
-        <w:t xml:space="preserve"> beispielsweise die </w:t>
-      </w:r>
-      <w:r>
-        <w:t>Steuerelemente ausblendet werden</w:t>
-      </w:r>
-      <w:r>
-        <w:t>.</w:t>
-      </w:r>
-      <w:r>
-        <w:t xml:space="preserve"> Bei einem XPS Dokument handelt es sich</w:t>
-      </w:r>
-      <w:r>
-        <w:t>,</w:t>
-      </w:r>
-      <w:r>
-        <w:t xml:space="preserve"> wie bei einem PDF Dokument</w:t>
-      </w:r>
-      <w:r>
-        <w:t>,</w:t>
-      </w:r>
-      <w:r>
-        <w:t xml:space="preserve"> um eine Vektorgrafik.</w:t>
-      </w:r>
-      <w:r>
-        <w:t xml:space="preserve"> </w:t>
-      </w:r>
-      <w:r>
-        <w:t>Ein</w:t>
-      </w:r>
-      <w:r>
-        <w:t xml:space="preserve"> XPS</w:t>
-      </w:r>
-      <w:r>
-        <w:t xml:space="preserve"> Dokument</w:t>
-      </w:r>
-      <w:r>
-        <w:t xml:space="preserve"> benötigt</w:t>
-      </w:r>
-      <w:r>
-        <w:t xml:space="preserve"> </w:t>
-      </w:r>
-      <w:r>
-        <w:t>spürbar</w:t>
-      </w:r>
-      <w:r>
-        <w:t xml:space="preserve"> </w:t>
-      </w:r>
-      <w:r>
-        <w:t>Zeit</w:t>
-      </w:r>
-      <w:r>
-        <w:t>,</w:t>
-      </w:r>
-      <w:r>
-        <w:t xml:space="preserve"> um geladen zu werden</w:t>
-      </w:r>
-      <w:r>
-        <w:t>, wenn von einem zum nächsten Dokument navigiert wird</w:t>
-      </w:r>
-      <w:r>
-        <w:t>.</w:t>
-      </w:r>
-      <w:r>
-        <w:t xml:space="preserve"> </w:t>
-      </w:r>
-      <w:r>
-        <w:t>Es ist schlecht möglich, die</w:t>
-      </w:r>
-      <w:r>
-        <w:t xml:space="preserve"> XPS-Dokumente </w:t>
-      </w:r>
-      <w:r>
-        <w:t xml:space="preserve">im Voraus zu laden, da das Laden </w:t>
-      </w:r>
-      <w:r>
-        <w:t xml:space="preserve">immer über den GUI-Thread </w:t>
-      </w:r>
-      <w:r>
-        <w:t>geschieht, die</w:t>
-      </w:r>
-      <w:r>
-        <w:t>ser</w:t>
-      </w:r>
-      <w:r>
-        <w:t xml:space="preserve"> aber</w:t>
-      </w:r>
-      <w:r>
-        <w:t xml:space="preserve"> gleichzeitig </w:t>
-      </w:r>
-      <w:r>
-        <w:t xml:space="preserve">auch </w:t>
-      </w:r>
-      <w:r>
-        <w:t>für Animationen und Ähnliches verwendet wird.</w:t>
-      </w:r>
-    </w:p>
-    <w:p>
-      <w:pPr>
-        <w:pStyle w:val="Heading6"/>
-      </w:pPr>
-      <w:bookmarkStart w:id="23" w:name="_Ref322353717"/>
-      <w:bookmarkStart w:id="24" w:name="_Toc325440863"/>
-      <w:r>
-        <w:t>Variante 3: Umwandlung zu Bild</w:t>
-      </w:r>
       <w:bookmarkEnd w:id="23"/>
-      <w:bookmarkEnd w:id="24"/>
     </w:p>
     <w:p>
       <w:r>
@@ -4707,11 +4767,11 @@
       <w:pPr>
         <w:pStyle w:val="Heading5"/>
       </w:pPr>
-      <w:bookmarkStart w:id="25" w:name="_Toc325440864"/>
+      <w:bookmarkStart w:id="24" w:name="_Toc325440864"/>
       <w:r>
         <w:t>Nutzwertanalyse</w:t>
       </w:r>
-      <w:bookmarkEnd w:id="25"/>
+      <w:bookmarkEnd w:id="24"/>
     </w:p>
     <w:p>
       <w:r>
@@ -6136,45 +6196,32 @@
       <w:pPr>
         <w:pStyle w:val="Caption"/>
       </w:pPr>
-      <w:bookmarkStart w:id="26" w:name="_Ref322071085"/>
+      <w:bookmarkStart w:id="25" w:name="_Ref322071085"/>
       <w:r>
         <w:t xml:space="preserve">Tabelle </w:t>
       </w:r>
-      <w:r>
-        <w:fldChar w:fldCharType="begin"/>
-      </w:r>
-      <w:r>
-        <w:instrText xml:space="preserve"> SEQ Tabelle \* ARABIC </w:instrText>
-      </w:r>
-      <w:r>
-        <w:fldChar w:fldCharType="separate"/>
-      </w:r>
-      <w:r>
-        <w:rPr>
-          <w:noProof/>
-        </w:rPr>
-        <w:t>2</w:t>
-      </w:r>
-      <w:r>
-        <w:rPr>
-          <w:noProof/>
-        </w:rPr>
-        <w:fldChar w:fldCharType="end"/>
-      </w:r>
+      <w:fldSimple w:instr=" SEQ Tabelle \* ARABIC ">
+        <w:r>
+          <w:rPr>
+            <w:noProof/>
+          </w:rPr>
+          <w:t>2</w:t>
+        </w:r>
+      </w:fldSimple>
       <w:r>
         <w:t>- Nutzwertanalyse: PDF Darstellung</w:t>
       </w:r>
+      <w:bookmarkEnd w:id="25"/>
+    </w:p>
+    <w:p>
+      <w:pPr>
+        <w:pStyle w:val="Heading3"/>
+      </w:pPr>
+      <w:bookmarkStart w:id="26" w:name="_Toc325440865"/>
+      <w:r>
+        <w:t>Architektur</w:t>
+      </w:r>
       <w:bookmarkEnd w:id="26"/>
-    </w:p>
-    <w:p>
-      <w:pPr>
-        <w:pStyle w:val="Heading3"/>
-      </w:pPr>
-      <w:bookmarkStart w:id="27" w:name="_Toc325440865"/>
-      <w:r>
-        <w:t>Architektur</w:t>
-      </w:r>
-      <w:bookmarkEnd w:id="27"/>
     </w:p>
     <w:p>
       <w:pPr>
@@ -6201,13 +6248,10 @@
         </w:numPr>
       </w:pPr>
       <w:r>
-        <w:t xml:space="preserve">Video </w:t>
-      </w:r>
-      <w:r>
-        <w:t>W</w:t>
-      </w:r>
-      <w:r>
-        <w:t>all mit Kinect</w:t>
+        <w:t>Videowall</w:t>
+      </w:r>
+      <w:r>
+        <w:t xml:space="preserve"> mit Kinect</w:t>
       </w:r>
     </w:p>
     <w:p>
@@ -6315,27 +6359,14 @@
       <w:r>
         <w:t xml:space="preserve">Abbildung </w:t>
       </w:r>
-      <w:r>
-        <w:fldChar w:fldCharType="begin"/>
-      </w:r>
-      <w:r>
-        <w:instrText xml:space="preserve"> SEQ Abbildung \* ARABIC </w:instrText>
-      </w:r>
-      <w:r>
-        <w:fldChar w:fldCharType="separate"/>
-      </w:r>
-      <w:r>
-        <w:rPr>
-          <w:noProof/>
-        </w:rPr>
-        <w:t>1</w:t>
-      </w:r>
-      <w:r>
-        <w:rPr>
-          <w:noProof/>
-        </w:rPr>
-        <w:fldChar w:fldCharType="end"/>
-      </w:r>
+      <w:fldSimple w:instr=" SEQ Abbildung \* ARABIC ">
+        <w:r>
+          <w:rPr>
+            <w:noProof/>
+          </w:rPr>
+          <w:t>1</w:t>
+        </w:r>
+      </w:fldSimple>
       <w:r>
         <w:t xml:space="preserve"> - </w:t>
       </w:r>
@@ -6347,15 +6378,24 @@
       <w:pPr>
         <w:pStyle w:val="Heading5"/>
       </w:pPr>
-      <w:bookmarkStart w:id="28" w:name="_Toc325440867"/>
-      <w:r>
-        <w:t>Video Wall mit Kinect</w:t>
-      </w:r>
-      <w:bookmarkEnd w:id="28"/>
-    </w:p>
-    <w:p>
-      <w:r>
-        <w:t>Über die Video Wall können sich Nutzer über verschiedene Themen</w:t>
+      <w:bookmarkStart w:id="27" w:name="_Toc325440867"/>
+      <w:r>
+        <w:t>Videowall</w:t>
+      </w:r>
+      <w:r>
+        <w:t xml:space="preserve"> mit Kinect</w:t>
+      </w:r>
+      <w:bookmarkEnd w:id="27"/>
+    </w:p>
+    <w:p>
+      <w:r>
+        <w:t xml:space="preserve">Über die </w:t>
+      </w:r>
+      <w:r>
+        <w:t>Videowall</w:t>
+      </w:r>
+      <w:r>
+        <w:t xml:space="preserve"> können sich Nutzer über verschiedene Themen</w:t>
       </w:r>
       <w:r>
         <w:t xml:space="preserve"> (beispielsweise Poster von Arbeiten, </w:t>
@@ -6422,39 +6462,110 @@
       <w:pPr>
         <w:pStyle w:val="Heading5"/>
       </w:pPr>
-      <w:bookmarkStart w:id="29" w:name="_Toc325440868"/>
+      <w:bookmarkStart w:id="28" w:name="_Toc325440868"/>
       <w:r>
         <w:t>Service Server mit Datenbank</w:t>
       </w:r>
+      <w:bookmarkEnd w:id="28"/>
+    </w:p>
+    <w:p>
+      <w:r>
+        <w:t xml:space="preserve">Auf dem Service Server werden die </w:t>
+      </w:r>
+      <w:r>
+        <w:t>verschiedenen</w:t>
+      </w:r>
+      <w:r>
+        <w:t xml:space="preserve"> </w:t>
+      </w:r>
+      <w:r>
+        <w:t xml:space="preserve">Daten, welche die </w:t>
+      </w:r>
+      <w:r>
+        <w:t>Videowall</w:t>
+      </w:r>
+      <w:r>
+        <w:t xml:space="preserve"> </w:t>
+      </w:r>
+      <w:r>
+        <w:t>benötigt</w:t>
+      </w:r>
+      <w:r>
+        <w:t>,</w:t>
+      </w:r>
+      <w:r>
+        <w:t xml:space="preserve"> abgelegt.</w:t>
+      </w:r>
+      <w:r>
+        <w:t xml:space="preserve"> Diese können mittels WCF über </w:t>
+      </w:r>
+      <w:r>
+        <w:t xml:space="preserve">den Webserver verwaltet oder durch die </w:t>
+      </w:r>
+      <w:r>
+        <w:t>Videowall</w:t>
+      </w:r>
+      <w:r>
+        <w:t xml:space="preserve"> angezeigt werden.</w:t>
+      </w:r>
+    </w:p>
+    <w:p>
+      <w:r>
+        <w:t>TODO: Konkretes Beispiel für z.B. Poster.</w:t>
+      </w:r>
+    </w:p>
+    <w:p>
+      <w:pPr>
+        <w:pStyle w:val="Heading5"/>
+      </w:pPr>
+      <w:bookmarkStart w:id="29" w:name="_Toc325440869"/>
+      <w:r>
+        <w:t>Webserver</w:t>
+      </w:r>
       <w:bookmarkEnd w:id="29"/>
     </w:p>
     <w:p>
       <w:r>
-        <w:t xml:space="preserve">Auf dem Service Server werden die </w:t>
-      </w:r>
-      <w:r>
-        <w:t>verschiedenen</w:t>
+        <w:t>Der Webserver bietet einerseits eine Administrationsoberfläche für das Sekretariat an</w:t>
+      </w:r>
+      <w:r>
+        <w:t>, um die Daten verwalten zu können</w:t>
+      </w:r>
+      <w:r>
+        <w:t xml:space="preserve">. Andererseits können per Mobiltelefon spezifische Informationen zu </w:t>
+      </w:r>
+      <w:r>
+        <w:t xml:space="preserve">den </w:t>
+      </w:r>
+      <w:r>
+        <w:t>auf der Wand dargestellten Daten abgerufen werden.</w:t>
       </w:r>
       <w:r>
         <w:t xml:space="preserve"> </w:t>
       </w:r>
       <w:r>
-        <w:t xml:space="preserve">Daten, welche die Video Wall </w:t>
-      </w:r>
-      <w:r>
-        <w:t>benötigt</w:t>
-      </w:r>
-      <w:r>
-        <w:t>,</w:t>
-      </w:r>
-      <w:r>
-        <w:t xml:space="preserve"> abgelegt.</w:t>
-      </w:r>
-      <w:r>
-        <w:t xml:space="preserve"> Diese können mittels WCF über </w:t>
-      </w:r>
-      <w:r>
-        <w:t>den Webserver verwaltet oder durch die Video Wall angezeigt werden.</w:t>
+        <w:t>B</w:t>
+      </w:r>
+      <w:r>
+        <w:t>eides ist einfach über einen</w:t>
+      </w:r>
+      <w:r>
+        <w:t xml:space="preserve"> Webserver realisierbar, da so keine zusätzliche Applikation auf den Zielgeräten installiert werden muss.</w:t>
+      </w:r>
+      <w:r>
+        <w:t xml:space="preserve"> Beide Verbindungen geschehen mithilfe des Protokolls HTTPS.</w:t>
+      </w:r>
+      <w:r>
+        <w:t xml:space="preserve"> Vom Webserver aus werden die</w:t>
+      </w:r>
+      <w:r>
+        <w:t xml:space="preserve"> d</w:t>
+      </w:r>
+      <w:r>
+        <w:t>urch das Sekretariat getätigten</w:t>
+      </w:r>
+      <w:r>
+        <w:t xml:space="preserve"> Änderungen mittels WCF an den Service Server weitergeleitet.</w:t>
       </w:r>
     </w:p>
     <w:p>
@@ -6466,118 +6577,71 @@
       <w:pPr>
         <w:pStyle w:val="Heading5"/>
       </w:pPr>
-      <w:bookmarkStart w:id="30" w:name="_Toc325440869"/>
-      <w:r>
-        <w:t>Webserver</w:t>
+      <w:bookmarkStart w:id="30" w:name="_Toc325440870"/>
+      <w:r>
+        <w:t>Sekretariats</w:t>
       </w:r>
       <w:bookmarkEnd w:id="30"/>
-    </w:p>
-    <w:p>
-      <w:r>
-        <w:t>Der Webserver bietet einerseits eine Administrationsoberfläche für das Sekretariat an</w:t>
-      </w:r>
-      <w:r>
-        <w:t>, um die Daten verwalten zu können</w:t>
-      </w:r>
-      <w:r>
-        <w:t xml:space="preserve">. Andererseits können per Mobiltelefon spezifische Informationen zu </w:t>
-      </w:r>
-      <w:r>
-        <w:t xml:space="preserve">den </w:t>
-      </w:r>
-      <w:r>
-        <w:t>auf der Wand dargestellten Daten abgerufen werden.</w:t>
-      </w:r>
-      <w:r>
-        <w:t xml:space="preserve"> </w:t>
-      </w:r>
-      <w:r>
-        <w:t>B</w:t>
-      </w:r>
-      <w:r>
-        <w:t>eides ist einfach über einen</w:t>
-      </w:r>
-      <w:r>
-        <w:t xml:space="preserve"> Webserver realisierbar, da so keine zusätzliche Applikation auf den Zielgeräten installiert werden muss.</w:t>
-      </w:r>
-      <w:r>
-        <w:t xml:space="preserve"> Beide Verbindungen geschehen mithilfe des Protokolls HTTPS.</w:t>
-      </w:r>
-      <w:r>
-        <w:t xml:space="preserve"> Vom Webserver aus werden die</w:t>
-      </w:r>
-      <w:r>
-        <w:t xml:space="preserve"> d</w:t>
-      </w:r>
-      <w:r>
-        <w:t>urch das Sekretariat getätigten</w:t>
-      </w:r>
-      <w:r>
-        <w:t xml:space="preserve"> Änderungen mittels WCF an den Service Server weitergeleitet.</w:t>
-      </w:r>
-    </w:p>
-    <w:p>
-      <w:r>
-        <w:t>TODO: Konkretes Beispiel für z.B. Poster.</w:t>
+      <w:r>
+        <w:t>-Computer</w:t>
+      </w:r>
+    </w:p>
+    <w:p>
+      <w:r>
+        <w:t xml:space="preserve">Die Administrationsoberfläche kann über den Browser eines </w:t>
+      </w:r>
+      <w:r>
+        <w:t xml:space="preserve"> Sekretariats</w:t>
+      </w:r>
+      <w:r>
+        <w:t>-Computers</w:t>
+      </w:r>
+      <w:r>
+        <w:t xml:space="preserve"> aufgerufen werden. </w:t>
+      </w:r>
+      <w:r>
+        <w:t>Über diese</w:t>
+      </w:r>
+      <w:r>
+        <w:t xml:space="preserve"> können die Daten für die </w:t>
+      </w:r>
+      <w:r>
+        <w:t>Videowall</w:t>
+      </w:r>
+      <w:r>
+        <w:t xml:space="preserve"> verwaltet werden.</w:t>
       </w:r>
     </w:p>
     <w:p>
       <w:pPr>
         <w:pStyle w:val="Heading5"/>
       </w:pPr>
-      <w:bookmarkStart w:id="31" w:name="_Toc325440870"/>
-      <w:r>
-        <w:t>Sekretariats</w:t>
+      <w:bookmarkStart w:id="31" w:name="_Toc325440871"/>
+      <w:r>
+        <w:t>Mobiltelefon</w:t>
       </w:r>
       <w:bookmarkEnd w:id="31"/>
-      <w:r>
-        <w:t>-Computer</w:t>
-      </w:r>
-    </w:p>
-    <w:p>
-      <w:r>
-        <w:t xml:space="preserve">Die Administrationsoberfläche kann über den Browser eines </w:t>
-      </w:r>
-      <w:r>
-        <w:t xml:space="preserve"> Sekretariats</w:t>
-      </w:r>
-      <w:r>
-        <w:t>-Computers</w:t>
-      </w:r>
-      <w:r>
-        <w:t xml:space="preserve"> aufgerufen werden. </w:t>
-      </w:r>
-      <w:r>
-        <w:t>Über diese</w:t>
-      </w:r>
-      <w:r>
-        <w:t xml:space="preserve"> können die Daten für die Video Wall verwaltet werden.</w:t>
-      </w:r>
-    </w:p>
-    <w:p>
-      <w:pPr>
-        <w:pStyle w:val="Heading5"/>
-      </w:pPr>
-      <w:bookmarkStart w:id="32" w:name="_Toc325440871"/>
-      <w:r>
-        <w:t>Mobiltelefon</w:t>
+    </w:p>
+    <w:p>
+      <w:r>
+        <w:t xml:space="preserve">Über den Browser des Mobiltelefons können spezifische Informationen zu den visualisierten Daten der </w:t>
+      </w:r>
+      <w:r>
+        <w:t>Videowall</w:t>
+      </w:r>
+      <w:r>
+        <w:t xml:space="preserve"> abgerufen werden.</w:t>
+      </w:r>
+    </w:p>
+    <w:p>
+      <w:pPr>
+        <w:pStyle w:val="Heading4"/>
+      </w:pPr>
+      <w:bookmarkStart w:id="32" w:name="_Toc325440872"/>
+      <w:r>
+        <w:t>Logische Sicht</w:t>
       </w:r>
       <w:bookmarkEnd w:id="32"/>
-    </w:p>
-    <w:p>
-      <w:r>
-        <w:t>Über den Browser des Mobiltelefons können spezifische Informationen zu den visualisierten Daten der Video Wall abgerufen werden.</w:t>
-      </w:r>
-    </w:p>
-    <w:p>
-      <w:pPr>
-        <w:pStyle w:val="Heading4"/>
-      </w:pPr>
-      <w:bookmarkStart w:id="33" w:name="_Toc325440872"/>
-      <w:r>
-        <w:t>Logische Sicht</w:t>
-      </w:r>
-      <w:bookmarkEnd w:id="33"/>
     </w:p>
     <w:p>
       <w:r>
@@ -6719,35 +6783,22 @@
       <w:pPr>
         <w:pStyle w:val="Caption"/>
       </w:pPr>
-      <w:bookmarkStart w:id="34" w:name="_Ref322103519"/>
+      <w:bookmarkStart w:id="33" w:name="_Ref322103519"/>
       <w:r>
         <w:t xml:space="preserve">Abbildung </w:t>
       </w:r>
-      <w:r>
-        <w:fldChar w:fldCharType="begin"/>
-      </w:r>
-      <w:r>
-        <w:instrText xml:space="preserve"> SEQ Abbildung \* ARABIC </w:instrText>
-      </w:r>
-      <w:r>
-        <w:fldChar w:fldCharType="separate"/>
-      </w:r>
-      <w:r>
-        <w:rPr>
-          <w:noProof/>
-        </w:rPr>
-        <w:t>2</w:t>
-      </w:r>
-      <w:r>
-        <w:rPr>
-          <w:noProof/>
-        </w:rPr>
-        <w:fldChar w:fldCharType="end"/>
-      </w:r>
+      <w:fldSimple w:instr=" SEQ Abbildung \* ARABIC ">
+        <w:r>
+          <w:rPr>
+            <w:noProof/>
+          </w:rPr>
+          <w:t>2</w:t>
+        </w:r>
+      </w:fldSimple>
       <w:r>
         <w:t xml:space="preserve"> - Architektur Diagramm</w:t>
       </w:r>
-      <w:bookmarkEnd w:id="34"/>
+      <w:bookmarkEnd w:id="33"/>
     </w:p>
     <w:p>
       <w:r>
@@ -6780,247 +6831,253 @@
       <w:pPr>
         <w:pStyle w:val="Heading5"/>
       </w:pPr>
-      <w:bookmarkStart w:id="35" w:name="_Toc325440873"/>
+      <w:bookmarkStart w:id="34" w:name="_Toc325440873"/>
       <w:r>
         <w:t>Common</w:t>
       </w:r>
+      <w:bookmarkEnd w:id="34"/>
+    </w:p>
+    <w:p>
+      <w:r>
+        <w:t xml:space="preserve">Im Common Layer befinden sich Klassen, welche von </w:t>
+      </w:r>
+      <w:r>
+        <w:t>Klassen aus allen anderen</w:t>
+      </w:r>
+      <w:r>
+        <w:t xml:space="preserve"> Schichten </w:t>
+      </w:r>
+      <w:r>
+        <w:t xml:space="preserve">verwendet werden. </w:t>
+      </w:r>
+    </w:p>
+    <w:p>
+      <w:pPr>
+        <w:pStyle w:val="Heading5"/>
+      </w:pPr>
+      <w:r>
+        <w:t>ResourceLoader</w:t>
+      </w:r>
+    </w:p>
+    <w:p>
+      <w:r>
+        <w:t xml:space="preserve"> </w:t>
+      </w:r>
+      <w:r>
+        <w:t xml:space="preserve">Durch die Schicht ResourceLoader werden Resourcen, welche für die </w:t>
+      </w:r>
+      <w:r>
+        <w:t>Videowall</w:t>
+      </w:r>
+      <w:r>
+        <w:t xml:space="preserve"> benötigt werden, geladen.</w:t>
+      </w:r>
+    </w:p>
+    <w:p>
+      <w:pPr>
+        <w:pStyle w:val="Heading5"/>
+      </w:pPr>
+      <w:r>
+        <w:t>Interfaces</w:t>
+      </w:r>
+    </w:p>
+    <w:p>
+      <w:r>
+        <w:t>In den Interfaces</w:t>
+      </w:r>
+    </w:p>
+    <w:p>
+      <w:pPr>
+        <w:pStyle w:val="Heading5"/>
+      </w:pPr>
+      <w:bookmarkStart w:id="35" w:name="_Toc325440874"/>
+      <w:r>
+        <w:t>Data</w:t>
+      </w:r>
       <w:bookmarkEnd w:id="35"/>
     </w:p>
     <w:p>
       <w:r>
-        <w:t xml:space="preserve">Im Common Layer befinden sich Klassen, welche von </w:t>
-      </w:r>
-      <w:r>
-        <w:t>Klassen aus allen anderen</w:t>
-      </w:r>
-      <w:r>
-        <w:t xml:space="preserve"> Schichten </w:t>
-      </w:r>
-      <w:r>
-        <w:t xml:space="preserve">verwendet werden. </w:t>
+        <w:t>Der</w:t>
+      </w:r>
+      <w:r>
+        <w:t xml:space="preserve"> Data Layer </w:t>
+      </w:r>
+      <w:r>
+        <w:t>regelt di</w:t>
+      </w:r>
+      <w:r>
+        <w:t>e Datenbanka</w:t>
+      </w:r>
+      <w:r>
+        <w:t>nbindung,</w:t>
+      </w:r>
+      <w:r>
+        <w:t xml:space="preserve"> </w:t>
+      </w:r>
+      <w:r>
+        <w:t xml:space="preserve">lädt </w:t>
+      </w:r>
+      <w:r>
+        <w:t>die benötigten</w:t>
+      </w:r>
+      <w:r>
+        <w:t xml:space="preserve"> Ressourcen und </w:t>
+      </w:r>
+      <w:r>
+        <w:t xml:space="preserve">greift </w:t>
+      </w:r>
+      <w:r>
+        <w:t>auf</w:t>
+      </w:r>
+      <w:r>
+        <w:t xml:space="preserve"> die Daten von Kinect zu</w:t>
+      </w:r>
+      <w:r>
+        <w:t xml:space="preserve"> (beispielsweise Skelett</w:t>
+      </w:r>
+      <w:r>
+        <w:t>-</w:t>
+      </w:r>
+      <w:r>
+        <w:t xml:space="preserve"> oder Tiefendaten).</w:t>
       </w:r>
     </w:p>
     <w:p>
       <w:pPr>
         <w:pStyle w:val="Heading5"/>
       </w:pPr>
-      <w:r>
-        <w:t>ResourceLoader</w:t>
-      </w:r>
-    </w:p>
-    <w:p>
+      <w:bookmarkStart w:id="36" w:name="_Toc325440875"/>
+      <w:r>
+        <w:t>Service</w:t>
+      </w:r>
+      <w:bookmarkEnd w:id="36"/>
+      <w:r>
+        <w:t>Model</w:t>
+      </w:r>
+      <w:r>
+        <w:t>s</w:t>
+      </w:r>
+    </w:p>
+    <w:p>
+      <w:r>
+        <w:t>Im Services Laye</w:t>
+      </w:r>
+      <w:r>
+        <w:t xml:space="preserve">r werden die </w:t>
+      </w:r>
+      <w:r>
+        <w:t>vom Data Layer erhaltenen Daten in</w:t>
+      </w:r>
+      <w:r>
+        <w:t xml:space="preserve"> Models gespeichert. </w:t>
+      </w:r>
+      <w:r>
+        <w:t xml:space="preserve">Diese werden dann über </w:t>
+      </w:r>
+      <w:r>
+        <w:t>verschiedene</w:t>
+      </w:r>
+      <w:r>
+        <w:t xml:space="preserve"> Service</w:t>
+      </w:r>
+      <w:r>
+        <w:t>s</w:t>
+      </w:r>
+      <w:r>
+        <w:t xml:space="preserve"> den ViewModels zur Verfügung gestellt.</w:t>
+      </w:r>
+    </w:p>
+    <w:p>
+      <w:pPr>
+        <w:pStyle w:val="Heading5"/>
+      </w:pPr>
+      <w:bookmarkStart w:id="37" w:name="_Toc325440876"/>
+      <w:r>
+        <w:t>ViewModels</w:t>
+      </w:r>
+      <w:bookmarkEnd w:id="37"/>
+    </w:p>
+    <w:p>
+      <w:r>
+        <w:t xml:space="preserve">Die ViewModels stellen die </w:t>
+      </w:r>
+      <w:r>
+        <w:t xml:space="preserve">von den Services </w:t>
+      </w:r>
+      <w:r>
+        <w:t xml:space="preserve">erhaltenen Daten der View zur Verfügung. </w:t>
+      </w:r>
+      <w:r>
+        <w:t>Auf diesem Layer befinde</w:t>
+      </w:r>
+      <w:r>
+        <w:t>n</w:t>
+      </w:r>
+      <w:r>
+        <w:t xml:space="preserve"> sich auch die Implementation des ICommand </w:t>
+      </w:r>
+      <w:r>
+        <w:t>Interfaces</w:t>
+      </w:r>
+      <w:r>
+        <w:t>. Diese Funktionen können somit von ViewModels und Views verwendet werden.</w:t>
+      </w:r>
+    </w:p>
+    <w:p>
+      <w:pPr>
+        <w:pStyle w:val="Heading5"/>
+      </w:pPr>
+      <w:bookmarkStart w:id="38" w:name="_Toc325440877"/>
+      <w:r>
+        <w:t>Views</w:t>
+      </w:r>
+      <w:bookmarkEnd w:id="38"/>
+    </w:p>
+    <w:p>
+      <w:r>
+        <w:t xml:space="preserve">Die Views stellen die Elemente aus den ViewModels grafisch dar. </w:t>
+      </w:r>
+      <w:r>
+        <w:t>Auf diesem Layer befindet sich auch das config-File</w:t>
+      </w:r>
+      <w:r>
+        <w:t>,</w:t>
+      </w:r>
+      <w:r>
+        <w:t xml:space="preserve"> mit welcher der Applikation gestartet wird</w:t>
+      </w:r>
+      <w:r>
+        <w:t>,</w:t>
+      </w:r>
       <w:r>
         <w:t xml:space="preserve"> </w:t>
       </w:r>
       <w:r>
-        <w:t>Durch die Schicht ResourceLoader werden Resourcen, welche für die Video Wall benötigt werden, geladen.</w:t>
-      </w:r>
-    </w:p>
-    <w:p>
-      <w:pPr>
-        <w:pStyle w:val="Heading5"/>
-      </w:pPr>
-      <w:r>
-        <w:t>Interfaces</w:t>
-      </w:r>
-    </w:p>
-    <w:p>
-      <w:r>
-        <w:t>In den Interfaces</w:t>
-      </w:r>
-    </w:p>
-    <w:p>
-      <w:pPr>
-        <w:pStyle w:val="Heading5"/>
-      </w:pPr>
-      <w:bookmarkStart w:id="36" w:name="_Toc325440874"/>
-      <w:r>
-        <w:t>Data</w:t>
-      </w:r>
-      <w:bookmarkEnd w:id="36"/>
-    </w:p>
-    <w:p>
-      <w:r>
-        <w:t>Der</w:t>
-      </w:r>
-      <w:r>
-        <w:t xml:space="preserve"> Data Layer </w:t>
-      </w:r>
-      <w:r>
-        <w:t>regelt di</w:t>
-      </w:r>
-      <w:r>
-        <w:t>e Datenbanka</w:t>
-      </w:r>
-      <w:r>
-        <w:t>nbindung,</w:t>
-      </w:r>
-      <w:r>
-        <w:t xml:space="preserve"> </w:t>
-      </w:r>
-      <w:r>
-        <w:t xml:space="preserve">lädt </w:t>
-      </w:r>
-      <w:r>
-        <w:t>die benötigten</w:t>
-      </w:r>
-      <w:r>
-        <w:t xml:space="preserve"> Ressourcen und </w:t>
-      </w:r>
-      <w:r>
-        <w:t xml:space="preserve">greift </w:t>
-      </w:r>
-      <w:r>
-        <w:t>auf</w:t>
-      </w:r>
-      <w:r>
-        <w:t xml:space="preserve"> die Daten von Kinect zu</w:t>
-      </w:r>
-      <w:r>
-        <w:t xml:space="preserve"> (beispielsweise Skelett</w:t>
-      </w:r>
-      <w:r>
-        <w:t>-</w:t>
-      </w:r>
-      <w:r>
-        <w:t xml:space="preserve"> oder Tiefendaten).</w:t>
-      </w:r>
-    </w:p>
-    <w:p>
-      <w:pPr>
-        <w:pStyle w:val="Heading5"/>
-      </w:pPr>
-      <w:bookmarkStart w:id="37" w:name="_Toc325440875"/>
-      <w:r>
-        <w:t>Service</w:t>
-      </w:r>
-      <w:bookmarkEnd w:id="37"/>
-      <w:r>
-        <w:t>Model</w:t>
-      </w:r>
-      <w:r>
-        <w:t>s</w:t>
-      </w:r>
-    </w:p>
-    <w:p>
-      <w:r>
-        <w:t>Im Services Laye</w:t>
-      </w:r>
-      <w:r>
-        <w:t xml:space="preserve">r werden die </w:t>
-      </w:r>
-      <w:r>
-        <w:t>vom Data Layer erhaltenen Daten in</w:t>
-      </w:r>
-      <w:r>
-        <w:t xml:space="preserve"> Models gespeichert. </w:t>
-      </w:r>
-      <w:r>
-        <w:t xml:space="preserve">Diese werden dann über </w:t>
-      </w:r>
-      <w:r>
-        <w:t>verschiedene</w:t>
-      </w:r>
-      <w:r>
-        <w:t xml:space="preserve"> Service</w:t>
-      </w:r>
-      <w:r>
-        <w:t>s</w:t>
-      </w:r>
-      <w:r>
-        <w:t xml:space="preserve"> den ViewModels zur Verfügung gestellt.</w:t>
-      </w:r>
-    </w:p>
-    <w:p>
-      <w:pPr>
-        <w:pStyle w:val="Heading5"/>
-      </w:pPr>
-      <w:bookmarkStart w:id="38" w:name="_Toc325440876"/>
-      <w:r>
-        <w:t>ViewModels</w:t>
-      </w:r>
-      <w:bookmarkEnd w:id="38"/>
-    </w:p>
-    <w:p>
-      <w:r>
-        <w:t xml:space="preserve">Die ViewModels stellen die </w:t>
-      </w:r>
-      <w:r>
-        <w:t xml:space="preserve">von den Services </w:t>
-      </w:r>
-      <w:r>
-        <w:t xml:space="preserve">erhaltenen Daten der View zur Verfügung. </w:t>
-      </w:r>
-      <w:r>
-        <w:t>Auf diesem Layer befinde</w:t>
-      </w:r>
-      <w:r>
-        <w:t>n</w:t>
-      </w:r>
-      <w:r>
-        <w:t xml:space="preserve"> sich auch die Implementation des ICommand </w:t>
-      </w:r>
-      <w:r>
-        <w:t>Interfaces</w:t>
-      </w:r>
-      <w:r>
-        <w:t>. Diese Funktionen können somit von ViewModels und Views verwendet werden.</w:t>
-      </w:r>
-    </w:p>
-    <w:p>
-      <w:pPr>
-        <w:pStyle w:val="Heading5"/>
-      </w:pPr>
-      <w:bookmarkStart w:id="39" w:name="_Toc325440877"/>
-      <w:r>
-        <w:t>Views</w:t>
+        <w:t>z</w:t>
+      </w:r>
+      <w:r>
+        <w:t xml:space="preserve">udem </w:t>
+      </w:r>
+      <w:r>
+        <w:t xml:space="preserve">auch </w:t>
+      </w:r>
+      <w:r>
+        <w:t>die Converter (beispielsweise zur Konvertierung von bool zu visbility).</w:t>
+      </w:r>
+    </w:p>
+    <w:p>
+      <w:pPr>
+        <w:pStyle w:val="Heading4"/>
+      </w:pPr>
+      <w:bookmarkStart w:id="39" w:name="_Ref326157558"/>
+      <w:r>
+        <w:t xml:space="preserve">Beschreibung der </w:t>
+      </w:r>
+      <w:r>
+        <w:t>Assemblies</w:t>
       </w:r>
       <w:bookmarkEnd w:id="39"/>
-    </w:p>
-    <w:p>
-      <w:r>
-        <w:t xml:space="preserve">Die Views stellen die Elemente aus den ViewModels grafisch dar. </w:t>
-      </w:r>
-      <w:r>
-        <w:t>Auf diesem Layer befindet sich auch das config-File</w:t>
-      </w:r>
-      <w:r>
-        <w:t>,</w:t>
-      </w:r>
-      <w:r>
-        <w:t xml:space="preserve"> mit welcher der Applikation gestartet wird</w:t>
-      </w:r>
-      <w:r>
-        <w:t>,</w:t>
-      </w:r>
-      <w:r>
-        <w:t xml:space="preserve"> </w:t>
-      </w:r>
-      <w:r>
-        <w:t>z</w:t>
-      </w:r>
-      <w:r>
-        <w:t xml:space="preserve">udem </w:t>
-      </w:r>
-      <w:r>
-        <w:t xml:space="preserve">auch </w:t>
-      </w:r>
-      <w:r>
-        <w:t>die Converter (beispielsweise zur Konvertierung von bool zu visbility).</w:t>
-      </w:r>
-    </w:p>
-    <w:p>
-      <w:pPr>
-        <w:pStyle w:val="Heading4"/>
-      </w:pPr>
-      <w:bookmarkStart w:id="40" w:name="_Ref326157558"/>
-      <w:r>
-        <w:t xml:space="preserve">Beschreibung der </w:t>
-      </w:r>
-      <w:r>
-        <w:t>Assemblies</w:t>
-      </w:r>
-      <w:bookmarkEnd w:id="40"/>
     </w:p>
     <w:p/>
     <w:p>
@@ -7479,7 +7536,13 @@
         <w:t>wie flüssig</w:t>
       </w:r>
       <w:r>
-        <w:t xml:space="preserve"> Videos in einer WPF Applikation auf der Video Wall laufen.</w:t>
+        <w:t xml:space="preserve"> Videos in einer WPF Applikation auf der </w:t>
+      </w:r>
+      <w:r>
+        <w:t>Videowall</w:t>
+      </w:r>
+      <w:r>
+        <w:t xml:space="preserve"> laufen.</w:t>
       </w:r>
     </w:p>
     <w:p>
@@ -7525,7 +7588,7 @@
       <w:pPr>
         <w:pStyle w:val="Heading3"/>
       </w:pPr>
-      <w:bookmarkStart w:id="41" w:name="_Toc325440878"/>
+      <w:bookmarkStart w:id="40" w:name="_Toc325440878"/>
       <w:r>
         <w:lastRenderedPageBreak/>
         <w:t xml:space="preserve">Interaktion durch </w:t>
@@ -7533,32 +7596,38 @@
       <w:r>
         <w:t>Handtracking</w:t>
       </w:r>
+      <w:bookmarkEnd w:id="40"/>
+    </w:p>
+    <w:p>
+      <w:r>
+        <w:t>In der Domain Analyse wurde evaluiert, dass der Benutzer mithilfe der Hand die Applikation bedienen kann („Meine Hand ist die Maus“) (TODO: Link). Wie das genau funktioniert, wird in diesem Kapitel erläutert.</w:t>
+      </w:r>
+    </w:p>
+    <w:p>
+      <w:pPr>
+        <w:pStyle w:val="Heading4"/>
+      </w:pPr>
+      <w:bookmarkStart w:id="41" w:name="_Toc325440879"/>
+      <w:r>
+        <w:t>Kinect Daten</w:t>
+      </w:r>
       <w:bookmarkEnd w:id="41"/>
     </w:p>
     <w:p>
       <w:r>
-        <w:t>In der Domain Analyse wurde evaluiert, dass der Benutzer mithilfe der Hand die Applikation bedienen kann („Meine Hand ist die Maus“) (TODO: Link). Wie das genau funktioniert, wird in diesem Kapitel erläutert.</w:t>
-      </w:r>
-    </w:p>
-    <w:p>
-      <w:pPr>
-        <w:pStyle w:val="Heading4"/>
-      </w:pPr>
-      <w:bookmarkStart w:id="42" w:name="_Toc325440879"/>
-      <w:r>
-        <w:t>Kinect Daten</w:t>
-      </w:r>
-      <w:bookmarkEnd w:id="42"/>
-    </w:p>
-    <w:p>
-      <w:r>
         <w:t>Eines der wichtigsten Features des Kinect SDK ist das sogenannte Skelet</w:t>
       </w:r>
       <w:r>
         <w:t>al</w:t>
       </w:r>
       <w:r>
-        <w:t xml:space="preserve"> Tracking. Hierbei wird mit Hilfe der Sensoren (Tiefensensor, Bildsensor, Infrarotsensor) versucht, ein menschliches Skelett zu erkennen, und zwar in Echtzeit. Es ist möglich, gleichzeitig von zwei Personen das Skelett anzuzeigen. Für das Handtracking auf der Video Wall ist aber nur das Tracken eines Skeletts vorgesehen.</w:t>
+        <w:t xml:space="preserve"> Tracking. Hierbei wird mit Hilfe der Sensoren (Tiefensensor, Bildsensor, Infrarotsensor) versucht, ein menschliches Skelett zu erkennen, und zwar in Echtzeit. Es ist möglich, gleichzeitig von zwei Personen das Skelett anzuzeigen. Für das Handtracking auf der </w:t>
+      </w:r>
+      <w:r>
+        <w:t>Videowall</w:t>
+      </w:r>
+      <w:r>
+        <w:t xml:space="preserve"> ist aber nur das Tracken eines Skeletts vorgesehen.</w:t>
       </w:r>
     </w:p>
     <w:p/>
@@ -7625,45 +7694,32 @@
       <w:pPr>
         <w:pStyle w:val="Caption"/>
       </w:pPr>
-      <w:bookmarkStart w:id="43" w:name="_Ref322358724"/>
+      <w:bookmarkStart w:id="42" w:name="_Ref322358724"/>
       <w:r>
         <w:t xml:space="preserve">Abbildung </w:t>
       </w:r>
-      <w:r>
-        <w:fldChar w:fldCharType="begin"/>
-      </w:r>
-      <w:r>
-        <w:instrText xml:space="preserve"> SEQ Abbildung \* ARABIC </w:instrText>
-      </w:r>
-      <w:r>
-        <w:fldChar w:fldCharType="separate"/>
-      </w:r>
-      <w:r>
-        <w:rPr>
-          <w:noProof/>
-        </w:rPr>
-        <w:t>4</w:t>
-      </w:r>
-      <w:r>
-        <w:rPr>
-          <w:noProof/>
-        </w:rPr>
-        <w:fldChar w:fldCharType="end"/>
-      </w:r>
+      <w:fldSimple w:instr=" SEQ Abbildung \* ARABIC ">
+        <w:r>
+          <w:rPr>
+            <w:noProof/>
+          </w:rPr>
+          <w:t>4</w:t>
+        </w:r>
+      </w:fldSimple>
       <w:r>
         <w:t xml:space="preserve"> - Beispiel eines Skeletts</w:t>
       </w:r>
+      <w:bookmarkEnd w:id="42"/>
+    </w:p>
+    <w:p>
+      <w:pPr>
+        <w:pStyle w:val="Heading4"/>
+      </w:pPr>
+      <w:bookmarkStart w:id="43" w:name="_Toc325440880"/>
+      <w:r>
+        <w:t>Handtracking</w:t>
+      </w:r>
       <w:bookmarkEnd w:id="43"/>
-    </w:p>
-    <w:p>
-      <w:pPr>
-        <w:pStyle w:val="Heading4"/>
-      </w:pPr>
-      <w:bookmarkStart w:id="44" w:name="_Toc325440880"/>
-      <w:r>
-        <w:t>Handtracking</w:t>
-      </w:r>
-      <w:bookmarkEnd w:id="44"/>
     </w:p>
     <w:p>
       <w:r>
@@ -7764,31 +7820,18 @@
       <w:pPr>
         <w:pStyle w:val="Caption"/>
       </w:pPr>
-      <w:bookmarkStart w:id="45" w:name="_Ref321142121"/>
+      <w:bookmarkStart w:id="44" w:name="_Ref321142121"/>
       <w:r>
         <w:t xml:space="preserve">Abbildung </w:t>
       </w:r>
-      <w:r>
-        <w:fldChar w:fldCharType="begin"/>
-      </w:r>
-      <w:r>
-        <w:instrText xml:space="preserve"> SEQ Abbildung \* ARABIC </w:instrText>
-      </w:r>
-      <w:r>
-        <w:fldChar w:fldCharType="separate"/>
-      </w:r>
-      <w:r>
-        <w:rPr>
-          <w:noProof/>
-        </w:rPr>
-        <w:t>5</w:t>
-      </w:r>
-      <w:r>
-        <w:rPr>
-          <w:noProof/>
-        </w:rPr>
-        <w:fldChar w:fldCharType="end"/>
-      </w:r>
+      <w:fldSimple w:instr=" SEQ Abbildung \* ARABIC ">
+        <w:r>
+          <w:rPr>
+            <w:noProof/>
+          </w:rPr>
+          <w:t>5</w:t>
+        </w:r>
+      </w:fldSimple>
       <w:r>
         <w:t xml:space="preserve"> - Skelett mit </w:t>
       </w:r>
@@ -7798,7 +7841,7 @@
       <w:r>
         <w:t xml:space="preserve"> (rot) für das Handtracking</w:t>
       </w:r>
-      <w:bookmarkEnd w:id="45"/>
+      <w:bookmarkEnd w:id="44"/>
     </w:p>
     <w:p>
       <w:r>
@@ -7896,35 +7939,22 @@
       <w:pPr>
         <w:pStyle w:val="Caption"/>
       </w:pPr>
-      <w:bookmarkStart w:id="46" w:name="_Ref322358687"/>
+      <w:bookmarkStart w:id="45" w:name="_Ref322358687"/>
       <w:r>
         <w:t xml:space="preserve">Abbildung </w:t>
       </w:r>
-      <w:r>
-        <w:fldChar w:fldCharType="begin"/>
-      </w:r>
-      <w:r>
-        <w:instrText xml:space="preserve"> SEQ Abbildung \* ARABIC </w:instrText>
-      </w:r>
-      <w:r>
-        <w:fldChar w:fldCharType="separate"/>
-      </w:r>
-      <w:r>
-        <w:rPr>
-          <w:noProof/>
-        </w:rPr>
-        <w:t>6</w:t>
-      </w:r>
-      <w:r>
-        <w:rPr>
-          <w:noProof/>
-        </w:rPr>
-        <w:fldChar w:fldCharType="end"/>
-      </w:r>
+      <w:fldSimple w:instr=" SEQ Abbildung \* ARABIC ">
+        <w:r>
+          <w:rPr>
+            <w:noProof/>
+          </w:rPr>
+          <w:t>6</w:t>
+        </w:r>
+      </w:fldSimple>
       <w:r>
         <w:t xml:space="preserve"> - Beispiel Monitor mit Handtracking</w:t>
       </w:r>
-      <w:bookmarkEnd w:id="46"/>
+      <w:bookmarkEnd w:id="45"/>
     </w:p>
     <w:p>
       <w:r>
@@ -7938,8 +7968,12 @@
     </w:p>
     <w:p/>
     <w:sectPr>
-      <w:headerReference w:type="default" r:id="rId14"/>
-      <w:footerReference w:type="default" r:id="rId15"/>
+      <w:headerReference w:type="even" r:id="rId14"/>
+      <w:headerReference w:type="default" r:id="rId15"/>
+      <w:footerReference w:type="even" r:id="rId16"/>
+      <w:footerReference w:type="default" r:id="rId17"/>
+      <w:headerReference w:type="first" r:id="rId18"/>
+      <w:footerReference w:type="first" r:id="rId19"/>
       <w:pgSz w:w="11906" w:h="16838"/>
       <w:pgMar w:top="1417" w:right="1417" w:bottom="1134" w:left="1417" w:header="708" w:footer="708" w:gutter="0"/>
       <w:cols w:space="708"/>
@@ -7980,8 +8014,26 @@
     <w:pPr>
       <w:pStyle w:val="Footer"/>
     </w:pPr>
+  </w:p>
+</w:ftr>
+</file>
+
+<file path=word/footer2.xml><?xml version="1.0" encoding="utf-8"?>
+<w:ftr xmlns:wpc="http://schemas.microsoft.com/office/word/2010/wordprocessingCanvas" xmlns:mc="http://schemas.openxmlformats.org/markup-compatibility/2006" xmlns:o="urn:schemas-microsoft-com:office:office" xmlns:r="http://schemas.openxmlformats.org/officeDocument/2006/relationships" xmlns:m="http://schemas.openxmlformats.org/officeDocument/2006/math" xmlns:v="urn:schemas-microsoft-com:vml" xmlns:wp14="http://schemas.microsoft.com/office/word/2010/wordprocessingDrawing" xmlns:wp="http://schemas.openxmlformats.org/drawingml/2006/wordprocessingDrawing" xmlns:w10="urn:schemas-microsoft-com:office:word" xmlns:w="http://schemas.openxmlformats.org/wordprocessingml/2006/main" xmlns:w14="http://schemas.microsoft.com/office/word/2010/wordml" xmlns:wpg="http://schemas.microsoft.com/office/word/2010/wordprocessingGroup" xmlns:wpi="http://schemas.microsoft.com/office/word/2010/wordprocessingInk" xmlns:wne="http://schemas.microsoft.com/office/word/2006/wordml" xmlns:wps="http://schemas.microsoft.com/office/word/2010/wordprocessingShape" mc:Ignorable="w14 wp14">
+  <w:p>
+    <w:pPr>
+      <w:pStyle w:val="Footer"/>
+    </w:pPr>
     <w:r>
-      <w:t>Video Wall - Entwurf</w:t>
+      <w:t xml:space="preserve">HSR </w:t>
+    </w:r>
+    <w:bookmarkStart w:id="46" w:name="_GoBack"/>
+    <w:bookmarkEnd w:id="46"/>
+    <w:r>
+      <w:t>Videowall</w:t>
+    </w:r>
+    <w:r>
+      <w:t xml:space="preserve"> - Entwurf</w:t>
     </w:r>
     <w:r>
       <w:tab/>
@@ -7999,7 +8051,7 @@
       <w:rPr>
         <w:noProof/>
       </w:rPr>
-      <w:t>30. Mai 2012</w:t>
+      <w:t>31. Mai 2012</w:t>
     </w:r>
     <w:r>
       <w:fldChar w:fldCharType="end"/>
@@ -8037,7 +8089,7 @@
         <w:noProof/>
         <w:lang w:val="de-DE"/>
       </w:rPr>
-      <w:t>1</w:t>
+      <w:t>4</w:t>
     </w:r>
     <w:r>
       <w:rPr>
@@ -8051,31 +8103,26 @@
       </w:rPr>
       <w:t xml:space="preserve"> von </w:t>
     </w:r>
-    <w:r>
-      <w:fldChar w:fldCharType="begin"/>
-    </w:r>
-    <w:r>
-      <w:instrText>NUMPAGES  \* Arabic  \* MERGEFORMAT</w:instrText>
-    </w:r>
-    <w:r>
-      <w:fldChar w:fldCharType="separate"/>
-    </w:r>
-    <w:r>
-      <w:rPr>
-        <w:b/>
-        <w:noProof/>
-        <w:lang w:val="de-DE"/>
-      </w:rPr>
-      <w:t>13</w:t>
-    </w:r>
-    <w:r>
-      <w:rPr>
-        <w:b/>
-        <w:noProof/>
-        <w:lang w:val="de-DE"/>
-      </w:rPr>
-      <w:fldChar w:fldCharType="end"/>
-    </w:r>
+    <w:fldSimple w:instr="NUMPAGES  \* Arabic  \* MERGEFORMAT">
+      <w:r>
+        <w:rPr>
+          <w:b/>
+          <w:noProof/>
+          <w:lang w:val="de-DE"/>
+        </w:rPr>
+        <w:t>13</w:t>
+      </w:r>
+    </w:fldSimple>
+  </w:p>
+</w:ftr>
+</file>
+
+<file path=word/footer3.xml><?xml version="1.0" encoding="utf-8"?>
+<w:ftr xmlns:wpc="http://schemas.microsoft.com/office/word/2010/wordprocessingCanvas" xmlns:mc="http://schemas.openxmlformats.org/markup-compatibility/2006" xmlns:o="urn:schemas-microsoft-com:office:office" xmlns:r="http://schemas.openxmlformats.org/officeDocument/2006/relationships" xmlns:m="http://schemas.openxmlformats.org/officeDocument/2006/math" xmlns:v="urn:schemas-microsoft-com:vml" xmlns:wp14="http://schemas.microsoft.com/office/word/2010/wordprocessingDrawing" xmlns:wp="http://schemas.openxmlformats.org/drawingml/2006/wordprocessingDrawing" xmlns:w10="urn:schemas-microsoft-com:office:word" xmlns:w="http://schemas.openxmlformats.org/wordprocessingml/2006/main" xmlns:w14="http://schemas.microsoft.com/office/word/2010/wordml" xmlns:wpg="http://schemas.microsoft.com/office/word/2010/wordprocessingGroup" xmlns:wpi="http://schemas.microsoft.com/office/word/2010/wordprocessingInk" xmlns:wne="http://schemas.microsoft.com/office/word/2006/wordml" xmlns:wps="http://schemas.microsoft.com/office/word/2010/wordprocessingShape" mc:Ignorable="w14 wp14">
+  <w:p>
+    <w:pPr>
+      <w:pStyle w:val="Footer"/>
+    </w:pPr>
   </w:p>
 </w:ftr>
 </file>
@@ -8330,6 +8377,16 @@
 </file>
 
 <file path=word/header1.xml><?xml version="1.0" encoding="utf-8"?>
+<w:hdr xmlns:wpc="http://schemas.microsoft.com/office/word/2010/wordprocessingCanvas" xmlns:mc="http://schemas.openxmlformats.org/markup-compatibility/2006" xmlns:o="urn:schemas-microsoft-com:office:office" xmlns:r="http://schemas.openxmlformats.org/officeDocument/2006/relationships" xmlns:m="http://schemas.openxmlformats.org/officeDocument/2006/math" xmlns:v="urn:schemas-microsoft-com:vml" xmlns:wp14="http://schemas.microsoft.com/office/word/2010/wordprocessingDrawing" xmlns:wp="http://schemas.openxmlformats.org/drawingml/2006/wordprocessingDrawing" xmlns:w10="urn:schemas-microsoft-com:office:word" xmlns:w="http://schemas.openxmlformats.org/wordprocessingml/2006/main" xmlns:w14="http://schemas.microsoft.com/office/word/2010/wordml" xmlns:wpg="http://schemas.microsoft.com/office/word/2010/wordprocessingGroup" xmlns:wpi="http://schemas.microsoft.com/office/word/2010/wordprocessingInk" xmlns:wne="http://schemas.microsoft.com/office/word/2006/wordml" xmlns:wps="http://schemas.microsoft.com/office/word/2010/wordprocessingShape" mc:Ignorable="w14 wp14">
+  <w:p>
+    <w:pPr>
+      <w:pStyle w:val="Header"/>
+    </w:pPr>
+  </w:p>
+</w:hdr>
+</file>
+
+<file path=word/header2.xml><?xml version="1.0" encoding="utf-8"?>
 <w:hdr xmlns:wpc="http://schemas.microsoft.com/office/word/2010/wordprocessingCanvas" xmlns:mc="http://schemas.openxmlformats.org/markup-compatibility/2006" xmlns:o="urn:schemas-microsoft-com:office:office" xmlns:r="http://schemas.openxmlformats.org/officeDocument/2006/relationships" xmlns:m="http://schemas.openxmlformats.org/officeDocument/2006/math" xmlns:v="urn:schemas-microsoft-com:vml" xmlns:wp14="http://schemas.microsoft.com/office/word/2010/wordprocessingDrawing" xmlns:wp="http://schemas.openxmlformats.org/drawingml/2006/wordprocessingDrawing" xmlns:w10="urn:schemas-microsoft-com:office:word" xmlns:w="http://schemas.openxmlformats.org/wordprocessingml/2006/main" xmlns:w14="http://schemas.microsoft.com/office/word/2010/wordml" xmlns:wpg="http://schemas.microsoft.com/office/word/2010/wordprocessingGroup" xmlns:wpi="http://schemas.microsoft.com/office/word/2010/wordprocessingInk" xmlns:wne="http://schemas.microsoft.com/office/word/2006/wordml" xmlns:wps="http://schemas.microsoft.com/office/word/2010/wordprocessingShape" mc:Ignorable="w14 wp14">
   <w:p>
     <w:pPr>
@@ -8341,6 +8398,16 @@
     <w:r>
       <w:tab/>
     </w:r>
+  </w:p>
+</w:hdr>
+</file>
+
+<file path=word/header3.xml><?xml version="1.0" encoding="utf-8"?>
+<w:hdr xmlns:wpc="http://schemas.microsoft.com/office/word/2010/wordprocessingCanvas" xmlns:mc="http://schemas.openxmlformats.org/markup-compatibility/2006" xmlns:o="urn:schemas-microsoft-com:office:office" xmlns:r="http://schemas.openxmlformats.org/officeDocument/2006/relationships" xmlns:m="http://schemas.openxmlformats.org/officeDocument/2006/math" xmlns:v="urn:schemas-microsoft-com:vml" xmlns:wp14="http://schemas.microsoft.com/office/word/2010/wordprocessingDrawing" xmlns:wp="http://schemas.openxmlformats.org/drawingml/2006/wordprocessingDrawing" xmlns:w10="urn:schemas-microsoft-com:office:word" xmlns:w="http://schemas.openxmlformats.org/wordprocessingml/2006/main" xmlns:w14="http://schemas.microsoft.com/office/word/2010/wordml" xmlns:wpg="http://schemas.microsoft.com/office/word/2010/wordprocessingGroup" xmlns:wpi="http://schemas.microsoft.com/office/word/2010/wordprocessingInk" xmlns:wne="http://schemas.microsoft.com/office/word/2006/wordml" xmlns:wps="http://schemas.microsoft.com/office/word/2010/wordprocessingShape" mc:Ignorable="w14 wp14">
+  <w:p>
+    <w:pPr>
+      <w:pStyle w:val="Header"/>
+    </w:pPr>
   </w:p>
 </w:hdr>
 </file>
@@ -12844,7 +12911,7 @@
 </file>
 
 <file path=customXml/itemProps1.xml><?xml version="1.0" encoding="utf-8"?>
-<ds:datastoreItem xmlns:ds="http://schemas.openxmlformats.org/officeDocument/2006/customXml" ds:itemID="{4D2B5546-7814-46D3-93C4-7707F8E775CC}">
+<ds:datastoreItem xmlns:ds="http://schemas.openxmlformats.org/officeDocument/2006/customXml" ds:itemID="{EB4743A0-10AF-4A87-98B7-BAECDB7CB74B}">
   <ds:schemaRefs>
     <ds:schemaRef ds:uri="http://schemas.openxmlformats.org/officeDocument/2006/bibliography"/>
   </ds:schemaRefs>

</xml_diff>

<commit_message>
refs #821 Plugin-in Framework beschreibung verschoben
Former-commit-id: edb8ef35d156aee4ca73dde95af0ba732eb785ac
</commit_message>
<xml_diff>
--- a/doc/Bericht/05_Technischer Bericht/06_Entwurf/Entwurf.docx
+++ b/doc/Bericht/05_Technischer Bericht/06_Entwurf/Entwurf.docx
@@ -6311,7 +6311,7 @@
         </w:rPr>
         <w:drawing>
           <wp:inline distT="0" distB="0" distL="0" distR="0" wp14:anchorId="37D377B3" wp14:editId="46A3ED56">
-            <wp:extent cx="5760720" cy="3555365"/>
+            <wp:extent cx="5760720" cy="3555278"/>
             <wp:effectExtent l="0" t="0" r="0" b="0"/>
             <wp:docPr id="2" name="Picture 2"/>
             <wp:cNvGraphicFramePr>
@@ -6339,7 +6339,7 @@
                   <pic:spPr>
                     <a:xfrm>
                       <a:off x="0" y="0"/>
-                      <a:ext cx="5760720" cy="3555365"/>
+                      <a:ext cx="5760720" cy="3555278"/>
                     </a:xfrm>
                     <a:prstGeom prst="rect">
                       <a:avLst/>
@@ -6717,7 +6717,13 @@
         <w:fldChar w:fldCharType="end"/>
       </w:r>
       <w:r>
-        <w:t xml:space="preserve"> beschreibt die jeweiligen Schichten und deren </w:t>
+        <w:t xml:space="preserve"> beschreibt die</w:t>
+      </w:r>
+      <w:r>
+        <w:t xml:space="preserve"> Umsetzung der</w:t>
+      </w:r>
+      <w:r>
+        <w:t xml:space="preserve"> jeweiligen Schichten und deren </w:t>
       </w:r>
       <w:r>
         <w:t>Inhalte</w:t>
@@ -6842,7 +6848,13 @@
         <w:t xml:space="preserve">Im Common Layer befinden sich Klassen, welche von </w:t>
       </w:r>
       <w:r>
-        <w:t>Klassen aus allen anderen</w:t>
+        <w:t xml:space="preserve">Klassen aus </w:t>
+      </w:r>
+      <w:r>
+        <w:t>den meisten</w:t>
+      </w:r>
+      <w:r>
+        <w:t xml:space="preserve"> anderen</w:t>
       </w:r>
       <w:r>
         <w:t xml:space="preserve"> Schichten </w:t>
@@ -6883,7 +6895,13 @@
     </w:p>
     <w:p>
       <w:r>
-        <w:t>In den Interfaces</w:t>
+        <w:t xml:space="preserve">Die Interfaces werden von Klassen, welche als Plug-In dienen sollen, implementiert. </w:t>
+      </w:r>
+      <w:r>
+        <w:t xml:space="preserve">Die Interfaces definieren hierfür Elemente welches jedes Plug-In zu Verfügung stellen muss und definieren noch weitere Interfaces, welche für die Nutzung weiterer </w:t>
+      </w:r>
+      <w:r>
+        <w:t>Funktionalitäten genutzt werden kann (z.B. Zugriff aus Skelett-Daten).</w:t>
       </w:r>
     </w:p>
     <w:p>
@@ -7079,7 +7097,1607 @@
       </w:r>
       <w:bookmarkEnd w:id="39"/>
     </w:p>
+    <w:p>
+      <w:r>
+        <w:t>In den folgenden Kapiteln werden die verschiedenen Assemblies genauer beschrieben.</w:t>
+      </w:r>
+      <w:r>
+        <w:t xml:space="preserve"> </w:t>
+      </w:r>
+      <w:r>
+        <w:t>Nachfolgend eine Übersicht über die verschiedenen Assemblies:</w:t>
+      </w:r>
+    </w:p>
+    <w:p>
+      <w:r>
+        <w:rPr>
+          <w:noProof/>
+          <w:lang w:eastAsia="de-CH"/>
+        </w:rPr>
+        <w:lastRenderedPageBreak/>
+        <w:drawing>
+          <wp:inline distT="0" distB="0" distL="0" distR="0" wp14:anchorId="594234EA" wp14:editId="5AB42C98">
+            <wp:extent cx="5343896" cy="3329658"/>
+            <wp:effectExtent l="0" t="0" r="0" b="4445"/>
+            <wp:docPr id="5" name="Picture 5"/>
+            <wp:cNvGraphicFramePr>
+              <a:graphicFrameLocks xmlns:a="http://schemas.openxmlformats.org/drawingml/2006/main" noChangeAspect="1"/>
+            </wp:cNvGraphicFramePr>
+            <a:graphic xmlns:a="http://schemas.openxmlformats.org/drawingml/2006/main">
+              <a:graphicData uri="http://schemas.openxmlformats.org/drawingml/2006/picture">
+                <pic:pic xmlns:pic="http://schemas.openxmlformats.org/drawingml/2006/picture">
+                  <pic:nvPicPr>
+                    <pic:cNvPr id="0" name=""/>
+                    <pic:cNvPicPr/>
+                  </pic:nvPicPr>
+                  <pic:blipFill rotWithShape="1">
+                    <a:blip r:embed="rId11"/>
+                    <a:srcRect l="17121" t="14191" r="29246" b="32343"/>
+                    <a:stretch/>
+                  </pic:blipFill>
+                  <pic:spPr bwMode="auto">
+                    <a:xfrm>
+                      <a:off x="0" y="0"/>
+                      <a:ext cx="5347429" cy="3331860"/>
+                    </a:xfrm>
+                    <a:prstGeom prst="rect">
+                      <a:avLst/>
+                    </a:prstGeom>
+                    <a:ln>
+                      <a:noFill/>
+                    </a:ln>
+                    <a:extLst>
+                      <a:ext uri="{53640926-AAD7-44D8-BBD7-CCE9431645EC}">
+                        <a14:shadowObscured xmlns:a14="http://schemas.microsoft.com/office/drawing/2010/main"/>
+                      </a:ext>
+                    </a:extLst>
+                  </pic:spPr>
+                </pic:pic>
+              </a:graphicData>
+            </a:graphic>
+          </wp:inline>
+        </w:drawing>
+      </w:r>
+    </w:p>
+    <w:p>
+      <w:pPr>
+        <w:pStyle w:val="Caption"/>
+      </w:pPr>
+      <w:r>
+        <w:t xml:space="preserve">Abbildung </w:t>
+      </w:r>
+      <w:fldSimple w:instr=" SEQ Abbildung \* ARABIC ">
+        <w:r>
+          <w:rPr>
+            <w:noProof/>
+          </w:rPr>
+          <w:t>3</w:t>
+        </w:r>
+      </w:fldSimple>
+      <w:r>
+        <w:t xml:space="preserve"> - Übersicht Assemblies</w:t>
+      </w:r>
+    </w:p>
+    <w:p>
+      <w:pPr>
+        <w:pStyle w:val="Heading5"/>
+      </w:pPr>
+      <w:r>
+        <w:t>Common</w:t>
+      </w:r>
+    </w:p>
+    <w:p>
+      <w:r>
+        <w:t>Unter Common befinden sich Klassen, welche von den mehreren anderen Klassen aus anderen Assemblies verwendet werden.</w:t>
+      </w:r>
+    </w:p>
+    <w:p>
+      <w:r>
+        <w:rPr>
+          <w:noProof/>
+          <w:lang w:eastAsia="de-CH"/>
+        </w:rPr>
+        <w:drawing>
+          <wp:inline distT="0" distB="0" distL="0" distR="0" wp14:anchorId="58C766AA" wp14:editId="69985AC4">
+            <wp:extent cx="4029075" cy="2399665"/>
+            <wp:effectExtent l="0" t="0" r="9525" b="635"/>
+            <wp:docPr id="9" name="Picture 9"/>
+            <wp:cNvGraphicFramePr>
+              <a:graphicFrameLocks xmlns:a="http://schemas.openxmlformats.org/drawingml/2006/main" noChangeAspect="1"/>
+            </wp:cNvGraphicFramePr>
+            <a:graphic xmlns:a="http://schemas.openxmlformats.org/drawingml/2006/main">
+              <a:graphicData uri="http://schemas.openxmlformats.org/drawingml/2006/picture">
+                <pic:pic xmlns:pic="http://schemas.openxmlformats.org/drawingml/2006/picture">
+                  <pic:nvPicPr>
+                    <pic:cNvPr id="0" name=""/>
+                    <pic:cNvPicPr/>
+                  </pic:nvPicPr>
+                  <pic:blipFill rotWithShape="1">
+                    <a:blip r:embed="rId12"/>
+                    <a:srcRect l="16296" t="14914" r="28009" b="32013"/>
+                    <a:stretch/>
+                  </pic:blipFill>
+                  <pic:spPr bwMode="auto">
+                    <a:xfrm>
+                      <a:off x="0" y="0"/>
+                      <a:ext cx="4028397" cy="2399261"/>
+                    </a:xfrm>
+                    <a:prstGeom prst="rect">
+                      <a:avLst/>
+                    </a:prstGeom>
+                    <a:ln>
+                      <a:noFill/>
+                    </a:ln>
+                    <a:extLst>
+                      <a:ext uri="{53640926-AAD7-44D8-BBD7-CCE9431645EC}">
+                        <a14:shadowObscured xmlns:a14="http://schemas.microsoft.com/office/drawing/2010/main"/>
+                      </a:ext>
+                    </a:extLst>
+                  </pic:spPr>
+                </pic:pic>
+              </a:graphicData>
+            </a:graphic>
+          </wp:inline>
+        </w:drawing>
+      </w:r>
+    </w:p>
+    <w:p>
+      <w:pPr>
+        <w:pStyle w:val="Caption"/>
+      </w:pPr>
+      <w:r>
+        <w:t xml:space="preserve">Abbildung </w:t>
+      </w:r>
+      <w:fldSimple w:instr=" SEQ Abbildung \* ARABIC ">
+        <w:r>
+          <w:rPr>
+            <w:noProof/>
+          </w:rPr>
+          <w:t>4</w:t>
+        </w:r>
+      </w:fldSimple>
+      <w:r>
+        <w:t xml:space="preserve"> - Assembly Common</w:t>
+      </w:r>
+    </w:p>
+    <w:p>
+      <w:r>
+        <w:t xml:space="preserve">Die Klasse </w:t>
+      </w:r>
+      <w:r>
+        <w:rPr>
+          <w:i/>
+        </w:rPr>
+        <w:t>PreOrPostCondition</w:t>
+      </w:r>
+      <w:r>
+        <w:t xml:space="preserve"> wird für das Prüfen von Pre- oder Postconditions in anderen Klassen genutzt.</w:t>
+      </w:r>
+      <w:r>
+        <w:t xml:space="preserve"> So wird beispielsweise bei dem Laden der Plug-Ins geprüft ob mindestens eines verfügbar ist.</w:t>
+      </w:r>
+      <w:r>
+        <w:t xml:space="preserve"> Der </w:t>
+      </w:r>
+      <w:r>
+        <w:rPr>
+          <w:i/>
+        </w:rPr>
+        <w:t>ImageHelper</w:t>
+      </w:r>
+      <w:r>
+        <w:t xml:space="preserve"> biet</w:t>
+      </w:r>
+      <w:r>
+        <w:t>et eine Methode an, bei welcher der Bildpfad angegeben werden kann und die Source des Bildes daher automatisch geladen wird.</w:t>
+      </w:r>
+      <w:r>
+        <w:t xml:space="preserve"> Beim </w:t>
+      </w:r>
+      <w:r>
+        <w:rPr>
+          <w:i/>
+        </w:rPr>
+        <w:t>Notifier</w:t>
+      </w:r>
+      <w:r>
+        <w:t xml:space="preserve"> handelt es sich um die Implementation des INotifyPropertyChanged Interfaces</w:t>
+      </w:r>
+      <w:r>
+        <w:rPr>
+          <w:rStyle w:val="FootnoteReference"/>
+        </w:rPr>
+        <w:t xml:space="preserve"> </w:t>
+      </w:r>
+      <w:r>
+        <w:rPr>
+          <w:rStyle w:val="FootnoteReference"/>
+        </w:rPr>
+        <w:footnoteReference w:id="10"/>
+      </w:r>
+      <w:r>
+        <w:t>.</w:t>
+      </w:r>
+      <w:r>
+        <w:t xml:space="preserve"> Durch den </w:t>
+      </w:r>
+      <w:r>
+        <w:rPr>
+          <w:i/>
+        </w:rPr>
+        <w:t>Logger</w:t>
+      </w:r>
+      <w:r>
+        <w:t xml:space="preserve"> können Ausgaben auf der Konsole generiert werden.</w:t>
+      </w:r>
+    </w:p>
+    <w:p>
+      <w:pPr>
+        <w:pStyle w:val="Heading5"/>
+      </w:pPr>
+      <w:r>
+        <w:t>ResourceLoader</w:t>
+      </w:r>
+    </w:p>
+    <w:p>
+      <w:r>
+        <w:rPr>
+          <w:noProof/>
+          <w:lang w:eastAsia="de-CH"/>
+        </w:rPr>
+        <w:lastRenderedPageBreak/>
+        <w:drawing>
+          <wp:inline distT="0" distB="0" distL="0" distR="0" wp14:anchorId="23511E38" wp14:editId="0E894E1C">
+            <wp:extent cx="4781550" cy="1676400"/>
+            <wp:effectExtent l="0" t="0" r="0" b="0"/>
+            <wp:docPr id="10" name="Picture 10"/>
+            <wp:cNvGraphicFramePr>
+              <a:graphicFrameLocks xmlns:a="http://schemas.openxmlformats.org/drawingml/2006/main" noChangeAspect="1"/>
+            </wp:cNvGraphicFramePr>
+            <a:graphic xmlns:a="http://schemas.openxmlformats.org/drawingml/2006/main">
+              <a:graphicData uri="http://schemas.openxmlformats.org/drawingml/2006/picture">
+                <pic:pic xmlns:pic="http://schemas.openxmlformats.org/drawingml/2006/picture">
+                  <pic:nvPicPr>
+                    <pic:cNvPr id="0" name=""/>
+                    <pic:cNvPicPr/>
+                  </pic:nvPicPr>
+                  <pic:blipFill rotWithShape="1">
+                    <a:blip r:embed="rId13"/>
+                    <a:srcRect l="2481" t="17990" r="14513" b="35450"/>
+                    <a:stretch/>
+                  </pic:blipFill>
+                  <pic:spPr bwMode="auto">
+                    <a:xfrm>
+                      <a:off x="0" y="0"/>
+                      <a:ext cx="4781753" cy="1676471"/>
+                    </a:xfrm>
+                    <a:prstGeom prst="rect">
+                      <a:avLst/>
+                    </a:prstGeom>
+                    <a:ln>
+                      <a:noFill/>
+                    </a:ln>
+                    <a:extLst>
+                      <a:ext uri="{53640926-AAD7-44D8-BBD7-CCE9431645EC}">
+                        <a14:shadowObscured xmlns:a14="http://schemas.microsoft.com/office/drawing/2010/main"/>
+                      </a:ext>
+                    </a:extLst>
+                  </pic:spPr>
+                </pic:pic>
+              </a:graphicData>
+            </a:graphic>
+          </wp:inline>
+        </w:drawing>
+      </w:r>
+    </w:p>
+    <w:p>
+      <w:pPr>
+        <w:pStyle w:val="Caption"/>
+      </w:pPr>
+      <w:r>
+        <w:t xml:space="preserve">Abbildung </w:t>
+      </w:r>
+      <w:fldSimple w:instr=" SEQ Abbildung \* ARABIC ">
+        <w:r>
+          <w:rPr>
+            <w:noProof/>
+          </w:rPr>
+          <w:t>5</w:t>
+        </w:r>
+      </w:fldSimple>
+      <w:r>
+        <w:t xml:space="preserve"> - Assembly ResourceLoader</w:t>
+      </w:r>
+    </w:p>
+    <w:p>
+      <w:r>
+        <w:rPr>
+          <w:i/>
+        </w:rPr>
+        <w:t>ResourceProvider</w:t>
+      </w:r>
+      <w:r>
+        <w:t xml:space="preserve"> bietet Resourcen an, welche in einem xaml-File eingetragen wurden.</w:t>
+      </w:r>
+      <w:r>
+        <w:t xml:space="preserve"> Bei diesen Resourcen handelt es sich </w:t>
+      </w:r>
+      <w:r>
+        <w:t>um</w:t>
+      </w:r>
+      <w:r>
+        <w:t xml:space="preserve"> zwei Bilder für den Handcursor. </w:t>
+      </w:r>
+      <w:r>
+        <w:t xml:space="preserve">Im xaml-File wird der Pfad zu diesen Bildern angegeben. Diese werden dann durch den </w:t>
+      </w:r>
+      <w:r>
+        <w:rPr>
+          <w:i/>
+        </w:rPr>
+        <w:t>ResourceProvider</w:t>
+      </w:r>
+      <w:r>
+        <w:t xml:space="preserve"> in ein ResourceDictionary geladen.</w:t>
+      </w:r>
+    </w:p>
+    <w:p>
+      <w:r>
+        <w:t>Die Klassen von ResourceLoader.Properties wurden automatisch generiert. Sie dienen dazu TODO</w:t>
+      </w:r>
+    </w:p>
+    <w:p>
+      <w:pPr>
+        <w:pStyle w:val="Heading5"/>
+      </w:pPr>
+      <w:r>
+        <w:t>Interfaces</w:t>
+      </w:r>
+    </w:p>
+    <w:p>
+      <w:r>
+        <w:rPr>
+          <w:noProof/>
+          <w:lang w:eastAsia="de-CH"/>
+        </w:rPr>
+        <w:drawing>
+          <wp:inline distT="0" distB="0" distL="0" distR="0" wp14:anchorId="2A999BE3" wp14:editId="7AFE286C">
+            <wp:extent cx="5286375" cy="2980027"/>
+            <wp:effectExtent l="0" t="0" r="0" b="0"/>
+            <wp:docPr id="11" name="Picture 11"/>
+            <wp:cNvGraphicFramePr>
+              <a:graphicFrameLocks xmlns:a="http://schemas.openxmlformats.org/drawingml/2006/main" noChangeAspect="1"/>
+            </wp:cNvGraphicFramePr>
+            <a:graphic xmlns:a="http://schemas.openxmlformats.org/drawingml/2006/main">
+              <a:graphicData uri="http://schemas.openxmlformats.org/drawingml/2006/picture">
+                <pic:pic xmlns:pic="http://schemas.openxmlformats.org/drawingml/2006/picture">
+                  <pic:nvPicPr>
+                    <pic:cNvPr id="0" name=""/>
+                    <pic:cNvPicPr/>
+                  </pic:nvPicPr>
+                  <pic:blipFill rotWithShape="1">
+                    <a:blip r:embed="rId14"/>
+                    <a:srcRect l="7606" t="15334" r="19640" b="19047"/>
+                    <a:stretch/>
+                  </pic:blipFill>
+                  <pic:spPr bwMode="auto">
+                    <a:xfrm>
+                      <a:off x="0" y="0"/>
+                      <a:ext cx="5288866" cy="2981431"/>
+                    </a:xfrm>
+                    <a:prstGeom prst="rect">
+                      <a:avLst/>
+                    </a:prstGeom>
+                    <a:ln>
+                      <a:noFill/>
+                    </a:ln>
+                    <a:extLst>
+                      <a:ext uri="{53640926-AAD7-44D8-BBD7-CCE9431645EC}">
+                        <a14:shadowObscured xmlns:a14="http://schemas.microsoft.com/office/drawing/2010/main"/>
+                      </a:ext>
+                    </a:extLst>
+                  </pic:spPr>
+                </pic:pic>
+              </a:graphicData>
+            </a:graphic>
+          </wp:inline>
+        </w:drawing>
+      </w:r>
+    </w:p>
+    <w:p>
+      <w:pPr>
+        <w:pStyle w:val="Caption"/>
+      </w:pPr>
+      <w:r>
+        <w:t xml:space="preserve">Abbildung </w:t>
+      </w:r>
+      <w:fldSimple w:instr=" SEQ Abbildung \* ARABIC ">
+        <w:r>
+          <w:rPr>
+            <w:noProof/>
+          </w:rPr>
+          <w:t>6</w:t>
+        </w:r>
+      </w:fldSimple>
+      <w:r>
+        <w:t xml:space="preserve"> - Assembly Interfaces</w:t>
+      </w:r>
+    </w:p>
+    <w:p>
+      <w:r>
+        <w:t>Das Interface IApp muss von jeder Klasse implementiert werden</w:t>
+      </w:r>
+    </w:p>
+    <w:p>
+      <w:pPr>
+        <w:pStyle w:val="Heading5"/>
+      </w:pPr>
+      <w:r>
+        <w:t>Data</w:t>
+      </w:r>
+    </w:p>
     <w:p/>
+    <w:p>
+      <w:pPr>
+        <w:pStyle w:val="Heading5"/>
+      </w:pPr>
+      <w:r>
+        <w:t>ServiceModels</w:t>
+      </w:r>
+    </w:p>
+    <w:p/>
+    <w:p>
+      <w:pPr>
+        <w:pStyle w:val="Heading5"/>
+      </w:pPr>
+      <w:r>
+        <w:t>ViewModels</w:t>
+      </w:r>
+    </w:p>
+    <w:p/>
+    <w:p>
+      <w:pPr>
+        <w:pStyle w:val="Heading5"/>
+      </w:pPr>
+      <w:r>
+        <w:t>Views</w:t>
+      </w:r>
+    </w:p>
+    <w:p/>
+    <w:p>
+      <w:pPr>
+        <w:pStyle w:val="Heading5"/>
+      </w:pPr>
+      <w:r>
+        <w:lastRenderedPageBreak/>
+        <w:t>Tests</w:t>
+      </w:r>
+    </w:p>
+    <w:p>
+      <w:pPr>
+        <w:rPr>
+          <w:rFonts w:asciiTheme="majorHAnsi" w:hAnsiTheme="majorHAnsi"/>
+          <w:color w:val="00629E"/>
+          <w:spacing w:val="10"/>
+          <w:sz w:val="22"/>
+          <w:szCs w:val="22"/>
+        </w:rPr>
+      </w:pPr>
+      <w:r>
+        <w:br w:type="page"/>
+      </w:r>
+    </w:p>
+    <w:p>
+      <w:pPr>
+        <w:pStyle w:val="Heading4"/>
+      </w:pPr>
+      <w:r>
+        <w:lastRenderedPageBreak/>
+        <w:t xml:space="preserve">Plug-In </w:t>
+      </w:r>
+      <w:bookmarkStart w:id="40" w:name="_GoBack"/>
+      <w:bookmarkEnd w:id="40"/>
+      <w:r>
+        <w:t>Framework</w:t>
+      </w:r>
+    </w:p>
+    <w:p>
+      <w:pPr>
+        <w:pStyle w:val="Heading5"/>
+      </w:pPr>
+      <w:bookmarkStart w:id="41" w:name="_Ref325447589"/>
+      <w:r>
+        <w:t>Grundlagen</w:t>
+      </w:r>
+      <w:bookmarkEnd w:id="41"/>
+    </w:p>
+    <w:p>
+      <w:r>
+        <w:t>Die erste Frage, die sich bei einem Framework stellt, ist, wie eine Extension in das Framework geladen wird. Microsoft bietet für diesen Zweck das Managed Extensibility Framework</w:t>
+      </w:r>
+      <w:r>
+        <w:t xml:space="preserve"> </w:t>
+      </w:r>
+      <w:r>
+        <w:t>(MEF)</w:t>
+      </w:r>
+      <w:r>
+        <w:rPr>
+          <w:rStyle w:val="FootnoteReference"/>
+        </w:rPr>
+        <w:footnoteReference w:id="11"/>
+      </w:r>
+      <w:r>
+        <w:t xml:space="preserve"> an. Technische Details dazu können</w:t>
+      </w:r>
+      <w:r>
+        <w:t xml:space="preserve"> in der MEF-Dokumentation</w:t>
+      </w:r>
+      <w:r>
+        <w:rPr>
+          <w:rStyle w:val="FootnoteReference"/>
+        </w:rPr>
+        <w:footnoteReference w:id="12"/>
+      </w:r>
+      <w:r>
+        <w:t xml:space="preserve"> nachgelesen werden.</w:t>
+      </w:r>
+    </w:p>
+    <w:p>
+      <w:r>
+        <w:t>Die wichtigste Funktionalität von MEF, die für die HSR Videowall gebraucht wird, ist die folgende:</w:t>
+      </w:r>
+    </w:p>
+    <w:p>
+      <w:pPr>
+        <w:pStyle w:val="ListParagraph"/>
+        <w:numPr>
+          <w:ilvl w:val="0"/>
+          <w:numId w:val="10"/>
+        </w:numPr>
+      </w:pPr>
+      <w:r>
+        <w:t xml:space="preserve">Das Schlüsselwort Export zeichnet eine Klasse (Einstiegspunkt), die </w:t>
+      </w:r>
+      <w:r>
+        <w:t>ein von einem Framework (HSR Videow</w:t>
+      </w:r>
+      <w:r>
+        <w:t xml:space="preserve">all Applikation) definierten Interface (IApp) </w:t>
+      </w:r>
+      <w:r>
+        <w:t>implementiert</w:t>
+      </w:r>
+      <w:r>
+        <w:t>, für den Export.</w:t>
+      </w:r>
+    </w:p>
+    <w:p>
+      <w:pPr>
+        <w:pStyle w:val="ListParagraph"/>
+        <w:numPr>
+          <w:ilvl w:val="0"/>
+          <w:numId w:val="10"/>
+        </w:numPr>
+      </w:pPr>
+      <w:r>
+        <w:t>Das Framework (HSR Videow</w:t>
+      </w:r>
+      <w:r>
+        <w:t>all Applikation</w:t>
+      </w:r>
+      <w:r>
+        <w:t>) importiert alle Klassen, die eine</w:t>
+      </w:r>
+      <w:r>
+        <w:t xml:space="preserve">n bestimmten Pfad </w:t>
+      </w:r>
+      <w:r>
+        <w:t>haben</w:t>
+      </w:r>
+      <w:r>
+        <w:t xml:space="preserve"> (Ordner</w:t>
+      </w:r>
+      <w:r>
+        <w:t xml:space="preserve"> </w:t>
+      </w:r>
+      <w:r>
+        <w:t>Extensions) und das Interface IApp implementieren.</w:t>
+      </w:r>
+    </w:p>
+    <w:p>
+      <w:r>
+        <w:rPr>
+          <w:noProof/>
+          <w:lang w:eastAsia="de-CH"/>
+        </w:rPr>
+        <w:drawing>
+          <wp:inline distT="0" distB="0" distL="0" distR="0" wp14:anchorId="46A7B44F" wp14:editId="2ABD1AC2">
+            <wp:extent cx="4886325" cy="3571875"/>
+            <wp:effectExtent l="0" t="0" r="9525" b="9525"/>
+            <wp:docPr id="17" name="Picture 17"/>
+            <wp:cNvGraphicFramePr>
+              <a:graphicFrameLocks xmlns:a="http://schemas.openxmlformats.org/drawingml/2006/main" noChangeAspect="1"/>
+            </wp:cNvGraphicFramePr>
+            <a:graphic xmlns:a="http://schemas.openxmlformats.org/drawingml/2006/main">
+              <a:graphicData uri="http://schemas.openxmlformats.org/drawingml/2006/picture">
+                <pic:pic xmlns:pic="http://schemas.openxmlformats.org/drawingml/2006/picture">
+                  <pic:nvPicPr>
+                    <pic:cNvPr id="0" name="Picture 2"/>
+                    <pic:cNvPicPr>
+                      <a:picLocks noChangeAspect="1" noChangeArrowheads="1"/>
+                    </pic:cNvPicPr>
+                  </pic:nvPicPr>
+                  <pic:blipFill>
+                    <a:blip r:embed="rId15">
+                      <a:extLst>
+                        <a:ext uri="{28A0092B-C50C-407E-A947-70E740481C1C}">
+                          <a14:useLocalDpi xmlns:a14="http://schemas.microsoft.com/office/drawing/2010/main" val="0"/>
+                        </a:ext>
+                      </a:extLst>
+                    </a:blip>
+                    <a:srcRect/>
+                    <a:stretch>
+                      <a:fillRect/>
+                    </a:stretch>
+                  </pic:blipFill>
+                  <pic:spPr bwMode="auto">
+                    <a:xfrm>
+                      <a:off x="0" y="0"/>
+                      <a:ext cx="4886325" cy="3571875"/>
+                    </a:xfrm>
+                    <a:prstGeom prst="rect">
+                      <a:avLst/>
+                    </a:prstGeom>
+                    <a:noFill/>
+                    <a:ln>
+                      <a:noFill/>
+                    </a:ln>
+                  </pic:spPr>
+                </pic:pic>
+              </a:graphicData>
+            </a:graphic>
+          </wp:inline>
+        </w:drawing>
+      </w:r>
+    </w:p>
+    <w:p>
+      <w:pPr>
+        <w:pStyle w:val="Caption"/>
+      </w:pPr>
+      <w:bookmarkStart w:id="42" w:name="_Ref325442071"/>
+      <w:r>
+        <w:t xml:space="preserve">Abbildung </w:t>
+      </w:r>
+      <w:r>
+        <w:fldChar w:fldCharType="begin"/>
+      </w:r>
+      <w:r>
+        <w:instrText xml:space="preserve"> SEQ Abbildung \* ARABIC </w:instrText>
+      </w:r>
+      <w:r>
+        <w:fldChar w:fldCharType="separate"/>
+      </w:r>
+      <w:r>
+        <w:rPr>
+          <w:noProof/>
+        </w:rPr>
+        <w:t>1</w:t>
+      </w:r>
+      <w:r>
+        <w:rPr>
+          <w:noProof/>
+        </w:rPr>
+        <w:fldChar w:fldCharType="end"/>
+      </w:r>
+      <w:r>
+        <w:t xml:space="preserve"> - </w:t>
+      </w:r>
+      <w:r>
+        <w:t>Poster Applikation (Extension) wird über [Export(typeof(IApp))] als IApp exportiert</w:t>
+      </w:r>
+      <w:bookmarkEnd w:id="42"/>
+    </w:p>
+    <w:p>
+      <w:r>
+        <w:t>Die obenstehende Abbildung zeigt die Klasse PosterApp, welche das Interface IApp implementiert. Der Ausdruck [Export(typeof(IApp))] markiert die Klasse für den Export.</w:t>
+      </w:r>
+    </w:p>
+    <w:p>
+      <w:pPr>
+        <w:keepNext/>
+      </w:pPr>
+      <w:r>
+        <w:rPr>
+          <w:noProof/>
+          <w:lang w:eastAsia="de-CH"/>
+        </w:rPr>
+        <w:lastRenderedPageBreak/>
+        <w:drawing>
+          <wp:inline distT="0" distB="0" distL="0" distR="0" wp14:anchorId="045B6CFE" wp14:editId="427101FF">
+            <wp:extent cx="5724525" cy="5715000"/>
+            <wp:effectExtent l="0" t="0" r="9525" b="0"/>
+            <wp:docPr id="21" name="Picture 21"/>
+            <wp:cNvGraphicFramePr>
+              <a:graphicFrameLocks xmlns:a="http://schemas.openxmlformats.org/drawingml/2006/main" noChangeAspect="1"/>
+            </wp:cNvGraphicFramePr>
+            <a:graphic xmlns:a="http://schemas.openxmlformats.org/drawingml/2006/main">
+              <a:graphicData uri="http://schemas.openxmlformats.org/drawingml/2006/picture">
+                <pic:pic xmlns:pic="http://schemas.openxmlformats.org/drawingml/2006/picture">
+                  <pic:nvPicPr>
+                    <pic:cNvPr id="0" name="Picture 6"/>
+                    <pic:cNvPicPr>
+                      <a:picLocks noChangeAspect="1" noChangeArrowheads="1"/>
+                    </pic:cNvPicPr>
+                  </pic:nvPicPr>
+                  <pic:blipFill>
+                    <a:blip r:embed="rId16">
+                      <a:extLst>
+                        <a:ext uri="{28A0092B-C50C-407E-A947-70E740481C1C}">
+                          <a14:useLocalDpi xmlns:a14="http://schemas.microsoft.com/office/drawing/2010/main" val="0"/>
+                        </a:ext>
+                      </a:extLst>
+                    </a:blip>
+                    <a:srcRect/>
+                    <a:stretch>
+                      <a:fillRect/>
+                    </a:stretch>
+                  </pic:blipFill>
+                  <pic:spPr bwMode="auto">
+                    <a:xfrm>
+                      <a:off x="0" y="0"/>
+                      <a:ext cx="5724525" cy="5715000"/>
+                    </a:xfrm>
+                    <a:prstGeom prst="rect">
+                      <a:avLst/>
+                    </a:prstGeom>
+                    <a:noFill/>
+                    <a:ln>
+                      <a:noFill/>
+                    </a:ln>
+                  </pic:spPr>
+                </pic:pic>
+              </a:graphicData>
+            </a:graphic>
+          </wp:inline>
+        </w:drawing>
+      </w:r>
+    </w:p>
+    <w:p>
+      <w:pPr>
+        <w:pStyle w:val="Caption"/>
+      </w:pPr>
+      <w:r>
+        <w:t xml:space="preserve">Abbildung </w:t>
+      </w:r>
+      <w:r>
+        <w:fldChar w:fldCharType="begin"/>
+      </w:r>
+      <w:r>
+        <w:instrText xml:space="preserve"> SEQ Abbildung \* ARABIC </w:instrText>
+      </w:r>
+      <w:r>
+        <w:fldChar w:fldCharType="separate"/>
+      </w:r>
+      <w:r>
+        <w:rPr>
+          <w:noProof/>
+        </w:rPr>
+        <w:t>2</w:t>
+      </w:r>
+      <w:r>
+        <w:rPr>
+          <w:noProof/>
+        </w:rPr>
+        <w:fldChar w:fldCharType="end"/>
+      </w:r>
+      <w:r>
+        <w:t xml:space="preserve"> - Die HSR Videow</w:t>
+      </w:r>
+      <w:r>
+        <w:t>all Applikation (Framework) importiert über [ImportMany(AllowRecomposition = false)] alle Klassen, die das Interface IApp implementieren</w:t>
+      </w:r>
+    </w:p>
+    <w:p>
+      <w:r>
+        <w:t>Der Ausdruck [ImportMany(AllowRecomposition = false)] im Framework (HSR Videowall Applikation) importiert alle Klassen, welche das Interface IApp implementieren.</w:t>
+      </w:r>
+    </w:p>
+    <w:p>
+      <w:pPr>
+        <w:pStyle w:val="Heading5"/>
+      </w:pPr>
+      <w:r>
+        <w:t>Problem</w:t>
+      </w:r>
+      <w:r>
+        <w:t>e</w:t>
+      </w:r>
+    </w:p>
+    <w:p>
+      <w:r>
+        <w:t>Beim Ent</w:t>
+      </w:r>
+      <w:r>
+        <w:t xml:space="preserve">wickeln eines Frameworks ist </w:t>
+      </w:r>
+      <w:r>
+        <w:t xml:space="preserve">oftmals nicht vorhersehbar, wie dieses in der Zukunft aussehen wird, da sich die Anforderungen an das Framework stetig ändern. Würde </w:t>
+      </w:r>
+      <w:r>
+        <w:t>nur</w:t>
+      </w:r>
+      <w:r>
+        <w:t xml:space="preserve"> ein einziges Interface (IApp)</w:t>
+      </w:r>
+      <w:r>
+        <w:t xml:space="preserve">, </w:t>
+      </w:r>
+      <w:r>
+        <w:t>über das die Services des Frameworks angesprochen werden können</w:t>
+      </w:r>
+      <w:r>
+        <w:t>,</w:t>
+      </w:r>
+      <w:r>
+        <w:t xml:space="preserve"> zur Verfügung </w:t>
+      </w:r>
+      <w:r>
+        <w:t>ge</w:t>
+      </w:r>
+      <w:r>
+        <w:t>stell</w:t>
+      </w:r>
+      <w:r>
+        <w:t>t,</w:t>
+      </w:r>
+      <w:r>
+        <w:t xml:space="preserve"> so müsste sich dieses ständig ändern</w:t>
+      </w:r>
+      <w:r>
+        <w:t xml:space="preserve">. Folglich müssten </w:t>
+      </w:r>
+      <w:r>
+        <w:t>die Extensions</w:t>
+      </w:r>
+      <w:r>
+        <w:t xml:space="preserve">, zum Beispiel die PosterApp (siehe Unterkapitel </w:t>
+      </w:r>
+      <w:r>
+        <w:fldChar w:fldCharType="begin"/>
+      </w:r>
+      <w:r>
+        <w:instrText xml:space="preserve"> REF _Ref325447589 \r \h </w:instrText>
+      </w:r>
+      <w:r>
+        <w:fldChar w:fldCharType="separate"/>
+      </w:r>
+      <w:r>
+        <w:t>I.1.2.1.1</w:t>
+      </w:r>
+      <w:r>
+        <w:fldChar w:fldCharType="end"/>
+      </w:r>
+      <w:r>
+        <w:t xml:space="preserve"> </w:t>
+      </w:r>
+      <w:r>
+        <w:fldChar w:fldCharType="begin"/>
+      </w:r>
+      <w:r>
+        <w:instrText xml:space="preserve"> REF _Ref325447589 \h </w:instrText>
+      </w:r>
+      <w:r>
+        <w:fldChar w:fldCharType="separate"/>
+      </w:r>
+      <w:r>
+        <w:t>Grundlagen</w:t>
+      </w:r>
+      <w:r>
+        <w:fldChar w:fldCharType="end"/>
+      </w:r>
+      <w:r>
+        <w:fldChar w:fldCharType="begin"/>
+      </w:r>
+      <w:r>
+        <w:instrText xml:space="preserve"> REF _Ref325442071 \h </w:instrText>
+      </w:r>
+      <w:r>
+        <w:fldChar w:fldCharType="end"/>
+      </w:r>
+      <w:r>
+        <w:t>),</w:t>
+      </w:r>
+      <w:r>
+        <w:t xml:space="preserve"> nach jeder Änderung am Interface (IApp) neu kompiliert werden. </w:t>
+      </w:r>
+      <w:r>
+        <w:t>Mit nur einem Interface ist</w:t>
+      </w:r>
+      <w:r>
+        <w:t xml:space="preserve"> es </w:t>
+      </w:r>
+      <w:r>
+        <w:t>also schwierig, den</w:t>
+      </w:r>
+      <w:r>
+        <w:t xml:space="preserve"> Extension</w:t>
+      </w:r>
+      <w:r>
+        <w:t>s</w:t>
+      </w:r>
+      <w:r>
+        <w:t xml:space="preserve"> neue Funktionalität zur Verfügung zu stellen. </w:t>
+      </w:r>
+      <w:r>
+        <w:br/>
+      </w:r>
+      <w:r>
+        <w:t>Ein weiteres Problem</w:t>
+      </w:r>
+      <w:r>
+        <w:t xml:space="preserve"> eines einzigen Interfaces</w:t>
+      </w:r>
+      <w:r>
+        <w:t xml:space="preserve"> ist, dass dieses beliebig gross werden kann und dadurch die Kopplung steigt und die Kohäsion sinkt, was sehr unschön ist.</w:t>
+      </w:r>
+    </w:p>
+    <w:p>
+      <w:r>
+        <w:t xml:space="preserve">Das </w:t>
+      </w:r>
+      <w:r>
+        <w:t>anfängliche</w:t>
+      </w:r>
+      <w:r>
+        <w:t xml:space="preserve"> IApp Interface </w:t>
+      </w:r>
+      <w:r>
+        <w:t>wurde</w:t>
+      </w:r>
+      <w:r>
+        <w:t xml:space="preserve"> folgendermassen </w:t>
+      </w:r>
+      <w:r>
+        <w:t>implementiert</w:t>
+      </w:r>
+      <w:r>
+        <w:t>:</w:t>
+      </w:r>
+    </w:p>
+    <w:p>
+      <w:pPr>
+        <w:keepNext/>
+      </w:pPr>
+      <w:r>
+        <w:rPr>
+          <w:noProof/>
+          <w:lang w:eastAsia="de-CH"/>
+        </w:rPr>
+        <w:lastRenderedPageBreak/>
+        <w:drawing>
+          <wp:inline distT="0" distB="0" distL="0" distR="0" wp14:anchorId="138B69FC" wp14:editId="666D9594">
+            <wp:extent cx="4312800" cy="4078800"/>
+            <wp:effectExtent l="0" t="0" r="0" b="0"/>
+            <wp:docPr id="12" name="Picture 12"/>
+            <wp:cNvGraphicFramePr>
+              <a:graphicFrameLocks xmlns:a="http://schemas.openxmlformats.org/drawingml/2006/main" noChangeAspect="1"/>
+            </wp:cNvGraphicFramePr>
+            <a:graphic xmlns:a="http://schemas.openxmlformats.org/drawingml/2006/main">
+              <a:graphicData uri="http://schemas.openxmlformats.org/drawingml/2006/picture">
+                <pic:pic xmlns:pic="http://schemas.openxmlformats.org/drawingml/2006/picture">
+                  <pic:nvPicPr>
+                    <pic:cNvPr id="0" name=""/>
+                    <pic:cNvPicPr/>
+                  </pic:nvPicPr>
+                  <pic:blipFill>
+                    <a:blip r:embed="rId17"/>
+                    <a:stretch>
+                      <a:fillRect/>
+                    </a:stretch>
+                  </pic:blipFill>
+                  <pic:spPr>
+                    <a:xfrm>
+                      <a:off x="0" y="0"/>
+                      <a:ext cx="4312800" cy="4078800"/>
+                    </a:xfrm>
+                    <a:prstGeom prst="rect">
+                      <a:avLst/>
+                    </a:prstGeom>
+                  </pic:spPr>
+                </pic:pic>
+              </a:graphicData>
+            </a:graphic>
+          </wp:inline>
+        </w:drawing>
+      </w:r>
+    </w:p>
+    <w:p>
+      <w:pPr>
+        <w:pStyle w:val="Caption"/>
+      </w:pPr>
+      <w:bookmarkStart w:id="43" w:name="_Ref325447852"/>
+      <w:r>
+        <w:t xml:space="preserve">Abbildung </w:t>
+      </w:r>
+      <w:r>
+        <w:fldChar w:fldCharType="begin"/>
+      </w:r>
+      <w:r>
+        <w:instrText xml:space="preserve"> SEQ Abbildung \* ARABIC </w:instrText>
+      </w:r>
+      <w:r>
+        <w:fldChar w:fldCharType="separate"/>
+      </w:r>
+      <w:r>
+        <w:rPr>
+          <w:noProof/>
+        </w:rPr>
+        <w:t>3</w:t>
+      </w:r>
+      <w:r>
+        <w:rPr>
+          <w:noProof/>
+        </w:rPr>
+        <w:fldChar w:fldCharType="end"/>
+      </w:r>
+      <w:r>
+        <w:t xml:space="preserve"> - Anfängliche Implementation des Interfaces IApp</w:t>
+      </w:r>
+      <w:bookmarkEnd w:id="43"/>
+    </w:p>
+    <w:p>
+      <w:r>
+        <w:t xml:space="preserve">Wie </w:t>
+      </w:r>
+      <w:r>
+        <w:t xml:space="preserve">in </w:t>
+      </w:r>
+      <w:r>
+        <w:fldChar w:fldCharType="begin"/>
+      </w:r>
+      <w:r>
+        <w:instrText xml:space="preserve"> REF _Ref325447852 \h </w:instrText>
+      </w:r>
+      <w:r>
+        <w:fldChar w:fldCharType="separate"/>
+      </w:r>
+      <w:r>
+        <w:t xml:space="preserve">Abbildung </w:t>
+      </w:r>
+      <w:r>
+        <w:rPr>
+          <w:noProof/>
+        </w:rPr>
+        <w:t>3</w:t>
+      </w:r>
+      <w:r>
+        <w:t xml:space="preserve"> - Anfängliche Implementation des Interfaces IApp</w:t>
+      </w:r>
+      <w:r>
+        <w:fldChar w:fldCharType="end"/>
+      </w:r>
+      <w:r>
+        <w:t xml:space="preserve"> erkennbar ist, ist </w:t>
+      </w:r>
+      <w:r>
+        <w:t xml:space="preserve">das Interface </w:t>
+      </w:r>
+      <w:r>
+        <w:t>relativ gross und stellt verschieden</w:t>
+      </w:r>
+      <w:r>
+        <w:t>st</w:t>
+      </w:r>
+      <w:r>
+        <w:t>e Services zur Verfügung, die nichts miteinander zu tun haben</w:t>
+      </w:r>
+      <w:r>
+        <w:t xml:space="preserve">. Beispielsweise das </w:t>
+      </w:r>
+      <w:r>
+        <w:t>ResourceDirectory</w:t>
+      </w:r>
+      <w:r>
+        <w:t xml:space="preserve"> Property, welches die Extension-</w:t>
+      </w:r>
+      <w:r>
+        <w:t>Dateien zur Verfügung stell</w:t>
+      </w:r>
+      <w:r>
+        <w:t>t</w:t>
+      </w:r>
+      <w:r>
+        <w:t xml:space="preserve"> oder der SkeletonChangedEvent, der vom Framework aufgerufen werden soll, so</w:t>
+      </w:r>
+      <w:r>
+        <w:t>bald sich das Skelett verändert hat</w:t>
+      </w:r>
+      <w:r>
+        <w:t>.</w:t>
+      </w:r>
+    </w:p>
+    <w:p>
+      <w:r>
+        <w:t>Ändert sich</w:t>
+      </w:r>
+      <w:r>
+        <w:t xml:space="preserve"> diese</w:t>
+      </w:r>
+      <w:r>
+        <w:t>s</w:t>
+      </w:r>
+      <w:r>
+        <w:t xml:space="preserve"> Interface</w:t>
+      </w:r>
+      <w:r>
+        <w:t>, beispielsweise</w:t>
+      </w:r>
+      <w:r>
+        <w:t xml:space="preserve"> durch Hinzufügen neuer Funktionalität</w:t>
+      </w:r>
+      <w:r>
+        <w:t>,</w:t>
+      </w:r>
+      <w:r>
+        <w:t xml:space="preserve"> müssen auch immer alle Extension</w:t>
+      </w:r>
+      <w:r>
+        <w:t>s</w:t>
+      </w:r>
+      <w:r>
+        <w:t xml:space="preserve"> neu kompiliert werden. Dies ist suboptimal, speziell dann, wenn die Extensions von verschiedenen Personen gewartet werden.</w:t>
+      </w:r>
+    </w:p>
+    <w:p>
+      <w:pPr>
+        <w:pStyle w:val="Heading5"/>
+      </w:pPr>
+      <w:r>
+        <w:t>Lösung</w:t>
+      </w:r>
+    </w:p>
+    <w:p>
+      <w:r>
+        <w:t xml:space="preserve">Die </w:t>
+      </w:r>
+      <w:r>
+        <w:t>Lösung</w:t>
+      </w:r>
+      <w:r>
+        <w:t xml:space="preserve"> ist an</w:t>
+      </w:r>
+      <w:r>
+        <w:t xml:space="preserve"> das Extension Interface</w:t>
+      </w:r>
+      <w:r>
+        <w:t xml:space="preserve"> [</w:t>
+      </w:r>
+      <w:r>
+        <w:t>schmidt00</w:t>
+      </w:r>
+      <w:r>
+        <w:t>] angelehnt. Es</w:t>
+      </w:r>
+      <w:r>
+        <w:t xml:space="preserve"> bietet einen Ansatz, das Problem des ständig ändernden Interfaces zu lösen. In der </w:t>
+      </w:r>
+      <w:r>
+        <w:t xml:space="preserve">HSR </w:t>
+      </w:r>
+      <w:r>
+        <w:t>V</w:t>
+      </w:r>
+      <w:r>
+        <w:t>ideowall Applikation wurde das Extension Interface in</w:t>
+      </w:r>
+      <w:r>
+        <w:t xml:space="preserve"> abgeändert</w:t>
+      </w:r>
+      <w:r>
+        <w:t>er Form angewendet,</w:t>
+      </w:r>
+      <w:r>
+        <w:t xml:space="preserve"> ohne die Vererbung des Root Interfaces. Zusätzlich wurde Unity</w:t>
+      </w:r>
+      <w:r>
+        <w:t xml:space="preserve"> </w:t>
+      </w:r>
+      <w:hyperlink r:id="rId18" w:history="1">
+        <w:r>
+          <w:rPr>
+            <w:rStyle w:val="Hyperlink"/>
+          </w:rPr>
+          <w:t>http://unity.codeplex.com/</w:t>
+        </w:r>
+      </w:hyperlink>
+      <w:r>
+        <w:t xml:space="preserve"> </w:t>
+      </w:r>
+      <w:r>
+        <w:t>TODO verwendet</w:t>
+      </w:r>
+      <w:r>
+        <w:t xml:space="preserve"> um die Factory aus dem Extension Interface zu ersetzen. Die </w:t>
+      </w:r>
+      <w:r>
+        <w:t xml:space="preserve">gegenwärtige </w:t>
+      </w:r>
+      <w:r>
+        <w:t xml:space="preserve">Implementation </w:t>
+      </w:r>
+      <w:r>
+        <w:t xml:space="preserve">des Interfaces </w:t>
+      </w:r>
+      <w:r>
+        <w:t>sieht folgendermassen aus:</w:t>
+      </w:r>
+    </w:p>
+    <w:p>
+      <w:pPr>
+        <w:keepNext/>
+      </w:pPr>
+      <w:r>
+        <w:rPr>
+          <w:noProof/>
+          <w:lang w:eastAsia="de-CH"/>
+        </w:rPr>
+        <w:lastRenderedPageBreak/>
+        <w:drawing>
+          <wp:inline distT="0" distB="0" distL="0" distR="0" wp14:anchorId="1D82A175" wp14:editId="3778CC9D">
+            <wp:extent cx="5781675" cy="4638675"/>
+            <wp:effectExtent l="0" t="0" r="9525" b="9525"/>
+            <wp:docPr id="25" name="Picture 25"/>
+            <wp:cNvGraphicFramePr>
+              <a:graphicFrameLocks xmlns:a="http://schemas.openxmlformats.org/drawingml/2006/main" noChangeAspect="1"/>
+            </wp:cNvGraphicFramePr>
+            <a:graphic xmlns:a="http://schemas.openxmlformats.org/drawingml/2006/main">
+              <a:graphicData uri="http://schemas.openxmlformats.org/drawingml/2006/picture">
+                <pic:pic xmlns:pic="http://schemas.openxmlformats.org/drawingml/2006/picture">
+                  <pic:nvPicPr>
+                    <pic:cNvPr id="0" name="Picture 10"/>
+                    <pic:cNvPicPr>
+                      <a:picLocks noChangeAspect="1" noChangeArrowheads="1"/>
+                    </pic:cNvPicPr>
+                  </pic:nvPicPr>
+                  <pic:blipFill>
+                    <a:blip r:embed="rId19">
+                      <a:extLst>
+                        <a:ext uri="{28A0092B-C50C-407E-A947-70E740481C1C}">
+                          <a14:useLocalDpi xmlns:a14="http://schemas.microsoft.com/office/drawing/2010/main" val="0"/>
+                        </a:ext>
+                      </a:extLst>
+                    </a:blip>
+                    <a:srcRect/>
+                    <a:stretch>
+                      <a:fillRect/>
+                    </a:stretch>
+                  </pic:blipFill>
+                  <pic:spPr bwMode="auto">
+                    <a:xfrm>
+                      <a:off x="0" y="0"/>
+                      <a:ext cx="5781675" cy="4638675"/>
+                    </a:xfrm>
+                    <a:prstGeom prst="rect">
+                      <a:avLst/>
+                    </a:prstGeom>
+                    <a:noFill/>
+                    <a:ln>
+                      <a:noFill/>
+                    </a:ln>
+                  </pic:spPr>
+                </pic:pic>
+              </a:graphicData>
+            </a:graphic>
+          </wp:inline>
+        </w:drawing>
+      </w:r>
+    </w:p>
+    <w:p>
+      <w:pPr>
+        <w:pStyle w:val="Caption"/>
+      </w:pPr>
+      <w:bookmarkStart w:id="44" w:name="_Ref325448935"/>
+      <w:r>
+        <w:t xml:space="preserve">Abbildung </w:t>
+      </w:r>
+      <w:r>
+        <w:fldChar w:fldCharType="begin"/>
+      </w:r>
+      <w:r>
+        <w:instrText xml:space="preserve"> SEQ Abbildung \* ARABIC </w:instrText>
+      </w:r>
+      <w:r>
+        <w:fldChar w:fldCharType="separate"/>
+      </w:r>
+      <w:r>
+        <w:rPr>
+          <w:noProof/>
+        </w:rPr>
+        <w:t>4</w:t>
+      </w:r>
+      <w:r>
+        <w:rPr>
+          <w:noProof/>
+        </w:rPr>
+        <w:fldChar w:fldCharType="end"/>
+      </w:r>
+      <w:r>
+        <w:t xml:space="preserve"> - </w:t>
+      </w:r>
+      <w:r>
+        <w:t>Das IApp Interface</w:t>
+      </w:r>
+      <w:bookmarkEnd w:id="44"/>
+    </w:p>
+    <w:p>
+      <w:r>
+        <w:t xml:space="preserve">Das IApp Interface (siehe </w:t>
+      </w:r>
+      <w:r>
+        <w:fldChar w:fldCharType="begin"/>
+      </w:r>
+      <w:r>
+        <w:instrText xml:space="preserve"> REF _Ref325448935 \h </w:instrText>
+      </w:r>
+      <w:r>
+        <w:fldChar w:fldCharType="separate"/>
+      </w:r>
+      <w:r>
+        <w:t xml:space="preserve">Abbildung </w:t>
+      </w:r>
+      <w:r>
+        <w:rPr>
+          <w:noProof/>
+        </w:rPr>
+        <w:t>4</w:t>
+      </w:r>
+      <w:r>
+        <w:t xml:space="preserve"> - </w:t>
+      </w:r>
+      <w:r>
+        <w:t>Das IApp Interface</w:t>
+      </w:r>
+      <w:r>
+        <w:fldChar w:fldCharType="end"/>
+      </w:r>
+      <w:r>
+        <w:t xml:space="preserve">) bietet einen Einstiegspunkt. Da jede Applikation dieses Interface implementiert, sind hier nur die Anforderungen beschrieben, die jede Applikation anbieten muss. Speziell ist die Methode Activate, die auf jeder vom Framework zu ladenden Extension genau einmal aufgerufen wird (siehe auch Dependency Injection, </w:t>
+      </w:r>
+      <w:r>
+        <w:t>[eilbrecht07]</w:t>
+      </w:r>
+      <w:r>
+        <w:t>). In dieser Methode kann die Extension über das IVideoWallServiceProvider-Objekt weitere Services anfordern:</w:t>
+      </w:r>
+    </w:p>
+    <w:p>
+      <w:pPr>
+        <w:keepNext/>
+      </w:pPr>
+      <w:r>
+        <w:rPr>
+          <w:noProof/>
+          <w:lang w:eastAsia="de-CH"/>
+        </w:rPr>
+        <w:drawing>
+          <wp:inline distT="0" distB="0" distL="0" distR="0" wp14:anchorId="69CCBB4A" wp14:editId="6E3A02DC">
+            <wp:extent cx="4619625" cy="2809875"/>
+            <wp:effectExtent l="0" t="0" r="9525" b="9525"/>
+            <wp:docPr id="26" name="Picture 26"/>
+            <wp:cNvGraphicFramePr>
+              <a:graphicFrameLocks xmlns:a="http://schemas.openxmlformats.org/drawingml/2006/main" noChangeAspect="1"/>
+            </wp:cNvGraphicFramePr>
+            <a:graphic xmlns:a="http://schemas.openxmlformats.org/drawingml/2006/main">
+              <a:graphicData uri="http://schemas.openxmlformats.org/drawingml/2006/picture">
+                <pic:pic xmlns:pic="http://schemas.openxmlformats.org/drawingml/2006/picture">
+                  <pic:nvPicPr>
+                    <pic:cNvPr id="0" name="Picture 11"/>
+                    <pic:cNvPicPr>
+                      <a:picLocks noChangeAspect="1" noChangeArrowheads="1"/>
+                    </pic:cNvPicPr>
+                  </pic:nvPicPr>
+                  <pic:blipFill>
+                    <a:blip r:embed="rId20">
+                      <a:extLst>
+                        <a:ext uri="{28A0092B-C50C-407E-A947-70E740481C1C}">
+                          <a14:useLocalDpi xmlns:a14="http://schemas.microsoft.com/office/drawing/2010/main" val="0"/>
+                        </a:ext>
+                      </a:extLst>
+                    </a:blip>
+                    <a:srcRect/>
+                    <a:stretch>
+                      <a:fillRect/>
+                    </a:stretch>
+                  </pic:blipFill>
+                  <pic:spPr bwMode="auto">
+                    <a:xfrm>
+                      <a:off x="0" y="0"/>
+                      <a:ext cx="4619625" cy="2809875"/>
+                    </a:xfrm>
+                    <a:prstGeom prst="rect">
+                      <a:avLst/>
+                    </a:prstGeom>
+                    <a:noFill/>
+                    <a:ln>
+                      <a:noFill/>
+                    </a:ln>
+                  </pic:spPr>
+                </pic:pic>
+              </a:graphicData>
+            </a:graphic>
+          </wp:inline>
+        </w:drawing>
+      </w:r>
+    </w:p>
+    <w:p>
+      <w:pPr>
+        <w:pStyle w:val="Caption"/>
+      </w:pPr>
+      <w:r>
+        <w:t xml:space="preserve">Abbildung </w:t>
+      </w:r>
+      <w:r>
+        <w:fldChar w:fldCharType="begin"/>
+      </w:r>
+      <w:r>
+        <w:instrText xml:space="preserve"> SEQ Abbildung \* ARABIC </w:instrText>
+      </w:r>
+      <w:r>
+        <w:fldChar w:fldCharType="separate"/>
+      </w:r>
+      <w:r>
+        <w:rPr>
+          <w:noProof/>
+        </w:rPr>
+        <w:t>5</w:t>
+      </w:r>
+      <w:r>
+        <w:rPr>
+          <w:noProof/>
+        </w:rPr>
+        <w:fldChar w:fldCharType="end"/>
+      </w:r>
+      <w:r>
+        <w:t xml:space="preserve"> - </w:t>
+      </w:r>
+      <w:r>
+        <w:t>Durch den IVideoWallServiceProvider können weitere Extensions geladen werden</w:t>
+      </w:r>
+    </w:p>
+    <w:p>
+      <w:r>
+        <w:t xml:space="preserve">Über die Methode GetExtension des IVideoWallServiceProviders aus obiger Abbildung kann die Extension weitere Services (IVideoWallService) anfordern. </w:t>
+      </w:r>
+    </w:p>
+    <w:p>
+      <w:r>
+        <w:lastRenderedPageBreak/>
+        <w:t>Das IVideoWallService Interface ist ein Marker-Interface. Es ist nicht vorgesehen, dass Applikationen weitere Extensions registrieren können. Dies stellt den Hauptunterschied zum Extension Interface Pattern dar.</w:t>
+      </w:r>
+    </w:p>
+    <w:p>
+      <w:pPr>
+        <w:pStyle w:val="Heading6"/>
+      </w:pPr>
+      <w:r>
+        <w:t>Dynamische Sicht</w:t>
+      </w:r>
+    </w:p>
+    <w:p>
+      <w:r>
+        <w:t>Nachfolgend ein Sequenzdiagramm, welches den Ablauf, wie die Applikationen vom Framework (HSR Videowall Applikation) geladen und aktiviert werden, veranschaulicht.</w:t>
+      </w:r>
+    </w:p>
+    <w:p>
+      <w:pPr>
+        <w:keepNext/>
+      </w:pPr>
+      <w:r>
+        <w:rPr>
+          <w:noProof/>
+          <w:lang w:eastAsia="de-CH"/>
+        </w:rPr>
+        <w:drawing>
+          <wp:inline distT="0" distB="0" distL="0" distR="0" wp14:anchorId="0A57AE6D" wp14:editId="60CB4F1B">
+            <wp:extent cx="5760720" cy="6049688"/>
+            <wp:effectExtent l="0" t="0" r="0" b="8255"/>
+            <wp:docPr id="15" name="Picture 15"/>
+            <wp:cNvGraphicFramePr>
+              <a:graphicFrameLocks xmlns:a="http://schemas.openxmlformats.org/drawingml/2006/main" noChangeAspect="1"/>
+            </wp:cNvGraphicFramePr>
+            <a:graphic xmlns:a="http://schemas.openxmlformats.org/drawingml/2006/main">
+              <a:graphicData uri="http://schemas.openxmlformats.org/drawingml/2006/picture">
+                <pic:pic xmlns:pic="http://schemas.openxmlformats.org/drawingml/2006/picture">
+                  <pic:nvPicPr>
+                    <pic:cNvPr id="0" name="Picture 2"/>
+                    <pic:cNvPicPr>
+                      <a:picLocks noChangeAspect="1" noChangeArrowheads="1"/>
+                    </pic:cNvPicPr>
+                  </pic:nvPicPr>
+                  <pic:blipFill>
+                    <a:blip r:embed="rId21">
+                      <a:extLst>
+                        <a:ext uri="{28A0092B-C50C-407E-A947-70E740481C1C}">
+                          <a14:useLocalDpi xmlns:a14="http://schemas.microsoft.com/office/drawing/2010/main" val="0"/>
+                        </a:ext>
+                      </a:extLst>
+                    </a:blip>
+                    <a:srcRect/>
+                    <a:stretch>
+                      <a:fillRect/>
+                    </a:stretch>
+                  </pic:blipFill>
+                  <pic:spPr bwMode="auto">
+                    <a:xfrm>
+                      <a:off x="0" y="0"/>
+                      <a:ext cx="5760720" cy="6049688"/>
+                    </a:xfrm>
+                    <a:prstGeom prst="rect">
+                      <a:avLst/>
+                    </a:prstGeom>
+                    <a:noFill/>
+                    <a:ln>
+                      <a:noFill/>
+                    </a:ln>
+                  </pic:spPr>
+                </pic:pic>
+              </a:graphicData>
+            </a:graphic>
+          </wp:inline>
+        </w:drawing>
+      </w:r>
+    </w:p>
+    <w:p>
+      <w:pPr>
+        <w:pStyle w:val="Caption"/>
+      </w:pPr>
+      <w:r>
+        <w:t xml:space="preserve">Abbildung </w:t>
+      </w:r>
+      <w:r>
+        <w:fldChar w:fldCharType="begin"/>
+      </w:r>
+      <w:r>
+        <w:instrText xml:space="preserve"> SEQ Abbildung \* ARABIC </w:instrText>
+      </w:r>
+      <w:r>
+        <w:fldChar w:fldCharType="separate"/>
+      </w:r>
+      <w:r>
+        <w:rPr>
+          <w:noProof/>
+        </w:rPr>
+        <w:t>6</w:t>
+      </w:r>
+      <w:r>
+        <w:rPr>
+          <w:noProof/>
+        </w:rPr>
+        <w:fldChar w:fldCharType="end"/>
+      </w:r>
+      <w:r>
+        <w:t xml:space="preserve"> - </w:t>
+      </w:r>
+      <w:r>
+        <w:t>Sequenzdiagramm</w:t>
+      </w:r>
+      <w:r>
+        <w:t>,</w:t>
+      </w:r>
+      <w:r>
+        <w:t xml:space="preserve"> Ablauf </w:t>
+      </w:r>
+      <w:r>
+        <w:t>des Ladens und Aktivierens</w:t>
+      </w:r>
+      <w:r>
+        <w:rPr>
+          <w:noProof/>
+        </w:rPr>
+        <w:t xml:space="preserve"> von Applikationen durch das Framework</w:t>
+      </w:r>
+    </w:p>
     <w:p>
       <w:r>
         <w:br w:type="page"/>
@@ -7588,7 +9206,7 @@
       <w:pPr>
         <w:pStyle w:val="Heading3"/>
       </w:pPr>
-      <w:bookmarkStart w:id="40" w:name="_Toc325440878"/>
+      <w:bookmarkStart w:id="45" w:name="_Toc325440878"/>
       <w:r>
         <w:lastRenderedPageBreak/>
         <w:t xml:space="preserve">Interaktion durch </w:t>
@@ -7596,7 +9214,7 @@
       <w:r>
         <w:t>Handtracking</w:t>
       </w:r>
-      <w:bookmarkEnd w:id="40"/>
+      <w:bookmarkEnd w:id="45"/>
     </w:p>
     <w:p>
       <w:r>
@@ -7607,11 +9225,11 @@
       <w:pPr>
         <w:pStyle w:val="Heading4"/>
       </w:pPr>
-      <w:bookmarkStart w:id="41" w:name="_Toc325440879"/>
+      <w:bookmarkStart w:id="46" w:name="_Toc325440879"/>
       <w:r>
         <w:t>Kinect Daten</w:t>
       </w:r>
-      <w:bookmarkEnd w:id="41"/>
+      <w:bookmarkEnd w:id="46"/>
     </w:p>
     <w:p>
       <w:r>
@@ -7658,7 +9276,7 @@
                     </pic:cNvPicPr>
                   </pic:nvPicPr>
                   <pic:blipFill>
-                    <a:blip r:embed="rId11">
+                    <a:blip r:embed="rId22">
                       <a:extLst>
                         <a:ext uri="{28A0092B-C50C-407E-A947-70E740481C1C}">
                           <a14:useLocalDpi xmlns:a14="http://schemas.microsoft.com/office/drawing/2010/main" val="0"/>
@@ -7694,7 +9312,7 @@
       <w:pPr>
         <w:pStyle w:val="Caption"/>
       </w:pPr>
-      <w:bookmarkStart w:id="42" w:name="_Ref322358724"/>
+      <w:bookmarkStart w:id="47" w:name="_Ref322358724"/>
       <w:r>
         <w:t xml:space="preserve">Abbildung </w:t>
       </w:r>
@@ -7703,23 +9321,23 @@
           <w:rPr>
             <w:noProof/>
           </w:rPr>
-          <w:t>4</w:t>
+          <w:t>7</w:t>
         </w:r>
       </w:fldSimple>
       <w:r>
         <w:t xml:space="preserve"> - Beispiel eines Skeletts</w:t>
       </w:r>
-      <w:bookmarkEnd w:id="42"/>
+      <w:bookmarkEnd w:id="47"/>
     </w:p>
     <w:p>
       <w:pPr>
         <w:pStyle w:val="Heading4"/>
       </w:pPr>
-      <w:bookmarkStart w:id="43" w:name="_Toc325440880"/>
+      <w:bookmarkStart w:id="48" w:name="_Toc325440880"/>
       <w:r>
         <w:t>Handtracking</w:t>
       </w:r>
-      <w:bookmarkEnd w:id="43"/>
+      <w:bookmarkEnd w:id="48"/>
     </w:p>
     <w:p>
       <w:r>
@@ -7784,7 +9402,7 @@
                     </pic:cNvPicPr>
                   </pic:nvPicPr>
                   <pic:blipFill>
-                    <a:blip r:embed="rId12">
+                    <a:blip r:embed="rId23">
                       <a:extLst>
                         <a:ext uri="{28A0092B-C50C-407E-A947-70E740481C1C}">
                           <a14:useLocalDpi xmlns:a14="http://schemas.microsoft.com/office/drawing/2010/main" val="0"/>
@@ -7820,7 +9438,7 @@
       <w:pPr>
         <w:pStyle w:val="Caption"/>
       </w:pPr>
-      <w:bookmarkStart w:id="44" w:name="_Ref321142121"/>
+      <w:bookmarkStart w:id="49" w:name="_Ref321142121"/>
       <w:r>
         <w:t xml:space="preserve">Abbildung </w:t>
       </w:r>
@@ -7829,7 +9447,7 @@
           <w:rPr>
             <w:noProof/>
           </w:rPr>
-          <w:t>5</w:t>
+          <w:t>8</w:t>
         </w:r>
       </w:fldSimple>
       <w:r>
@@ -7841,7 +9459,7 @@
       <w:r>
         <w:t xml:space="preserve"> (rot) für das Handtracking</w:t>
       </w:r>
-      <w:bookmarkEnd w:id="44"/>
+      <w:bookmarkEnd w:id="49"/>
     </w:p>
     <w:p>
       <w:r>
@@ -7903,7 +9521,7 @@
                     </pic:cNvPicPr>
                   </pic:nvPicPr>
                   <pic:blipFill>
-                    <a:blip r:embed="rId13" cstate="print">
+                    <a:blip r:embed="rId24" cstate="print">
                       <a:extLst>
                         <a:ext uri="{28A0092B-C50C-407E-A947-70E740481C1C}">
                           <a14:useLocalDpi xmlns:a14="http://schemas.microsoft.com/office/drawing/2010/main" val="0"/>
@@ -7939,7 +9557,7 @@
       <w:pPr>
         <w:pStyle w:val="Caption"/>
       </w:pPr>
-      <w:bookmarkStart w:id="45" w:name="_Ref322358687"/>
+      <w:bookmarkStart w:id="50" w:name="_Ref322358687"/>
       <w:r>
         <w:t xml:space="preserve">Abbildung </w:t>
       </w:r>
@@ -7948,13 +9566,13 @@
           <w:rPr>
             <w:noProof/>
           </w:rPr>
-          <w:t>6</w:t>
+          <w:t>9</w:t>
         </w:r>
       </w:fldSimple>
       <w:r>
         <w:t xml:space="preserve"> - Beispiel Monitor mit Handtracking</w:t>
       </w:r>
-      <w:bookmarkEnd w:id="45"/>
+      <w:bookmarkEnd w:id="50"/>
     </w:p>
     <w:p>
       <w:r>
@@ -7968,12 +9586,8 @@
     </w:p>
     <w:p/>
     <w:sectPr>
-      <w:headerReference w:type="even" r:id="rId14"/>
-      <w:headerReference w:type="default" r:id="rId15"/>
-      <w:footerReference w:type="even" r:id="rId16"/>
-      <w:footerReference w:type="default" r:id="rId17"/>
-      <w:headerReference w:type="first" r:id="rId18"/>
-      <w:footerReference w:type="first" r:id="rId19"/>
+      <w:headerReference w:type="default" r:id="rId25"/>
+      <w:footerReference w:type="default" r:id="rId26"/>
       <w:pgSz w:w="11906" w:h="16838"/>
       <w:pgMar w:top="1417" w:right="1417" w:bottom="1134" w:left="1417" w:header="708" w:footer="708" w:gutter="0"/>
       <w:cols w:space="708"/>
@@ -8014,26 +9628,8 @@
     <w:pPr>
       <w:pStyle w:val="Footer"/>
     </w:pPr>
-  </w:p>
-</w:ftr>
-</file>
-
-<file path=word/footer2.xml><?xml version="1.0" encoding="utf-8"?>
-<w:ftr xmlns:wpc="http://schemas.microsoft.com/office/word/2010/wordprocessingCanvas" xmlns:mc="http://schemas.openxmlformats.org/markup-compatibility/2006" xmlns:o="urn:schemas-microsoft-com:office:office" xmlns:r="http://schemas.openxmlformats.org/officeDocument/2006/relationships" xmlns:m="http://schemas.openxmlformats.org/officeDocument/2006/math" xmlns:v="urn:schemas-microsoft-com:vml" xmlns:wp14="http://schemas.microsoft.com/office/word/2010/wordprocessingDrawing" xmlns:wp="http://schemas.openxmlformats.org/drawingml/2006/wordprocessingDrawing" xmlns:w10="urn:schemas-microsoft-com:office:word" xmlns:w="http://schemas.openxmlformats.org/wordprocessingml/2006/main" xmlns:w14="http://schemas.microsoft.com/office/word/2010/wordml" xmlns:wpg="http://schemas.microsoft.com/office/word/2010/wordprocessingGroup" xmlns:wpi="http://schemas.microsoft.com/office/word/2010/wordprocessingInk" xmlns:wne="http://schemas.microsoft.com/office/word/2006/wordml" xmlns:wps="http://schemas.microsoft.com/office/word/2010/wordprocessingShape" mc:Ignorable="w14 wp14">
-  <w:p>
-    <w:pPr>
-      <w:pStyle w:val="Footer"/>
-    </w:pPr>
     <w:r>
-      <w:t xml:space="preserve">HSR </w:t>
-    </w:r>
-    <w:bookmarkStart w:id="46" w:name="_GoBack"/>
-    <w:bookmarkEnd w:id="46"/>
-    <w:r>
-      <w:t>Videowall</w:t>
-    </w:r>
-    <w:r>
-      <w:t xml:space="preserve"> - Entwurf</w:t>
+      <w:t>HSR Videowall - Entwurf</w:t>
     </w:r>
     <w:r>
       <w:tab/>
@@ -8089,7 +9685,7 @@
         <w:noProof/>
         <w:lang w:val="de-DE"/>
       </w:rPr>
-      <w:t>4</w:t>
+      <w:t>12</w:t>
     </w:r>
     <w:r>
       <w:rPr>
@@ -8110,19 +9706,9 @@
           <w:noProof/>
           <w:lang w:val="de-DE"/>
         </w:rPr>
-        <w:t>13</w:t>
+        <w:t>21</w:t>
       </w:r>
     </w:fldSimple>
-  </w:p>
-</w:ftr>
-</file>
-
-<file path=word/footer3.xml><?xml version="1.0" encoding="utf-8"?>
-<w:ftr xmlns:wpc="http://schemas.microsoft.com/office/word/2010/wordprocessingCanvas" xmlns:mc="http://schemas.openxmlformats.org/markup-compatibility/2006" xmlns:o="urn:schemas-microsoft-com:office:office" xmlns:r="http://schemas.openxmlformats.org/officeDocument/2006/relationships" xmlns:m="http://schemas.openxmlformats.org/officeDocument/2006/math" xmlns:v="urn:schemas-microsoft-com:vml" xmlns:wp14="http://schemas.microsoft.com/office/word/2010/wordprocessingDrawing" xmlns:wp="http://schemas.openxmlformats.org/drawingml/2006/wordprocessingDrawing" xmlns:w10="urn:schemas-microsoft-com:office:word" xmlns:w="http://schemas.openxmlformats.org/wordprocessingml/2006/main" xmlns:w14="http://schemas.microsoft.com/office/word/2010/wordml" xmlns:wpg="http://schemas.microsoft.com/office/word/2010/wordprocessingGroup" xmlns:wpi="http://schemas.microsoft.com/office/word/2010/wordprocessingInk" xmlns:wne="http://schemas.microsoft.com/office/word/2006/wordml" xmlns:wps="http://schemas.microsoft.com/office/word/2010/wordprocessingShape" mc:Ignorable="w14 wp14">
-  <w:p>
-    <w:pPr>
-      <w:pStyle w:val="Footer"/>
-    </w:pPr>
   </w:p>
 </w:ftr>
 </file>
@@ -8373,20 +9959,287 @@
       </w:hyperlink>
     </w:p>
   </w:footnote>
+  <w:footnote w:id="10">
+    <w:p>
+      <w:pPr>
+        <w:pStyle w:val="FootnoteText"/>
+      </w:pPr>
+      <w:r>
+        <w:rPr>
+          <w:rStyle w:val="FootnoteReference"/>
+        </w:rPr>
+        <w:footnoteRef/>
+      </w:r>
+      <w:r>
+        <w:t xml:space="preserve"> Mehr Informationen unter:</w:t>
+      </w:r>
+      <w:r>
+        <w:br/>
+      </w:r>
+      <w:hyperlink r:id="rId10" w:history="1">
+        <w:r>
+          <w:rPr>
+            <w:rStyle w:val="Hyperlink"/>
+          </w:rPr>
+          <w:t>http://msdn.microsoft.com/en-us/library/system.componentmodel.inotifypropertychanged.aspx</w:t>
+        </w:r>
+      </w:hyperlink>
+    </w:p>
+  </w:footnote>
+  <w:footnote w:id="11">
+    <w:tbl>
+      <w:tblPr>
+        <w:tblStyle w:val="TableGrid"/>
+        <w:tblW w:w="0" w:type="auto"/>
+        <w:tblBorders>
+          <w:top w:val="none" w:sz="0" w:space="0" w:color="auto"/>
+          <w:left w:val="none" w:sz="0" w:space="0" w:color="auto"/>
+          <w:bottom w:val="none" w:sz="0" w:space="0" w:color="auto"/>
+          <w:right w:val="none" w:sz="0" w:space="0" w:color="auto"/>
+          <w:insideH w:val="none" w:sz="0" w:space="0" w:color="auto"/>
+          <w:insideV w:val="none" w:sz="0" w:space="0" w:color="auto"/>
+        </w:tblBorders>
+        <w:tblLook w:val="04A0" w:firstRow="1" w:lastRow="0" w:firstColumn="1" w:lastColumn="0" w:noHBand="0" w:noVBand="1"/>
+      </w:tblPr>
+      <w:tblGrid>
+        <w:gridCol w:w="1668"/>
+        <w:gridCol w:w="7620"/>
+      </w:tblGrid>
+      <w:tr>
+        <w:tc>
+          <w:tcPr>
+            <w:tcW w:w="1668" w:type="dxa"/>
+          </w:tcPr>
+          <w:p>
+            <w:pPr>
+              <w:tabs>
+                <w:tab w:val="left" w:pos="1701"/>
+              </w:tabs>
+            </w:pPr>
+            <w:r>
+              <w:rPr>
+                <w:rStyle w:val="FootnoteReference"/>
+              </w:rPr>
+              <w:footnoteRef/>
+            </w:r>
+            <w:r>
+              <w:t xml:space="preserve"> [microsoft12.1]</w:t>
+            </w:r>
+          </w:p>
+        </w:tc>
+        <w:tc>
+          <w:tcPr>
+            <w:tcW w:w="7620" w:type="dxa"/>
+          </w:tcPr>
+          <w:p>
+            <w:pPr>
+              <w:tabs>
+                <w:tab w:val="left" w:pos="1701"/>
+              </w:tabs>
+              <w:rPr>
+                <w:lang w:val="en-US"/>
+              </w:rPr>
+            </w:pPr>
+            <w:r>
+              <w:rPr>
+                <w:lang w:val="en-US"/>
+              </w:rPr>
+              <w:t xml:space="preserve">Microsoft Corporation, </w:t>
+            </w:r>
+            <w:r>
+              <w:rPr>
+                <w:lang w:val="en-US"/>
+              </w:rPr>
+              <w:t>„</w:t>
+            </w:r>
+            <w:r>
+              <w:rPr>
+                <w:lang w:val="en-US"/>
+              </w:rPr>
+              <w:t xml:space="preserve"> MEF Community Site</w:t>
+            </w:r>
+            <w:r>
+              <w:rPr>
+                <w:lang w:val="en-US"/>
+              </w:rPr>
+              <w:t>”,</w:t>
+            </w:r>
+          </w:p>
+          <w:p>
+            <w:pPr>
+              <w:tabs>
+                <w:tab w:val="left" w:pos="1701"/>
+              </w:tabs>
+            </w:pPr>
+            <w:hyperlink r:id="rId11" w:history="1">
+              <w:r>
+                <w:rPr>
+                  <w:rStyle w:val="Hyperlink"/>
+                </w:rPr>
+                <w:t>http://mef.codeplex.com/</w:t>
+              </w:r>
+            </w:hyperlink>
+          </w:p>
+          <w:p>
+            <w:pPr>
+              <w:tabs>
+                <w:tab w:val="left" w:pos="1701"/>
+              </w:tabs>
+            </w:pPr>
+            <w:r>
+              <w:t>letzter</w:t>
+            </w:r>
+            <w:r>
+              <w:t xml:space="preserve"> </w:t>
+            </w:r>
+            <w:r>
+              <w:t>Zugriff</w:t>
+            </w:r>
+            <w:r>
+              <w:t>: 22.05.2012</w:t>
+            </w:r>
+          </w:p>
+        </w:tc>
+      </w:tr>
+    </w:tbl>
+    <w:p>
+      <w:pPr>
+        <w:pStyle w:val="FootnoteText"/>
+      </w:pPr>
+    </w:p>
+  </w:footnote>
+  <w:footnote w:id="12">
+    <w:tbl>
+      <w:tblPr>
+        <w:tblStyle w:val="TableGrid"/>
+        <w:tblW w:w="0" w:type="auto"/>
+        <w:tblBorders>
+          <w:top w:val="none" w:sz="0" w:space="0" w:color="auto"/>
+          <w:left w:val="none" w:sz="0" w:space="0" w:color="auto"/>
+          <w:bottom w:val="none" w:sz="0" w:space="0" w:color="auto"/>
+          <w:right w:val="none" w:sz="0" w:space="0" w:color="auto"/>
+          <w:insideH w:val="none" w:sz="0" w:space="0" w:color="auto"/>
+          <w:insideV w:val="none" w:sz="0" w:space="0" w:color="auto"/>
+        </w:tblBorders>
+        <w:tblLook w:val="04A0" w:firstRow="1" w:lastRow="0" w:firstColumn="1" w:lastColumn="0" w:noHBand="0" w:noVBand="1"/>
+      </w:tblPr>
+      <w:tblGrid>
+        <w:gridCol w:w="1668"/>
+        <w:gridCol w:w="7620"/>
+      </w:tblGrid>
+      <w:tr>
+        <w:tc>
+          <w:tcPr>
+            <w:tcW w:w="1668" w:type="dxa"/>
+          </w:tcPr>
+          <w:p>
+            <w:pPr>
+              <w:tabs>
+                <w:tab w:val="left" w:pos="1701"/>
+              </w:tabs>
+            </w:pPr>
+            <w:r>
+              <w:rPr>
+                <w:rStyle w:val="FootnoteReference"/>
+              </w:rPr>
+              <w:footnoteRef/>
+            </w:r>
+            <w:r>
+              <w:t xml:space="preserve"> [microsoft12.2]</w:t>
+            </w:r>
+          </w:p>
+        </w:tc>
+        <w:tc>
+          <w:tcPr>
+            <w:tcW w:w="7620" w:type="dxa"/>
+          </w:tcPr>
+          <w:p>
+            <w:pPr>
+              <w:tabs>
+                <w:tab w:val="left" w:pos="1701"/>
+              </w:tabs>
+              <w:rPr>
+                <w:lang w:val="en-US"/>
+              </w:rPr>
+            </w:pPr>
+            <w:r>
+              <w:rPr>
+                <w:lang w:val="en-US"/>
+              </w:rPr>
+              <w:t xml:space="preserve">Microsoft Corporation, </w:t>
+            </w:r>
+            <w:r>
+              <w:rPr>
+                <w:lang w:val="en-US"/>
+              </w:rPr>
+              <w:t>„</w:t>
+            </w:r>
+            <w:r>
+              <w:rPr>
+                <w:lang w:val="en-US"/>
+              </w:rPr>
+              <w:t xml:space="preserve">Documentation for </w:t>
+            </w:r>
+            <w:r>
+              <w:rPr>
+                <w:lang w:val="en-US"/>
+              </w:rPr>
+              <w:t>MEF</w:t>
+            </w:r>
+            <w:r>
+              <w:rPr>
+                <w:lang w:val="en-US"/>
+              </w:rPr>
+              <w:t>”,</w:t>
+            </w:r>
+          </w:p>
+          <w:p>
+            <w:pPr>
+              <w:tabs>
+                <w:tab w:val="left" w:pos="1701"/>
+              </w:tabs>
+            </w:pPr>
+            <w:hyperlink r:id="rId12" w:history="1">
+              <w:r>
+                <w:rPr>
+                  <w:rStyle w:val="Hyperlink"/>
+                </w:rPr>
+                <w:t>http://mef.codeplex.com/documentation</w:t>
+              </w:r>
+            </w:hyperlink>
+          </w:p>
+          <w:p>
+            <w:pPr>
+              <w:tabs>
+                <w:tab w:val="left" w:pos="1701"/>
+              </w:tabs>
+            </w:pPr>
+            <w:r>
+              <w:t>letzter</w:t>
+            </w:r>
+            <w:r>
+              <w:t xml:space="preserve"> </w:t>
+            </w:r>
+            <w:r>
+              <w:t>Zugriff</w:t>
+            </w:r>
+            <w:r>
+              <w:t>: 22.05.2012</w:t>
+            </w:r>
+          </w:p>
+        </w:tc>
+      </w:tr>
+    </w:tbl>
+    <w:p>
+      <w:pPr>
+        <w:pStyle w:val="FootnoteText"/>
+      </w:pPr>
+    </w:p>
+  </w:footnote>
 </w:footnotes>
 </file>
 
 <file path=word/header1.xml><?xml version="1.0" encoding="utf-8"?>
-<w:hdr xmlns:wpc="http://schemas.microsoft.com/office/word/2010/wordprocessingCanvas" xmlns:mc="http://schemas.openxmlformats.org/markup-compatibility/2006" xmlns:o="urn:schemas-microsoft-com:office:office" xmlns:r="http://schemas.openxmlformats.org/officeDocument/2006/relationships" xmlns:m="http://schemas.openxmlformats.org/officeDocument/2006/math" xmlns:v="urn:schemas-microsoft-com:vml" xmlns:wp14="http://schemas.microsoft.com/office/word/2010/wordprocessingDrawing" xmlns:wp="http://schemas.openxmlformats.org/drawingml/2006/wordprocessingDrawing" xmlns:w10="urn:schemas-microsoft-com:office:word" xmlns:w="http://schemas.openxmlformats.org/wordprocessingml/2006/main" xmlns:w14="http://schemas.microsoft.com/office/word/2010/wordml" xmlns:wpg="http://schemas.microsoft.com/office/word/2010/wordprocessingGroup" xmlns:wpi="http://schemas.microsoft.com/office/word/2010/wordprocessingInk" xmlns:wne="http://schemas.microsoft.com/office/word/2006/wordml" xmlns:wps="http://schemas.microsoft.com/office/word/2010/wordprocessingShape" mc:Ignorable="w14 wp14">
-  <w:p>
-    <w:pPr>
-      <w:pStyle w:val="Header"/>
-    </w:pPr>
-  </w:p>
-</w:hdr>
-</file>
-
-<file path=word/header2.xml><?xml version="1.0" encoding="utf-8"?>
 <w:hdr xmlns:wpc="http://schemas.microsoft.com/office/word/2010/wordprocessingCanvas" xmlns:mc="http://schemas.openxmlformats.org/markup-compatibility/2006" xmlns:o="urn:schemas-microsoft-com:office:office" xmlns:r="http://schemas.openxmlformats.org/officeDocument/2006/relationships" xmlns:m="http://schemas.openxmlformats.org/officeDocument/2006/math" xmlns:v="urn:schemas-microsoft-com:vml" xmlns:wp14="http://schemas.microsoft.com/office/word/2010/wordprocessingDrawing" xmlns:wp="http://schemas.openxmlformats.org/drawingml/2006/wordprocessingDrawing" xmlns:w10="urn:schemas-microsoft-com:office:word" xmlns:w="http://schemas.openxmlformats.org/wordprocessingml/2006/main" xmlns:w14="http://schemas.microsoft.com/office/word/2010/wordml" xmlns:wpg="http://schemas.microsoft.com/office/word/2010/wordprocessingGroup" xmlns:wpi="http://schemas.microsoft.com/office/word/2010/wordprocessingInk" xmlns:wne="http://schemas.microsoft.com/office/word/2006/wordml" xmlns:wps="http://schemas.microsoft.com/office/word/2010/wordprocessingShape" mc:Ignorable="w14 wp14">
   <w:p>
     <w:pPr>
@@ -8402,16 +10255,6 @@
 </w:hdr>
 </file>
 
-<file path=word/header3.xml><?xml version="1.0" encoding="utf-8"?>
-<w:hdr xmlns:wpc="http://schemas.microsoft.com/office/word/2010/wordprocessingCanvas" xmlns:mc="http://schemas.openxmlformats.org/markup-compatibility/2006" xmlns:o="urn:schemas-microsoft-com:office:office" xmlns:r="http://schemas.openxmlformats.org/officeDocument/2006/relationships" xmlns:m="http://schemas.openxmlformats.org/officeDocument/2006/math" xmlns:v="urn:schemas-microsoft-com:vml" xmlns:wp14="http://schemas.microsoft.com/office/word/2010/wordprocessingDrawing" xmlns:wp="http://schemas.openxmlformats.org/drawingml/2006/wordprocessingDrawing" xmlns:w10="urn:schemas-microsoft-com:office:word" xmlns:w="http://schemas.openxmlformats.org/wordprocessingml/2006/main" xmlns:w14="http://schemas.microsoft.com/office/word/2010/wordml" xmlns:wpg="http://schemas.microsoft.com/office/word/2010/wordprocessingGroup" xmlns:wpi="http://schemas.microsoft.com/office/word/2010/wordprocessingInk" xmlns:wne="http://schemas.microsoft.com/office/word/2006/wordml" xmlns:wps="http://schemas.microsoft.com/office/word/2010/wordprocessingShape" mc:Ignorable="w14 wp14">
-  <w:p>
-    <w:pPr>
-      <w:pStyle w:val="Header"/>
-    </w:pPr>
-  </w:p>
-</w:hdr>
-</file>
-
 <file path=word/numbering.xml><?xml version="1.0" encoding="utf-8"?>
 <w:numbering xmlns:wpc="http://schemas.microsoft.com/office/word/2010/wordprocessingCanvas" xmlns:mc="http://schemas.openxmlformats.org/markup-compatibility/2006" xmlns:o="urn:schemas-microsoft-com:office:office" xmlns:r="http://schemas.openxmlformats.org/officeDocument/2006/relationships" xmlns:m="http://schemas.openxmlformats.org/officeDocument/2006/math" xmlns:v="urn:schemas-microsoft-com:vml" xmlns:wp14="http://schemas.microsoft.com/office/word/2010/wordprocessingDrawing" xmlns:wp="http://schemas.openxmlformats.org/drawingml/2006/wordprocessingDrawing" xmlns:w10="urn:schemas-microsoft-com:office:word" xmlns:w="http://schemas.openxmlformats.org/wordprocessingml/2006/main" xmlns:w14="http://schemas.microsoft.com/office/word/2010/wordml" xmlns:wpg="http://schemas.microsoft.com/office/word/2010/wordprocessingGroup" xmlns:wpi="http://schemas.microsoft.com/office/word/2010/wordprocessingInk" xmlns:wne="http://schemas.microsoft.com/office/word/2006/wordml" xmlns:wps="http://schemas.microsoft.com/office/word/2010/wordprocessingShape" mc:Ignorable="w14 wp14">
   <w:abstractNum w:abstractNumId="0">
@@ -8926,9 +10769,9 @@
     </w:lvl>
   </w:abstractNum>
   <w:abstractNum w:abstractNumId="5">
-    <w:nsid w:val="3B1009B8"/>
+    <w:nsid w:val="281F5B7E"/>
     <w:multiLevelType w:val="hybridMultilevel"/>
-    <w:tmpl w:val="1924F0F8"/>
+    <w:tmpl w:val="9252E730"/>
     <w:lvl w:ilvl="0" w:tplc="08070001">
       <w:start w:val="1"/>
       <w:numFmt w:val="bullet"/>
@@ -9039,6 +10882,119 @@
     </w:lvl>
   </w:abstractNum>
   <w:abstractNum w:abstractNumId="6">
+    <w:nsid w:val="3B1009B8"/>
+    <w:multiLevelType w:val="hybridMultilevel"/>
+    <w:tmpl w:val="1924F0F8"/>
+    <w:lvl w:ilvl="0" w:tplc="08070001">
+      <w:start w:val="1"/>
+      <w:numFmt w:val="bullet"/>
+      <w:lvlText w:val=""/>
+      <w:lvlJc w:val="left"/>
+      <w:pPr>
+        <w:ind w:left="720" w:hanging="360"/>
+      </w:pPr>
+      <w:rPr>
+        <w:rFonts w:ascii="Symbol" w:hAnsi="Symbol" w:hint="default"/>
+      </w:rPr>
+    </w:lvl>
+    <w:lvl w:ilvl="1" w:tplc="08070003" w:tentative="1">
+      <w:start w:val="1"/>
+      <w:numFmt w:val="bullet"/>
+      <w:lvlText w:val="o"/>
+      <w:lvlJc w:val="left"/>
+      <w:pPr>
+        <w:ind w:left="1440" w:hanging="360"/>
+      </w:pPr>
+      <w:rPr>
+        <w:rFonts w:ascii="Courier New" w:hAnsi="Courier New" w:cs="Courier New" w:hint="default"/>
+      </w:rPr>
+    </w:lvl>
+    <w:lvl w:ilvl="2" w:tplc="08070005" w:tentative="1">
+      <w:start w:val="1"/>
+      <w:numFmt w:val="bullet"/>
+      <w:lvlText w:val=""/>
+      <w:lvlJc w:val="left"/>
+      <w:pPr>
+        <w:ind w:left="2160" w:hanging="360"/>
+      </w:pPr>
+      <w:rPr>
+        <w:rFonts w:ascii="Wingdings" w:hAnsi="Wingdings" w:hint="default"/>
+      </w:rPr>
+    </w:lvl>
+    <w:lvl w:ilvl="3" w:tplc="08070001" w:tentative="1">
+      <w:start w:val="1"/>
+      <w:numFmt w:val="bullet"/>
+      <w:lvlText w:val=""/>
+      <w:lvlJc w:val="left"/>
+      <w:pPr>
+        <w:ind w:left="2880" w:hanging="360"/>
+      </w:pPr>
+      <w:rPr>
+        <w:rFonts w:ascii="Symbol" w:hAnsi="Symbol" w:hint="default"/>
+      </w:rPr>
+    </w:lvl>
+    <w:lvl w:ilvl="4" w:tplc="08070003" w:tentative="1">
+      <w:start w:val="1"/>
+      <w:numFmt w:val="bullet"/>
+      <w:lvlText w:val="o"/>
+      <w:lvlJc w:val="left"/>
+      <w:pPr>
+        <w:ind w:left="3600" w:hanging="360"/>
+      </w:pPr>
+      <w:rPr>
+        <w:rFonts w:ascii="Courier New" w:hAnsi="Courier New" w:cs="Courier New" w:hint="default"/>
+      </w:rPr>
+    </w:lvl>
+    <w:lvl w:ilvl="5" w:tplc="08070005" w:tentative="1">
+      <w:start w:val="1"/>
+      <w:numFmt w:val="bullet"/>
+      <w:lvlText w:val=""/>
+      <w:lvlJc w:val="left"/>
+      <w:pPr>
+        <w:ind w:left="4320" w:hanging="360"/>
+      </w:pPr>
+      <w:rPr>
+        <w:rFonts w:ascii="Wingdings" w:hAnsi="Wingdings" w:hint="default"/>
+      </w:rPr>
+    </w:lvl>
+    <w:lvl w:ilvl="6" w:tplc="08070001" w:tentative="1">
+      <w:start w:val="1"/>
+      <w:numFmt w:val="bullet"/>
+      <w:lvlText w:val=""/>
+      <w:lvlJc w:val="left"/>
+      <w:pPr>
+        <w:ind w:left="5040" w:hanging="360"/>
+      </w:pPr>
+      <w:rPr>
+        <w:rFonts w:ascii="Symbol" w:hAnsi="Symbol" w:hint="default"/>
+      </w:rPr>
+    </w:lvl>
+    <w:lvl w:ilvl="7" w:tplc="08070003" w:tentative="1">
+      <w:start w:val="1"/>
+      <w:numFmt w:val="bullet"/>
+      <w:lvlText w:val="o"/>
+      <w:lvlJc w:val="left"/>
+      <w:pPr>
+        <w:ind w:left="5760" w:hanging="360"/>
+      </w:pPr>
+      <w:rPr>
+        <w:rFonts w:ascii="Courier New" w:hAnsi="Courier New" w:cs="Courier New" w:hint="default"/>
+      </w:rPr>
+    </w:lvl>
+    <w:lvl w:ilvl="8" w:tplc="08070005" w:tentative="1">
+      <w:start w:val="1"/>
+      <w:numFmt w:val="bullet"/>
+      <w:lvlText w:val=""/>
+      <w:lvlJc w:val="left"/>
+      <w:pPr>
+        <w:ind w:left="6480" w:hanging="360"/>
+      </w:pPr>
+      <w:rPr>
+        <w:rFonts w:ascii="Wingdings" w:hAnsi="Wingdings" w:hint="default"/>
+      </w:rPr>
+    </w:lvl>
+  </w:abstractNum>
+  <w:abstractNum w:abstractNumId="7">
     <w:nsid w:val="45C66E52"/>
     <w:multiLevelType w:val="multilevel"/>
     <w:tmpl w:val="93DE1B2E"/>
@@ -9136,7 +11092,7 @@
       </w:pPr>
     </w:lvl>
   </w:abstractNum>
-  <w:abstractNum w:abstractNumId="7">
+  <w:abstractNum w:abstractNumId="8">
     <w:nsid w:val="6BC0634B"/>
     <w:multiLevelType w:val="multilevel"/>
     <w:tmpl w:val="0807001F"/>
@@ -9222,7 +11178,7 @@
       </w:pPr>
     </w:lvl>
   </w:abstractNum>
-  <w:abstractNum w:abstractNumId="8">
+  <w:abstractNum w:abstractNumId="9">
     <w:nsid w:val="703D1D8A"/>
     <w:multiLevelType w:val="hybridMultilevel"/>
     <w:tmpl w:val="DB527DE8"/>
@@ -9342,25 +11298,28 @@
     <w:abstractNumId w:val="3"/>
   </w:num>
   <w:num w:numId="3">
-    <w:abstractNumId w:val="7"/>
+    <w:abstractNumId w:val="8"/>
   </w:num>
   <w:num w:numId="4">
-    <w:abstractNumId w:val="6"/>
+    <w:abstractNumId w:val="7"/>
   </w:num>
   <w:num w:numId="5">
     <w:abstractNumId w:val="1"/>
   </w:num>
   <w:num w:numId="6">
-    <w:abstractNumId w:val="8"/>
+    <w:abstractNumId w:val="9"/>
   </w:num>
   <w:num w:numId="7">
     <w:abstractNumId w:val="0"/>
   </w:num>
   <w:num w:numId="8">
-    <w:abstractNumId w:val="5"/>
+    <w:abstractNumId w:val="6"/>
   </w:num>
   <w:num w:numId="9">
     <w:abstractNumId w:val="2"/>
+  </w:num>
+  <w:num w:numId="10">
+    <w:abstractNumId w:val="5"/>
   </w:num>
 </w:numbering>
 </file>
@@ -10819,7 +12778,6 @@
     <w:basedOn w:val="Normal"/>
     <w:link w:val="FootnoteTextChar"/>
     <w:uiPriority w:val="99"/>
-    <w:semiHidden/>
     <w:unhideWhenUsed/>
     <w:rsid w:val="00111EC2"/>
     <w:pPr>
@@ -10831,7 +12789,6 @@
     <w:basedOn w:val="DefaultParagraphFont"/>
     <w:link w:val="FootnoteText"/>
     <w:uiPriority w:val="99"/>
-    <w:semiHidden/>
     <w:rsid w:val="00111EC2"/>
     <w:rPr>
       <w:sz w:val="20"/>
@@ -12447,7 +14404,6 @@
     <w:basedOn w:val="Normal"/>
     <w:link w:val="FootnoteTextChar"/>
     <w:uiPriority w:val="99"/>
-    <w:semiHidden/>
     <w:unhideWhenUsed/>
     <w:rsid w:val="00111EC2"/>
     <w:pPr>
@@ -12459,7 +14415,6 @@
     <w:basedOn w:val="DefaultParagraphFont"/>
     <w:link w:val="FootnoteText"/>
     <w:uiPriority w:val="99"/>
-    <w:semiHidden/>
     <w:rsid w:val="00111EC2"/>
     <w:rPr>
       <w:sz w:val="20"/>
@@ -12911,7 +14866,7 @@
 </file>
 
 <file path=customXml/itemProps1.xml><?xml version="1.0" encoding="utf-8"?>
-<ds:datastoreItem xmlns:ds="http://schemas.openxmlformats.org/officeDocument/2006/customXml" ds:itemID="{EB4743A0-10AF-4A87-98B7-BAECDB7CB74B}">
+<ds:datastoreItem xmlns:ds="http://schemas.openxmlformats.org/officeDocument/2006/customXml" ds:itemID="{ACCC2166-8261-4550-A936-EAA2227205F1}">
   <ds:schemaRefs>
     <ds:schemaRef ds:uri="http://schemas.openxmlformats.org/officeDocument/2006/bibliography"/>
   </ds:schemaRefs>

</xml_diff>